<commit_message>
Adding November 2nd to 6th log
</commit_message>
<xml_diff>
--- a/WeeklyUpdate.docx
+++ b/WeeklyUpdate.docx
@@ -326,18 +326,7 @@
           <w:szCs w:val="24"/>
           <w:lang w:val="en-IE"/>
         </w:rPr>
-        <w:t xml:space="preserve"> Oct – </w:t>
-      </w:r>
-      <w:r>
-        <w:rPr>
-          <w:b/>
-          <w:bCs/>
-          <w:color w:val="FF0000"/>
-          <w:sz w:val="24"/>
-          <w:szCs w:val="24"/>
-          <w:lang w:val="en-IE"/>
-        </w:rPr>
-        <w:t>30</w:t>
+        <w:t xml:space="preserve"> Oct – 30</w:t>
       </w:r>
       <w:r>
         <w:rPr>
@@ -571,6 +560,302 @@
         <w:tab/>
         <w:t>No.</w:t>
       </w:r>
+    </w:p>
+    <w:p>
+      <w:pPr>
+        <w:rPr>
+          <w:sz w:val="24"/>
+          <w:szCs w:val="24"/>
+          <w:lang w:val="en-IE"/>
+        </w:rPr>
+      </w:pPr>
+    </w:p>
+    <w:p>
+      <w:pPr>
+        <w:rPr>
+          <w:b/>
+          <w:bCs/>
+          <w:color w:val="FF0000"/>
+          <w:sz w:val="24"/>
+          <w:szCs w:val="24"/>
+          <w:lang w:val="en-IE"/>
+        </w:rPr>
+      </w:pPr>
+      <w:r>
+        <w:rPr>
+          <w:b/>
+          <w:bCs/>
+          <w:color w:val="FF0000"/>
+          <w:sz w:val="24"/>
+          <w:szCs w:val="24"/>
+          <w:lang w:val="en-IE"/>
+        </w:rPr>
+        <w:t>2</w:t>
+      </w:r>
+      <w:r>
+        <w:rPr>
+          <w:b/>
+          <w:bCs/>
+          <w:color w:val="FF0000"/>
+          <w:sz w:val="24"/>
+          <w:szCs w:val="24"/>
+          <w:vertAlign w:val="superscript"/>
+          <w:lang w:val="en-IE"/>
+        </w:rPr>
+        <w:t>nd</w:t>
+      </w:r>
+      <w:r>
+        <w:rPr>
+          <w:b/>
+          <w:bCs/>
+          <w:color w:val="FF0000"/>
+          <w:sz w:val="24"/>
+          <w:szCs w:val="24"/>
+          <w:lang w:val="en-IE"/>
+        </w:rPr>
+        <w:t xml:space="preserve"> </w:t>
+      </w:r>
+      <w:r>
+        <w:rPr>
+          <w:b/>
+          <w:bCs/>
+          <w:color w:val="FF0000"/>
+          <w:sz w:val="24"/>
+          <w:szCs w:val="24"/>
+          <w:lang w:val="en-IE"/>
+        </w:rPr>
+        <w:t>Nov</w:t>
+      </w:r>
+      <w:r>
+        <w:rPr>
+          <w:b/>
+          <w:bCs/>
+          <w:color w:val="FF0000"/>
+          <w:sz w:val="24"/>
+          <w:szCs w:val="24"/>
+          <w:lang w:val="en-IE"/>
+        </w:rPr>
+        <w:t xml:space="preserve"> – </w:t>
+      </w:r>
+      <w:r>
+        <w:rPr>
+          <w:b/>
+          <w:bCs/>
+          <w:color w:val="FF0000"/>
+          <w:sz w:val="24"/>
+          <w:szCs w:val="24"/>
+          <w:lang w:val="en-IE"/>
+        </w:rPr>
+        <w:t>6</w:t>
+      </w:r>
+      <w:r>
+        <w:rPr>
+          <w:b/>
+          <w:bCs/>
+          <w:color w:val="FF0000"/>
+          <w:sz w:val="24"/>
+          <w:szCs w:val="24"/>
+          <w:vertAlign w:val="superscript"/>
+          <w:lang w:val="en-IE"/>
+        </w:rPr>
+        <w:t>th</w:t>
+      </w:r>
+      <w:r>
+        <w:rPr>
+          <w:b/>
+          <w:bCs/>
+          <w:color w:val="FF0000"/>
+          <w:sz w:val="24"/>
+          <w:szCs w:val="24"/>
+          <w:lang w:val="en-IE"/>
+        </w:rPr>
+        <w:t xml:space="preserve"> </w:t>
+      </w:r>
+      <w:r>
+        <w:rPr>
+          <w:b/>
+          <w:bCs/>
+          <w:color w:val="FF0000"/>
+          <w:sz w:val="24"/>
+          <w:szCs w:val="24"/>
+          <w:lang w:val="en-IE"/>
+        </w:rPr>
+        <w:t>Nov</w:t>
+      </w:r>
+      <w:r>
+        <w:rPr>
+          <w:b/>
+          <w:bCs/>
+          <w:color w:val="FF0000"/>
+          <w:sz w:val="24"/>
+          <w:szCs w:val="24"/>
+          <w:lang w:val="en-IE"/>
+        </w:rPr>
+        <w:t xml:space="preserve">: </w:t>
+      </w:r>
+    </w:p>
+    <w:p>
+      <w:pPr>
+        <w:rPr>
+          <w:b/>
+          <w:bCs/>
+          <w:sz w:val="24"/>
+          <w:szCs w:val="24"/>
+          <w:lang w:val="en-IE"/>
+        </w:rPr>
+      </w:pPr>
+      <w:r>
+        <w:rPr>
+          <w:b/>
+          <w:bCs/>
+          <w:sz w:val="24"/>
+          <w:szCs w:val="24"/>
+          <w:lang w:val="en-IE"/>
+        </w:rPr>
+        <w:tab/>
+        <w:t xml:space="preserve">What I did last week: </w:t>
+      </w:r>
+    </w:p>
+    <w:p>
+      <w:pPr>
+        <w:ind w:left="708" w:firstLine="708"/>
+        <w:rPr>
+          <w:b/>
+          <w:bCs/>
+          <w:sz w:val="24"/>
+          <w:szCs w:val="24"/>
+          <w:lang w:val="en-IE"/>
+        </w:rPr>
+      </w:pPr>
+      <w:r>
+        <w:rPr>
+          <w:sz w:val="24"/>
+          <w:szCs w:val="24"/>
+          <w:lang w:val="en-IE"/>
+        </w:rPr>
+        <w:t xml:space="preserve">Researching </w:t>
+      </w:r>
+      <w:r>
+        <w:rPr>
+          <w:sz w:val="24"/>
+          <w:szCs w:val="24"/>
+          <w:lang w:val="en-IE"/>
+        </w:rPr>
+        <w:t xml:space="preserve">what pins are needed in the OBD plug and finalising the </w:t>
+      </w:r>
+      <w:r>
+        <w:rPr>
+          <w:sz w:val="24"/>
+          <w:szCs w:val="24"/>
+          <w:lang w:val="en-IE"/>
+        </w:rPr>
+        <w:t>proposal.</w:t>
+      </w:r>
+      <w:r>
+        <w:rPr>
+          <w:b/>
+          <w:bCs/>
+          <w:sz w:val="24"/>
+          <w:szCs w:val="24"/>
+          <w:lang w:val="en-IE"/>
+        </w:rPr>
+        <w:tab/>
+      </w:r>
+    </w:p>
+    <w:p>
+      <w:pPr>
+        <w:ind w:firstLine="708"/>
+        <w:rPr>
+          <w:b/>
+          <w:bCs/>
+          <w:sz w:val="24"/>
+          <w:szCs w:val="24"/>
+          <w:lang w:val="en-IE"/>
+        </w:rPr>
+      </w:pPr>
+      <w:r>
+        <w:rPr>
+          <w:b/>
+          <w:bCs/>
+          <w:sz w:val="24"/>
+          <w:szCs w:val="24"/>
+          <w:lang w:val="en-IE"/>
+        </w:rPr>
+        <w:t xml:space="preserve">What I am doing this week: </w:t>
+      </w:r>
+    </w:p>
+    <w:p>
+      <w:pPr>
+        <w:ind w:left="708" w:firstLine="702"/>
+        <w:rPr>
+          <w:sz w:val="24"/>
+          <w:szCs w:val="24"/>
+          <w:lang w:val="en-IE"/>
+        </w:rPr>
+      </w:pPr>
+      <w:r>
+        <w:rPr>
+          <w:sz w:val="24"/>
+          <w:szCs w:val="24"/>
+          <w:lang w:val="en-IE"/>
+        </w:rPr>
+        <w:t xml:space="preserve">Started working on the android app development in android studio. </w:t>
+      </w:r>
+    </w:p>
+    <w:p>
+      <w:pPr>
+        <w:rPr>
+          <w:sz w:val="24"/>
+          <w:szCs w:val="24"/>
+          <w:lang w:val="en-IE"/>
+        </w:rPr>
+      </w:pPr>
+      <w:r>
+        <w:rPr>
+          <w:b/>
+          <w:bCs/>
+          <w:sz w:val="24"/>
+          <w:szCs w:val="24"/>
+          <w:lang w:val="en-IE"/>
+        </w:rPr>
+        <w:tab/>
+        <w:t xml:space="preserve">Are there any blockers: </w:t>
+      </w:r>
+    </w:p>
+    <w:p>
+      <w:pPr>
+        <w:rPr>
+          <w:sz w:val="24"/>
+          <w:szCs w:val="24"/>
+          <w:lang w:val="en-IE"/>
+        </w:rPr>
+      </w:pPr>
+      <w:r>
+        <w:rPr>
+          <w:sz w:val="24"/>
+          <w:szCs w:val="24"/>
+          <w:lang w:val="en-IE"/>
+        </w:rPr>
+        <w:tab/>
+      </w:r>
+      <w:r>
+        <w:rPr>
+          <w:sz w:val="24"/>
+          <w:szCs w:val="24"/>
+          <w:lang w:val="en-IE"/>
+        </w:rPr>
+        <w:tab/>
+        <w:t>No.</w:t>
+      </w:r>
+    </w:p>
+    <w:p>
+      <w:pPr>
+        <w:rPr>
+          <w:sz w:val="24"/>
+          <w:szCs w:val="24"/>
+          <w:lang w:val="en-IE"/>
+        </w:rPr>
+      </w:pPr>
     </w:p>
     <w:sectPr>
       <w:pgSz w:w="11906" w:h="16838"/>
@@ -705,6 +990,7 @@
     <w:lsdException w:name="HTML Sample" w:semiHidden="1" w:unhideWhenUsed="1"/>
     <w:lsdException w:name="HTML Typewriter" w:semiHidden="1" w:unhideWhenUsed="1"/>
     <w:lsdException w:name="HTML Variable" w:semiHidden="1" w:unhideWhenUsed="1"/>
+    <w:lsdException w:name="Normal Table" w:semiHidden="1" w:unhideWhenUsed="1"/>
     <w:lsdException w:name="annotation subject" w:semiHidden="1" w:unhideWhenUsed="1"/>
     <w:lsdException w:name="No List" w:semiHidden="1" w:unhideWhenUsed="1"/>
     <w:lsdException w:name="Outline List 1" w:semiHidden="1" w:unhideWhenUsed="1"/>
@@ -751,8 +1037,10 @@
     <w:lsdException w:name="Table Subtle 2" w:semiHidden="1" w:unhideWhenUsed="1"/>
     <w:lsdException w:name="Table Web 1" w:semiHidden="1" w:unhideWhenUsed="1"/>
     <w:lsdException w:name="Table Web 2" w:semiHidden="1" w:unhideWhenUsed="1"/>
+    <w:lsdException w:name="Table Web 3" w:semiHidden="1" w:unhideWhenUsed="1"/>
     <w:lsdException w:name="Balloon Text" w:semiHidden="1" w:unhideWhenUsed="1"/>
     <w:lsdException w:name="Table Grid" w:uiPriority="39"/>
+    <w:lsdException w:name="Table Theme" w:semiHidden="1" w:unhideWhenUsed="1"/>
     <w:lsdException w:name="Placeholder Text" w:semiHidden="1"/>
     <w:lsdException w:name="No Spacing" w:uiPriority="1" w:qFormat="1"/>
     <w:lsdException w:name="Light Shading" w:uiPriority="60"/>

</xml_diff>

<commit_message>
Adding November 9th to 13th log
</commit_message>
<xml_diff>
--- a/WeeklyUpdate.docx
+++ b/WeeklyUpdate.docx
@@ -741,15 +741,7 @@
           <w:szCs w:val="24"/>
           <w:lang w:val="en-IE"/>
         </w:rPr>
-        <w:t xml:space="preserve">what pins are needed in the OBD plug and finalising the </w:t>
-      </w:r>
-      <w:r>
-        <w:rPr>
-          <w:sz w:val="24"/>
-          <w:szCs w:val="24"/>
-          <w:lang w:val="en-IE"/>
-        </w:rPr>
-        <w:t>proposal.</w:t>
+        <w:t>what pins are needed in the OBD plug and finalising the proposal.</w:t>
       </w:r>
       <w:r>
         <w:rPr>
@@ -800,6 +792,292 @@
           <w:lang w:val="en-IE"/>
         </w:rPr>
         <w:t xml:space="preserve">Started working on the android app development in android studio. </w:t>
+      </w:r>
+    </w:p>
+    <w:p>
+      <w:pPr>
+        <w:rPr>
+          <w:sz w:val="24"/>
+          <w:szCs w:val="24"/>
+          <w:lang w:val="en-IE"/>
+        </w:rPr>
+      </w:pPr>
+      <w:r>
+        <w:rPr>
+          <w:b/>
+          <w:bCs/>
+          <w:sz w:val="24"/>
+          <w:szCs w:val="24"/>
+          <w:lang w:val="en-IE"/>
+        </w:rPr>
+        <w:tab/>
+        <w:t xml:space="preserve">Are there any blockers: </w:t>
+      </w:r>
+    </w:p>
+    <w:p>
+      <w:pPr>
+        <w:rPr>
+          <w:sz w:val="24"/>
+          <w:szCs w:val="24"/>
+          <w:lang w:val="en-IE"/>
+        </w:rPr>
+      </w:pPr>
+      <w:r>
+        <w:rPr>
+          <w:sz w:val="24"/>
+          <w:szCs w:val="24"/>
+          <w:lang w:val="en-IE"/>
+        </w:rPr>
+        <w:tab/>
+      </w:r>
+      <w:r>
+        <w:rPr>
+          <w:sz w:val="24"/>
+          <w:szCs w:val="24"/>
+          <w:lang w:val="en-IE"/>
+        </w:rPr>
+        <w:tab/>
+        <w:t>No.</w:t>
+      </w:r>
+    </w:p>
+    <w:p>
+      <w:pPr>
+        <w:rPr>
+          <w:sz w:val="24"/>
+          <w:szCs w:val="24"/>
+          <w:lang w:val="en-IE"/>
+        </w:rPr>
+      </w:pPr>
+    </w:p>
+    <w:p>
+      <w:pPr>
+        <w:rPr>
+          <w:b/>
+          <w:bCs/>
+          <w:color w:val="FF0000"/>
+          <w:sz w:val="24"/>
+          <w:szCs w:val="24"/>
+          <w:lang w:val="en-IE"/>
+        </w:rPr>
+      </w:pPr>
+      <w:r>
+        <w:rPr>
+          <w:b/>
+          <w:bCs/>
+          <w:color w:val="FF0000"/>
+          <w:sz w:val="24"/>
+          <w:szCs w:val="24"/>
+          <w:lang w:val="en-IE"/>
+        </w:rPr>
+        <w:t>9</w:t>
+      </w:r>
+      <w:r>
+        <w:rPr>
+          <w:b/>
+          <w:bCs/>
+          <w:color w:val="FF0000"/>
+          <w:sz w:val="24"/>
+          <w:szCs w:val="24"/>
+          <w:vertAlign w:val="superscript"/>
+          <w:lang w:val="en-IE"/>
+        </w:rPr>
+        <w:t>th</w:t>
+      </w:r>
+      <w:r>
+        <w:rPr>
+          <w:b/>
+          <w:bCs/>
+          <w:color w:val="FF0000"/>
+          <w:sz w:val="24"/>
+          <w:szCs w:val="24"/>
+          <w:lang w:val="en-IE"/>
+        </w:rPr>
+        <w:t xml:space="preserve"> </w:t>
+      </w:r>
+      <w:r>
+        <w:rPr>
+          <w:b/>
+          <w:bCs/>
+          <w:color w:val="FF0000"/>
+          <w:sz w:val="24"/>
+          <w:szCs w:val="24"/>
+          <w:lang w:val="en-IE"/>
+        </w:rPr>
+        <w:t>Nov</w:t>
+      </w:r>
+      <w:r>
+        <w:rPr>
+          <w:b/>
+          <w:bCs/>
+          <w:color w:val="FF0000"/>
+          <w:sz w:val="24"/>
+          <w:szCs w:val="24"/>
+          <w:lang w:val="en-IE"/>
+        </w:rPr>
+        <w:t xml:space="preserve"> – </w:t>
+      </w:r>
+      <w:r>
+        <w:rPr>
+          <w:b/>
+          <w:bCs/>
+          <w:color w:val="FF0000"/>
+          <w:sz w:val="24"/>
+          <w:szCs w:val="24"/>
+          <w:lang w:val="en-IE"/>
+        </w:rPr>
+        <w:t>13</w:t>
+      </w:r>
+      <w:r>
+        <w:rPr>
+          <w:b/>
+          <w:bCs/>
+          <w:color w:val="FF0000"/>
+          <w:sz w:val="24"/>
+          <w:szCs w:val="24"/>
+          <w:vertAlign w:val="superscript"/>
+          <w:lang w:val="en-IE"/>
+        </w:rPr>
+        <w:t>th</w:t>
+      </w:r>
+      <w:r>
+        <w:rPr>
+          <w:b/>
+          <w:bCs/>
+          <w:color w:val="FF0000"/>
+          <w:sz w:val="24"/>
+          <w:szCs w:val="24"/>
+          <w:lang w:val="en-IE"/>
+        </w:rPr>
+        <w:t xml:space="preserve"> </w:t>
+      </w:r>
+      <w:r>
+        <w:rPr>
+          <w:b/>
+          <w:bCs/>
+          <w:color w:val="FF0000"/>
+          <w:sz w:val="24"/>
+          <w:szCs w:val="24"/>
+          <w:lang w:val="en-IE"/>
+        </w:rPr>
+        <w:t>Nov</w:t>
+      </w:r>
+      <w:r>
+        <w:rPr>
+          <w:b/>
+          <w:bCs/>
+          <w:color w:val="FF0000"/>
+          <w:sz w:val="24"/>
+          <w:szCs w:val="24"/>
+          <w:lang w:val="en-IE"/>
+        </w:rPr>
+        <w:t xml:space="preserve">: </w:t>
+      </w:r>
+    </w:p>
+    <w:p>
+      <w:pPr>
+        <w:rPr>
+          <w:b/>
+          <w:bCs/>
+          <w:sz w:val="24"/>
+          <w:szCs w:val="24"/>
+          <w:lang w:val="en-IE"/>
+        </w:rPr>
+      </w:pPr>
+      <w:r>
+        <w:rPr>
+          <w:b/>
+          <w:bCs/>
+          <w:sz w:val="24"/>
+          <w:szCs w:val="24"/>
+          <w:lang w:val="en-IE"/>
+        </w:rPr>
+        <w:tab/>
+        <w:t xml:space="preserve">What I did last week: </w:t>
+      </w:r>
+    </w:p>
+    <w:p>
+      <w:pPr>
+        <w:ind w:left="708" w:firstLine="702"/>
+        <w:rPr>
+          <w:sz w:val="24"/>
+          <w:szCs w:val="24"/>
+          <w:lang w:val="en-IE"/>
+        </w:rPr>
+      </w:pPr>
+      <w:r>
+        <w:rPr>
+          <w:sz w:val="24"/>
+          <w:szCs w:val="24"/>
+          <w:lang w:val="en-IE"/>
+        </w:rPr>
+        <w:t xml:space="preserve">Started working on the android app development in android studio. </w:t>
+      </w:r>
+    </w:p>
+    <w:p>
+      <w:pPr>
+        <w:ind w:firstLine="708"/>
+        <w:rPr>
+          <w:b/>
+          <w:bCs/>
+          <w:sz w:val="24"/>
+          <w:szCs w:val="24"/>
+          <w:lang w:val="en-IE"/>
+        </w:rPr>
+      </w:pPr>
+      <w:r>
+        <w:rPr>
+          <w:b/>
+          <w:bCs/>
+          <w:sz w:val="24"/>
+          <w:szCs w:val="24"/>
+          <w:lang w:val="en-IE"/>
+        </w:rPr>
+        <w:lastRenderedPageBreak/>
+        <w:t xml:space="preserve">What I am doing this week: </w:t>
+      </w:r>
+    </w:p>
+    <w:p>
+      <w:pPr>
+        <w:ind w:left="708" w:firstLine="702"/>
+        <w:rPr>
+          <w:sz w:val="24"/>
+          <w:szCs w:val="24"/>
+          <w:lang w:val="en-IE"/>
+        </w:rPr>
+      </w:pPr>
+      <w:r>
+        <w:rPr>
+          <w:sz w:val="24"/>
+          <w:szCs w:val="24"/>
+          <w:lang w:val="en-IE"/>
+        </w:rPr>
+        <w:t xml:space="preserve">More development on the android User interface and development on the </w:t>
+      </w:r>
+      <w:proofErr w:type="spellStart"/>
+      <w:r>
+        <w:rPr>
+          <w:sz w:val="24"/>
+          <w:szCs w:val="24"/>
+          <w:lang w:val="en-IE"/>
+        </w:rPr>
+        <w:t>Canbus</w:t>
+      </w:r>
+      <w:proofErr w:type="spellEnd"/>
+      <w:r>
+        <w:rPr>
+          <w:sz w:val="24"/>
+          <w:szCs w:val="24"/>
+          <w:lang w:val="en-IE"/>
+        </w:rPr>
+        <w:t xml:space="preserve"> side. Reading documentation on the devices I will </w:t>
+      </w:r>
+      <w:r>
+        <w:rPr>
+          <w:sz w:val="24"/>
+          <w:szCs w:val="24"/>
+          <w:lang w:val="en-IE"/>
+        </w:rPr>
+        <w:t xml:space="preserve">be using. </w:t>
       </w:r>
     </w:p>
     <w:p>

</xml_diff>

<commit_message>
Adding November 23rd to 27th log
</commit_message>
<xml_diff>
--- a/WeeklyUpdate.docx
+++ b/WeeklyUpdate.docx
@@ -1051,25 +1051,7 @@
           <w:szCs w:val="24"/>
           <w:lang w:val="en-IE"/>
         </w:rPr>
-        <w:t xml:space="preserve">More development on the android User interface and development on the </w:t>
-      </w:r>
-      <w:proofErr w:type="spellStart"/>
-      <w:r>
-        <w:rPr>
-          <w:sz w:val="24"/>
-          <w:szCs w:val="24"/>
-          <w:lang w:val="en-IE"/>
-        </w:rPr>
-        <w:t>Canbus</w:t>
-      </w:r>
-      <w:proofErr w:type="spellEnd"/>
-      <w:r>
-        <w:rPr>
-          <w:sz w:val="24"/>
-          <w:szCs w:val="24"/>
-          <w:lang w:val="en-IE"/>
-        </w:rPr>
-        <w:t xml:space="preserve"> side. Reading documentation on the devices I will </w:t>
+        <w:t xml:space="preserve">More development on the android User interface and development on the Canbus side. Reading documentation on the devices I will </w:t>
       </w:r>
       <w:r>
         <w:rPr>
@@ -1078,6 +1060,555 @@
           <w:lang w:val="en-IE"/>
         </w:rPr>
         <w:t xml:space="preserve">be using. </w:t>
+      </w:r>
+    </w:p>
+    <w:p>
+      <w:pPr>
+        <w:rPr>
+          <w:sz w:val="24"/>
+          <w:szCs w:val="24"/>
+          <w:lang w:val="en-IE"/>
+        </w:rPr>
+      </w:pPr>
+      <w:r>
+        <w:rPr>
+          <w:b/>
+          <w:bCs/>
+          <w:sz w:val="24"/>
+          <w:szCs w:val="24"/>
+          <w:lang w:val="en-IE"/>
+        </w:rPr>
+        <w:tab/>
+        <w:t xml:space="preserve">Are there any blockers: </w:t>
+      </w:r>
+    </w:p>
+    <w:p>
+      <w:pPr>
+        <w:rPr>
+          <w:sz w:val="24"/>
+          <w:szCs w:val="24"/>
+          <w:lang w:val="en-IE"/>
+        </w:rPr>
+      </w:pPr>
+      <w:r>
+        <w:rPr>
+          <w:sz w:val="24"/>
+          <w:szCs w:val="24"/>
+          <w:lang w:val="en-IE"/>
+        </w:rPr>
+        <w:tab/>
+      </w:r>
+      <w:r>
+        <w:rPr>
+          <w:sz w:val="24"/>
+          <w:szCs w:val="24"/>
+          <w:lang w:val="en-IE"/>
+        </w:rPr>
+        <w:tab/>
+        <w:t>No.</w:t>
+      </w:r>
+    </w:p>
+    <w:p>
+      <w:pPr>
+        <w:rPr>
+          <w:b/>
+          <w:bCs/>
+          <w:color w:val="FF0000"/>
+          <w:sz w:val="24"/>
+          <w:szCs w:val="24"/>
+          <w:lang w:val="en-IE"/>
+        </w:rPr>
+      </w:pPr>
+      <w:r>
+        <w:rPr>
+          <w:b/>
+          <w:bCs/>
+          <w:color w:val="FF0000"/>
+          <w:sz w:val="24"/>
+          <w:szCs w:val="24"/>
+          <w:lang w:val="en-IE"/>
+        </w:rPr>
+        <w:t>16</w:t>
+      </w:r>
+      <w:r>
+        <w:rPr>
+          <w:b/>
+          <w:bCs/>
+          <w:color w:val="FF0000"/>
+          <w:sz w:val="24"/>
+          <w:szCs w:val="24"/>
+          <w:vertAlign w:val="superscript"/>
+          <w:lang w:val="en-IE"/>
+        </w:rPr>
+        <w:t>th</w:t>
+      </w:r>
+      <w:r>
+        <w:rPr>
+          <w:b/>
+          <w:bCs/>
+          <w:color w:val="FF0000"/>
+          <w:sz w:val="24"/>
+          <w:szCs w:val="24"/>
+          <w:lang w:val="en-IE"/>
+        </w:rPr>
+        <w:t xml:space="preserve"> </w:t>
+      </w:r>
+      <w:r>
+        <w:rPr>
+          <w:b/>
+          <w:bCs/>
+          <w:color w:val="FF0000"/>
+          <w:sz w:val="24"/>
+          <w:szCs w:val="24"/>
+          <w:lang w:val="en-IE"/>
+        </w:rPr>
+        <w:t>Nov</w:t>
+      </w:r>
+      <w:r>
+        <w:rPr>
+          <w:b/>
+          <w:bCs/>
+          <w:color w:val="FF0000"/>
+          <w:sz w:val="24"/>
+          <w:szCs w:val="24"/>
+          <w:lang w:val="en-IE"/>
+        </w:rPr>
+        <w:t xml:space="preserve"> – </w:t>
+      </w:r>
+      <w:r>
+        <w:rPr>
+          <w:b/>
+          <w:bCs/>
+          <w:color w:val="FF0000"/>
+          <w:sz w:val="24"/>
+          <w:szCs w:val="24"/>
+          <w:lang w:val="en-IE"/>
+        </w:rPr>
+        <w:t>20</w:t>
+      </w:r>
+      <w:r>
+        <w:rPr>
+          <w:b/>
+          <w:bCs/>
+          <w:color w:val="FF0000"/>
+          <w:sz w:val="24"/>
+          <w:szCs w:val="24"/>
+          <w:vertAlign w:val="superscript"/>
+          <w:lang w:val="en-IE"/>
+        </w:rPr>
+        <w:t>th</w:t>
+      </w:r>
+      <w:r>
+        <w:rPr>
+          <w:b/>
+          <w:bCs/>
+          <w:color w:val="FF0000"/>
+          <w:sz w:val="24"/>
+          <w:szCs w:val="24"/>
+          <w:lang w:val="en-IE"/>
+        </w:rPr>
+        <w:t xml:space="preserve"> </w:t>
+      </w:r>
+      <w:r>
+        <w:rPr>
+          <w:b/>
+          <w:bCs/>
+          <w:color w:val="FF0000"/>
+          <w:sz w:val="24"/>
+          <w:szCs w:val="24"/>
+          <w:lang w:val="en-IE"/>
+        </w:rPr>
+        <w:t>Nov</w:t>
+      </w:r>
+      <w:r>
+        <w:rPr>
+          <w:b/>
+          <w:bCs/>
+          <w:color w:val="FF0000"/>
+          <w:sz w:val="24"/>
+          <w:szCs w:val="24"/>
+          <w:lang w:val="en-IE"/>
+        </w:rPr>
+        <w:t xml:space="preserve">: </w:t>
+      </w:r>
+    </w:p>
+    <w:p>
+      <w:pPr>
+        <w:rPr>
+          <w:b/>
+          <w:bCs/>
+          <w:sz w:val="24"/>
+          <w:szCs w:val="24"/>
+          <w:lang w:val="en-IE"/>
+        </w:rPr>
+      </w:pPr>
+      <w:r>
+        <w:rPr>
+          <w:b/>
+          <w:bCs/>
+          <w:sz w:val="24"/>
+          <w:szCs w:val="24"/>
+          <w:lang w:val="en-IE"/>
+        </w:rPr>
+        <w:tab/>
+        <w:t xml:space="preserve">What I did last week: </w:t>
+      </w:r>
+    </w:p>
+    <w:p>
+      <w:pPr>
+        <w:ind w:left="708" w:firstLine="702"/>
+        <w:rPr>
+          <w:sz w:val="24"/>
+          <w:szCs w:val="24"/>
+          <w:lang w:val="en-IE"/>
+        </w:rPr>
+      </w:pPr>
+      <w:r>
+        <w:rPr>
+          <w:sz w:val="24"/>
+          <w:szCs w:val="24"/>
+          <w:lang w:val="en-IE"/>
+        </w:rPr>
+        <w:t xml:space="preserve">More development on the android User interface and development on the Canbus side. Reading documentation on the devices I will be using. </w:t>
+      </w:r>
+    </w:p>
+    <w:p>
+      <w:pPr>
+        <w:ind w:firstLine="708"/>
+        <w:rPr>
+          <w:b/>
+          <w:bCs/>
+          <w:sz w:val="24"/>
+          <w:szCs w:val="24"/>
+          <w:lang w:val="en-IE"/>
+        </w:rPr>
+      </w:pPr>
+      <w:r>
+        <w:rPr>
+          <w:b/>
+          <w:bCs/>
+          <w:sz w:val="24"/>
+          <w:szCs w:val="24"/>
+          <w:lang w:val="en-IE"/>
+        </w:rPr>
+        <w:t xml:space="preserve">What I am doing this week: </w:t>
+      </w:r>
+    </w:p>
+    <w:p>
+      <w:pPr>
+        <w:ind w:firstLine="708"/>
+        <w:rPr>
+          <w:b/>
+          <w:bCs/>
+          <w:sz w:val="24"/>
+          <w:szCs w:val="24"/>
+          <w:lang w:val="en-IE"/>
+        </w:rPr>
+      </w:pPr>
+    </w:p>
+    <w:p>
+      <w:pPr>
+        <w:rPr>
+          <w:sz w:val="24"/>
+          <w:szCs w:val="24"/>
+          <w:lang w:val="en-IE"/>
+        </w:rPr>
+      </w:pPr>
+      <w:r>
+        <w:rPr>
+          <w:b/>
+          <w:bCs/>
+          <w:sz w:val="24"/>
+          <w:szCs w:val="24"/>
+          <w:lang w:val="en-IE"/>
+        </w:rPr>
+        <w:tab/>
+        <w:t xml:space="preserve">Are there any blockers: </w:t>
+      </w:r>
+    </w:p>
+    <w:p>
+      <w:pPr>
+        <w:rPr>
+          <w:sz w:val="24"/>
+          <w:szCs w:val="24"/>
+          <w:lang w:val="en-IE"/>
+        </w:rPr>
+      </w:pPr>
+      <w:r>
+        <w:rPr>
+          <w:sz w:val="24"/>
+          <w:szCs w:val="24"/>
+          <w:lang w:val="en-IE"/>
+        </w:rPr>
+        <w:tab/>
+      </w:r>
+      <w:r>
+        <w:rPr>
+          <w:sz w:val="24"/>
+          <w:szCs w:val="24"/>
+          <w:lang w:val="en-IE"/>
+        </w:rPr>
+        <w:tab/>
+        <w:t>No.</w:t>
+      </w:r>
+    </w:p>
+    <w:p>
+      <w:pPr>
+        <w:rPr>
+          <w:b/>
+          <w:bCs/>
+          <w:color w:val="FF0000"/>
+          <w:sz w:val="24"/>
+          <w:szCs w:val="24"/>
+          <w:lang w:val="en-IE"/>
+        </w:rPr>
+      </w:pPr>
+      <w:r>
+        <w:rPr>
+          <w:b/>
+          <w:bCs/>
+          <w:color w:val="FF0000"/>
+          <w:sz w:val="24"/>
+          <w:szCs w:val="24"/>
+          <w:lang w:val="en-IE"/>
+        </w:rPr>
+        <w:t>23</w:t>
+      </w:r>
+      <w:r>
+        <w:rPr>
+          <w:b/>
+          <w:bCs/>
+          <w:color w:val="FF0000"/>
+          <w:sz w:val="24"/>
+          <w:szCs w:val="24"/>
+          <w:vertAlign w:val="superscript"/>
+          <w:lang w:val="en-IE"/>
+        </w:rPr>
+        <w:t>rd</w:t>
+      </w:r>
+      <w:r>
+        <w:rPr>
+          <w:b/>
+          <w:bCs/>
+          <w:color w:val="FF0000"/>
+          <w:sz w:val="24"/>
+          <w:szCs w:val="24"/>
+          <w:lang w:val="en-IE"/>
+        </w:rPr>
+        <w:t xml:space="preserve"> </w:t>
+      </w:r>
+      <w:r>
+        <w:rPr>
+          <w:b/>
+          <w:bCs/>
+          <w:color w:val="FF0000"/>
+          <w:sz w:val="24"/>
+          <w:szCs w:val="24"/>
+          <w:lang w:val="en-IE"/>
+        </w:rPr>
+        <w:t>Nov</w:t>
+      </w:r>
+      <w:r>
+        <w:rPr>
+          <w:b/>
+          <w:bCs/>
+          <w:color w:val="FF0000"/>
+          <w:sz w:val="24"/>
+          <w:szCs w:val="24"/>
+          <w:lang w:val="en-IE"/>
+        </w:rPr>
+        <w:t xml:space="preserve"> – </w:t>
+      </w:r>
+      <w:r>
+        <w:rPr>
+          <w:b/>
+          <w:bCs/>
+          <w:color w:val="FF0000"/>
+          <w:sz w:val="24"/>
+          <w:szCs w:val="24"/>
+          <w:lang w:val="en-IE"/>
+        </w:rPr>
+        <w:t>2</w:t>
+      </w:r>
+      <w:r>
+        <w:rPr>
+          <w:b/>
+          <w:bCs/>
+          <w:color w:val="FF0000"/>
+          <w:sz w:val="24"/>
+          <w:szCs w:val="24"/>
+          <w:lang w:val="en-IE"/>
+        </w:rPr>
+        <w:t>7</w:t>
+      </w:r>
+      <w:r>
+        <w:rPr>
+          <w:b/>
+          <w:bCs/>
+          <w:color w:val="FF0000"/>
+          <w:sz w:val="24"/>
+          <w:szCs w:val="24"/>
+          <w:vertAlign w:val="superscript"/>
+          <w:lang w:val="en-IE"/>
+        </w:rPr>
+        <w:t>th</w:t>
+      </w:r>
+      <w:r>
+        <w:rPr>
+          <w:b/>
+          <w:bCs/>
+          <w:color w:val="FF0000"/>
+          <w:sz w:val="24"/>
+          <w:szCs w:val="24"/>
+          <w:lang w:val="en-IE"/>
+        </w:rPr>
+        <w:t xml:space="preserve"> </w:t>
+      </w:r>
+      <w:r>
+        <w:rPr>
+          <w:b/>
+          <w:bCs/>
+          <w:color w:val="FF0000"/>
+          <w:sz w:val="24"/>
+          <w:szCs w:val="24"/>
+          <w:lang w:val="en-IE"/>
+        </w:rPr>
+        <w:t>Nov</w:t>
+      </w:r>
+      <w:r>
+        <w:rPr>
+          <w:b/>
+          <w:bCs/>
+          <w:color w:val="FF0000"/>
+          <w:sz w:val="24"/>
+          <w:szCs w:val="24"/>
+          <w:lang w:val="en-IE"/>
+        </w:rPr>
+        <w:t xml:space="preserve">: </w:t>
+      </w:r>
+    </w:p>
+    <w:p>
+      <w:pPr>
+        <w:rPr>
+          <w:b/>
+          <w:bCs/>
+          <w:sz w:val="24"/>
+          <w:szCs w:val="24"/>
+          <w:lang w:val="en-IE"/>
+        </w:rPr>
+      </w:pPr>
+      <w:r>
+        <w:rPr>
+          <w:b/>
+          <w:bCs/>
+          <w:sz w:val="24"/>
+          <w:szCs w:val="24"/>
+          <w:lang w:val="en-IE"/>
+        </w:rPr>
+        <w:tab/>
+        <w:t xml:space="preserve">What I did last week: </w:t>
+      </w:r>
+    </w:p>
+    <w:p>
+      <w:pPr>
+        <w:ind w:left="708" w:firstLine="702"/>
+        <w:rPr>
+          <w:sz w:val="24"/>
+          <w:szCs w:val="24"/>
+          <w:lang w:val="en-IE"/>
+        </w:rPr>
+      </w:pPr>
+      <w:r>
+        <w:rPr>
+          <w:sz w:val="24"/>
+          <w:szCs w:val="24"/>
+          <w:lang w:val="en-IE"/>
+        </w:rPr>
+        <w:t xml:space="preserve">More development on the android User interface and development on the Canbus side. Reading documentation on the devices I will be using. </w:t>
+      </w:r>
+    </w:p>
+    <w:p>
+      <w:pPr>
+        <w:ind w:firstLine="708"/>
+        <w:rPr>
+          <w:b/>
+          <w:bCs/>
+          <w:sz w:val="24"/>
+          <w:szCs w:val="24"/>
+          <w:lang w:val="en-IE"/>
+        </w:rPr>
+      </w:pPr>
+      <w:r>
+        <w:rPr>
+          <w:b/>
+          <w:bCs/>
+          <w:sz w:val="24"/>
+          <w:szCs w:val="24"/>
+          <w:lang w:val="en-IE"/>
+        </w:rPr>
+        <w:t xml:space="preserve">What I am doing this week: </w:t>
+      </w:r>
+    </w:p>
+    <w:p>
+      <w:pPr>
+        <w:ind w:firstLine="708"/>
+        <w:rPr>
+          <w:b/>
+          <w:bCs/>
+          <w:sz w:val="24"/>
+          <w:szCs w:val="24"/>
+          <w:lang w:val="en-IE"/>
+        </w:rPr>
+      </w:pPr>
+      <w:r>
+        <w:rPr>
+          <w:b/>
+          <w:bCs/>
+          <w:sz w:val="24"/>
+          <w:szCs w:val="24"/>
+          <w:lang w:val="en-IE"/>
+        </w:rPr>
+        <w:tab/>
+      </w:r>
+      <w:r>
+        <w:rPr>
+          <w:sz w:val="24"/>
+          <w:szCs w:val="24"/>
+          <w:lang w:val="en-IE"/>
+        </w:rPr>
+        <w:t>D</w:t>
+      </w:r>
+      <w:r>
+        <w:rPr>
+          <w:sz w:val="24"/>
+          <w:szCs w:val="24"/>
+          <w:lang w:val="en-IE"/>
+        </w:rPr>
+        <w:t xml:space="preserve">evelopment on the Canbus. Reading </w:t>
+      </w:r>
+      <w:r>
+        <w:rPr>
+          <w:sz w:val="24"/>
+          <w:szCs w:val="24"/>
+          <w:lang w:val="en-IE"/>
+        </w:rPr>
+        <w:t xml:space="preserve">more </w:t>
+      </w:r>
+      <w:r>
+        <w:rPr>
+          <w:sz w:val="24"/>
+          <w:szCs w:val="24"/>
+          <w:lang w:val="en-IE"/>
+        </w:rPr>
+        <w:t>documentation</w:t>
+      </w:r>
+      <w:r>
+        <w:rPr>
+          <w:sz w:val="24"/>
+          <w:szCs w:val="24"/>
+          <w:lang w:val="en-IE"/>
+        </w:rPr>
+        <w:t>.</w:t>
       </w:r>
     </w:p>
     <w:p>

</xml_diff>

<commit_message>
Adding November 30th to 4th December log
</commit_message>
<xml_diff>
--- a/WeeklyUpdate.docx
+++ b/WeeklyUpdate.docx
@@ -1740,6 +1740,350 @@
         <w:tab/>
         <w:t>No.</w:t>
       </w:r>
+    </w:p>
+    <w:p>
+      <w:pPr>
+        <w:rPr>
+          <w:sz w:val="24"/>
+          <w:szCs w:val="24"/>
+          <w:lang w:val="en-IE"/>
+        </w:rPr>
+      </w:pPr>
+    </w:p>
+    <w:p>
+      <w:pPr>
+        <w:rPr>
+          <w:b/>
+          <w:bCs/>
+          <w:color w:val="FF0000"/>
+          <w:sz w:val="24"/>
+          <w:szCs w:val="24"/>
+          <w:lang w:val="en-IE"/>
+        </w:rPr>
+      </w:pPr>
+      <w:r>
+        <w:rPr>
+          <w:b/>
+          <w:bCs/>
+          <w:color w:val="FF0000"/>
+          <w:sz w:val="24"/>
+          <w:szCs w:val="24"/>
+          <w:lang w:val="en-IE"/>
+        </w:rPr>
+        <w:t>30th</w:t>
+      </w:r>
+      <w:r>
+        <w:rPr>
+          <w:b/>
+          <w:bCs/>
+          <w:color w:val="FF0000"/>
+          <w:sz w:val="24"/>
+          <w:szCs w:val="24"/>
+          <w:lang w:val="en-IE"/>
+        </w:rPr>
+        <w:t xml:space="preserve"> </w:t>
+      </w:r>
+      <w:r>
+        <w:rPr>
+          <w:b/>
+          <w:bCs/>
+          <w:color w:val="FF0000"/>
+          <w:sz w:val="24"/>
+          <w:szCs w:val="24"/>
+          <w:lang w:val="en-IE"/>
+        </w:rPr>
+        <w:t>Nov</w:t>
+      </w:r>
+      <w:r>
+        <w:rPr>
+          <w:b/>
+          <w:bCs/>
+          <w:color w:val="FF0000"/>
+          <w:sz w:val="24"/>
+          <w:szCs w:val="24"/>
+          <w:lang w:val="en-IE"/>
+        </w:rPr>
+        <w:t xml:space="preserve"> – </w:t>
+      </w:r>
+      <w:r>
+        <w:rPr>
+          <w:b/>
+          <w:bCs/>
+          <w:color w:val="FF0000"/>
+          <w:sz w:val="24"/>
+          <w:szCs w:val="24"/>
+          <w:lang w:val="en-IE"/>
+        </w:rPr>
+        <w:t>4</w:t>
+      </w:r>
+      <w:r>
+        <w:rPr>
+          <w:b/>
+          <w:bCs/>
+          <w:color w:val="FF0000"/>
+          <w:sz w:val="24"/>
+          <w:szCs w:val="24"/>
+          <w:vertAlign w:val="superscript"/>
+          <w:lang w:val="en-IE"/>
+        </w:rPr>
+        <w:t>th</w:t>
+      </w:r>
+      <w:r>
+        <w:rPr>
+          <w:b/>
+          <w:bCs/>
+          <w:color w:val="FF0000"/>
+          <w:sz w:val="24"/>
+          <w:szCs w:val="24"/>
+          <w:lang w:val="en-IE"/>
+        </w:rPr>
+        <w:t xml:space="preserve"> Dec</w:t>
+      </w:r>
+      <w:r>
+        <w:rPr>
+          <w:b/>
+          <w:bCs/>
+          <w:color w:val="FF0000"/>
+          <w:sz w:val="24"/>
+          <w:szCs w:val="24"/>
+          <w:lang w:val="en-IE"/>
+        </w:rPr>
+        <w:t xml:space="preserve">: </w:t>
+      </w:r>
+    </w:p>
+    <w:p>
+      <w:pPr>
+        <w:rPr>
+          <w:b/>
+          <w:bCs/>
+          <w:sz w:val="24"/>
+          <w:szCs w:val="24"/>
+          <w:lang w:val="en-IE"/>
+        </w:rPr>
+      </w:pPr>
+      <w:r>
+        <w:rPr>
+          <w:b/>
+          <w:bCs/>
+          <w:sz w:val="24"/>
+          <w:szCs w:val="24"/>
+          <w:lang w:val="en-IE"/>
+        </w:rPr>
+        <w:tab/>
+        <w:t xml:space="preserve">What I did last week: </w:t>
+      </w:r>
+    </w:p>
+    <w:p>
+      <w:pPr>
+        <w:ind w:left="708" w:firstLine="708"/>
+        <w:rPr>
+          <w:b/>
+          <w:bCs/>
+          <w:sz w:val="24"/>
+          <w:szCs w:val="24"/>
+          <w:lang w:val="en-IE"/>
+        </w:rPr>
+      </w:pPr>
+      <w:r>
+        <w:rPr>
+          <w:sz w:val="24"/>
+          <w:szCs w:val="24"/>
+          <w:lang w:val="en-IE"/>
+        </w:rPr>
+        <w:t>More</w:t>
+      </w:r>
+      <w:r>
+        <w:rPr>
+          <w:b/>
+          <w:bCs/>
+          <w:sz w:val="24"/>
+          <w:szCs w:val="24"/>
+          <w:lang w:val="en-IE"/>
+        </w:rPr>
+        <w:t xml:space="preserve"> </w:t>
+      </w:r>
+      <w:r>
+        <w:rPr>
+          <w:sz w:val="24"/>
+          <w:szCs w:val="24"/>
+          <w:lang w:val="en-IE"/>
+        </w:rPr>
+        <w:t xml:space="preserve">Development on the </w:t>
+      </w:r>
+      <w:proofErr w:type="spellStart"/>
+      <w:r>
+        <w:rPr>
+          <w:sz w:val="24"/>
+          <w:szCs w:val="24"/>
+          <w:lang w:val="en-IE"/>
+        </w:rPr>
+        <w:t>Canbus</w:t>
+      </w:r>
+      <w:proofErr w:type="spellEnd"/>
+      <w:r>
+        <w:rPr>
+          <w:sz w:val="24"/>
+          <w:szCs w:val="24"/>
+          <w:lang w:val="en-IE"/>
+        </w:rPr>
+        <w:t>. Reading more documentation.</w:t>
+      </w:r>
+    </w:p>
+    <w:p>
+      <w:pPr>
+        <w:ind w:firstLine="708"/>
+        <w:rPr>
+          <w:b/>
+          <w:bCs/>
+          <w:sz w:val="24"/>
+          <w:szCs w:val="24"/>
+          <w:lang w:val="en-IE"/>
+        </w:rPr>
+      </w:pPr>
+      <w:r>
+        <w:rPr>
+          <w:b/>
+          <w:bCs/>
+          <w:sz w:val="24"/>
+          <w:szCs w:val="24"/>
+          <w:lang w:val="en-IE"/>
+        </w:rPr>
+        <w:t xml:space="preserve">What I am doing this week: </w:t>
+      </w:r>
+    </w:p>
+    <w:p>
+      <w:pPr>
+        <w:ind w:firstLine="708"/>
+        <w:rPr>
+          <w:b/>
+          <w:bCs/>
+          <w:sz w:val="24"/>
+          <w:szCs w:val="24"/>
+          <w:lang w:val="en-IE"/>
+        </w:rPr>
+      </w:pPr>
+      <w:r>
+        <w:rPr>
+          <w:b/>
+          <w:bCs/>
+          <w:sz w:val="24"/>
+          <w:szCs w:val="24"/>
+          <w:lang w:val="en-IE"/>
+        </w:rPr>
+        <w:tab/>
+      </w:r>
+      <w:r>
+        <w:rPr>
+          <w:sz w:val="24"/>
+          <w:szCs w:val="24"/>
+          <w:lang w:val="en-IE"/>
+        </w:rPr>
+        <w:t xml:space="preserve">Reading more </w:t>
+      </w:r>
+      <w:r>
+        <w:rPr>
+          <w:sz w:val="24"/>
+          <w:szCs w:val="24"/>
+          <w:lang w:val="en-IE"/>
+        </w:rPr>
+        <w:t xml:space="preserve">into My SQL and AWS, trying to work with </w:t>
+      </w:r>
+      <w:proofErr w:type="spellStart"/>
+      <w:r>
+        <w:rPr>
+          <w:sz w:val="24"/>
+          <w:szCs w:val="24"/>
+          <w:lang w:val="en-IE"/>
+        </w:rPr>
+        <w:t>MCUxpresso</w:t>
+      </w:r>
+      <w:proofErr w:type="spellEnd"/>
+      <w:r>
+        <w:rPr>
+          <w:sz w:val="24"/>
+          <w:szCs w:val="24"/>
+          <w:lang w:val="en-IE"/>
+        </w:rPr>
+        <w:t xml:space="preserve"> as hardware has not arrived</w:t>
+      </w:r>
+      <w:r>
+        <w:rPr>
+          <w:sz w:val="24"/>
+          <w:szCs w:val="24"/>
+          <w:lang w:val="en-IE"/>
+        </w:rPr>
+        <w:t>.</w:t>
+      </w:r>
+    </w:p>
+    <w:p>
+      <w:pPr>
+        <w:rPr>
+          <w:sz w:val="24"/>
+          <w:szCs w:val="24"/>
+          <w:lang w:val="en-IE"/>
+        </w:rPr>
+      </w:pPr>
+      <w:r>
+        <w:rPr>
+          <w:b/>
+          <w:bCs/>
+          <w:sz w:val="24"/>
+          <w:szCs w:val="24"/>
+          <w:lang w:val="en-IE"/>
+        </w:rPr>
+        <w:tab/>
+        <w:t xml:space="preserve">Are there any blockers: </w:t>
+      </w:r>
+    </w:p>
+    <w:p>
+      <w:pPr>
+        <w:rPr>
+          <w:sz w:val="24"/>
+          <w:szCs w:val="24"/>
+          <w:lang w:val="en-IE"/>
+        </w:rPr>
+      </w:pPr>
+      <w:r>
+        <w:rPr>
+          <w:sz w:val="24"/>
+          <w:szCs w:val="24"/>
+          <w:lang w:val="en-IE"/>
+        </w:rPr>
+        <w:tab/>
+      </w:r>
+      <w:r>
+        <w:rPr>
+          <w:sz w:val="24"/>
+          <w:szCs w:val="24"/>
+          <w:lang w:val="en-IE"/>
+        </w:rPr>
+        <w:tab/>
+      </w:r>
+      <w:r>
+        <w:rPr>
+          <w:sz w:val="24"/>
+          <w:szCs w:val="24"/>
+          <w:lang w:val="en-IE"/>
+        </w:rPr>
+        <w:t xml:space="preserve">Yes – hardware has not arrived </w:t>
+      </w:r>
+      <w:r>
+        <w:rPr>
+          <w:sz w:val="24"/>
+          <w:szCs w:val="24"/>
+          <w:lang w:val="en-IE"/>
+        </w:rPr>
+        <w:t>.</w:t>
+      </w:r>
+    </w:p>
+    <w:p>
+      <w:pPr>
+        <w:rPr>
+          <w:sz w:val="24"/>
+          <w:szCs w:val="24"/>
+          <w:lang w:val="en-IE"/>
+        </w:rPr>
+      </w:pPr>
     </w:p>
     <w:p>
       <w:pPr>

</xml_diff>

<commit_message>
Adding Weekly Update for december
</commit_message>
<xml_diff>
--- a/WeeklyUpdate.docx
+++ b/WeeklyUpdate.docx
@@ -1738,6 +1738,642 @@
           <w:lang w:val="en-IE"/>
         </w:rPr>
         <w:tab/>
+      </w:r>
+      <w:r>
+        <w:rPr>
+          <w:sz w:val="24"/>
+          <w:szCs w:val="24"/>
+          <w:lang w:val="en-IE"/>
+        </w:rPr>
+        <w:t xml:space="preserve">Yes – hardware has not </w:t>
+      </w:r>
+      <w:r>
+        <w:rPr>
+          <w:sz w:val="24"/>
+          <w:szCs w:val="24"/>
+          <w:lang w:val="en-IE"/>
+        </w:rPr>
+        <w:t>arrived.</w:t>
+      </w:r>
+    </w:p>
+    <w:p>
+      <w:pPr>
+        <w:rPr>
+          <w:sz w:val="24"/>
+          <w:szCs w:val="24"/>
+          <w:lang w:val="en-IE"/>
+        </w:rPr>
+      </w:pPr>
+    </w:p>
+    <w:p>
+      <w:pPr>
+        <w:rPr>
+          <w:b/>
+          <w:bCs/>
+          <w:color w:val="FF0000"/>
+          <w:sz w:val="24"/>
+          <w:szCs w:val="24"/>
+          <w:lang w:val="en-IE"/>
+        </w:rPr>
+      </w:pPr>
+      <w:r>
+        <w:rPr>
+          <w:b/>
+          <w:bCs/>
+          <w:color w:val="FF0000"/>
+          <w:sz w:val="24"/>
+          <w:szCs w:val="24"/>
+          <w:lang w:val="en-IE"/>
+        </w:rPr>
+        <w:t>30th</w:t>
+      </w:r>
+      <w:r>
+        <w:rPr>
+          <w:b/>
+          <w:bCs/>
+          <w:color w:val="FF0000"/>
+          <w:sz w:val="24"/>
+          <w:szCs w:val="24"/>
+          <w:lang w:val="en-IE"/>
+        </w:rPr>
+        <w:t xml:space="preserve"> </w:t>
+      </w:r>
+      <w:r>
+        <w:rPr>
+          <w:b/>
+          <w:bCs/>
+          <w:color w:val="FF0000"/>
+          <w:sz w:val="24"/>
+          <w:szCs w:val="24"/>
+          <w:lang w:val="en-IE"/>
+        </w:rPr>
+        <w:t>Nov</w:t>
+      </w:r>
+      <w:r>
+        <w:rPr>
+          <w:b/>
+          <w:bCs/>
+          <w:color w:val="FF0000"/>
+          <w:sz w:val="24"/>
+          <w:szCs w:val="24"/>
+          <w:lang w:val="en-IE"/>
+        </w:rPr>
+        <w:t xml:space="preserve"> – </w:t>
+      </w:r>
+      <w:r>
+        <w:rPr>
+          <w:b/>
+          <w:bCs/>
+          <w:color w:val="FF0000"/>
+          <w:sz w:val="24"/>
+          <w:szCs w:val="24"/>
+          <w:lang w:val="en-IE"/>
+        </w:rPr>
+        <w:t>4</w:t>
+      </w:r>
+      <w:r>
+        <w:rPr>
+          <w:b/>
+          <w:bCs/>
+          <w:color w:val="FF0000"/>
+          <w:sz w:val="24"/>
+          <w:szCs w:val="24"/>
+          <w:vertAlign w:val="superscript"/>
+          <w:lang w:val="en-IE"/>
+        </w:rPr>
+        <w:t>th</w:t>
+      </w:r>
+      <w:r>
+        <w:rPr>
+          <w:b/>
+          <w:bCs/>
+          <w:color w:val="FF0000"/>
+          <w:sz w:val="24"/>
+          <w:szCs w:val="24"/>
+          <w:lang w:val="en-IE"/>
+        </w:rPr>
+        <w:t xml:space="preserve"> Dec</w:t>
+      </w:r>
+      <w:r>
+        <w:rPr>
+          <w:b/>
+          <w:bCs/>
+          <w:color w:val="FF0000"/>
+          <w:sz w:val="24"/>
+          <w:szCs w:val="24"/>
+          <w:lang w:val="en-IE"/>
+        </w:rPr>
+        <w:t xml:space="preserve">: </w:t>
+      </w:r>
+    </w:p>
+    <w:p>
+      <w:pPr>
+        <w:rPr>
+          <w:b/>
+          <w:bCs/>
+          <w:sz w:val="24"/>
+          <w:szCs w:val="24"/>
+          <w:lang w:val="en-IE"/>
+        </w:rPr>
+      </w:pPr>
+      <w:r>
+        <w:rPr>
+          <w:b/>
+          <w:bCs/>
+          <w:sz w:val="24"/>
+          <w:szCs w:val="24"/>
+          <w:lang w:val="en-IE"/>
+        </w:rPr>
+        <w:tab/>
+        <w:t xml:space="preserve">What I did last week: </w:t>
+      </w:r>
+    </w:p>
+    <w:p>
+      <w:pPr>
+        <w:ind w:left="708" w:firstLine="708"/>
+        <w:rPr>
+          <w:b/>
+          <w:bCs/>
+          <w:sz w:val="24"/>
+          <w:szCs w:val="24"/>
+          <w:lang w:val="en-IE"/>
+        </w:rPr>
+      </w:pPr>
+      <w:r>
+        <w:rPr>
+          <w:sz w:val="24"/>
+          <w:szCs w:val="24"/>
+          <w:lang w:val="en-IE"/>
+        </w:rPr>
+        <w:t>More</w:t>
+      </w:r>
+      <w:r>
+        <w:rPr>
+          <w:b/>
+          <w:bCs/>
+          <w:sz w:val="24"/>
+          <w:szCs w:val="24"/>
+          <w:lang w:val="en-IE"/>
+        </w:rPr>
+        <w:t xml:space="preserve"> </w:t>
+      </w:r>
+      <w:r>
+        <w:rPr>
+          <w:sz w:val="24"/>
+          <w:szCs w:val="24"/>
+          <w:lang w:val="en-IE"/>
+        </w:rPr>
+        <w:t xml:space="preserve">Development on the </w:t>
+      </w:r>
+      <w:proofErr w:type="spellStart"/>
+      <w:r>
+        <w:rPr>
+          <w:sz w:val="24"/>
+          <w:szCs w:val="24"/>
+          <w:lang w:val="en-IE"/>
+        </w:rPr>
+        <w:t>Canbus</w:t>
+      </w:r>
+      <w:proofErr w:type="spellEnd"/>
+      <w:r>
+        <w:rPr>
+          <w:sz w:val="24"/>
+          <w:szCs w:val="24"/>
+          <w:lang w:val="en-IE"/>
+        </w:rPr>
+        <w:t>. Reading more documentation.</w:t>
+      </w:r>
+    </w:p>
+    <w:p>
+      <w:pPr>
+        <w:ind w:firstLine="708"/>
+        <w:rPr>
+          <w:b/>
+          <w:bCs/>
+          <w:sz w:val="24"/>
+          <w:szCs w:val="24"/>
+          <w:lang w:val="en-IE"/>
+        </w:rPr>
+      </w:pPr>
+      <w:r>
+        <w:rPr>
+          <w:b/>
+          <w:bCs/>
+          <w:sz w:val="24"/>
+          <w:szCs w:val="24"/>
+          <w:lang w:val="en-IE"/>
+        </w:rPr>
+        <w:t xml:space="preserve">What I am doing this week: </w:t>
+      </w:r>
+    </w:p>
+    <w:p>
+      <w:pPr>
+        <w:ind w:firstLine="708"/>
+        <w:rPr>
+          <w:b/>
+          <w:bCs/>
+          <w:sz w:val="24"/>
+          <w:szCs w:val="24"/>
+          <w:lang w:val="en-IE"/>
+        </w:rPr>
+      </w:pPr>
+      <w:r>
+        <w:rPr>
+          <w:b/>
+          <w:bCs/>
+          <w:sz w:val="24"/>
+          <w:szCs w:val="24"/>
+          <w:lang w:val="en-IE"/>
+        </w:rPr>
+        <w:tab/>
+      </w:r>
+      <w:r>
+        <w:rPr>
+          <w:sz w:val="24"/>
+          <w:szCs w:val="24"/>
+          <w:lang w:val="en-IE"/>
+        </w:rPr>
+        <w:t xml:space="preserve">Reading more into My SQL and AWS, trying to work with </w:t>
+      </w:r>
+      <w:proofErr w:type="spellStart"/>
+      <w:r>
+        <w:rPr>
+          <w:sz w:val="24"/>
+          <w:szCs w:val="24"/>
+          <w:lang w:val="en-IE"/>
+        </w:rPr>
+        <w:t>MCUxpresso</w:t>
+      </w:r>
+      <w:proofErr w:type="spellEnd"/>
+      <w:r>
+        <w:rPr>
+          <w:sz w:val="24"/>
+          <w:szCs w:val="24"/>
+          <w:lang w:val="en-IE"/>
+        </w:rPr>
+        <w:t xml:space="preserve"> as hardware has not arrived.</w:t>
+      </w:r>
+    </w:p>
+    <w:p>
+      <w:pPr>
+        <w:rPr>
+          <w:sz w:val="24"/>
+          <w:szCs w:val="24"/>
+          <w:lang w:val="en-IE"/>
+        </w:rPr>
+      </w:pPr>
+      <w:r>
+        <w:rPr>
+          <w:b/>
+          <w:bCs/>
+          <w:sz w:val="24"/>
+          <w:szCs w:val="24"/>
+          <w:lang w:val="en-IE"/>
+        </w:rPr>
+        <w:tab/>
+        <w:t xml:space="preserve">Are there any blockers: </w:t>
+      </w:r>
+    </w:p>
+    <w:p>
+      <w:pPr>
+        <w:rPr>
+          <w:sz w:val="24"/>
+          <w:szCs w:val="24"/>
+          <w:lang w:val="en-IE"/>
+        </w:rPr>
+      </w:pPr>
+      <w:r>
+        <w:rPr>
+          <w:sz w:val="24"/>
+          <w:szCs w:val="24"/>
+          <w:lang w:val="en-IE"/>
+        </w:rPr>
+        <w:tab/>
+      </w:r>
+      <w:r>
+        <w:rPr>
+          <w:sz w:val="24"/>
+          <w:szCs w:val="24"/>
+          <w:lang w:val="en-IE"/>
+        </w:rPr>
+        <w:tab/>
+      </w:r>
+      <w:r>
+        <w:rPr>
+          <w:sz w:val="24"/>
+          <w:szCs w:val="24"/>
+          <w:lang w:val="en-IE"/>
+        </w:rPr>
+        <w:t xml:space="preserve">Yes – hardware has not </w:t>
+      </w:r>
+      <w:r>
+        <w:rPr>
+          <w:sz w:val="24"/>
+          <w:szCs w:val="24"/>
+          <w:lang w:val="en-IE"/>
+        </w:rPr>
+        <w:t>arrived.</w:t>
+      </w:r>
+    </w:p>
+    <w:p>
+      <w:pPr>
+        <w:rPr>
+          <w:sz w:val="24"/>
+          <w:szCs w:val="24"/>
+          <w:lang w:val="en-IE"/>
+        </w:rPr>
+      </w:pPr>
+    </w:p>
+    <w:p>
+      <w:pPr>
+        <w:rPr>
+          <w:sz w:val="24"/>
+          <w:szCs w:val="24"/>
+          <w:lang w:val="en-IE"/>
+        </w:rPr>
+      </w:pPr>
+    </w:p>
+    <w:p>
+      <w:pPr>
+        <w:rPr>
+          <w:b/>
+          <w:bCs/>
+          <w:color w:val="FF0000"/>
+          <w:sz w:val="24"/>
+          <w:szCs w:val="24"/>
+          <w:lang w:val="en-IE"/>
+        </w:rPr>
+      </w:pPr>
+      <w:r>
+        <w:rPr>
+          <w:b/>
+          <w:bCs/>
+          <w:color w:val="FF0000"/>
+          <w:sz w:val="24"/>
+          <w:szCs w:val="24"/>
+          <w:lang w:val="en-IE"/>
+        </w:rPr>
+        <w:lastRenderedPageBreak/>
+        <w:t>7</w:t>
+      </w:r>
+      <w:r>
+        <w:rPr>
+          <w:b/>
+          <w:bCs/>
+          <w:color w:val="FF0000"/>
+          <w:sz w:val="24"/>
+          <w:szCs w:val="24"/>
+          <w:lang w:val="en-IE"/>
+        </w:rPr>
+        <w:t>th</w:t>
+      </w:r>
+      <w:r>
+        <w:rPr>
+          <w:b/>
+          <w:bCs/>
+          <w:color w:val="FF0000"/>
+          <w:sz w:val="24"/>
+          <w:szCs w:val="24"/>
+          <w:lang w:val="en-IE"/>
+        </w:rPr>
+        <w:t xml:space="preserve"> </w:t>
+      </w:r>
+      <w:r>
+        <w:rPr>
+          <w:b/>
+          <w:bCs/>
+          <w:color w:val="FF0000"/>
+          <w:sz w:val="24"/>
+          <w:szCs w:val="24"/>
+          <w:lang w:val="en-IE"/>
+        </w:rPr>
+        <w:t>Nov</w:t>
+      </w:r>
+      <w:r>
+        <w:rPr>
+          <w:b/>
+          <w:bCs/>
+          <w:color w:val="FF0000"/>
+          <w:sz w:val="24"/>
+          <w:szCs w:val="24"/>
+          <w:lang w:val="en-IE"/>
+        </w:rPr>
+        <w:t xml:space="preserve"> – </w:t>
+      </w:r>
+      <w:r>
+        <w:rPr>
+          <w:b/>
+          <w:bCs/>
+          <w:color w:val="FF0000"/>
+          <w:sz w:val="24"/>
+          <w:szCs w:val="24"/>
+          <w:lang w:val="en-IE"/>
+        </w:rPr>
+        <w:t>11</w:t>
+      </w:r>
+      <w:r>
+        <w:rPr>
+          <w:b/>
+          <w:bCs/>
+          <w:color w:val="FF0000"/>
+          <w:sz w:val="24"/>
+          <w:szCs w:val="24"/>
+          <w:vertAlign w:val="superscript"/>
+          <w:lang w:val="en-IE"/>
+        </w:rPr>
+        <w:t>th</w:t>
+      </w:r>
+      <w:r>
+        <w:rPr>
+          <w:b/>
+          <w:bCs/>
+          <w:color w:val="FF0000"/>
+          <w:sz w:val="24"/>
+          <w:szCs w:val="24"/>
+          <w:lang w:val="en-IE"/>
+        </w:rPr>
+        <w:t xml:space="preserve"> Dec</w:t>
+      </w:r>
+      <w:r>
+        <w:rPr>
+          <w:b/>
+          <w:bCs/>
+          <w:color w:val="FF0000"/>
+          <w:sz w:val="24"/>
+          <w:szCs w:val="24"/>
+          <w:lang w:val="en-IE"/>
+        </w:rPr>
+        <w:t xml:space="preserve">: </w:t>
+      </w:r>
+    </w:p>
+    <w:p>
+      <w:pPr>
+        <w:rPr>
+          <w:b/>
+          <w:bCs/>
+          <w:sz w:val="24"/>
+          <w:szCs w:val="24"/>
+          <w:lang w:val="en-IE"/>
+        </w:rPr>
+      </w:pPr>
+      <w:r>
+        <w:rPr>
+          <w:b/>
+          <w:bCs/>
+          <w:sz w:val="24"/>
+          <w:szCs w:val="24"/>
+          <w:lang w:val="en-IE"/>
+        </w:rPr>
+        <w:tab/>
+        <w:t xml:space="preserve">What I did last week: </w:t>
+      </w:r>
+    </w:p>
+    <w:p>
+      <w:pPr>
+        <w:ind w:firstLine="708"/>
+        <w:rPr>
+          <w:sz w:val="24"/>
+          <w:szCs w:val="24"/>
+          <w:lang w:val="en-IE"/>
+        </w:rPr>
+      </w:pPr>
+      <w:r>
+        <w:rPr>
+          <w:sz w:val="24"/>
+          <w:szCs w:val="24"/>
+          <w:lang w:val="en-IE"/>
+        </w:rPr>
+        <w:t xml:space="preserve">Reading more into My SQL and AWS, trying to work with </w:t>
+      </w:r>
+      <w:proofErr w:type="spellStart"/>
+      <w:r>
+        <w:rPr>
+          <w:sz w:val="24"/>
+          <w:szCs w:val="24"/>
+          <w:lang w:val="en-IE"/>
+        </w:rPr>
+        <w:t>MCUxpresso</w:t>
+      </w:r>
+      <w:proofErr w:type="spellEnd"/>
+      <w:r>
+        <w:rPr>
+          <w:sz w:val="24"/>
+          <w:szCs w:val="24"/>
+          <w:lang w:val="en-IE"/>
+        </w:rPr>
+        <w:t xml:space="preserve"> as hardware has not arrived.</w:t>
+      </w:r>
+    </w:p>
+    <w:p>
+      <w:pPr>
+        <w:ind w:firstLine="708"/>
+        <w:rPr>
+          <w:b/>
+          <w:bCs/>
+          <w:sz w:val="24"/>
+          <w:szCs w:val="24"/>
+          <w:lang w:val="en-IE"/>
+        </w:rPr>
+      </w:pPr>
+      <w:r>
+        <w:rPr>
+          <w:b/>
+          <w:bCs/>
+          <w:sz w:val="24"/>
+          <w:szCs w:val="24"/>
+          <w:lang w:val="en-IE"/>
+        </w:rPr>
+        <w:t xml:space="preserve">What I am doing this week: </w:t>
+      </w:r>
+    </w:p>
+    <w:p>
+      <w:pPr>
+        <w:ind w:firstLine="708"/>
+        <w:rPr>
+          <w:b/>
+          <w:bCs/>
+          <w:sz w:val="24"/>
+          <w:szCs w:val="24"/>
+          <w:lang w:val="en-IE"/>
+        </w:rPr>
+      </w:pPr>
+      <w:r>
+        <w:rPr>
+          <w:sz w:val="24"/>
+          <w:szCs w:val="24"/>
+          <w:lang w:val="en-IE"/>
+        </w:rPr>
+        <w:t xml:space="preserve">Started coding an example in </w:t>
+      </w:r>
+      <w:proofErr w:type="spellStart"/>
+      <w:r>
+        <w:rPr>
+          <w:sz w:val="24"/>
+          <w:szCs w:val="24"/>
+          <w:lang w:val="en-IE"/>
+        </w:rPr>
+        <w:t>MCUxpresso</w:t>
+      </w:r>
+      <w:proofErr w:type="spellEnd"/>
+      <w:r>
+        <w:rPr>
+          <w:sz w:val="24"/>
+          <w:szCs w:val="24"/>
+          <w:lang w:val="en-IE"/>
+        </w:rPr>
+        <w:t xml:space="preserve"> </w:t>
+      </w:r>
+      <w:r>
+        <w:rPr>
+          <w:sz w:val="24"/>
+          <w:szCs w:val="24"/>
+          <w:lang w:val="en-IE"/>
+        </w:rPr>
+        <w:t xml:space="preserve">the shows the internal loopback working in the freedom k64f. Progress slow due to assignments and exams. </w:t>
+      </w:r>
+    </w:p>
+    <w:p>
+      <w:pPr>
+        <w:rPr>
+          <w:sz w:val="24"/>
+          <w:szCs w:val="24"/>
+          <w:lang w:val="en-IE"/>
+        </w:rPr>
+      </w:pPr>
+      <w:r>
+        <w:rPr>
+          <w:b/>
+          <w:bCs/>
+          <w:sz w:val="24"/>
+          <w:szCs w:val="24"/>
+          <w:lang w:val="en-IE"/>
+        </w:rPr>
+        <w:tab/>
+        <w:t xml:space="preserve">Are there any blockers: </w:t>
+      </w:r>
+    </w:p>
+    <w:p>
+      <w:pPr>
+        <w:rPr>
+          <w:sz w:val="24"/>
+          <w:szCs w:val="24"/>
+          <w:lang w:val="en-IE"/>
+        </w:rPr>
+      </w:pPr>
+      <w:r>
+        <w:rPr>
+          <w:sz w:val="24"/>
+          <w:szCs w:val="24"/>
+          <w:lang w:val="en-IE"/>
+        </w:rPr>
+        <w:tab/>
+      </w:r>
+      <w:r>
+        <w:rPr>
+          <w:sz w:val="24"/>
+          <w:szCs w:val="24"/>
+          <w:lang w:val="en-IE"/>
+        </w:rPr>
         <w:t>No.</w:t>
       </w:r>
     </w:p>
@@ -1770,7 +2406,18 @@
           <w:szCs w:val="24"/>
           <w:lang w:val="en-IE"/>
         </w:rPr>
-        <w:t>30th</w:t>
+        <w:t>14</w:t>
+      </w:r>
+      <w:r>
+        <w:rPr>
+          <w:b/>
+          <w:bCs/>
+          <w:color w:val="FF0000"/>
+          <w:sz w:val="24"/>
+          <w:szCs w:val="24"/>
+          <w:lang w:val="en-IE"/>
+        </w:rPr>
+        <w:t>th</w:t>
       </w:r>
       <w:r>
         <w:rPr>
@@ -1814,7 +2461,7 @@
           <w:szCs w:val="24"/>
           <w:lang w:val="en-IE"/>
         </w:rPr>
-        <w:t>4</w:t>
+        <w:t>18</w:t>
       </w:r>
       <w:r>
         <w:rPr>
@@ -1875,40 +2522,20 @@
     </w:p>
     <w:p>
       <w:pPr>
-        <w:ind w:left="708" w:firstLine="708"/>
-        <w:rPr>
-          <w:b/>
-          <w:bCs/>
-          <w:sz w:val="24"/>
-          <w:szCs w:val="24"/>
-          <w:lang w:val="en-IE"/>
-        </w:rPr>
-      </w:pPr>
-      <w:r>
-        <w:rPr>
-          <w:sz w:val="24"/>
-          <w:szCs w:val="24"/>
-          <w:lang w:val="en-IE"/>
-        </w:rPr>
-        <w:t>More</w:t>
-      </w:r>
-      <w:r>
-        <w:rPr>
-          <w:b/>
-          <w:bCs/>
-          <w:sz w:val="24"/>
-          <w:szCs w:val="24"/>
-          <w:lang w:val="en-IE"/>
-        </w:rPr>
-        <w:t xml:space="preserve"> </w:t>
-      </w:r>
-      <w:r>
-        <w:rPr>
-          <w:sz w:val="24"/>
-          <w:szCs w:val="24"/>
-          <w:lang w:val="en-IE"/>
-        </w:rPr>
-        <w:t xml:space="preserve">Development on the </w:t>
+        <w:ind w:firstLine="708"/>
+        <w:rPr>
+          <w:sz w:val="24"/>
+          <w:szCs w:val="24"/>
+          <w:lang w:val="en-IE"/>
+        </w:rPr>
+      </w:pPr>
+      <w:r>
+        <w:rPr>
+          <w:sz w:val="24"/>
+          <w:szCs w:val="24"/>
+          <w:lang w:val="en-IE"/>
+        </w:rPr>
+        <w:t xml:space="preserve">Started coding an example in </w:t>
       </w:r>
       <w:proofErr w:type="spellStart"/>
       <w:r>
@@ -1917,7 +2544,7 @@
           <w:szCs w:val="24"/>
           <w:lang w:val="en-IE"/>
         </w:rPr>
-        <w:t>Canbus</w:t>
+        <w:t>MCUxpresso</w:t>
       </w:r>
       <w:proofErr w:type="spellEnd"/>
       <w:r>
@@ -1926,7 +2553,7 @@
           <w:szCs w:val="24"/>
           <w:lang w:val="en-IE"/>
         </w:rPr>
-        <w:t>. Reading more documentation.</w:t>
+        <w:t xml:space="preserve"> the shows the internal loopback working in the freedom k64f. Progress slow due to assignments and exams. </w:t>
       </w:r>
     </w:p>
     <w:p>
@@ -1955,64 +2582,42 @@
       <w:pPr>
         <w:ind w:firstLine="708"/>
         <w:rPr>
-          <w:b/>
-          <w:bCs/>
-          <w:sz w:val="24"/>
-          <w:szCs w:val="24"/>
-          <w:lang w:val="en-IE"/>
-        </w:rPr>
-      </w:pPr>
-      <w:r>
-        <w:rPr>
-          <w:b/>
-          <w:bCs/>
-          <w:sz w:val="24"/>
-          <w:szCs w:val="24"/>
-          <w:lang w:val="en-IE"/>
-        </w:rPr>
-        <w:tab/>
-      </w:r>
-      <w:r>
-        <w:rPr>
-          <w:sz w:val="24"/>
-          <w:szCs w:val="24"/>
-          <w:lang w:val="en-IE"/>
-        </w:rPr>
-        <w:t xml:space="preserve">Reading more </w:t>
-      </w:r>
-      <w:r>
-        <w:rPr>
-          <w:sz w:val="24"/>
-          <w:szCs w:val="24"/>
-          <w:lang w:val="en-IE"/>
-        </w:rPr>
-        <w:t xml:space="preserve">into My SQL and AWS, trying to work with </w:t>
-      </w:r>
-      <w:proofErr w:type="spellStart"/>
-      <w:r>
-        <w:rPr>
-          <w:sz w:val="24"/>
-          <w:szCs w:val="24"/>
-          <w:lang w:val="en-IE"/>
-        </w:rPr>
-        <w:t>MCUxpresso</w:t>
-      </w:r>
-      <w:proofErr w:type="spellEnd"/>
-      <w:r>
-        <w:rPr>
-          <w:sz w:val="24"/>
-          <w:szCs w:val="24"/>
-          <w:lang w:val="en-IE"/>
-        </w:rPr>
-        <w:t xml:space="preserve"> as hardware has not arrived</w:t>
-      </w:r>
-      <w:r>
-        <w:rPr>
-          <w:sz w:val="24"/>
-          <w:szCs w:val="24"/>
-          <w:lang w:val="en-IE"/>
-        </w:rPr>
-        <w:t>.</w:t>
+          <w:sz w:val="24"/>
+          <w:szCs w:val="24"/>
+          <w:lang w:val="en-IE"/>
+        </w:rPr>
+      </w:pPr>
+      <w:r>
+        <w:rPr>
+          <w:sz w:val="24"/>
+          <w:szCs w:val="24"/>
+          <w:lang w:val="en-IE"/>
+        </w:rPr>
+        <w:t xml:space="preserve">Got my hardware setup and started coding my own example that replicates </w:t>
+      </w:r>
+      <w:r>
+        <w:rPr>
+          <w:sz w:val="24"/>
+          <w:szCs w:val="24"/>
+          <w:lang w:val="en-IE"/>
+        </w:rPr>
+        <w:t>the</w:t>
+      </w:r>
+      <w:r>
+        <w:rPr>
+          <w:sz w:val="24"/>
+          <w:szCs w:val="24"/>
+          <w:lang w:val="en-IE"/>
+        </w:rPr>
+        <w:t xml:space="preserve"> example as the configuration tool can be used to </w:t>
+      </w:r>
+      <w:r>
+        <w:rPr>
+          <w:sz w:val="24"/>
+          <w:szCs w:val="24"/>
+          <w:lang w:val="en-IE"/>
+        </w:rPr>
+        <w:t xml:space="preserve">setup can bus and the example project sets can bus up in the code. </w:t>
       </w:r>
     </w:p>
     <w:p>
@@ -2057,24 +2662,26 @@
           <w:szCs w:val="24"/>
           <w:lang w:val="en-IE"/>
         </w:rPr>
-        <w:tab/>
-      </w:r>
-      <w:r>
-        <w:rPr>
-          <w:sz w:val="24"/>
-          <w:szCs w:val="24"/>
-          <w:lang w:val="en-IE"/>
-        </w:rPr>
-        <w:t xml:space="preserve">Yes – hardware has not arrived </w:t>
-      </w:r>
-      <w:r>
-        <w:rPr>
-          <w:sz w:val="24"/>
-          <w:szCs w:val="24"/>
-          <w:lang w:val="en-IE"/>
-        </w:rPr>
-        <w:t>.</w:t>
-      </w:r>
+        <w:t>No.</w:t>
+      </w:r>
+    </w:p>
+    <w:p>
+      <w:pPr>
+        <w:rPr>
+          <w:sz w:val="24"/>
+          <w:szCs w:val="24"/>
+          <w:lang w:val="en-IE"/>
+        </w:rPr>
+      </w:pPr>
+    </w:p>
+    <w:p>
+      <w:pPr>
+        <w:rPr>
+          <w:sz w:val="24"/>
+          <w:szCs w:val="24"/>
+          <w:lang w:val="en-IE"/>
+        </w:rPr>
+      </w:pPr>
     </w:p>
     <w:p>
       <w:pPr>

</xml_diff>

<commit_message>
Adding 4th to 8th January Log
</commit_message>
<xml_diff>
--- a/WeeklyUpdate.docx
+++ b/WeeklyUpdate.docx
@@ -1051,25 +1051,7 @@
           <w:szCs w:val="24"/>
           <w:lang w:val="en-IE"/>
         </w:rPr>
-        <w:t xml:space="preserve">More development on the android User interface and development on the </w:t>
-      </w:r>
-      <w:proofErr w:type="spellStart"/>
-      <w:r>
-        <w:rPr>
-          <w:sz w:val="24"/>
-          <w:szCs w:val="24"/>
-          <w:lang w:val="en-IE"/>
-        </w:rPr>
-        <w:t>Canbus</w:t>
-      </w:r>
-      <w:proofErr w:type="spellEnd"/>
-      <w:r>
-        <w:rPr>
-          <w:sz w:val="24"/>
-          <w:szCs w:val="24"/>
-          <w:lang w:val="en-IE"/>
-        </w:rPr>
-        <w:t xml:space="preserve"> side. Reading documentation on the devices I will </w:t>
+        <w:t xml:space="preserve">More development on the android User interface and development on the Canbus side. Reading documentation on the devices I will </w:t>
       </w:r>
       <w:r>
         <w:rPr>
@@ -1287,25 +1269,7 @@
           <w:szCs w:val="24"/>
           <w:lang w:val="en-IE"/>
         </w:rPr>
-        <w:t xml:space="preserve">More development on the android User interface and development on the </w:t>
-      </w:r>
-      <w:proofErr w:type="spellStart"/>
-      <w:r>
-        <w:rPr>
-          <w:sz w:val="24"/>
-          <w:szCs w:val="24"/>
-          <w:lang w:val="en-IE"/>
-        </w:rPr>
-        <w:t>Canbus</w:t>
-      </w:r>
-      <w:proofErr w:type="spellEnd"/>
-      <w:r>
-        <w:rPr>
-          <w:sz w:val="24"/>
-          <w:szCs w:val="24"/>
-          <w:lang w:val="en-IE"/>
-        </w:rPr>
-        <w:t xml:space="preserve"> side. Reading documentation on the devices I will be using. </w:t>
+        <w:t xml:space="preserve">More development on the android User interface and development on the Canbus side. Reading documentation on the devices I will be using. </w:t>
       </w:r>
     </w:p>
     <w:p>
@@ -1347,25 +1311,7 @@
           <w:szCs w:val="24"/>
           <w:lang w:val="en-IE"/>
         </w:rPr>
-        <w:t xml:space="preserve">Development on the </w:t>
-      </w:r>
-      <w:proofErr w:type="spellStart"/>
-      <w:r>
-        <w:rPr>
-          <w:sz w:val="24"/>
-          <w:szCs w:val="24"/>
-          <w:lang w:val="en-IE"/>
-        </w:rPr>
-        <w:t>Canbus</w:t>
-      </w:r>
-      <w:proofErr w:type="spellEnd"/>
-      <w:r>
-        <w:rPr>
-          <w:sz w:val="24"/>
-          <w:szCs w:val="24"/>
-          <w:lang w:val="en-IE"/>
-        </w:rPr>
-        <w:t>. Reading more documentation.</w:t>
+        <w:t>Development on the Canbus. Reading more documentation.</w:t>
       </w:r>
     </w:p>
     <w:p>
@@ -1586,25 +1532,7 @@
           <w:szCs w:val="24"/>
           <w:lang w:val="en-IE"/>
         </w:rPr>
-        <w:t xml:space="preserve">More development on the android User interface and development on the </w:t>
-      </w:r>
-      <w:proofErr w:type="spellStart"/>
-      <w:r>
-        <w:rPr>
-          <w:sz w:val="24"/>
-          <w:szCs w:val="24"/>
-          <w:lang w:val="en-IE"/>
-        </w:rPr>
-        <w:t>Canbus</w:t>
-      </w:r>
-      <w:proofErr w:type="spellEnd"/>
-      <w:r>
-        <w:rPr>
-          <w:sz w:val="24"/>
-          <w:szCs w:val="24"/>
-          <w:lang w:val="en-IE"/>
-        </w:rPr>
-        <w:t xml:space="preserve"> side. Reading documentation on the devices I will be using. </w:t>
+        <w:t xml:space="preserve">More development on the android User interface and development on the Canbus side. Reading documentation on the devices I will be using. </w:t>
       </w:r>
     </w:p>
     <w:p>
@@ -1674,25 +1602,7 @@
           <w:szCs w:val="24"/>
           <w:lang w:val="en-IE"/>
         </w:rPr>
-        <w:t xml:space="preserve">Development on the </w:t>
-      </w:r>
-      <w:proofErr w:type="spellStart"/>
-      <w:r>
-        <w:rPr>
-          <w:sz w:val="24"/>
-          <w:szCs w:val="24"/>
-          <w:lang w:val="en-IE"/>
-        </w:rPr>
-        <w:t>Canbus</w:t>
-      </w:r>
-      <w:proofErr w:type="spellEnd"/>
-      <w:r>
-        <w:rPr>
-          <w:sz w:val="24"/>
-          <w:szCs w:val="24"/>
-          <w:lang w:val="en-IE"/>
-        </w:rPr>
-        <w:t>. Reading more documentation.</w:t>
+        <w:t>Development on the Canbus. Reading more documentation.</w:t>
       </w:r>
     </w:p>
     <w:p>
@@ -1923,25 +1833,7 @@
           <w:szCs w:val="24"/>
           <w:lang w:val="en-IE"/>
         </w:rPr>
-        <w:t xml:space="preserve">Development on the </w:t>
-      </w:r>
-      <w:proofErr w:type="spellStart"/>
-      <w:r>
-        <w:rPr>
-          <w:sz w:val="24"/>
-          <w:szCs w:val="24"/>
-          <w:lang w:val="en-IE"/>
-        </w:rPr>
-        <w:t>Canbus</w:t>
-      </w:r>
-      <w:proofErr w:type="spellEnd"/>
-      <w:r>
-        <w:rPr>
-          <w:sz w:val="24"/>
-          <w:szCs w:val="24"/>
-          <w:lang w:val="en-IE"/>
-        </w:rPr>
-        <w:t>. Reading more documentation.</w:t>
+        <w:t>Development on the Canbus. Reading more documentation.</w:t>
       </w:r>
     </w:p>
     <w:p>
@@ -1993,25 +1885,7 @@
           <w:szCs w:val="24"/>
           <w:lang w:val="en-IE"/>
         </w:rPr>
-        <w:t xml:space="preserve">Reading more into My SQL and AWS, trying to work with </w:t>
-      </w:r>
-      <w:proofErr w:type="spellStart"/>
-      <w:r>
-        <w:rPr>
-          <w:sz w:val="24"/>
-          <w:szCs w:val="24"/>
-          <w:lang w:val="en-IE"/>
-        </w:rPr>
-        <w:t>MCUxpresso</w:t>
-      </w:r>
-      <w:proofErr w:type="spellEnd"/>
-      <w:r>
-        <w:rPr>
-          <w:sz w:val="24"/>
-          <w:szCs w:val="24"/>
-          <w:lang w:val="en-IE"/>
-        </w:rPr>
-        <w:t xml:space="preserve"> as hardware has not arrived.</w:t>
+        <w:t>Reading more into My SQL and AWS, trying to work with MCUxpresso as hardware has not arrived.</w:t>
       </w:r>
     </w:p>
     <w:p>
@@ -2114,15 +1988,60 @@
           <w:lang w:val="en-IE"/>
         </w:rPr>
         <w:lastRenderedPageBreak/>
-        <w:t>7</w:t>
-      </w:r>
-      <w:r>
-        <w:rPr>
-          <w:b/>
-          <w:bCs/>
-          <w:color w:val="FF0000"/>
-          <w:sz w:val="24"/>
-          <w:szCs w:val="24"/>
+        <w:t>7th</w:t>
+      </w:r>
+      <w:r>
+        <w:rPr>
+          <w:b/>
+          <w:bCs/>
+          <w:color w:val="FF0000"/>
+          <w:sz w:val="24"/>
+          <w:szCs w:val="24"/>
+          <w:lang w:val="en-IE"/>
+        </w:rPr>
+        <w:t xml:space="preserve"> </w:t>
+      </w:r>
+      <w:r>
+        <w:rPr>
+          <w:b/>
+          <w:bCs/>
+          <w:color w:val="FF0000"/>
+          <w:sz w:val="24"/>
+          <w:szCs w:val="24"/>
+          <w:lang w:val="en-IE"/>
+        </w:rPr>
+        <w:t>Nov</w:t>
+      </w:r>
+      <w:r>
+        <w:rPr>
+          <w:b/>
+          <w:bCs/>
+          <w:color w:val="FF0000"/>
+          <w:sz w:val="24"/>
+          <w:szCs w:val="24"/>
+          <w:lang w:val="en-IE"/>
+        </w:rPr>
+        <w:t xml:space="preserve"> – </w:t>
+      </w:r>
+      <w:r>
+        <w:rPr>
+          <w:b/>
+          <w:bCs/>
+          <w:color w:val="FF0000"/>
+          <w:sz w:val="24"/>
+          <w:szCs w:val="24"/>
+          <w:lang w:val="en-IE"/>
+        </w:rPr>
+        <w:t>11</w:t>
+      </w:r>
+      <w:r>
+        <w:rPr>
+          <w:b/>
+          <w:bCs/>
+          <w:color w:val="FF0000"/>
+          <w:sz w:val="24"/>
+          <w:szCs w:val="24"/>
+          <w:vertAlign w:val="superscript"/>
           <w:lang w:val="en-IE"/>
         </w:rPr>
         <w:t>th</w:t>
@@ -2136,6 +2055,195 @@
           <w:szCs w:val="24"/>
           <w:lang w:val="en-IE"/>
         </w:rPr>
+        <w:t xml:space="preserve"> Dec</w:t>
+      </w:r>
+      <w:r>
+        <w:rPr>
+          <w:b/>
+          <w:bCs/>
+          <w:color w:val="FF0000"/>
+          <w:sz w:val="24"/>
+          <w:szCs w:val="24"/>
+          <w:lang w:val="en-IE"/>
+        </w:rPr>
+        <w:t xml:space="preserve">: </w:t>
+      </w:r>
+    </w:p>
+    <w:p>
+      <w:pPr>
+        <w:rPr>
+          <w:b/>
+          <w:bCs/>
+          <w:sz w:val="24"/>
+          <w:szCs w:val="24"/>
+          <w:lang w:val="en-IE"/>
+        </w:rPr>
+      </w:pPr>
+      <w:r>
+        <w:rPr>
+          <w:b/>
+          <w:bCs/>
+          <w:sz w:val="24"/>
+          <w:szCs w:val="24"/>
+          <w:lang w:val="en-IE"/>
+        </w:rPr>
+        <w:tab/>
+        <w:t xml:space="preserve">What I did last week: </w:t>
+      </w:r>
+    </w:p>
+    <w:p>
+      <w:pPr>
+        <w:ind w:firstLine="708"/>
+        <w:rPr>
+          <w:sz w:val="24"/>
+          <w:szCs w:val="24"/>
+          <w:lang w:val="en-IE"/>
+        </w:rPr>
+      </w:pPr>
+      <w:r>
+        <w:rPr>
+          <w:sz w:val="24"/>
+          <w:szCs w:val="24"/>
+          <w:lang w:val="en-IE"/>
+        </w:rPr>
+        <w:t>Reading more into My SQL and AWS, trying to work with MCUxpresso as hardware has not arrived.</w:t>
+      </w:r>
+    </w:p>
+    <w:p>
+      <w:pPr>
+        <w:ind w:firstLine="708"/>
+        <w:rPr>
+          <w:b/>
+          <w:bCs/>
+          <w:sz w:val="24"/>
+          <w:szCs w:val="24"/>
+          <w:lang w:val="en-IE"/>
+        </w:rPr>
+      </w:pPr>
+      <w:r>
+        <w:rPr>
+          <w:b/>
+          <w:bCs/>
+          <w:sz w:val="24"/>
+          <w:szCs w:val="24"/>
+          <w:lang w:val="en-IE"/>
+        </w:rPr>
+        <w:t xml:space="preserve">What I am doing this week: </w:t>
+      </w:r>
+    </w:p>
+    <w:p>
+      <w:pPr>
+        <w:ind w:firstLine="708"/>
+        <w:rPr>
+          <w:b/>
+          <w:bCs/>
+          <w:sz w:val="24"/>
+          <w:szCs w:val="24"/>
+          <w:lang w:val="en-IE"/>
+        </w:rPr>
+      </w:pPr>
+      <w:r>
+        <w:rPr>
+          <w:sz w:val="24"/>
+          <w:szCs w:val="24"/>
+          <w:lang w:val="en-IE"/>
+        </w:rPr>
+        <w:t xml:space="preserve">Started coding an example in MCUxpresso </w:t>
+      </w:r>
+      <w:r>
+        <w:rPr>
+          <w:sz w:val="24"/>
+          <w:szCs w:val="24"/>
+          <w:lang w:val="en-IE"/>
+        </w:rPr>
+        <w:t xml:space="preserve">the shows the internal loopback working in the freedom k64f. Progress slow due to assignments and exams. </w:t>
+      </w:r>
+    </w:p>
+    <w:p>
+      <w:pPr>
+        <w:rPr>
+          <w:sz w:val="24"/>
+          <w:szCs w:val="24"/>
+          <w:lang w:val="en-IE"/>
+        </w:rPr>
+      </w:pPr>
+      <w:r>
+        <w:rPr>
+          <w:b/>
+          <w:bCs/>
+          <w:sz w:val="24"/>
+          <w:szCs w:val="24"/>
+          <w:lang w:val="en-IE"/>
+        </w:rPr>
+        <w:tab/>
+        <w:t xml:space="preserve">Are there any blockers: </w:t>
+      </w:r>
+    </w:p>
+    <w:p>
+      <w:pPr>
+        <w:rPr>
+          <w:sz w:val="24"/>
+          <w:szCs w:val="24"/>
+          <w:lang w:val="en-IE"/>
+        </w:rPr>
+      </w:pPr>
+      <w:r>
+        <w:rPr>
+          <w:sz w:val="24"/>
+          <w:szCs w:val="24"/>
+          <w:lang w:val="en-IE"/>
+        </w:rPr>
+        <w:tab/>
+      </w:r>
+      <w:r>
+        <w:rPr>
+          <w:sz w:val="24"/>
+          <w:szCs w:val="24"/>
+          <w:lang w:val="en-IE"/>
+        </w:rPr>
+        <w:t>No.</w:t>
+      </w:r>
+    </w:p>
+    <w:p>
+      <w:pPr>
+        <w:rPr>
+          <w:sz w:val="24"/>
+          <w:szCs w:val="24"/>
+          <w:lang w:val="en-IE"/>
+        </w:rPr>
+      </w:pPr>
+    </w:p>
+    <w:p>
+      <w:pPr>
+        <w:rPr>
+          <w:b/>
+          <w:bCs/>
+          <w:color w:val="FF0000"/>
+          <w:sz w:val="24"/>
+          <w:szCs w:val="24"/>
+          <w:lang w:val="en-IE"/>
+        </w:rPr>
+      </w:pPr>
+      <w:r>
+        <w:rPr>
+          <w:b/>
+          <w:bCs/>
+          <w:color w:val="FF0000"/>
+          <w:sz w:val="24"/>
+          <w:szCs w:val="24"/>
+          <w:lang w:val="en-IE"/>
+        </w:rPr>
+        <w:t>14th</w:t>
+      </w:r>
+      <w:r>
+        <w:rPr>
+          <w:b/>
+          <w:bCs/>
+          <w:color w:val="FF0000"/>
+          <w:sz w:val="24"/>
+          <w:szCs w:val="24"/>
+          <w:lang w:val="en-IE"/>
+        </w:rPr>
         <w:t xml:space="preserve"> </w:t>
       </w:r>
       <w:r>
@@ -2169,7 +2277,7 @@
           <w:szCs w:val="24"/>
           <w:lang w:val="en-IE"/>
         </w:rPr>
-        <w:t>11</w:t>
+        <w:t>18</w:t>
       </w:r>
       <w:r>
         <w:rPr>
@@ -2243,25 +2351,7 @@
           <w:szCs w:val="24"/>
           <w:lang w:val="en-IE"/>
         </w:rPr>
-        <w:t xml:space="preserve">Reading more into My SQL and AWS, trying to work with </w:t>
-      </w:r>
-      <w:proofErr w:type="spellStart"/>
-      <w:r>
-        <w:rPr>
-          <w:sz w:val="24"/>
-          <w:szCs w:val="24"/>
-          <w:lang w:val="en-IE"/>
-        </w:rPr>
-        <w:t>MCUxpresso</w:t>
-      </w:r>
-      <w:proofErr w:type="spellEnd"/>
-      <w:r>
-        <w:rPr>
-          <w:sz w:val="24"/>
-          <w:szCs w:val="24"/>
-          <w:lang w:val="en-IE"/>
-        </w:rPr>
-        <w:t xml:space="preserve"> as hardware has not arrived.</w:t>
+        <w:t xml:space="preserve">Started coding an example in MCUxpresso the shows the internal loopback working in the freedom k64f. Progress slow due to assignments and exams. </w:t>
       </w:r>
     </w:p>
     <w:p>
@@ -2290,33 +2380,125 @@
       <w:pPr>
         <w:ind w:firstLine="708"/>
         <w:rPr>
-          <w:b/>
-          <w:bCs/>
-          <w:sz w:val="24"/>
-          <w:szCs w:val="24"/>
-          <w:lang w:val="en-IE"/>
-        </w:rPr>
-      </w:pPr>
-      <w:r>
-        <w:rPr>
-          <w:sz w:val="24"/>
-          <w:szCs w:val="24"/>
-          <w:lang w:val="en-IE"/>
-        </w:rPr>
-        <w:t xml:space="preserve">Started coding an example in </w:t>
-      </w:r>
-      <w:proofErr w:type="spellStart"/>
-      <w:r>
-        <w:rPr>
-          <w:sz w:val="24"/>
-          <w:szCs w:val="24"/>
-          <w:lang w:val="en-IE"/>
-        </w:rPr>
-        <w:t>MCUxpresso</w:t>
-      </w:r>
-      <w:proofErr w:type="spellEnd"/>
-      <w:r>
-        <w:rPr>
+          <w:sz w:val="24"/>
+          <w:szCs w:val="24"/>
+          <w:lang w:val="en-IE"/>
+        </w:rPr>
+      </w:pPr>
+      <w:r>
+        <w:rPr>
+          <w:sz w:val="24"/>
+          <w:szCs w:val="24"/>
+          <w:lang w:val="en-IE"/>
+        </w:rPr>
+        <w:t xml:space="preserve">Got my hardware setup and started coding my own example that replicates </w:t>
+      </w:r>
+      <w:r>
+        <w:rPr>
+          <w:sz w:val="24"/>
+          <w:szCs w:val="24"/>
+          <w:lang w:val="en-IE"/>
+        </w:rPr>
+        <w:t>the</w:t>
+      </w:r>
+      <w:r>
+        <w:rPr>
+          <w:sz w:val="24"/>
+          <w:szCs w:val="24"/>
+          <w:lang w:val="en-IE"/>
+        </w:rPr>
+        <w:t xml:space="preserve"> example as the configuration tool can be used to </w:t>
+      </w:r>
+      <w:r>
+        <w:rPr>
+          <w:sz w:val="24"/>
+          <w:szCs w:val="24"/>
+          <w:lang w:val="en-IE"/>
+        </w:rPr>
+        <w:t xml:space="preserve">setup can bus and the example project sets can bus up in the code. </w:t>
+      </w:r>
+    </w:p>
+    <w:p>
+      <w:pPr>
+        <w:rPr>
+          <w:sz w:val="24"/>
+          <w:szCs w:val="24"/>
+          <w:lang w:val="en-IE"/>
+        </w:rPr>
+      </w:pPr>
+      <w:r>
+        <w:rPr>
+          <w:b/>
+          <w:bCs/>
+          <w:sz w:val="24"/>
+          <w:szCs w:val="24"/>
+          <w:lang w:val="en-IE"/>
+        </w:rPr>
+        <w:tab/>
+        <w:t xml:space="preserve">Are there any blockers: </w:t>
+      </w:r>
+    </w:p>
+    <w:p>
+      <w:pPr>
+        <w:rPr>
+          <w:sz w:val="24"/>
+          <w:szCs w:val="24"/>
+          <w:lang w:val="en-IE"/>
+        </w:rPr>
+      </w:pPr>
+      <w:r>
+        <w:rPr>
+          <w:sz w:val="24"/>
+          <w:szCs w:val="24"/>
+          <w:lang w:val="en-IE"/>
+        </w:rPr>
+        <w:tab/>
+      </w:r>
+      <w:r>
+        <w:rPr>
+          <w:sz w:val="24"/>
+          <w:szCs w:val="24"/>
+          <w:lang w:val="en-IE"/>
+        </w:rPr>
+        <w:t>No.</w:t>
+      </w:r>
+    </w:p>
+    <w:p>
+      <w:pPr>
+        <w:rPr>
+          <w:sz w:val="24"/>
+          <w:szCs w:val="24"/>
+          <w:lang w:val="en-IE"/>
+        </w:rPr>
+      </w:pPr>
+    </w:p>
+    <w:p>
+      <w:pPr>
+        <w:rPr>
+          <w:b/>
+          <w:bCs/>
+          <w:color w:val="FF0000"/>
+          <w:sz w:val="24"/>
+          <w:szCs w:val="24"/>
+          <w:lang w:val="en-IE"/>
+        </w:rPr>
+      </w:pPr>
+      <w:r>
+        <w:rPr>
+          <w:b/>
+          <w:bCs/>
+          <w:color w:val="FF0000"/>
+          <w:sz w:val="24"/>
+          <w:szCs w:val="24"/>
+          <w:lang w:val="en-IE"/>
+        </w:rPr>
+        <w:t>4th</w:t>
+      </w:r>
+      <w:r>
+        <w:rPr>
+          <w:b/>
+          <w:bCs/>
+          <w:color w:val="FF0000"/>
           <w:sz w:val="24"/>
           <w:szCs w:val="24"/>
           <w:lang w:val="en-IE"/>
@@ -2325,11 +2507,193 @@
       </w:r>
       <w:r>
         <w:rPr>
-          <w:sz w:val="24"/>
-          <w:szCs w:val="24"/>
-          <w:lang w:val="en-IE"/>
-        </w:rPr>
-        <w:t xml:space="preserve">the shows the internal loopback working in the freedom k64f. Progress slow due to assignments and exams. </w:t>
+          <w:b/>
+          <w:bCs/>
+          <w:color w:val="FF0000"/>
+          <w:sz w:val="24"/>
+          <w:szCs w:val="24"/>
+          <w:lang w:val="en-IE"/>
+        </w:rPr>
+        <w:t>Nov</w:t>
+      </w:r>
+      <w:r>
+        <w:rPr>
+          <w:b/>
+          <w:bCs/>
+          <w:color w:val="FF0000"/>
+          <w:sz w:val="24"/>
+          <w:szCs w:val="24"/>
+          <w:lang w:val="en-IE"/>
+        </w:rPr>
+        <w:t xml:space="preserve"> – </w:t>
+      </w:r>
+      <w:r>
+        <w:rPr>
+          <w:b/>
+          <w:bCs/>
+          <w:color w:val="FF0000"/>
+          <w:sz w:val="24"/>
+          <w:szCs w:val="24"/>
+          <w:lang w:val="en-IE"/>
+        </w:rPr>
+        <w:t>8</w:t>
+      </w:r>
+      <w:r>
+        <w:rPr>
+          <w:b/>
+          <w:bCs/>
+          <w:color w:val="FF0000"/>
+          <w:sz w:val="24"/>
+          <w:szCs w:val="24"/>
+          <w:vertAlign w:val="superscript"/>
+          <w:lang w:val="en-IE"/>
+        </w:rPr>
+        <w:t>th</w:t>
+      </w:r>
+      <w:r>
+        <w:rPr>
+          <w:b/>
+          <w:bCs/>
+          <w:color w:val="FF0000"/>
+          <w:sz w:val="24"/>
+          <w:szCs w:val="24"/>
+          <w:lang w:val="en-IE"/>
+        </w:rPr>
+        <w:t xml:space="preserve"> </w:t>
+      </w:r>
+      <w:r>
+        <w:rPr>
+          <w:b/>
+          <w:bCs/>
+          <w:color w:val="FF0000"/>
+          <w:sz w:val="24"/>
+          <w:szCs w:val="24"/>
+          <w:lang w:val="en-IE"/>
+        </w:rPr>
+        <w:t>Jan</w:t>
+      </w:r>
+      <w:r>
+        <w:rPr>
+          <w:b/>
+          <w:bCs/>
+          <w:color w:val="FF0000"/>
+          <w:sz w:val="24"/>
+          <w:szCs w:val="24"/>
+          <w:lang w:val="en-IE"/>
+        </w:rPr>
+        <w:t xml:space="preserve">: </w:t>
+      </w:r>
+    </w:p>
+    <w:p>
+      <w:pPr>
+        <w:rPr>
+          <w:b/>
+          <w:bCs/>
+          <w:sz w:val="24"/>
+          <w:szCs w:val="24"/>
+          <w:lang w:val="en-IE"/>
+        </w:rPr>
+      </w:pPr>
+      <w:r>
+        <w:rPr>
+          <w:b/>
+          <w:bCs/>
+          <w:sz w:val="24"/>
+          <w:szCs w:val="24"/>
+          <w:lang w:val="en-IE"/>
+        </w:rPr>
+        <w:tab/>
+        <w:t xml:space="preserve">What I did last week: </w:t>
+      </w:r>
+    </w:p>
+    <w:p>
+      <w:pPr>
+        <w:ind w:firstLine="708"/>
+        <w:rPr>
+          <w:sz w:val="24"/>
+          <w:szCs w:val="24"/>
+          <w:lang w:val="en-IE"/>
+        </w:rPr>
+      </w:pPr>
+      <w:r>
+        <w:rPr>
+          <w:sz w:val="24"/>
+          <w:szCs w:val="24"/>
+          <w:lang w:val="en-IE"/>
+        </w:rPr>
+        <w:t xml:space="preserve">Got my hardware setup and started coding my own example that replicates the example as the configuration tool can be used to setup can bus and the example project sets can bus up in the code. </w:t>
+      </w:r>
+    </w:p>
+    <w:p>
+      <w:pPr>
+        <w:ind w:firstLine="708"/>
+        <w:rPr>
+          <w:b/>
+          <w:bCs/>
+          <w:sz w:val="24"/>
+          <w:szCs w:val="24"/>
+          <w:lang w:val="en-IE"/>
+        </w:rPr>
+      </w:pPr>
+      <w:r>
+        <w:rPr>
+          <w:b/>
+          <w:bCs/>
+          <w:sz w:val="24"/>
+          <w:szCs w:val="24"/>
+          <w:lang w:val="en-IE"/>
+        </w:rPr>
+        <w:t xml:space="preserve">What I am doing this week: </w:t>
+      </w:r>
+    </w:p>
+    <w:p>
+      <w:pPr>
+        <w:ind w:firstLine="708"/>
+        <w:rPr>
+          <w:sz w:val="24"/>
+          <w:szCs w:val="24"/>
+          <w:lang w:val="en-IE"/>
+        </w:rPr>
+      </w:pPr>
+      <w:r>
+        <w:rPr>
+          <w:sz w:val="24"/>
+          <w:szCs w:val="24"/>
+          <w:lang w:val="en-IE"/>
+        </w:rPr>
+        <w:t xml:space="preserve">Got the internal loop working, moving onto </w:t>
+      </w:r>
+      <w:r>
+        <w:rPr>
+          <w:sz w:val="24"/>
+          <w:szCs w:val="24"/>
+          <w:lang w:val="en-IE"/>
+        </w:rPr>
+        <w:t xml:space="preserve">the ecu simulator but having problems with the transceiver. </w:t>
+      </w:r>
+      <w:r>
+        <w:rPr>
+          <w:sz w:val="24"/>
+          <w:szCs w:val="24"/>
+          <w:lang w:val="en-IE"/>
+        </w:rPr>
+        <w:t>Currently</w:t>
+      </w:r>
+      <w:r>
+        <w:rPr>
+          <w:sz w:val="24"/>
+          <w:szCs w:val="24"/>
+          <w:lang w:val="en-IE"/>
+        </w:rPr>
+        <w:t xml:space="preserve"> troubleshooting </w:t>
+      </w:r>
+      <w:r>
+        <w:rPr>
+          <w:sz w:val="24"/>
+          <w:szCs w:val="24"/>
+          <w:lang w:val="en-IE"/>
+        </w:rPr>
+        <w:t xml:space="preserve">the CAN H and CAN L wires checking the resistance and voltages to make sure that they are working properly. </w:t>
       </w:r>
     </w:p>
     <w:p>
@@ -2374,305 +2738,16 @@
           <w:szCs w:val="24"/>
           <w:lang w:val="en-IE"/>
         </w:rPr>
-        <w:t>No.</w:t>
-      </w:r>
-    </w:p>
-    <w:p>
-      <w:pPr>
-        <w:rPr>
-          <w:sz w:val="24"/>
-          <w:szCs w:val="24"/>
-          <w:lang w:val="en-IE"/>
-        </w:rPr>
-      </w:pPr>
-    </w:p>
-    <w:p>
-      <w:pPr>
-        <w:rPr>
-          <w:b/>
-          <w:bCs/>
-          <w:color w:val="FF0000"/>
-          <w:sz w:val="24"/>
-          <w:szCs w:val="24"/>
-          <w:lang w:val="en-IE"/>
-        </w:rPr>
-      </w:pPr>
-      <w:r>
-        <w:rPr>
-          <w:b/>
-          <w:bCs/>
-          <w:color w:val="FF0000"/>
-          <w:sz w:val="24"/>
-          <w:szCs w:val="24"/>
-          <w:lang w:val="en-IE"/>
-        </w:rPr>
-        <w:t>14</w:t>
-      </w:r>
-      <w:r>
-        <w:rPr>
-          <w:b/>
-          <w:bCs/>
-          <w:color w:val="FF0000"/>
-          <w:sz w:val="24"/>
-          <w:szCs w:val="24"/>
-          <w:lang w:val="en-IE"/>
-        </w:rPr>
-        <w:t>th</w:t>
-      </w:r>
-      <w:r>
-        <w:rPr>
-          <w:b/>
-          <w:bCs/>
-          <w:color w:val="FF0000"/>
-          <w:sz w:val="24"/>
-          <w:szCs w:val="24"/>
-          <w:lang w:val="en-IE"/>
-        </w:rPr>
-        <w:t xml:space="preserve"> </w:t>
-      </w:r>
-      <w:r>
-        <w:rPr>
-          <w:b/>
-          <w:bCs/>
-          <w:color w:val="FF0000"/>
-          <w:sz w:val="24"/>
-          <w:szCs w:val="24"/>
-          <w:lang w:val="en-IE"/>
-        </w:rPr>
-        <w:t>Nov</w:t>
-      </w:r>
-      <w:r>
-        <w:rPr>
-          <w:b/>
-          <w:bCs/>
-          <w:color w:val="FF0000"/>
-          <w:sz w:val="24"/>
-          <w:szCs w:val="24"/>
-          <w:lang w:val="en-IE"/>
-        </w:rPr>
-        <w:t xml:space="preserve"> – </w:t>
-      </w:r>
-      <w:r>
-        <w:rPr>
-          <w:b/>
-          <w:bCs/>
-          <w:color w:val="FF0000"/>
-          <w:sz w:val="24"/>
-          <w:szCs w:val="24"/>
-          <w:lang w:val="en-IE"/>
-        </w:rPr>
-        <w:t>18</w:t>
-      </w:r>
-      <w:r>
-        <w:rPr>
-          <w:b/>
-          <w:bCs/>
-          <w:color w:val="FF0000"/>
-          <w:sz w:val="24"/>
-          <w:szCs w:val="24"/>
-          <w:vertAlign w:val="superscript"/>
-          <w:lang w:val="en-IE"/>
-        </w:rPr>
-        <w:t>th</w:t>
-      </w:r>
-      <w:r>
-        <w:rPr>
-          <w:b/>
-          <w:bCs/>
-          <w:color w:val="FF0000"/>
-          <w:sz w:val="24"/>
-          <w:szCs w:val="24"/>
-          <w:lang w:val="en-IE"/>
-        </w:rPr>
-        <w:t xml:space="preserve"> Dec</w:t>
-      </w:r>
-      <w:r>
-        <w:rPr>
-          <w:b/>
-          <w:bCs/>
-          <w:color w:val="FF0000"/>
-          <w:sz w:val="24"/>
-          <w:szCs w:val="24"/>
-          <w:lang w:val="en-IE"/>
-        </w:rPr>
-        <w:t xml:space="preserve">: </w:t>
-      </w:r>
-    </w:p>
-    <w:p>
-      <w:pPr>
-        <w:rPr>
-          <w:b/>
-          <w:bCs/>
-          <w:sz w:val="24"/>
-          <w:szCs w:val="24"/>
-          <w:lang w:val="en-IE"/>
-        </w:rPr>
-      </w:pPr>
-      <w:r>
-        <w:rPr>
-          <w:b/>
-          <w:bCs/>
-          <w:sz w:val="24"/>
-          <w:szCs w:val="24"/>
-          <w:lang w:val="en-IE"/>
-        </w:rPr>
-        <w:tab/>
-        <w:t xml:space="preserve">What I did last week: </w:t>
-      </w:r>
-    </w:p>
-    <w:p>
-      <w:pPr>
-        <w:ind w:firstLine="708"/>
-        <w:rPr>
-          <w:sz w:val="24"/>
-          <w:szCs w:val="24"/>
-          <w:lang w:val="en-IE"/>
-        </w:rPr>
-      </w:pPr>
-      <w:r>
-        <w:rPr>
-          <w:sz w:val="24"/>
-          <w:szCs w:val="24"/>
-          <w:lang w:val="en-IE"/>
-        </w:rPr>
-        <w:t xml:space="preserve">Started coding an example in </w:t>
-      </w:r>
-      <w:proofErr w:type="spellStart"/>
-      <w:r>
-        <w:rPr>
-          <w:sz w:val="24"/>
-          <w:szCs w:val="24"/>
-          <w:lang w:val="en-IE"/>
-        </w:rPr>
-        <w:t>MCUxpresso</w:t>
-      </w:r>
-      <w:proofErr w:type="spellEnd"/>
-      <w:r>
-        <w:rPr>
-          <w:sz w:val="24"/>
-          <w:szCs w:val="24"/>
-          <w:lang w:val="en-IE"/>
-        </w:rPr>
-        <w:t xml:space="preserve"> the shows the internal loopback working in the freedom k64f. Progress slow due to assignments and exams. </w:t>
-      </w:r>
-    </w:p>
-    <w:p>
-      <w:pPr>
-        <w:ind w:firstLine="708"/>
-        <w:rPr>
-          <w:b/>
-          <w:bCs/>
-          <w:sz w:val="24"/>
-          <w:szCs w:val="24"/>
-          <w:lang w:val="en-IE"/>
-        </w:rPr>
-      </w:pPr>
-      <w:r>
-        <w:rPr>
-          <w:b/>
-          <w:bCs/>
-          <w:sz w:val="24"/>
-          <w:szCs w:val="24"/>
-          <w:lang w:val="en-IE"/>
-        </w:rPr>
-        <w:t xml:space="preserve">What I am doing this week: </w:t>
-      </w:r>
-    </w:p>
-    <w:p>
-      <w:pPr>
-        <w:ind w:firstLine="708"/>
-        <w:rPr>
-          <w:sz w:val="24"/>
-          <w:szCs w:val="24"/>
-          <w:lang w:val="en-IE"/>
-        </w:rPr>
-      </w:pPr>
-      <w:r>
-        <w:rPr>
-          <w:sz w:val="24"/>
-          <w:szCs w:val="24"/>
-          <w:lang w:val="en-IE"/>
-        </w:rPr>
-        <w:t xml:space="preserve">Got my hardware setup and started coding my own example that replicates </w:t>
-      </w:r>
-      <w:r>
-        <w:rPr>
-          <w:sz w:val="24"/>
-          <w:szCs w:val="24"/>
-          <w:lang w:val="en-IE"/>
-        </w:rPr>
-        <w:t>the</w:t>
-      </w:r>
-      <w:r>
-        <w:rPr>
-          <w:sz w:val="24"/>
-          <w:szCs w:val="24"/>
-          <w:lang w:val="en-IE"/>
-        </w:rPr>
-        <w:t xml:space="preserve"> example as the configuration tool can be used to </w:t>
-      </w:r>
-      <w:r>
-        <w:rPr>
-          <w:sz w:val="24"/>
-          <w:szCs w:val="24"/>
-          <w:lang w:val="en-IE"/>
-        </w:rPr>
-        <w:t xml:space="preserve">setup can bus and the example project sets can bus up in the code. </w:t>
-      </w:r>
-    </w:p>
-    <w:p>
-      <w:pPr>
-        <w:rPr>
-          <w:sz w:val="24"/>
-          <w:szCs w:val="24"/>
-          <w:lang w:val="en-IE"/>
-        </w:rPr>
-      </w:pPr>
-      <w:r>
-        <w:rPr>
-          <w:b/>
-          <w:bCs/>
-          <w:sz w:val="24"/>
-          <w:szCs w:val="24"/>
-          <w:lang w:val="en-IE"/>
-        </w:rPr>
-        <w:tab/>
-        <w:t xml:space="preserve">Are there any blockers: </w:t>
-      </w:r>
-    </w:p>
-    <w:p>
-      <w:pPr>
-        <w:rPr>
-          <w:sz w:val="24"/>
-          <w:szCs w:val="24"/>
-          <w:lang w:val="en-IE"/>
-        </w:rPr>
-      </w:pPr>
-      <w:r>
-        <w:rPr>
-          <w:sz w:val="24"/>
-          <w:szCs w:val="24"/>
-          <w:lang w:val="en-IE"/>
-        </w:rPr>
-        <w:tab/>
-      </w:r>
-      <w:r>
-        <w:rPr>
-          <w:sz w:val="24"/>
-          <w:szCs w:val="24"/>
-          <w:lang w:val="en-IE"/>
-        </w:rPr>
-        <w:t>No.</w:t>
-      </w:r>
-    </w:p>
-    <w:p>
-      <w:pPr>
-        <w:rPr>
-          <w:sz w:val="24"/>
-          <w:szCs w:val="24"/>
-          <w:lang w:val="en-IE"/>
-        </w:rPr>
-      </w:pPr>
+        <w:t>No</w:t>
+      </w:r>
+      <w:r>
+        <w:rPr>
+          <w:sz w:val="24"/>
+          <w:szCs w:val="24"/>
+          <w:lang w:val="en-IE"/>
+        </w:rPr>
+        <w:t>.</w:t>
+      </w:r>
     </w:p>
     <w:p>
       <w:pPr>
@@ -3109,6 +3184,7 @@
   <w:style w:type="paragraph" w:default="1" w:styleId="Normal">
     <w:name w:val="Normal"/>
     <w:qFormat/>
+    <w:rsid w:val="0066534B"/>
   </w:style>
   <w:style w:type="character" w:default="1" w:styleId="DefaultParagraphFont">
     <w:name w:val="Default Paragraph Font"/>

</xml_diff>

<commit_message>
Adding logs for January and Start of Febuary
</commit_message>
<xml_diff>
--- a/WeeklyUpdate.docx
+++ b/WeeklyUpdate.docx
@@ -1051,7 +1051,25 @@
           <w:szCs w:val="24"/>
           <w:lang w:val="en-IE"/>
         </w:rPr>
-        <w:t xml:space="preserve">More development on the android User interface and development on the Canbus side. Reading documentation on the devices I will </w:t>
+        <w:t xml:space="preserve">More development on the android User interface and development on the </w:t>
+      </w:r>
+      <w:proofErr w:type="spellStart"/>
+      <w:r>
+        <w:rPr>
+          <w:sz w:val="24"/>
+          <w:szCs w:val="24"/>
+          <w:lang w:val="en-IE"/>
+        </w:rPr>
+        <w:t>Canbus</w:t>
+      </w:r>
+      <w:proofErr w:type="spellEnd"/>
+      <w:r>
+        <w:rPr>
+          <w:sz w:val="24"/>
+          <w:szCs w:val="24"/>
+          <w:lang w:val="en-IE"/>
+        </w:rPr>
+        <w:t xml:space="preserve"> side. Reading documentation on the devices I will </w:t>
       </w:r>
       <w:r>
         <w:rPr>
@@ -1269,7 +1287,25 @@
           <w:szCs w:val="24"/>
           <w:lang w:val="en-IE"/>
         </w:rPr>
-        <w:t xml:space="preserve">More development on the android User interface and development on the Canbus side. Reading documentation on the devices I will be using. </w:t>
+        <w:t xml:space="preserve">More development on the android User interface and development on the </w:t>
+      </w:r>
+      <w:proofErr w:type="spellStart"/>
+      <w:r>
+        <w:rPr>
+          <w:sz w:val="24"/>
+          <w:szCs w:val="24"/>
+          <w:lang w:val="en-IE"/>
+        </w:rPr>
+        <w:t>Canbus</w:t>
+      </w:r>
+      <w:proofErr w:type="spellEnd"/>
+      <w:r>
+        <w:rPr>
+          <w:sz w:val="24"/>
+          <w:szCs w:val="24"/>
+          <w:lang w:val="en-IE"/>
+        </w:rPr>
+        <w:t xml:space="preserve"> side. Reading documentation on the devices I will be using. </w:t>
       </w:r>
     </w:p>
     <w:p>
@@ -1311,7 +1347,25 @@
           <w:szCs w:val="24"/>
           <w:lang w:val="en-IE"/>
         </w:rPr>
-        <w:t>Development on the Canbus. Reading more documentation.</w:t>
+        <w:t xml:space="preserve">Development on the </w:t>
+      </w:r>
+      <w:proofErr w:type="spellStart"/>
+      <w:r>
+        <w:rPr>
+          <w:sz w:val="24"/>
+          <w:szCs w:val="24"/>
+          <w:lang w:val="en-IE"/>
+        </w:rPr>
+        <w:t>Canbus</w:t>
+      </w:r>
+      <w:proofErr w:type="spellEnd"/>
+      <w:r>
+        <w:rPr>
+          <w:sz w:val="24"/>
+          <w:szCs w:val="24"/>
+          <w:lang w:val="en-IE"/>
+        </w:rPr>
+        <w:t>. Reading more documentation.</w:t>
       </w:r>
     </w:p>
     <w:p>
@@ -1532,7 +1586,25 @@
           <w:szCs w:val="24"/>
           <w:lang w:val="en-IE"/>
         </w:rPr>
-        <w:t xml:space="preserve">More development on the android User interface and development on the Canbus side. Reading documentation on the devices I will be using. </w:t>
+        <w:t xml:space="preserve">More development on the android User interface and development on the </w:t>
+      </w:r>
+      <w:proofErr w:type="spellStart"/>
+      <w:r>
+        <w:rPr>
+          <w:sz w:val="24"/>
+          <w:szCs w:val="24"/>
+          <w:lang w:val="en-IE"/>
+        </w:rPr>
+        <w:t>Canbus</w:t>
+      </w:r>
+      <w:proofErr w:type="spellEnd"/>
+      <w:r>
+        <w:rPr>
+          <w:sz w:val="24"/>
+          <w:szCs w:val="24"/>
+          <w:lang w:val="en-IE"/>
+        </w:rPr>
+        <w:t xml:space="preserve"> side. Reading documentation on the devices I will be using. </w:t>
       </w:r>
     </w:p>
     <w:p>
@@ -1602,7 +1674,25 @@
           <w:szCs w:val="24"/>
           <w:lang w:val="en-IE"/>
         </w:rPr>
-        <w:t>Development on the Canbus. Reading more documentation.</w:t>
+        <w:t xml:space="preserve">Development on the </w:t>
+      </w:r>
+      <w:proofErr w:type="spellStart"/>
+      <w:r>
+        <w:rPr>
+          <w:sz w:val="24"/>
+          <w:szCs w:val="24"/>
+          <w:lang w:val="en-IE"/>
+        </w:rPr>
+        <w:t>Canbus</w:t>
+      </w:r>
+      <w:proofErr w:type="spellEnd"/>
+      <w:r>
+        <w:rPr>
+          <w:sz w:val="24"/>
+          <w:szCs w:val="24"/>
+          <w:lang w:val="en-IE"/>
+        </w:rPr>
+        <w:t>. Reading more documentation.</w:t>
       </w:r>
     </w:p>
     <w:p>
@@ -1833,7 +1923,25 @@
           <w:szCs w:val="24"/>
           <w:lang w:val="en-IE"/>
         </w:rPr>
-        <w:t>Development on the Canbus. Reading more documentation.</w:t>
+        <w:t xml:space="preserve">Development on the </w:t>
+      </w:r>
+      <w:proofErr w:type="spellStart"/>
+      <w:r>
+        <w:rPr>
+          <w:sz w:val="24"/>
+          <w:szCs w:val="24"/>
+          <w:lang w:val="en-IE"/>
+        </w:rPr>
+        <w:t>Canbus</w:t>
+      </w:r>
+      <w:proofErr w:type="spellEnd"/>
+      <w:r>
+        <w:rPr>
+          <w:sz w:val="24"/>
+          <w:szCs w:val="24"/>
+          <w:lang w:val="en-IE"/>
+        </w:rPr>
+        <w:t>. Reading more documentation.</w:t>
       </w:r>
     </w:p>
     <w:p>
@@ -1885,7 +1993,25 @@
           <w:szCs w:val="24"/>
           <w:lang w:val="en-IE"/>
         </w:rPr>
-        <w:t>Reading more into My SQL and AWS, trying to work with MCUxpresso as hardware has not arrived.</w:t>
+        <w:t xml:space="preserve">Reading more into My SQL and AWS, trying to work with </w:t>
+      </w:r>
+      <w:proofErr w:type="spellStart"/>
+      <w:r>
+        <w:rPr>
+          <w:sz w:val="24"/>
+          <w:szCs w:val="24"/>
+          <w:lang w:val="en-IE"/>
+        </w:rPr>
+        <w:t>MCUxpresso</w:t>
+      </w:r>
+      <w:proofErr w:type="spellEnd"/>
+      <w:r>
+        <w:rPr>
+          <w:sz w:val="24"/>
+          <w:szCs w:val="24"/>
+          <w:lang w:val="en-IE"/>
+        </w:rPr>
+        <w:t xml:space="preserve"> as hardware has not arrived.</w:t>
       </w:r>
     </w:p>
     <w:p>
@@ -2010,7 +2136,7 @@
           <w:szCs w:val="24"/>
           <w:lang w:val="en-IE"/>
         </w:rPr>
-        <w:t>Nov</w:t>
+        <w:t>Dec</w:t>
       </w:r>
       <w:r>
         <w:rPr>
@@ -2106,7 +2232,25 @@
           <w:szCs w:val="24"/>
           <w:lang w:val="en-IE"/>
         </w:rPr>
-        <w:t>Reading more into My SQL and AWS, trying to work with MCUxpresso as hardware has not arrived.</w:t>
+        <w:t xml:space="preserve">Reading more into My SQL and AWS, trying to work with </w:t>
+      </w:r>
+      <w:proofErr w:type="spellStart"/>
+      <w:r>
+        <w:rPr>
+          <w:sz w:val="24"/>
+          <w:szCs w:val="24"/>
+          <w:lang w:val="en-IE"/>
+        </w:rPr>
+        <w:t>MCUxpresso</w:t>
+      </w:r>
+      <w:proofErr w:type="spellEnd"/>
+      <w:r>
+        <w:rPr>
+          <w:sz w:val="24"/>
+          <w:szCs w:val="24"/>
+          <w:lang w:val="en-IE"/>
+        </w:rPr>
+        <w:t xml:space="preserve"> as hardware has not arrived.</w:t>
       </w:r>
     </w:p>
     <w:p>
@@ -2148,7 +2292,25 @@
           <w:szCs w:val="24"/>
           <w:lang w:val="en-IE"/>
         </w:rPr>
-        <w:t xml:space="preserve">Started coding an example in MCUxpresso </w:t>
+        <w:t xml:space="preserve">Started coding an example in </w:t>
+      </w:r>
+      <w:proofErr w:type="spellStart"/>
+      <w:r>
+        <w:rPr>
+          <w:sz w:val="24"/>
+          <w:szCs w:val="24"/>
+          <w:lang w:val="en-IE"/>
+        </w:rPr>
+        <w:t>MCUxpresso</w:t>
+      </w:r>
+      <w:proofErr w:type="spellEnd"/>
+      <w:r>
+        <w:rPr>
+          <w:sz w:val="24"/>
+          <w:szCs w:val="24"/>
+          <w:lang w:val="en-IE"/>
+        </w:rPr>
+        <w:t xml:space="preserve"> </w:t>
       </w:r>
       <w:r>
         <w:rPr>
@@ -2255,7 +2417,7 @@
           <w:szCs w:val="24"/>
           <w:lang w:val="en-IE"/>
         </w:rPr>
-        <w:t>Nov</w:t>
+        <w:t>Dec</w:t>
       </w:r>
       <w:r>
         <w:rPr>
@@ -2351,7 +2513,25 @@
           <w:szCs w:val="24"/>
           <w:lang w:val="en-IE"/>
         </w:rPr>
-        <w:t xml:space="preserve">Started coding an example in MCUxpresso the shows the internal loopback working in the freedom k64f. Progress slow due to assignments and exams. </w:t>
+        <w:t xml:space="preserve">Started coding an example in </w:t>
+      </w:r>
+      <w:proofErr w:type="spellStart"/>
+      <w:r>
+        <w:rPr>
+          <w:sz w:val="24"/>
+          <w:szCs w:val="24"/>
+          <w:lang w:val="en-IE"/>
+        </w:rPr>
+        <w:t>MCUxpresso</w:t>
+      </w:r>
+      <w:proofErr w:type="spellEnd"/>
+      <w:r>
+        <w:rPr>
+          <w:sz w:val="24"/>
+          <w:szCs w:val="24"/>
+          <w:lang w:val="en-IE"/>
+        </w:rPr>
+        <w:t xml:space="preserve"> the shows the internal loopback working in the freedom k64f. Progress slow due to assignments and exams. </w:t>
       </w:r>
     </w:p>
     <w:p>
@@ -2514,7 +2694,7 @@
           <w:szCs w:val="24"/>
           <w:lang w:val="en-IE"/>
         </w:rPr>
-        <w:t>Nov</w:t>
+        <w:t>Jan</w:t>
       </w:r>
       <w:r>
         <w:rPr>
@@ -2559,6 +2739,235 @@
           <w:szCs w:val="24"/>
           <w:lang w:val="en-IE"/>
         </w:rPr>
+        <w:t xml:space="preserve"> Jan</w:t>
+      </w:r>
+      <w:r>
+        <w:rPr>
+          <w:b/>
+          <w:bCs/>
+          <w:color w:val="FF0000"/>
+          <w:sz w:val="24"/>
+          <w:szCs w:val="24"/>
+          <w:lang w:val="en-IE"/>
+        </w:rPr>
+        <w:t xml:space="preserve">: </w:t>
+      </w:r>
+    </w:p>
+    <w:p>
+      <w:pPr>
+        <w:rPr>
+          <w:b/>
+          <w:bCs/>
+          <w:sz w:val="24"/>
+          <w:szCs w:val="24"/>
+          <w:lang w:val="en-IE"/>
+        </w:rPr>
+      </w:pPr>
+      <w:r>
+        <w:rPr>
+          <w:b/>
+          <w:bCs/>
+          <w:sz w:val="24"/>
+          <w:szCs w:val="24"/>
+          <w:lang w:val="en-IE"/>
+        </w:rPr>
+        <w:tab/>
+        <w:t xml:space="preserve">What I did last week: </w:t>
+      </w:r>
+    </w:p>
+    <w:p>
+      <w:pPr>
+        <w:ind w:firstLine="708"/>
+        <w:rPr>
+          <w:sz w:val="24"/>
+          <w:szCs w:val="24"/>
+          <w:lang w:val="en-IE"/>
+        </w:rPr>
+      </w:pPr>
+      <w:r>
+        <w:rPr>
+          <w:sz w:val="24"/>
+          <w:szCs w:val="24"/>
+          <w:lang w:val="en-IE"/>
+        </w:rPr>
+        <w:t xml:space="preserve">Got my hardware setup and started coding my own example that replicates the example as the configuration tool can be used to setup can bus and the example project sets can bus up in the code. </w:t>
+      </w:r>
+    </w:p>
+    <w:p>
+      <w:pPr>
+        <w:ind w:firstLine="708"/>
+        <w:rPr>
+          <w:b/>
+          <w:bCs/>
+          <w:sz w:val="24"/>
+          <w:szCs w:val="24"/>
+          <w:lang w:val="en-IE"/>
+        </w:rPr>
+      </w:pPr>
+      <w:r>
+        <w:rPr>
+          <w:b/>
+          <w:bCs/>
+          <w:sz w:val="24"/>
+          <w:szCs w:val="24"/>
+          <w:lang w:val="en-IE"/>
+        </w:rPr>
+        <w:t xml:space="preserve">What I am doing this week: </w:t>
+      </w:r>
+    </w:p>
+    <w:p>
+      <w:pPr>
+        <w:ind w:firstLine="708"/>
+        <w:rPr>
+          <w:sz w:val="24"/>
+          <w:szCs w:val="24"/>
+          <w:lang w:val="en-IE"/>
+        </w:rPr>
+      </w:pPr>
+      <w:r>
+        <w:rPr>
+          <w:sz w:val="24"/>
+          <w:szCs w:val="24"/>
+          <w:lang w:val="en-IE"/>
+        </w:rPr>
+        <w:t xml:space="preserve">Got the internal loop working, moving onto </w:t>
+      </w:r>
+      <w:r>
+        <w:rPr>
+          <w:sz w:val="24"/>
+          <w:szCs w:val="24"/>
+          <w:lang w:val="en-IE"/>
+        </w:rPr>
+        <w:t xml:space="preserve">the ecu simulator but having problems with the transceiver. </w:t>
+      </w:r>
+      <w:r>
+        <w:rPr>
+          <w:sz w:val="24"/>
+          <w:szCs w:val="24"/>
+          <w:lang w:val="en-IE"/>
+        </w:rPr>
+        <w:t>Currently</w:t>
+      </w:r>
+      <w:r>
+        <w:rPr>
+          <w:sz w:val="24"/>
+          <w:szCs w:val="24"/>
+          <w:lang w:val="en-IE"/>
+        </w:rPr>
+        <w:t xml:space="preserve"> troubleshooting </w:t>
+      </w:r>
+      <w:r>
+        <w:rPr>
+          <w:sz w:val="24"/>
+          <w:szCs w:val="24"/>
+          <w:lang w:val="en-IE"/>
+        </w:rPr>
+        <w:t xml:space="preserve">the CAN H and CAN L wires checking the resistance and voltages to make sure that they are working properly. </w:t>
+      </w:r>
+    </w:p>
+    <w:p>
+      <w:pPr>
+        <w:rPr>
+          <w:sz w:val="24"/>
+          <w:szCs w:val="24"/>
+          <w:lang w:val="en-IE"/>
+        </w:rPr>
+      </w:pPr>
+      <w:r>
+        <w:rPr>
+          <w:b/>
+          <w:bCs/>
+          <w:sz w:val="24"/>
+          <w:szCs w:val="24"/>
+          <w:lang w:val="en-IE"/>
+        </w:rPr>
+        <w:tab/>
+        <w:t xml:space="preserve">Are there any blockers: </w:t>
+      </w:r>
+    </w:p>
+    <w:p>
+      <w:pPr>
+        <w:rPr>
+          <w:sz w:val="24"/>
+          <w:szCs w:val="24"/>
+          <w:lang w:val="en-IE"/>
+        </w:rPr>
+      </w:pPr>
+      <w:r>
+        <w:rPr>
+          <w:sz w:val="24"/>
+          <w:szCs w:val="24"/>
+          <w:lang w:val="en-IE"/>
+        </w:rPr>
+        <w:tab/>
+      </w:r>
+      <w:r>
+        <w:rPr>
+          <w:sz w:val="24"/>
+          <w:szCs w:val="24"/>
+          <w:lang w:val="en-IE"/>
+        </w:rPr>
+        <w:t>No</w:t>
+      </w:r>
+      <w:r>
+        <w:rPr>
+          <w:sz w:val="24"/>
+          <w:szCs w:val="24"/>
+          <w:lang w:val="en-IE"/>
+        </w:rPr>
+        <w:t>.</w:t>
+      </w:r>
+    </w:p>
+    <w:p>
+      <w:pPr>
+        <w:rPr>
+          <w:sz w:val="24"/>
+          <w:szCs w:val="24"/>
+          <w:lang w:val="en-IE"/>
+        </w:rPr>
+      </w:pPr>
+    </w:p>
+    <w:p>
+      <w:pPr>
+        <w:rPr>
+          <w:sz w:val="24"/>
+          <w:szCs w:val="24"/>
+          <w:lang w:val="en-IE"/>
+        </w:rPr>
+      </w:pPr>
+    </w:p>
+    <w:p>
+      <w:pPr>
+        <w:rPr>
+          <w:b/>
+          <w:bCs/>
+          <w:color w:val="FF0000"/>
+          <w:sz w:val="24"/>
+          <w:szCs w:val="24"/>
+          <w:lang w:val="en-IE"/>
+        </w:rPr>
+      </w:pPr>
+      <w:r>
+        <w:rPr>
+          <w:b/>
+          <w:bCs/>
+          <w:color w:val="FF0000"/>
+          <w:sz w:val="24"/>
+          <w:szCs w:val="24"/>
+          <w:lang w:val="en-IE"/>
+        </w:rPr>
+        <w:lastRenderedPageBreak/>
+        <w:t>25th</w:t>
+      </w:r>
+      <w:r>
+        <w:rPr>
+          <w:b/>
+          <w:bCs/>
+          <w:color w:val="FF0000"/>
+          <w:sz w:val="24"/>
+          <w:szCs w:val="24"/>
+          <w:lang w:val="en-IE"/>
+        </w:rPr>
         <w:t xml:space="preserve"> </w:t>
       </w:r>
       <w:r>
@@ -2581,6 +2990,51 @@
           <w:szCs w:val="24"/>
           <w:lang w:val="en-IE"/>
         </w:rPr>
+        <w:t xml:space="preserve"> – </w:t>
+      </w:r>
+      <w:r>
+        <w:rPr>
+          <w:b/>
+          <w:bCs/>
+          <w:color w:val="FF0000"/>
+          <w:sz w:val="24"/>
+          <w:szCs w:val="24"/>
+          <w:lang w:val="en-IE"/>
+        </w:rPr>
+        <w:t>29</w:t>
+      </w:r>
+      <w:r>
+        <w:rPr>
+          <w:b/>
+          <w:bCs/>
+          <w:color w:val="FF0000"/>
+          <w:sz w:val="24"/>
+          <w:szCs w:val="24"/>
+          <w:vertAlign w:val="superscript"/>
+          <w:lang w:val="en-IE"/>
+        </w:rPr>
+        <w:t>th</w:t>
+      </w:r>
+      <w:r>
+        <w:rPr>
+          <w:b/>
+          <w:bCs/>
+          <w:color w:val="FF0000"/>
+          <w:sz w:val="24"/>
+          <w:szCs w:val="24"/>
+          <w:lang w:val="en-IE"/>
+        </w:rPr>
+        <w:t xml:space="preserve"> Jan</w:t>
+      </w:r>
+      <w:r>
+        <w:rPr>
+          <w:b/>
+          <w:bCs/>
+          <w:color w:val="FF0000"/>
+          <w:sz w:val="24"/>
+          <w:szCs w:val="24"/>
+          <w:lang w:val="en-IE"/>
+        </w:rPr>
         <w:t xml:space="preserve">: </w:t>
       </w:r>
     </w:p>
@@ -2621,7 +3075,7 @@
           <w:szCs w:val="24"/>
           <w:lang w:val="en-IE"/>
         </w:rPr>
-        <w:t xml:space="preserve">Got my hardware setup and started coding my own example that replicates the example as the configuration tool can be used to setup can bus and the example project sets can bus up in the code. </w:t>
+        <w:t xml:space="preserve">Got the internal loop working, moving onto the ecu simulator but having problems with the transceiver. Currently troubleshooting the CAN H and CAN L wires checking the resistance and voltages to make sure that they are working properly. </w:t>
       </w:r>
     </w:p>
     <w:p>
@@ -2661,39 +3115,59 @@
           <w:szCs w:val="24"/>
           <w:lang w:val="en-IE"/>
         </w:rPr>
-        <w:t xml:space="preserve">Got the internal loop working, moving onto </w:t>
-      </w:r>
-      <w:r>
-        <w:rPr>
-          <w:sz w:val="24"/>
-          <w:szCs w:val="24"/>
-          <w:lang w:val="en-IE"/>
-        </w:rPr>
-        <w:t xml:space="preserve">the ecu simulator but having problems with the transceiver. </w:t>
-      </w:r>
-      <w:r>
-        <w:rPr>
-          <w:sz w:val="24"/>
-          <w:szCs w:val="24"/>
-          <w:lang w:val="en-IE"/>
-        </w:rPr>
-        <w:t>Currently</w:t>
-      </w:r>
-      <w:r>
-        <w:rPr>
-          <w:sz w:val="24"/>
-          <w:szCs w:val="24"/>
-          <w:lang w:val="en-IE"/>
-        </w:rPr>
-        <w:t xml:space="preserve"> troubleshooting </w:t>
-      </w:r>
-      <w:r>
-        <w:rPr>
-          <w:sz w:val="24"/>
-          <w:szCs w:val="24"/>
-          <w:lang w:val="en-IE"/>
-        </w:rPr>
-        <w:t xml:space="preserve">the CAN H and CAN L wires checking the resistance and voltages to make sure that they are working properly. </w:t>
+        <w:t xml:space="preserve">Worked on the </w:t>
+      </w:r>
+      <w:proofErr w:type="spellStart"/>
+      <w:r>
+        <w:rPr>
+          <w:sz w:val="24"/>
+          <w:szCs w:val="24"/>
+          <w:lang w:val="en-IE"/>
+        </w:rPr>
+        <w:t>Wifi</w:t>
+      </w:r>
+      <w:proofErr w:type="spellEnd"/>
+      <w:r>
+        <w:rPr>
+          <w:sz w:val="24"/>
+          <w:szCs w:val="24"/>
+          <w:lang w:val="en-IE"/>
+        </w:rPr>
+        <w:t xml:space="preserve"> and got the </w:t>
+      </w:r>
+      <w:proofErr w:type="spellStart"/>
+      <w:r>
+        <w:rPr>
+          <w:sz w:val="24"/>
+          <w:szCs w:val="24"/>
+          <w:lang w:val="en-IE"/>
+        </w:rPr>
+        <w:t>W</w:t>
+      </w:r>
+      <w:r>
+        <w:rPr>
+          <w:sz w:val="24"/>
+          <w:szCs w:val="24"/>
+          <w:lang w:val="en-IE"/>
+        </w:rPr>
+        <w:t>ifi</w:t>
+      </w:r>
+      <w:proofErr w:type="spellEnd"/>
+      <w:r>
+        <w:rPr>
+          <w:sz w:val="24"/>
+          <w:szCs w:val="24"/>
+          <w:lang w:val="en-IE"/>
+        </w:rPr>
+        <w:t xml:space="preserve"> board connecting using examples now trying to get an AWS example up and running. </w:t>
+      </w:r>
+      <w:r>
+        <w:rPr>
+          <w:sz w:val="24"/>
+          <w:szCs w:val="24"/>
+          <w:lang w:val="en-IE"/>
+        </w:rPr>
+        <w:t>Started Project report and poster.</w:t>
       </w:r>
     </w:p>
     <w:p>
@@ -2731,41 +3205,541 @@
           <w:lang w:val="en-IE"/>
         </w:rPr>
         <w:tab/>
-      </w:r>
-      <w:r>
-        <w:rPr>
-          <w:sz w:val="24"/>
-          <w:szCs w:val="24"/>
-          <w:lang w:val="en-IE"/>
-        </w:rPr>
-        <w:t>No</w:t>
-      </w:r>
-      <w:r>
-        <w:rPr>
-          <w:sz w:val="24"/>
-          <w:szCs w:val="24"/>
-          <w:lang w:val="en-IE"/>
-        </w:rPr>
-        <w:t>.</w:t>
-      </w:r>
-    </w:p>
-    <w:p>
-      <w:pPr>
-        <w:rPr>
-          <w:sz w:val="24"/>
-          <w:szCs w:val="24"/>
-          <w:lang w:val="en-IE"/>
-        </w:rPr>
-      </w:pPr>
-    </w:p>
-    <w:p>
-      <w:pPr>
-        <w:rPr>
-          <w:sz w:val="24"/>
-          <w:szCs w:val="24"/>
-          <w:lang w:val="en-IE"/>
-        </w:rPr>
-      </w:pPr>
+        <w:t>No.</w:t>
+      </w:r>
+    </w:p>
+    <w:p>
+      <w:pPr>
+        <w:rPr>
+          <w:sz w:val="24"/>
+          <w:szCs w:val="24"/>
+          <w:lang w:val="en-IE"/>
+        </w:rPr>
+      </w:pPr>
+    </w:p>
+    <w:p>
+      <w:pPr>
+        <w:rPr>
+          <w:b/>
+          <w:bCs/>
+          <w:color w:val="FF0000"/>
+          <w:sz w:val="24"/>
+          <w:szCs w:val="24"/>
+          <w:lang w:val="en-IE"/>
+        </w:rPr>
+      </w:pPr>
+      <w:r>
+        <w:rPr>
+          <w:b/>
+          <w:bCs/>
+          <w:color w:val="FF0000"/>
+          <w:sz w:val="24"/>
+          <w:szCs w:val="24"/>
+          <w:lang w:val="en-IE"/>
+        </w:rPr>
+        <w:t>25th</w:t>
+      </w:r>
+      <w:r>
+        <w:rPr>
+          <w:b/>
+          <w:bCs/>
+          <w:color w:val="FF0000"/>
+          <w:sz w:val="24"/>
+          <w:szCs w:val="24"/>
+          <w:lang w:val="en-IE"/>
+        </w:rPr>
+        <w:t xml:space="preserve"> </w:t>
+      </w:r>
+      <w:r>
+        <w:rPr>
+          <w:b/>
+          <w:bCs/>
+          <w:color w:val="FF0000"/>
+          <w:sz w:val="24"/>
+          <w:szCs w:val="24"/>
+          <w:lang w:val="en-IE"/>
+        </w:rPr>
+        <w:t>Jan</w:t>
+      </w:r>
+      <w:r>
+        <w:rPr>
+          <w:b/>
+          <w:bCs/>
+          <w:color w:val="FF0000"/>
+          <w:sz w:val="24"/>
+          <w:szCs w:val="24"/>
+          <w:lang w:val="en-IE"/>
+        </w:rPr>
+        <w:t xml:space="preserve"> – </w:t>
+      </w:r>
+      <w:r>
+        <w:rPr>
+          <w:b/>
+          <w:bCs/>
+          <w:color w:val="FF0000"/>
+          <w:sz w:val="24"/>
+          <w:szCs w:val="24"/>
+          <w:lang w:val="en-IE"/>
+        </w:rPr>
+        <w:t>29</w:t>
+      </w:r>
+      <w:r>
+        <w:rPr>
+          <w:b/>
+          <w:bCs/>
+          <w:color w:val="FF0000"/>
+          <w:sz w:val="24"/>
+          <w:szCs w:val="24"/>
+          <w:vertAlign w:val="superscript"/>
+          <w:lang w:val="en-IE"/>
+        </w:rPr>
+        <w:t>th</w:t>
+      </w:r>
+      <w:r>
+        <w:rPr>
+          <w:b/>
+          <w:bCs/>
+          <w:color w:val="FF0000"/>
+          <w:sz w:val="24"/>
+          <w:szCs w:val="24"/>
+          <w:lang w:val="en-IE"/>
+        </w:rPr>
+        <w:t xml:space="preserve"> Jan</w:t>
+      </w:r>
+      <w:r>
+        <w:rPr>
+          <w:b/>
+          <w:bCs/>
+          <w:color w:val="FF0000"/>
+          <w:sz w:val="24"/>
+          <w:szCs w:val="24"/>
+          <w:lang w:val="en-IE"/>
+        </w:rPr>
+        <w:t xml:space="preserve">: </w:t>
+      </w:r>
+    </w:p>
+    <w:p>
+      <w:pPr>
+        <w:rPr>
+          <w:b/>
+          <w:bCs/>
+          <w:sz w:val="24"/>
+          <w:szCs w:val="24"/>
+          <w:lang w:val="en-IE"/>
+        </w:rPr>
+      </w:pPr>
+      <w:r>
+        <w:rPr>
+          <w:b/>
+          <w:bCs/>
+          <w:sz w:val="24"/>
+          <w:szCs w:val="24"/>
+          <w:lang w:val="en-IE"/>
+        </w:rPr>
+        <w:tab/>
+        <w:t xml:space="preserve">What I did last week: </w:t>
+      </w:r>
+    </w:p>
+    <w:p>
+      <w:pPr>
+        <w:ind w:firstLine="708"/>
+        <w:rPr>
+          <w:sz w:val="24"/>
+          <w:szCs w:val="24"/>
+          <w:lang w:val="en-IE"/>
+        </w:rPr>
+      </w:pPr>
+      <w:r>
+        <w:rPr>
+          <w:sz w:val="24"/>
+          <w:szCs w:val="24"/>
+          <w:lang w:val="en-IE"/>
+        </w:rPr>
+        <w:t xml:space="preserve">Got the internal loop working, moving onto the ecu simulator but having problems with the transceiver. Currently troubleshooting the CAN H and CAN L wires checking the resistance and voltages to make sure that they are working properly. </w:t>
+      </w:r>
+    </w:p>
+    <w:p>
+      <w:pPr>
+        <w:ind w:firstLine="708"/>
+        <w:rPr>
+          <w:b/>
+          <w:bCs/>
+          <w:sz w:val="24"/>
+          <w:szCs w:val="24"/>
+          <w:lang w:val="en-IE"/>
+        </w:rPr>
+      </w:pPr>
+      <w:r>
+        <w:rPr>
+          <w:b/>
+          <w:bCs/>
+          <w:sz w:val="24"/>
+          <w:szCs w:val="24"/>
+          <w:lang w:val="en-IE"/>
+        </w:rPr>
+        <w:t xml:space="preserve">What I am doing this week: </w:t>
+      </w:r>
+    </w:p>
+    <w:p>
+      <w:pPr>
+        <w:ind w:firstLine="708"/>
+        <w:rPr>
+          <w:sz w:val="24"/>
+          <w:szCs w:val="24"/>
+          <w:lang w:val="en-IE"/>
+        </w:rPr>
+      </w:pPr>
+      <w:r>
+        <w:rPr>
+          <w:sz w:val="24"/>
+          <w:szCs w:val="24"/>
+          <w:lang w:val="en-IE"/>
+        </w:rPr>
+        <w:t xml:space="preserve">Worked on the </w:t>
+      </w:r>
+      <w:proofErr w:type="spellStart"/>
+      <w:r>
+        <w:rPr>
+          <w:sz w:val="24"/>
+          <w:szCs w:val="24"/>
+          <w:lang w:val="en-IE"/>
+        </w:rPr>
+        <w:t>Wifi</w:t>
+      </w:r>
+      <w:proofErr w:type="spellEnd"/>
+      <w:r>
+        <w:rPr>
+          <w:sz w:val="24"/>
+          <w:szCs w:val="24"/>
+          <w:lang w:val="en-IE"/>
+        </w:rPr>
+        <w:t xml:space="preserve"> and got the </w:t>
+      </w:r>
+      <w:proofErr w:type="spellStart"/>
+      <w:r>
+        <w:rPr>
+          <w:sz w:val="24"/>
+          <w:szCs w:val="24"/>
+          <w:lang w:val="en-IE"/>
+        </w:rPr>
+        <w:t>Wifi</w:t>
+      </w:r>
+      <w:proofErr w:type="spellEnd"/>
+      <w:r>
+        <w:rPr>
+          <w:sz w:val="24"/>
+          <w:szCs w:val="24"/>
+          <w:lang w:val="en-IE"/>
+        </w:rPr>
+        <w:t xml:space="preserve"> board connecting using examples now trying to get an AWS example up and running. Started Project report and poster.</w:t>
+      </w:r>
+    </w:p>
+    <w:p>
+      <w:pPr>
+        <w:rPr>
+          <w:sz w:val="24"/>
+          <w:szCs w:val="24"/>
+          <w:lang w:val="en-IE"/>
+        </w:rPr>
+      </w:pPr>
+      <w:r>
+        <w:rPr>
+          <w:b/>
+          <w:bCs/>
+          <w:sz w:val="24"/>
+          <w:szCs w:val="24"/>
+          <w:lang w:val="en-IE"/>
+        </w:rPr>
+        <w:tab/>
+        <w:t xml:space="preserve">Are there any blockers: </w:t>
+      </w:r>
+    </w:p>
+    <w:p>
+      <w:pPr>
+        <w:rPr>
+          <w:sz w:val="24"/>
+          <w:szCs w:val="24"/>
+          <w:lang w:val="en-IE"/>
+        </w:rPr>
+      </w:pPr>
+      <w:r>
+        <w:rPr>
+          <w:sz w:val="24"/>
+          <w:szCs w:val="24"/>
+          <w:lang w:val="en-IE"/>
+        </w:rPr>
+        <w:tab/>
+        <w:t>No.</w:t>
+      </w:r>
+    </w:p>
+    <w:p>
+      <w:pPr>
+        <w:rPr>
+          <w:sz w:val="24"/>
+          <w:szCs w:val="24"/>
+          <w:lang w:val="en-IE"/>
+        </w:rPr>
+      </w:pPr>
+    </w:p>
+    <w:p>
+      <w:pPr>
+        <w:rPr>
+          <w:b/>
+          <w:bCs/>
+          <w:color w:val="FF0000"/>
+          <w:sz w:val="24"/>
+          <w:szCs w:val="24"/>
+          <w:lang w:val="en-IE"/>
+        </w:rPr>
+      </w:pPr>
+      <w:r>
+        <w:rPr>
+          <w:b/>
+          <w:bCs/>
+          <w:color w:val="FF0000"/>
+          <w:sz w:val="24"/>
+          <w:szCs w:val="24"/>
+          <w:lang w:val="en-IE"/>
+        </w:rPr>
+        <w:t>1st</w:t>
+      </w:r>
+      <w:r>
+        <w:rPr>
+          <w:b/>
+          <w:bCs/>
+          <w:color w:val="FF0000"/>
+          <w:sz w:val="24"/>
+          <w:szCs w:val="24"/>
+          <w:lang w:val="en-IE"/>
+        </w:rPr>
+        <w:t xml:space="preserve"> </w:t>
+      </w:r>
+      <w:r>
+        <w:rPr>
+          <w:b/>
+          <w:bCs/>
+          <w:color w:val="FF0000"/>
+          <w:sz w:val="24"/>
+          <w:szCs w:val="24"/>
+          <w:lang w:val="en-IE"/>
+        </w:rPr>
+        <w:t>Feb</w:t>
+      </w:r>
+      <w:r>
+        <w:rPr>
+          <w:b/>
+          <w:bCs/>
+          <w:color w:val="FF0000"/>
+          <w:sz w:val="24"/>
+          <w:szCs w:val="24"/>
+          <w:lang w:val="en-IE"/>
+        </w:rPr>
+        <w:t xml:space="preserve"> – </w:t>
+      </w:r>
+      <w:r>
+        <w:rPr>
+          <w:b/>
+          <w:bCs/>
+          <w:color w:val="FF0000"/>
+          <w:sz w:val="24"/>
+          <w:szCs w:val="24"/>
+          <w:lang w:val="en-IE"/>
+        </w:rPr>
+        <w:t>5</w:t>
+      </w:r>
+      <w:r>
+        <w:rPr>
+          <w:b/>
+          <w:bCs/>
+          <w:color w:val="FF0000"/>
+          <w:sz w:val="24"/>
+          <w:szCs w:val="24"/>
+          <w:vertAlign w:val="superscript"/>
+          <w:lang w:val="en-IE"/>
+        </w:rPr>
+        <w:t>th</w:t>
+      </w:r>
+      <w:r>
+        <w:rPr>
+          <w:b/>
+          <w:bCs/>
+          <w:color w:val="FF0000"/>
+          <w:sz w:val="24"/>
+          <w:szCs w:val="24"/>
+          <w:lang w:val="en-IE"/>
+        </w:rPr>
+        <w:t xml:space="preserve"> </w:t>
+      </w:r>
+      <w:r>
+        <w:rPr>
+          <w:b/>
+          <w:bCs/>
+          <w:color w:val="FF0000"/>
+          <w:sz w:val="24"/>
+          <w:szCs w:val="24"/>
+          <w:lang w:val="en-IE"/>
+        </w:rPr>
+        <w:t>Feb</w:t>
+      </w:r>
+      <w:r>
+        <w:rPr>
+          <w:b/>
+          <w:bCs/>
+          <w:color w:val="FF0000"/>
+          <w:sz w:val="24"/>
+          <w:szCs w:val="24"/>
+          <w:lang w:val="en-IE"/>
+        </w:rPr>
+        <w:t xml:space="preserve">: </w:t>
+      </w:r>
+    </w:p>
+    <w:p>
+      <w:pPr>
+        <w:rPr>
+          <w:b/>
+          <w:bCs/>
+          <w:sz w:val="24"/>
+          <w:szCs w:val="24"/>
+          <w:lang w:val="en-IE"/>
+        </w:rPr>
+      </w:pPr>
+      <w:r>
+        <w:rPr>
+          <w:b/>
+          <w:bCs/>
+          <w:sz w:val="24"/>
+          <w:szCs w:val="24"/>
+          <w:lang w:val="en-IE"/>
+        </w:rPr>
+        <w:tab/>
+        <w:t xml:space="preserve">What I did last week: </w:t>
+      </w:r>
+    </w:p>
+    <w:p>
+      <w:pPr>
+        <w:ind w:firstLine="708"/>
+        <w:rPr>
+          <w:sz w:val="24"/>
+          <w:szCs w:val="24"/>
+          <w:lang w:val="en-IE"/>
+        </w:rPr>
+      </w:pPr>
+      <w:r>
+        <w:rPr>
+          <w:sz w:val="24"/>
+          <w:szCs w:val="24"/>
+          <w:lang w:val="en-IE"/>
+        </w:rPr>
+        <w:t xml:space="preserve">Worked on the </w:t>
+      </w:r>
+      <w:proofErr w:type="spellStart"/>
+      <w:r>
+        <w:rPr>
+          <w:sz w:val="24"/>
+          <w:szCs w:val="24"/>
+          <w:lang w:val="en-IE"/>
+        </w:rPr>
+        <w:t>Wifi</w:t>
+      </w:r>
+      <w:proofErr w:type="spellEnd"/>
+      <w:r>
+        <w:rPr>
+          <w:sz w:val="24"/>
+          <w:szCs w:val="24"/>
+          <w:lang w:val="en-IE"/>
+        </w:rPr>
+        <w:t xml:space="preserve"> and got the </w:t>
+      </w:r>
+      <w:proofErr w:type="spellStart"/>
+      <w:r>
+        <w:rPr>
+          <w:sz w:val="24"/>
+          <w:szCs w:val="24"/>
+          <w:lang w:val="en-IE"/>
+        </w:rPr>
+        <w:t>Wifi</w:t>
+      </w:r>
+      <w:proofErr w:type="spellEnd"/>
+      <w:r>
+        <w:rPr>
+          <w:sz w:val="24"/>
+          <w:szCs w:val="24"/>
+          <w:lang w:val="en-IE"/>
+        </w:rPr>
+        <w:t xml:space="preserve"> board connecting using examples now trying to get an AWS example up and running. Started Project report and poster.</w:t>
+      </w:r>
+    </w:p>
+    <w:p>
+      <w:pPr>
+        <w:ind w:firstLine="708"/>
+        <w:rPr>
+          <w:b/>
+          <w:bCs/>
+          <w:sz w:val="24"/>
+          <w:szCs w:val="24"/>
+          <w:lang w:val="en-IE"/>
+        </w:rPr>
+      </w:pPr>
+      <w:r>
+        <w:rPr>
+          <w:b/>
+          <w:bCs/>
+          <w:sz w:val="24"/>
+          <w:szCs w:val="24"/>
+          <w:lang w:val="en-IE"/>
+        </w:rPr>
+        <w:t xml:space="preserve">What I am doing this week: </w:t>
+      </w:r>
+    </w:p>
+    <w:p>
+      <w:pPr>
+        <w:ind w:firstLine="708"/>
+        <w:rPr>
+          <w:b/>
+          <w:bCs/>
+          <w:sz w:val="24"/>
+          <w:szCs w:val="24"/>
+          <w:lang w:val="en-IE"/>
+        </w:rPr>
+      </w:pPr>
+    </w:p>
+    <w:p>
+      <w:pPr>
+        <w:rPr>
+          <w:sz w:val="24"/>
+          <w:szCs w:val="24"/>
+          <w:lang w:val="en-IE"/>
+        </w:rPr>
+      </w:pPr>
+      <w:r>
+        <w:rPr>
+          <w:b/>
+          <w:bCs/>
+          <w:sz w:val="24"/>
+          <w:szCs w:val="24"/>
+          <w:lang w:val="en-IE"/>
+        </w:rPr>
+        <w:tab/>
+        <w:t xml:space="preserve">Are there any blockers: </w:t>
+      </w:r>
+    </w:p>
+    <w:p>
+      <w:pPr>
+        <w:rPr>
+          <w:sz w:val="24"/>
+          <w:szCs w:val="24"/>
+          <w:lang w:val="en-IE"/>
+        </w:rPr>
+      </w:pPr>
+      <w:r>
+        <w:rPr>
+          <w:sz w:val="24"/>
+          <w:szCs w:val="24"/>
+          <w:lang w:val="en-IE"/>
+        </w:rPr>
+        <w:tab/>
+        <w:t>No.</w:t>
+      </w:r>
     </w:p>
     <w:p>
       <w:pPr>
@@ -3184,7 +4158,7 @@
   <w:style w:type="paragraph" w:default="1" w:styleId="Normal">
     <w:name w:val="Normal"/>
     <w:qFormat/>
-    <w:rsid w:val="0066534B"/>
+    <w:rsid w:val="00272DD7"/>
   </w:style>
   <w:style w:type="character" w:default="1" w:styleId="DefaultParagraphFont">
     <w:name w:val="Default Paragraph Font"/>

</xml_diff>

<commit_message>
Adding log for Febaury 1st to 5th
</commit_message>
<xml_diff>
--- a/WeeklyUpdate.docx
+++ b/WeeklyUpdate.docx
@@ -1051,25 +1051,7 @@
           <w:szCs w:val="24"/>
           <w:lang w:val="en-IE"/>
         </w:rPr>
-        <w:t xml:space="preserve">More development on the android User interface and development on the </w:t>
-      </w:r>
-      <w:proofErr w:type="spellStart"/>
-      <w:r>
-        <w:rPr>
-          <w:sz w:val="24"/>
-          <w:szCs w:val="24"/>
-          <w:lang w:val="en-IE"/>
-        </w:rPr>
-        <w:t>Canbus</w:t>
-      </w:r>
-      <w:proofErr w:type="spellEnd"/>
-      <w:r>
-        <w:rPr>
-          <w:sz w:val="24"/>
-          <w:szCs w:val="24"/>
-          <w:lang w:val="en-IE"/>
-        </w:rPr>
-        <w:t xml:space="preserve"> side. Reading documentation on the devices I will </w:t>
+        <w:t xml:space="preserve">More development on the android User interface and development on the Canbus side. Reading documentation on the devices I will </w:t>
       </w:r>
       <w:r>
         <w:rPr>
@@ -1287,25 +1269,7 @@
           <w:szCs w:val="24"/>
           <w:lang w:val="en-IE"/>
         </w:rPr>
-        <w:t xml:space="preserve">More development on the android User interface and development on the </w:t>
-      </w:r>
-      <w:proofErr w:type="spellStart"/>
-      <w:r>
-        <w:rPr>
-          <w:sz w:val="24"/>
-          <w:szCs w:val="24"/>
-          <w:lang w:val="en-IE"/>
-        </w:rPr>
-        <w:t>Canbus</w:t>
-      </w:r>
-      <w:proofErr w:type="spellEnd"/>
-      <w:r>
-        <w:rPr>
-          <w:sz w:val="24"/>
-          <w:szCs w:val="24"/>
-          <w:lang w:val="en-IE"/>
-        </w:rPr>
-        <w:t xml:space="preserve"> side. Reading documentation on the devices I will be using. </w:t>
+        <w:t xml:space="preserve">More development on the android User interface and development on the Canbus side. Reading documentation on the devices I will be using. </w:t>
       </w:r>
     </w:p>
     <w:p>
@@ -1347,25 +1311,7 @@
           <w:szCs w:val="24"/>
           <w:lang w:val="en-IE"/>
         </w:rPr>
-        <w:t xml:space="preserve">Development on the </w:t>
-      </w:r>
-      <w:proofErr w:type="spellStart"/>
-      <w:r>
-        <w:rPr>
-          <w:sz w:val="24"/>
-          <w:szCs w:val="24"/>
-          <w:lang w:val="en-IE"/>
-        </w:rPr>
-        <w:t>Canbus</w:t>
-      </w:r>
-      <w:proofErr w:type="spellEnd"/>
-      <w:r>
-        <w:rPr>
-          <w:sz w:val="24"/>
-          <w:szCs w:val="24"/>
-          <w:lang w:val="en-IE"/>
-        </w:rPr>
-        <w:t>. Reading more documentation.</w:t>
+        <w:t>Development on the Canbus. Reading more documentation.</w:t>
       </w:r>
     </w:p>
     <w:p>
@@ -1586,25 +1532,7 @@
           <w:szCs w:val="24"/>
           <w:lang w:val="en-IE"/>
         </w:rPr>
-        <w:t xml:space="preserve">More development on the android User interface and development on the </w:t>
-      </w:r>
-      <w:proofErr w:type="spellStart"/>
-      <w:r>
-        <w:rPr>
-          <w:sz w:val="24"/>
-          <w:szCs w:val="24"/>
-          <w:lang w:val="en-IE"/>
-        </w:rPr>
-        <w:t>Canbus</w:t>
-      </w:r>
-      <w:proofErr w:type="spellEnd"/>
-      <w:r>
-        <w:rPr>
-          <w:sz w:val="24"/>
-          <w:szCs w:val="24"/>
-          <w:lang w:val="en-IE"/>
-        </w:rPr>
-        <w:t xml:space="preserve"> side. Reading documentation on the devices I will be using. </w:t>
+        <w:t xml:space="preserve">More development on the android User interface and development on the Canbus side. Reading documentation on the devices I will be using. </w:t>
       </w:r>
     </w:p>
     <w:p>
@@ -1674,25 +1602,7 @@
           <w:szCs w:val="24"/>
           <w:lang w:val="en-IE"/>
         </w:rPr>
-        <w:t xml:space="preserve">Development on the </w:t>
-      </w:r>
-      <w:proofErr w:type="spellStart"/>
-      <w:r>
-        <w:rPr>
-          <w:sz w:val="24"/>
-          <w:szCs w:val="24"/>
-          <w:lang w:val="en-IE"/>
-        </w:rPr>
-        <w:t>Canbus</w:t>
-      </w:r>
-      <w:proofErr w:type="spellEnd"/>
-      <w:r>
-        <w:rPr>
-          <w:sz w:val="24"/>
-          <w:szCs w:val="24"/>
-          <w:lang w:val="en-IE"/>
-        </w:rPr>
-        <w:t>. Reading more documentation.</w:t>
+        <w:t>Development on the Canbus. Reading more documentation.</w:t>
       </w:r>
     </w:p>
     <w:p>
@@ -1923,25 +1833,7 @@
           <w:szCs w:val="24"/>
           <w:lang w:val="en-IE"/>
         </w:rPr>
-        <w:t xml:space="preserve">Development on the </w:t>
-      </w:r>
-      <w:proofErr w:type="spellStart"/>
-      <w:r>
-        <w:rPr>
-          <w:sz w:val="24"/>
-          <w:szCs w:val="24"/>
-          <w:lang w:val="en-IE"/>
-        </w:rPr>
-        <w:t>Canbus</w:t>
-      </w:r>
-      <w:proofErr w:type="spellEnd"/>
-      <w:r>
-        <w:rPr>
-          <w:sz w:val="24"/>
-          <w:szCs w:val="24"/>
-          <w:lang w:val="en-IE"/>
-        </w:rPr>
-        <w:t>. Reading more documentation.</w:t>
+        <w:t>Development on the Canbus. Reading more documentation.</w:t>
       </w:r>
     </w:p>
     <w:p>
@@ -1993,25 +1885,7 @@
           <w:szCs w:val="24"/>
           <w:lang w:val="en-IE"/>
         </w:rPr>
-        <w:t xml:space="preserve">Reading more into My SQL and AWS, trying to work with </w:t>
-      </w:r>
-      <w:proofErr w:type="spellStart"/>
-      <w:r>
-        <w:rPr>
-          <w:sz w:val="24"/>
-          <w:szCs w:val="24"/>
-          <w:lang w:val="en-IE"/>
-        </w:rPr>
-        <w:t>MCUxpresso</w:t>
-      </w:r>
-      <w:proofErr w:type="spellEnd"/>
-      <w:r>
-        <w:rPr>
-          <w:sz w:val="24"/>
-          <w:szCs w:val="24"/>
-          <w:lang w:val="en-IE"/>
-        </w:rPr>
-        <w:t xml:space="preserve"> as hardware has not arrived.</w:t>
+        <w:t>Reading more into My SQL and AWS, trying to work with MCUxpresso as hardware has not arrived.</w:t>
       </w:r>
     </w:p>
     <w:p>
@@ -2232,25 +2106,7 @@
           <w:szCs w:val="24"/>
           <w:lang w:val="en-IE"/>
         </w:rPr>
-        <w:t xml:space="preserve">Reading more into My SQL and AWS, trying to work with </w:t>
-      </w:r>
-      <w:proofErr w:type="spellStart"/>
-      <w:r>
-        <w:rPr>
-          <w:sz w:val="24"/>
-          <w:szCs w:val="24"/>
-          <w:lang w:val="en-IE"/>
-        </w:rPr>
-        <w:t>MCUxpresso</w:t>
-      </w:r>
-      <w:proofErr w:type="spellEnd"/>
-      <w:r>
-        <w:rPr>
-          <w:sz w:val="24"/>
-          <w:szCs w:val="24"/>
-          <w:lang w:val="en-IE"/>
-        </w:rPr>
-        <w:t xml:space="preserve"> as hardware has not arrived.</w:t>
+        <w:t>Reading more into My SQL and AWS, trying to work with MCUxpresso as hardware has not arrived.</w:t>
       </w:r>
     </w:p>
     <w:p>
@@ -2292,20 +2148,98 @@
           <w:szCs w:val="24"/>
           <w:lang w:val="en-IE"/>
         </w:rPr>
-        <w:t xml:space="preserve">Started coding an example in </w:t>
-      </w:r>
-      <w:proofErr w:type="spellStart"/>
-      <w:r>
-        <w:rPr>
-          <w:sz w:val="24"/>
-          <w:szCs w:val="24"/>
-          <w:lang w:val="en-IE"/>
-        </w:rPr>
-        <w:t>MCUxpresso</w:t>
-      </w:r>
-      <w:proofErr w:type="spellEnd"/>
-      <w:r>
-        <w:rPr>
+        <w:t xml:space="preserve">Started coding an example in MCUxpresso </w:t>
+      </w:r>
+      <w:r>
+        <w:rPr>
+          <w:sz w:val="24"/>
+          <w:szCs w:val="24"/>
+          <w:lang w:val="en-IE"/>
+        </w:rPr>
+        <w:t xml:space="preserve">the shows the internal loopback working in the freedom k64f. Progress slow due to assignments and exams. </w:t>
+      </w:r>
+    </w:p>
+    <w:p>
+      <w:pPr>
+        <w:rPr>
+          <w:sz w:val="24"/>
+          <w:szCs w:val="24"/>
+          <w:lang w:val="en-IE"/>
+        </w:rPr>
+      </w:pPr>
+      <w:r>
+        <w:rPr>
+          <w:b/>
+          <w:bCs/>
+          <w:sz w:val="24"/>
+          <w:szCs w:val="24"/>
+          <w:lang w:val="en-IE"/>
+        </w:rPr>
+        <w:tab/>
+        <w:t xml:space="preserve">Are there any blockers: </w:t>
+      </w:r>
+    </w:p>
+    <w:p>
+      <w:pPr>
+        <w:rPr>
+          <w:sz w:val="24"/>
+          <w:szCs w:val="24"/>
+          <w:lang w:val="en-IE"/>
+        </w:rPr>
+      </w:pPr>
+      <w:r>
+        <w:rPr>
+          <w:sz w:val="24"/>
+          <w:szCs w:val="24"/>
+          <w:lang w:val="en-IE"/>
+        </w:rPr>
+        <w:tab/>
+      </w:r>
+      <w:r>
+        <w:rPr>
+          <w:sz w:val="24"/>
+          <w:szCs w:val="24"/>
+          <w:lang w:val="en-IE"/>
+        </w:rPr>
+        <w:t>No.</w:t>
+      </w:r>
+    </w:p>
+    <w:p>
+      <w:pPr>
+        <w:rPr>
+          <w:sz w:val="24"/>
+          <w:szCs w:val="24"/>
+          <w:lang w:val="en-IE"/>
+        </w:rPr>
+      </w:pPr>
+    </w:p>
+    <w:p>
+      <w:pPr>
+        <w:rPr>
+          <w:b/>
+          <w:bCs/>
+          <w:color w:val="FF0000"/>
+          <w:sz w:val="24"/>
+          <w:szCs w:val="24"/>
+          <w:lang w:val="en-IE"/>
+        </w:rPr>
+      </w:pPr>
+      <w:r>
+        <w:rPr>
+          <w:b/>
+          <w:bCs/>
+          <w:color w:val="FF0000"/>
+          <w:sz w:val="24"/>
+          <w:szCs w:val="24"/>
+          <w:lang w:val="en-IE"/>
+        </w:rPr>
+        <w:t>14th</w:t>
+      </w:r>
+      <w:r>
+        <w:rPr>
+          <w:b/>
+          <w:bCs/>
+          <w:color w:val="FF0000"/>
           <w:sz w:val="24"/>
           <w:szCs w:val="24"/>
           <w:lang w:val="en-IE"/>
@@ -2314,102 +2248,6 @@
       </w:r>
       <w:r>
         <w:rPr>
-          <w:sz w:val="24"/>
-          <w:szCs w:val="24"/>
-          <w:lang w:val="en-IE"/>
-        </w:rPr>
-        <w:t xml:space="preserve">the shows the internal loopback working in the freedom k64f. Progress slow due to assignments and exams. </w:t>
-      </w:r>
-    </w:p>
-    <w:p>
-      <w:pPr>
-        <w:rPr>
-          <w:sz w:val="24"/>
-          <w:szCs w:val="24"/>
-          <w:lang w:val="en-IE"/>
-        </w:rPr>
-      </w:pPr>
-      <w:r>
-        <w:rPr>
-          <w:b/>
-          <w:bCs/>
-          <w:sz w:val="24"/>
-          <w:szCs w:val="24"/>
-          <w:lang w:val="en-IE"/>
-        </w:rPr>
-        <w:tab/>
-        <w:t xml:space="preserve">Are there any blockers: </w:t>
-      </w:r>
-    </w:p>
-    <w:p>
-      <w:pPr>
-        <w:rPr>
-          <w:sz w:val="24"/>
-          <w:szCs w:val="24"/>
-          <w:lang w:val="en-IE"/>
-        </w:rPr>
-      </w:pPr>
-      <w:r>
-        <w:rPr>
-          <w:sz w:val="24"/>
-          <w:szCs w:val="24"/>
-          <w:lang w:val="en-IE"/>
-        </w:rPr>
-        <w:tab/>
-      </w:r>
-      <w:r>
-        <w:rPr>
-          <w:sz w:val="24"/>
-          <w:szCs w:val="24"/>
-          <w:lang w:val="en-IE"/>
-        </w:rPr>
-        <w:t>No.</w:t>
-      </w:r>
-    </w:p>
-    <w:p>
-      <w:pPr>
-        <w:rPr>
-          <w:sz w:val="24"/>
-          <w:szCs w:val="24"/>
-          <w:lang w:val="en-IE"/>
-        </w:rPr>
-      </w:pPr>
-    </w:p>
-    <w:p>
-      <w:pPr>
-        <w:rPr>
-          <w:b/>
-          <w:bCs/>
-          <w:color w:val="FF0000"/>
-          <w:sz w:val="24"/>
-          <w:szCs w:val="24"/>
-          <w:lang w:val="en-IE"/>
-        </w:rPr>
-      </w:pPr>
-      <w:r>
-        <w:rPr>
-          <w:b/>
-          <w:bCs/>
-          <w:color w:val="FF0000"/>
-          <w:sz w:val="24"/>
-          <w:szCs w:val="24"/>
-          <w:lang w:val="en-IE"/>
-        </w:rPr>
-        <w:t>14th</w:t>
-      </w:r>
-      <w:r>
-        <w:rPr>
-          <w:b/>
-          <w:bCs/>
-          <w:color w:val="FF0000"/>
-          <w:sz w:val="24"/>
-          <w:szCs w:val="24"/>
-          <w:lang w:val="en-IE"/>
-        </w:rPr>
-        <w:t xml:space="preserve"> </w:t>
-      </w:r>
-      <w:r>
-        <w:rPr>
           <w:b/>
           <w:bCs/>
           <w:color w:val="FF0000"/>
@@ -2513,25 +2351,7 @@
           <w:szCs w:val="24"/>
           <w:lang w:val="en-IE"/>
         </w:rPr>
-        <w:t xml:space="preserve">Started coding an example in </w:t>
-      </w:r>
-      <w:proofErr w:type="spellStart"/>
-      <w:r>
-        <w:rPr>
-          <w:sz w:val="24"/>
-          <w:szCs w:val="24"/>
-          <w:lang w:val="en-IE"/>
-        </w:rPr>
-        <w:t>MCUxpresso</w:t>
-      </w:r>
-      <w:proofErr w:type="spellEnd"/>
-      <w:r>
-        <w:rPr>
-          <w:sz w:val="24"/>
-          <w:szCs w:val="24"/>
-          <w:lang w:val="en-IE"/>
-        </w:rPr>
-        <w:t xml:space="preserve"> the shows the internal loopback working in the freedom k64f. Progress slow due to assignments and exams. </w:t>
+        <w:t xml:space="preserve">Started coding an example in MCUxpresso the shows the internal loopback working in the freedom k64f. Progress slow due to assignments and exams. </w:t>
       </w:r>
     </w:p>
     <w:p>
@@ -3115,27 +2935,8 @@
           <w:szCs w:val="24"/>
           <w:lang w:val="en-IE"/>
         </w:rPr>
-        <w:t xml:space="preserve">Worked on the </w:t>
-      </w:r>
-      <w:proofErr w:type="spellStart"/>
-      <w:r>
-        <w:rPr>
-          <w:sz w:val="24"/>
-          <w:szCs w:val="24"/>
-          <w:lang w:val="en-IE"/>
-        </w:rPr>
-        <w:t>Wifi</w:t>
-      </w:r>
-      <w:proofErr w:type="spellEnd"/>
-      <w:r>
-        <w:rPr>
-          <w:sz w:val="24"/>
-          <w:szCs w:val="24"/>
-          <w:lang w:val="en-IE"/>
-        </w:rPr>
-        <w:t xml:space="preserve"> and got the </w:t>
-      </w:r>
-      <w:proofErr w:type="spellStart"/>
+        <w:t xml:space="preserve">Worked on the Wifi and got the </w:t>
+      </w:r>
       <w:r>
         <w:rPr>
           <w:sz w:val="24"/>
@@ -3150,16 +2951,7 @@
           <w:szCs w:val="24"/>
           <w:lang w:val="en-IE"/>
         </w:rPr>
-        <w:t>ifi</w:t>
-      </w:r>
-      <w:proofErr w:type="spellEnd"/>
-      <w:r>
-        <w:rPr>
-          <w:sz w:val="24"/>
-          <w:szCs w:val="24"/>
-          <w:lang w:val="en-IE"/>
-        </w:rPr>
-        <w:t xml:space="preserve"> board connecting using examples now trying to get an AWS example up and running. </w:t>
+        <w:t xml:space="preserve">ifi board connecting using examples now trying to get an AWS example up and running. </w:t>
       </w:r>
       <w:r>
         <w:rPr>
@@ -3395,43 +3187,7 @@
           <w:szCs w:val="24"/>
           <w:lang w:val="en-IE"/>
         </w:rPr>
-        <w:t xml:space="preserve">Worked on the </w:t>
-      </w:r>
-      <w:proofErr w:type="spellStart"/>
-      <w:r>
-        <w:rPr>
-          <w:sz w:val="24"/>
-          <w:szCs w:val="24"/>
-          <w:lang w:val="en-IE"/>
-        </w:rPr>
-        <w:t>Wifi</w:t>
-      </w:r>
-      <w:proofErr w:type="spellEnd"/>
-      <w:r>
-        <w:rPr>
-          <w:sz w:val="24"/>
-          <w:szCs w:val="24"/>
-          <w:lang w:val="en-IE"/>
-        </w:rPr>
-        <w:t xml:space="preserve"> and got the </w:t>
-      </w:r>
-      <w:proofErr w:type="spellStart"/>
-      <w:r>
-        <w:rPr>
-          <w:sz w:val="24"/>
-          <w:szCs w:val="24"/>
-          <w:lang w:val="en-IE"/>
-        </w:rPr>
-        <w:t>Wifi</w:t>
-      </w:r>
-      <w:proofErr w:type="spellEnd"/>
-      <w:r>
-        <w:rPr>
-          <w:sz w:val="24"/>
-          <w:szCs w:val="24"/>
-          <w:lang w:val="en-IE"/>
-        </w:rPr>
-        <w:t xml:space="preserve"> board connecting using examples now trying to get an AWS example up and running. Started Project report and poster.</w:t>
+        <w:t>Worked on the Wifi and got the Wifi board connecting using examples now trying to get an AWS example up and running. Started Project report and poster.</w:t>
       </w:r>
     </w:p>
     <w:p>
@@ -3568,6 +3324,208 @@
           <w:szCs w:val="24"/>
           <w:lang w:val="en-IE"/>
         </w:rPr>
+        <w:t xml:space="preserve"> Feb</w:t>
+      </w:r>
+      <w:r>
+        <w:rPr>
+          <w:b/>
+          <w:bCs/>
+          <w:color w:val="FF0000"/>
+          <w:sz w:val="24"/>
+          <w:szCs w:val="24"/>
+          <w:lang w:val="en-IE"/>
+        </w:rPr>
+        <w:t xml:space="preserve">: </w:t>
+      </w:r>
+    </w:p>
+    <w:p>
+      <w:pPr>
+        <w:rPr>
+          <w:b/>
+          <w:bCs/>
+          <w:sz w:val="24"/>
+          <w:szCs w:val="24"/>
+          <w:lang w:val="en-IE"/>
+        </w:rPr>
+      </w:pPr>
+      <w:r>
+        <w:rPr>
+          <w:b/>
+          <w:bCs/>
+          <w:sz w:val="24"/>
+          <w:szCs w:val="24"/>
+          <w:lang w:val="en-IE"/>
+        </w:rPr>
+        <w:tab/>
+        <w:t xml:space="preserve">What I did last week: </w:t>
+      </w:r>
+    </w:p>
+    <w:p>
+      <w:pPr>
+        <w:ind w:firstLine="708"/>
+        <w:rPr>
+          <w:sz w:val="24"/>
+          <w:szCs w:val="24"/>
+          <w:lang w:val="en-IE"/>
+        </w:rPr>
+      </w:pPr>
+      <w:r>
+        <w:rPr>
+          <w:sz w:val="24"/>
+          <w:szCs w:val="24"/>
+          <w:lang w:val="en-IE"/>
+        </w:rPr>
+        <w:t>Worked on the Wifi and got the Wifi board connecting using examples now trying to get an AWS example up and running. Started Project report and poster.</w:t>
+      </w:r>
+    </w:p>
+    <w:p>
+      <w:pPr>
+        <w:ind w:firstLine="708"/>
+        <w:rPr>
+          <w:b/>
+          <w:bCs/>
+          <w:sz w:val="24"/>
+          <w:szCs w:val="24"/>
+          <w:lang w:val="en-IE"/>
+        </w:rPr>
+      </w:pPr>
+      <w:r>
+        <w:rPr>
+          <w:b/>
+          <w:bCs/>
+          <w:sz w:val="24"/>
+          <w:szCs w:val="24"/>
+          <w:lang w:val="en-IE"/>
+        </w:rPr>
+        <w:t xml:space="preserve">What I am doing this week: </w:t>
+      </w:r>
+    </w:p>
+    <w:p>
+      <w:pPr>
+        <w:ind w:firstLine="708"/>
+        <w:rPr>
+          <w:sz w:val="24"/>
+          <w:szCs w:val="24"/>
+          <w:lang w:val="en-IE"/>
+        </w:rPr>
+      </w:pPr>
+      <w:r>
+        <w:rPr>
+          <w:sz w:val="24"/>
+          <w:szCs w:val="24"/>
+          <w:lang w:val="en-IE"/>
+        </w:rPr>
+        <w:t xml:space="preserve">Still working with the AWS and WIFI </w:t>
+      </w:r>
+      <w:r>
+        <w:rPr>
+          <w:sz w:val="24"/>
+          <w:szCs w:val="24"/>
+          <w:lang w:val="en-IE"/>
+        </w:rPr>
+        <w:t xml:space="preserve">and adding more in the project report and the poster. Also working on the external loop of the Canbus. </w:t>
+      </w:r>
+    </w:p>
+    <w:p>
+      <w:pPr>
+        <w:rPr>
+          <w:sz w:val="24"/>
+          <w:szCs w:val="24"/>
+          <w:lang w:val="en-IE"/>
+        </w:rPr>
+      </w:pPr>
+      <w:r>
+        <w:rPr>
+          <w:b/>
+          <w:bCs/>
+          <w:sz w:val="24"/>
+          <w:szCs w:val="24"/>
+          <w:lang w:val="en-IE"/>
+        </w:rPr>
+        <w:tab/>
+        <w:t xml:space="preserve">Are there any blockers: </w:t>
+      </w:r>
+    </w:p>
+    <w:p>
+      <w:pPr>
+        <w:rPr>
+          <w:sz w:val="24"/>
+          <w:szCs w:val="24"/>
+          <w:lang w:val="en-IE"/>
+        </w:rPr>
+      </w:pPr>
+      <w:r>
+        <w:rPr>
+          <w:sz w:val="24"/>
+          <w:szCs w:val="24"/>
+          <w:lang w:val="en-IE"/>
+        </w:rPr>
+        <w:tab/>
+        <w:t>No.</w:t>
+      </w:r>
+    </w:p>
+    <w:p>
+      <w:pPr>
+        <w:rPr>
+          <w:sz w:val="24"/>
+          <w:szCs w:val="24"/>
+          <w:lang w:val="en-IE"/>
+        </w:rPr>
+      </w:pPr>
+    </w:p>
+    <w:p>
+      <w:pPr>
+        <w:rPr>
+          <w:sz w:val="24"/>
+          <w:szCs w:val="24"/>
+          <w:lang w:val="en-IE"/>
+        </w:rPr>
+      </w:pPr>
+    </w:p>
+    <w:p>
+      <w:pPr>
+        <w:rPr>
+          <w:b/>
+          <w:bCs/>
+          <w:color w:val="FF0000"/>
+          <w:sz w:val="24"/>
+          <w:szCs w:val="24"/>
+          <w:lang w:val="en-IE"/>
+        </w:rPr>
+      </w:pPr>
+      <w:r>
+        <w:rPr>
+          <w:b/>
+          <w:bCs/>
+          <w:color w:val="FF0000"/>
+          <w:sz w:val="24"/>
+          <w:szCs w:val="24"/>
+          <w:lang w:val="en-IE"/>
+        </w:rPr>
+        <w:lastRenderedPageBreak/>
+        <w:t>8</w:t>
+      </w:r>
+      <w:r>
+        <w:rPr>
+          <w:b/>
+          <w:bCs/>
+          <w:color w:val="FF0000"/>
+          <w:sz w:val="24"/>
+          <w:szCs w:val="24"/>
+          <w:vertAlign w:val="superscript"/>
+          <w:lang w:val="en-IE"/>
+        </w:rPr>
+        <w:t>th</w:t>
+      </w:r>
+      <w:r>
+        <w:rPr>
+          <w:b/>
+          <w:bCs/>
+          <w:color w:val="FF0000"/>
+          <w:sz w:val="24"/>
+          <w:szCs w:val="24"/>
+          <w:lang w:val="en-IE"/>
+        </w:rPr>
         <w:t xml:space="preserve"> </w:t>
       </w:r>
       <w:r>
@@ -3590,6 +3548,51 @@
           <w:szCs w:val="24"/>
           <w:lang w:val="en-IE"/>
         </w:rPr>
+        <w:t xml:space="preserve"> – </w:t>
+      </w:r>
+      <w:r>
+        <w:rPr>
+          <w:b/>
+          <w:bCs/>
+          <w:color w:val="FF0000"/>
+          <w:sz w:val="24"/>
+          <w:szCs w:val="24"/>
+          <w:lang w:val="en-IE"/>
+        </w:rPr>
+        <w:t>12</w:t>
+      </w:r>
+      <w:r>
+        <w:rPr>
+          <w:b/>
+          <w:bCs/>
+          <w:color w:val="FF0000"/>
+          <w:sz w:val="24"/>
+          <w:szCs w:val="24"/>
+          <w:vertAlign w:val="superscript"/>
+          <w:lang w:val="en-IE"/>
+        </w:rPr>
+        <w:t>th</w:t>
+      </w:r>
+      <w:r>
+        <w:rPr>
+          <w:b/>
+          <w:bCs/>
+          <w:color w:val="FF0000"/>
+          <w:sz w:val="24"/>
+          <w:szCs w:val="24"/>
+          <w:lang w:val="en-IE"/>
+        </w:rPr>
+        <w:t xml:space="preserve"> Feb</w:t>
+      </w:r>
+      <w:r>
+        <w:rPr>
+          <w:b/>
+          <w:bCs/>
+          <w:color w:val="FF0000"/>
+          <w:sz w:val="24"/>
+          <w:szCs w:val="24"/>
+          <w:lang w:val="en-IE"/>
+        </w:rPr>
         <w:t xml:space="preserve">: </w:t>
       </w:r>
     </w:p>
@@ -3630,43 +3633,7 @@
           <w:szCs w:val="24"/>
           <w:lang w:val="en-IE"/>
         </w:rPr>
-        <w:t xml:space="preserve">Worked on the </w:t>
-      </w:r>
-      <w:proofErr w:type="spellStart"/>
-      <w:r>
-        <w:rPr>
-          <w:sz w:val="24"/>
-          <w:szCs w:val="24"/>
-          <w:lang w:val="en-IE"/>
-        </w:rPr>
-        <w:t>Wifi</w:t>
-      </w:r>
-      <w:proofErr w:type="spellEnd"/>
-      <w:r>
-        <w:rPr>
-          <w:sz w:val="24"/>
-          <w:szCs w:val="24"/>
-          <w:lang w:val="en-IE"/>
-        </w:rPr>
-        <w:t xml:space="preserve"> and got the </w:t>
-      </w:r>
-      <w:proofErr w:type="spellStart"/>
-      <w:r>
-        <w:rPr>
-          <w:sz w:val="24"/>
-          <w:szCs w:val="24"/>
-          <w:lang w:val="en-IE"/>
-        </w:rPr>
-        <w:t>Wifi</w:t>
-      </w:r>
-      <w:proofErr w:type="spellEnd"/>
-      <w:r>
-        <w:rPr>
-          <w:sz w:val="24"/>
-          <w:szCs w:val="24"/>
-          <w:lang w:val="en-IE"/>
-        </w:rPr>
-        <w:t xml:space="preserve"> board connecting using examples now trying to get an AWS example up and running. Started Project report and poster.</w:t>
+        <w:t xml:space="preserve">Still working with the AWS and WIFI and adding more in the project report and the poster. Also working on the external loop of the Canbus. </w:t>
       </w:r>
     </w:p>
     <w:p>
@@ -3740,6 +3707,15 @@
         <w:tab/>
         <w:t>No.</w:t>
       </w:r>
+    </w:p>
+    <w:p>
+      <w:pPr>
+        <w:rPr>
+          <w:sz w:val="24"/>
+          <w:szCs w:val="24"/>
+          <w:lang w:val="en-IE"/>
+        </w:rPr>
+      </w:pPr>
     </w:p>
     <w:p>
       <w:pPr>
@@ -4158,7 +4134,7 @@
   <w:style w:type="paragraph" w:default="1" w:styleId="Normal">
     <w:name w:val="Normal"/>
     <w:qFormat/>
-    <w:rsid w:val="00272DD7"/>
+    <w:rsid w:val="00694EF2"/>
   </w:style>
   <w:style w:type="character" w:default="1" w:styleId="DefaultParagraphFont">
     <w:name w:val="Default Paragraph Font"/>

</xml_diff>

<commit_message>
Adding log for 15th to the 19th of Febuary
</commit_message>
<xml_diff>
--- a/WeeklyUpdate.docx
+++ b/WeeklyUpdate.docx
@@ -1051,7 +1051,25 @@
           <w:szCs w:val="24"/>
           <w:lang w:val="en-IE"/>
         </w:rPr>
-        <w:t xml:space="preserve">More development on the android User interface and development on the Canbus side. Reading documentation on the devices I will </w:t>
+        <w:t xml:space="preserve">More development on the android User interface and development on the </w:t>
+      </w:r>
+      <w:proofErr w:type="spellStart"/>
+      <w:r>
+        <w:rPr>
+          <w:sz w:val="24"/>
+          <w:szCs w:val="24"/>
+          <w:lang w:val="en-IE"/>
+        </w:rPr>
+        <w:t>Canbus</w:t>
+      </w:r>
+      <w:proofErr w:type="spellEnd"/>
+      <w:r>
+        <w:rPr>
+          <w:sz w:val="24"/>
+          <w:szCs w:val="24"/>
+          <w:lang w:val="en-IE"/>
+        </w:rPr>
+        <w:t xml:space="preserve"> side. Reading documentation on the devices I will </w:t>
       </w:r>
       <w:r>
         <w:rPr>
@@ -1269,7 +1287,25 @@
           <w:szCs w:val="24"/>
           <w:lang w:val="en-IE"/>
         </w:rPr>
-        <w:t xml:space="preserve">More development on the android User interface and development on the Canbus side. Reading documentation on the devices I will be using. </w:t>
+        <w:t xml:space="preserve">More development on the android User interface and development on the </w:t>
+      </w:r>
+      <w:proofErr w:type="spellStart"/>
+      <w:r>
+        <w:rPr>
+          <w:sz w:val="24"/>
+          <w:szCs w:val="24"/>
+          <w:lang w:val="en-IE"/>
+        </w:rPr>
+        <w:t>Canbus</w:t>
+      </w:r>
+      <w:proofErr w:type="spellEnd"/>
+      <w:r>
+        <w:rPr>
+          <w:sz w:val="24"/>
+          <w:szCs w:val="24"/>
+          <w:lang w:val="en-IE"/>
+        </w:rPr>
+        <w:t xml:space="preserve"> side. Reading documentation on the devices I will be using. </w:t>
       </w:r>
     </w:p>
     <w:p>
@@ -1311,7 +1347,25 @@
           <w:szCs w:val="24"/>
           <w:lang w:val="en-IE"/>
         </w:rPr>
-        <w:t>Development on the Canbus. Reading more documentation.</w:t>
+        <w:t xml:space="preserve">Development on the </w:t>
+      </w:r>
+      <w:proofErr w:type="spellStart"/>
+      <w:r>
+        <w:rPr>
+          <w:sz w:val="24"/>
+          <w:szCs w:val="24"/>
+          <w:lang w:val="en-IE"/>
+        </w:rPr>
+        <w:t>Canbus</w:t>
+      </w:r>
+      <w:proofErr w:type="spellEnd"/>
+      <w:r>
+        <w:rPr>
+          <w:sz w:val="24"/>
+          <w:szCs w:val="24"/>
+          <w:lang w:val="en-IE"/>
+        </w:rPr>
+        <w:t>. Reading more documentation.</w:t>
       </w:r>
     </w:p>
     <w:p>
@@ -1532,7 +1586,25 @@
           <w:szCs w:val="24"/>
           <w:lang w:val="en-IE"/>
         </w:rPr>
-        <w:t xml:space="preserve">More development on the android User interface and development on the Canbus side. Reading documentation on the devices I will be using. </w:t>
+        <w:t xml:space="preserve">More development on the android User interface and development on the </w:t>
+      </w:r>
+      <w:proofErr w:type="spellStart"/>
+      <w:r>
+        <w:rPr>
+          <w:sz w:val="24"/>
+          <w:szCs w:val="24"/>
+          <w:lang w:val="en-IE"/>
+        </w:rPr>
+        <w:t>Canbus</w:t>
+      </w:r>
+      <w:proofErr w:type="spellEnd"/>
+      <w:r>
+        <w:rPr>
+          <w:sz w:val="24"/>
+          <w:szCs w:val="24"/>
+          <w:lang w:val="en-IE"/>
+        </w:rPr>
+        <w:t xml:space="preserve"> side. Reading documentation on the devices I will be using. </w:t>
       </w:r>
     </w:p>
     <w:p>
@@ -1602,7 +1674,25 @@
           <w:szCs w:val="24"/>
           <w:lang w:val="en-IE"/>
         </w:rPr>
-        <w:t>Development on the Canbus. Reading more documentation.</w:t>
+        <w:t xml:space="preserve">Development on the </w:t>
+      </w:r>
+      <w:proofErr w:type="spellStart"/>
+      <w:r>
+        <w:rPr>
+          <w:sz w:val="24"/>
+          <w:szCs w:val="24"/>
+          <w:lang w:val="en-IE"/>
+        </w:rPr>
+        <w:t>Canbus</w:t>
+      </w:r>
+      <w:proofErr w:type="spellEnd"/>
+      <w:r>
+        <w:rPr>
+          <w:sz w:val="24"/>
+          <w:szCs w:val="24"/>
+          <w:lang w:val="en-IE"/>
+        </w:rPr>
+        <w:t>. Reading more documentation.</w:t>
       </w:r>
     </w:p>
     <w:p>
@@ -1833,7 +1923,25 @@
           <w:szCs w:val="24"/>
           <w:lang w:val="en-IE"/>
         </w:rPr>
-        <w:t>Development on the Canbus. Reading more documentation.</w:t>
+        <w:t xml:space="preserve">Development on the </w:t>
+      </w:r>
+      <w:proofErr w:type="spellStart"/>
+      <w:r>
+        <w:rPr>
+          <w:sz w:val="24"/>
+          <w:szCs w:val="24"/>
+          <w:lang w:val="en-IE"/>
+        </w:rPr>
+        <w:t>Canbus</w:t>
+      </w:r>
+      <w:proofErr w:type="spellEnd"/>
+      <w:r>
+        <w:rPr>
+          <w:sz w:val="24"/>
+          <w:szCs w:val="24"/>
+          <w:lang w:val="en-IE"/>
+        </w:rPr>
+        <w:t>. Reading more documentation.</w:t>
       </w:r>
     </w:p>
     <w:p>
@@ -1885,7 +1993,25 @@
           <w:szCs w:val="24"/>
           <w:lang w:val="en-IE"/>
         </w:rPr>
-        <w:t>Reading more into My SQL and AWS, trying to work with MCUxpresso as hardware has not arrived.</w:t>
+        <w:t xml:space="preserve">Reading more into My SQL and AWS, trying to work with </w:t>
+      </w:r>
+      <w:proofErr w:type="spellStart"/>
+      <w:r>
+        <w:rPr>
+          <w:sz w:val="24"/>
+          <w:szCs w:val="24"/>
+          <w:lang w:val="en-IE"/>
+        </w:rPr>
+        <w:t>MCUxpresso</w:t>
+      </w:r>
+      <w:proofErr w:type="spellEnd"/>
+      <w:r>
+        <w:rPr>
+          <w:sz w:val="24"/>
+          <w:szCs w:val="24"/>
+          <w:lang w:val="en-IE"/>
+        </w:rPr>
+        <w:t xml:space="preserve"> as hardware has not arrived.</w:t>
       </w:r>
     </w:p>
     <w:p>
@@ -2106,7 +2232,25 @@
           <w:szCs w:val="24"/>
           <w:lang w:val="en-IE"/>
         </w:rPr>
-        <w:t>Reading more into My SQL and AWS, trying to work with MCUxpresso as hardware has not arrived.</w:t>
+        <w:t xml:space="preserve">Reading more into My SQL and AWS, trying to work with </w:t>
+      </w:r>
+      <w:proofErr w:type="spellStart"/>
+      <w:r>
+        <w:rPr>
+          <w:sz w:val="24"/>
+          <w:szCs w:val="24"/>
+          <w:lang w:val="en-IE"/>
+        </w:rPr>
+        <w:t>MCUxpresso</w:t>
+      </w:r>
+      <w:proofErr w:type="spellEnd"/>
+      <w:r>
+        <w:rPr>
+          <w:sz w:val="24"/>
+          <w:szCs w:val="24"/>
+          <w:lang w:val="en-IE"/>
+        </w:rPr>
+        <w:t xml:space="preserve"> as hardware has not arrived.</w:t>
       </w:r>
     </w:p>
     <w:p>
@@ -2148,7 +2292,25 @@
           <w:szCs w:val="24"/>
           <w:lang w:val="en-IE"/>
         </w:rPr>
-        <w:t xml:space="preserve">Started coding an example in MCUxpresso </w:t>
+        <w:t xml:space="preserve">Started coding an example in </w:t>
+      </w:r>
+      <w:proofErr w:type="spellStart"/>
+      <w:r>
+        <w:rPr>
+          <w:sz w:val="24"/>
+          <w:szCs w:val="24"/>
+          <w:lang w:val="en-IE"/>
+        </w:rPr>
+        <w:t>MCUxpresso</w:t>
+      </w:r>
+      <w:proofErr w:type="spellEnd"/>
+      <w:r>
+        <w:rPr>
+          <w:sz w:val="24"/>
+          <w:szCs w:val="24"/>
+          <w:lang w:val="en-IE"/>
+        </w:rPr>
+        <w:t xml:space="preserve"> </w:t>
       </w:r>
       <w:r>
         <w:rPr>
@@ -2351,7 +2513,25 @@
           <w:szCs w:val="24"/>
           <w:lang w:val="en-IE"/>
         </w:rPr>
-        <w:t xml:space="preserve">Started coding an example in MCUxpresso the shows the internal loopback working in the freedom k64f. Progress slow due to assignments and exams. </w:t>
+        <w:t xml:space="preserve">Started coding an example in </w:t>
+      </w:r>
+      <w:proofErr w:type="spellStart"/>
+      <w:r>
+        <w:rPr>
+          <w:sz w:val="24"/>
+          <w:szCs w:val="24"/>
+          <w:lang w:val="en-IE"/>
+        </w:rPr>
+        <w:t>MCUxpresso</w:t>
+      </w:r>
+      <w:proofErr w:type="spellEnd"/>
+      <w:r>
+        <w:rPr>
+          <w:sz w:val="24"/>
+          <w:szCs w:val="24"/>
+          <w:lang w:val="en-IE"/>
+        </w:rPr>
+        <w:t xml:space="preserve"> the shows the internal loopback working in the freedom k64f. Progress slow due to assignments and exams. </w:t>
       </w:r>
     </w:p>
     <w:p>
@@ -2935,8 +3115,27 @@
           <w:szCs w:val="24"/>
           <w:lang w:val="en-IE"/>
         </w:rPr>
-        <w:t xml:space="preserve">Worked on the Wifi and got the </w:t>
-      </w:r>
+        <w:t xml:space="preserve">Worked on the </w:t>
+      </w:r>
+      <w:proofErr w:type="spellStart"/>
+      <w:r>
+        <w:rPr>
+          <w:sz w:val="24"/>
+          <w:szCs w:val="24"/>
+          <w:lang w:val="en-IE"/>
+        </w:rPr>
+        <w:t>Wifi</w:t>
+      </w:r>
+      <w:proofErr w:type="spellEnd"/>
+      <w:r>
+        <w:rPr>
+          <w:sz w:val="24"/>
+          <w:szCs w:val="24"/>
+          <w:lang w:val="en-IE"/>
+        </w:rPr>
+        <w:t xml:space="preserve"> and got the </w:t>
+      </w:r>
+      <w:proofErr w:type="spellStart"/>
       <w:r>
         <w:rPr>
           <w:sz w:val="24"/>
@@ -2951,7 +3150,16 @@
           <w:szCs w:val="24"/>
           <w:lang w:val="en-IE"/>
         </w:rPr>
-        <w:t xml:space="preserve">ifi board connecting using examples now trying to get an AWS example up and running. </w:t>
+        <w:t>ifi</w:t>
+      </w:r>
+      <w:proofErr w:type="spellEnd"/>
+      <w:r>
+        <w:rPr>
+          <w:sz w:val="24"/>
+          <w:szCs w:val="24"/>
+          <w:lang w:val="en-IE"/>
+        </w:rPr>
+        <w:t xml:space="preserve"> board connecting using examples now trying to get an AWS example up and running. </w:t>
       </w:r>
       <w:r>
         <w:rPr>
@@ -3187,7 +3395,43 @@
           <w:szCs w:val="24"/>
           <w:lang w:val="en-IE"/>
         </w:rPr>
-        <w:t>Worked on the Wifi and got the Wifi board connecting using examples now trying to get an AWS example up and running. Started Project report and poster.</w:t>
+        <w:t xml:space="preserve">Worked on the </w:t>
+      </w:r>
+      <w:proofErr w:type="spellStart"/>
+      <w:r>
+        <w:rPr>
+          <w:sz w:val="24"/>
+          <w:szCs w:val="24"/>
+          <w:lang w:val="en-IE"/>
+        </w:rPr>
+        <w:t>Wifi</w:t>
+      </w:r>
+      <w:proofErr w:type="spellEnd"/>
+      <w:r>
+        <w:rPr>
+          <w:sz w:val="24"/>
+          <w:szCs w:val="24"/>
+          <w:lang w:val="en-IE"/>
+        </w:rPr>
+        <w:t xml:space="preserve"> and got the </w:t>
+      </w:r>
+      <w:proofErr w:type="spellStart"/>
+      <w:r>
+        <w:rPr>
+          <w:sz w:val="24"/>
+          <w:szCs w:val="24"/>
+          <w:lang w:val="en-IE"/>
+        </w:rPr>
+        <w:t>Wifi</w:t>
+      </w:r>
+      <w:proofErr w:type="spellEnd"/>
+      <w:r>
+        <w:rPr>
+          <w:sz w:val="24"/>
+          <w:szCs w:val="24"/>
+          <w:lang w:val="en-IE"/>
+        </w:rPr>
+        <w:t xml:space="preserve"> board connecting using examples now trying to get an AWS example up and running. Started Project report and poster.</w:t>
       </w:r>
     </w:p>
     <w:p>
@@ -3375,7 +3619,43 @@
           <w:szCs w:val="24"/>
           <w:lang w:val="en-IE"/>
         </w:rPr>
-        <w:t>Worked on the Wifi and got the Wifi board connecting using examples now trying to get an AWS example up and running. Started Project report and poster.</w:t>
+        <w:t xml:space="preserve">Worked on the </w:t>
+      </w:r>
+      <w:proofErr w:type="spellStart"/>
+      <w:r>
+        <w:rPr>
+          <w:sz w:val="24"/>
+          <w:szCs w:val="24"/>
+          <w:lang w:val="en-IE"/>
+        </w:rPr>
+        <w:t>Wifi</w:t>
+      </w:r>
+      <w:proofErr w:type="spellEnd"/>
+      <w:r>
+        <w:rPr>
+          <w:sz w:val="24"/>
+          <w:szCs w:val="24"/>
+          <w:lang w:val="en-IE"/>
+        </w:rPr>
+        <w:t xml:space="preserve"> and got the </w:t>
+      </w:r>
+      <w:proofErr w:type="spellStart"/>
+      <w:r>
+        <w:rPr>
+          <w:sz w:val="24"/>
+          <w:szCs w:val="24"/>
+          <w:lang w:val="en-IE"/>
+        </w:rPr>
+        <w:t>Wifi</w:t>
+      </w:r>
+      <w:proofErr w:type="spellEnd"/>
+      <w:r>
+        <w:rPr>
+          <w:sz w:val="24"/>
+          <w:szCs w:val="24"/>
+          <w:lang w:val="en-IE"/>
+        </w:rPr>
+        <w:t xml:space="preserve"> board connecting using examples now trying to get an AWS example up and running. Started Project report and poster.</w:t>
       </w:r>
     </w:p>
     <w:p>
@@ -3423,7 +3703,25 @@
           <w:szCs w:val="24"/>
           <w:lang w:val="en-IE"/>
         </w:rPr>
-        <w:t xml:space="preserve">and adding more in the project report and the poster. Also working on the external loop of the Canbus. </w:t>
+        <w:t xml:space="preserve">and adding more in the project report and the poster. Also working on the external loop of the </w:t>
+      </w:r>
+      <w:proofErr w:type="spellStart"/>
+      <w:r>
+        <w:rPr>
+          <w:sz w:val="24"/>
+          <w:szCs w:val="24"/>
+          <w:lang w:val="en-IE"/>
+        </w:rPr>
+        <w:t>Canbus</w:t>
+      </w:r>
+      <w:proofErr w:type="spellEnd"/>
+      <w:r>
+        <w:rPr>
+          <w:sz w:val="24"/>
+          <w:szCs w:val="24"/>
+          <w:lang w:val="en-IE"/>
+        </w:rPr>
+        <w:t xml:space="preserve">. </w:t>
       </w:r>
     </w:p>
     <w:p>
@@ -3526,18 +3824,7 @@
           <w:szCs w:val="24"/>
           <w:lang w:val="en-IE"/>
         </w:rPr>
-        <w:t xml:space="preserve"> </w:t>
-      </w:r>
-      <w:r>
-        <w:rPr>
-          <w:b/>
-          <w:bCs/>
-          <w:color w:val="FF0000"/>
-          <w:sz w:val="24"/>
-          <w:szCs w:val="24"/>
-          <w:lang w:val="en-IE"/>
-        </w:rPr>
-        <w:t>Feb</w:t>
+        <w:t xml:space="preserve"> Feb</w:t>
       </w:r>
       <w:r>
         <w:rPr>
@@ -3633,7 +3920,25 @@
           <w:szCs w:val="24"/>
           <w:lang w:val="en-IE"/>
         </w:rPr>
-        <w:t xml:space="preserve">Still working with the AWS and WIFI and adding more in the project report and the poster. Also working on the external loop of the Canbus. </w:t>
+        <w:t xml:space="preserve">Still working with the AWS and WIFI and adding more in the project report and the poster. Also working on the external loop of the </w:t>
+      </w:r>
+      <w:proofErr w:type="spellStart"/>
+      <w:r>
+        <w:rPr>
+          <w:sz w:val="24"/>
+          <w:szCs w:val="24"/>
+          <w:lang w:val="en-IE"/>
+        </w:rPr>
+        <w:t>Canbus</w:t>
+      </w:r>
+      <w:proofErr w:type="spellEnd"/>
+      <w:r>
+        <w:rPr>
+          <w:sz w:val="24"/>
+          <w:szCs w:val="24"/>
+          <w:lang w:val="en-IE"/>
+        </w:rPr>
+        <w:t xml:space="preserve">. </w:t>
       </w:r>
     </w:p>
     <w:p>
@@ -3662,13 +3967,55 @@
       <w:pPr>
         <w:ind w:firstLine="708"/>
         <w:rPr>
-          <w:b/>
-          <w:bCs/>
-          <w:sz w:val="24"/>
-          <w:szCs w:val="24"/>
-          <w:lang w:val="en-IE"/>
-        </w:rPr>
-      </w:pPr>
+          <w:sz w:val="24"/>
+          <w:szCs w:val="24"/>
+          <w:lang w:val="en-IE"/>
+        </w:rPr>
+      </w:pPr>
+      <w:r>
+        <w:rPr>
+          <w:sz w:val="24"/>
+          <w:szCs w:val="24"/>
+          <w:lang w:val="en-IE"/>
+        </w:rPr>
+        <w:t xml:space="preserve">AWS IOT core is connected to the Freedom K64f via the Wi-Fi board and I can monitor messages on AWS, I am using the accelerometer </w:t>
+      </w:r>
+      <w:proofErr w:type="gramStart"/>
+      <w:r>
+        <w:rPr>
+          <w:sz w:val="24"/>
+          <w:szCs w:val="24"/>
+          <w:lang w:val="en-IE"/>
+        </w:rPr>
+        <w:t>at the moment</w:t>
+      </w:r>
+      <w:proofErr w:type="gramEnd"/>
+      <w:r>
+        <w:rPr>
+          <w:sz w:val="24"/>
+          <w:szCs w:val="24"/>
+          <w:lang w:val="en-IE"/>
+        </w:rPr>
+        <w:t xml:space="preserve"> as I still working on the </w:t>
+      </w:r>
+      <w:proofErr w:type="spellStart"/>
+      <w:r>
+        <w:rPr>
+          <w:sz w:val="24"/>
+          <w:szCs w:val="24"/>
+          <w:lang w:val="en-IE"/>
+        </w:rPr>
+        <w:t>Canbus</w:t>
+      </w:r>
+      <w:proofErr w:type="spellEnd"/>
+      <w:r>
+        <w:rPr>
+          <w:sz w:val="24"/>
+          <w:szCs w:val="24"/>
+          <w:lang w:val="en-IE"/>
+        </w:rPr>
+        <w:t xml:space="preserve"> to transmit messages to AWS. </w:t>
+      </w:r>
     </w:p>
     <w:p>
       <w:pPr>
@@ -3707,6 +4054,309 @@
         <w:tab/>
         <w:t>No.</w:t>
       </w:r>
+    </w:p>
+    <w:p>
+      <w:pPr>
+        <w:rPr>
+          <w:sz w:val="24"/>
+          <w:szCs w:val="24"/>
+          <w:lang w:val="en-IE"/>
+        </w:rPr>
+      </w:pPr>
+    </w:p>
+    <w:p>
+      <w:pPr>
+        <w:rPr>
+          <w:b/>
+          <w:bCs/>
+          <w:color w:val="FF0000"/>
+          <w:sz w:val="24"/>
+          <w:szCs w:val="24"/>
+          <w:lang w:val="en-IE"/>
+        </w:rPr>
+      </w:pPr>
+      <w:r>
+        <w:rPr>
+          <w:b/>
+          <w:bCs/>
+          <w:color w:val="FF0000"/>
+          <w:sz w:val="24"/>
+          <w:szCs w:val="24"/>
+          <w:lang w:val="en-IE"/>
+        </w:rPr>
+        <w:t>15</w:t>
+      </w:r>
+      <w:r>
+        <w:rPr>
+          <w:b/>
+          <w:bCs/>
+          <w:color w:val="FF0000"/>
+          <w:sz w:val="24"/>
+          <w:szCs w:val="24"/>
+          <w:vertAlign w:val="superscript"/>
+          <w:lang w:val="en-IE"/>
+        </w:rPr>
+        <w:t>th</w:t>
+      </w:r>
+      <w:r>
+        <w:rPr>
+          <w:b/>
+          <w:bCs/>
+          <w:color w:val="FF0000"/>
+          <w:sz w:val="24"/>
+          <w:szCs w:val="24"/>
+          <w:lang w:val="en-IE"/>
+        </w:rPr>
+        <w:t xml:space="preserve"> Feb</w:t>
+      </w:r>
+      <w:r>
+        <w:rPr>
+          <w:b/>
+          <w:bCs/>
+          <w:color w:val="FF0000"/>
+          <w:sz w:val="24"/>
+          <w:szCs w:val="24"/>
+          <w:lang w:val="en-IE"/>
+        </w:rPr>
+        <w:t xml:space="preserve"> – </w:t>
+      </w:r>
+      <w:r>
+        <w:rPr>
+          <w:b/>
+          <w:bCs/>
+          <w:color w:val="FF0000"/>
+          <w:sz w:val="24"/>
+          <w:szCs w:val="24"/>
+          <w:lang w:val="en-IE"/>
+        </w:rPr>
+        <w:t>1</w:t>
+      </w:r>
+      <w:r>
+        <w:rPr>
+          <w:b/>
+          <w:bCs/>
+          <w:color w:val="FF0000"/>
+          <w:sz w:val="24"/>
+          <w:szCs w:val="24"/>
+          <w:lang w:val="en-IE"/>
+        </w:rPr>
+        <w:t>9</w:t>
+      </w:r>
+      <w:r>
+        <w:rPr>
+          <w:b/>
+          <w:bCs/>
+          <w:color w:val="FF0000"/>
+          <w:sz w:val="24"/>
+          <w:szCs w:val="24"/>
+          <w:vertAlign w:val="superscript"/>
+          <w:lang w:val="en-IE"/>
+        </w:rPr>
+        <w:t>th</w:t>
+      </w:r>
+      <w:r>
+        <w:rPr>
+          <w:b/>
+          <w:bCs/>
+          <w:color w:val="FF0000"/>
+          <w:sz w:val="24"/>
+          <w:szCs w:val="24"/>
+          <w:lang w:val="en-IE"/>
+        </w:rPr>
+        <w:t xml:space="preserve"> Feb</w:t>
+      </w:r>
+      <w:r>
+        <w:rPr>
+          <w:b/>
+          <w:bCs/>
+          <w:color w:val="FF0000"/>
+          <w:sz w:val="24"/>
+          <w:szCs w:val="24"/>
+          <w:lang w:val="en-IE"/>
+        </w:rPr>
+        <w:t xml:space="preserve">: </w:t>
+      </w:r>
+    </w:p>
+    <w:p>
+      <w:pPr>
+        <w:rPr>
+          <w:b/>
+          <w:bCs/>
+          <w:sz w:val="24"/>
+          <w:szCs w:val="24"/>
+          <w:lang w:val="en-IE"/>
+        </w:rPr>
+      </w:pPr>
+      <w:r>
+        <w:rPr>
+          <w:b/>
+          <w:bCs/>
+          <w:sz w:val="24"/>
+          <w:szCs w:val="24"/>
+          <w:lang w:val="en-IE"/>
+        </w:rPr>
+        <w:tab/>
+        <w:t xml:space="preserve">What I did last week: </w:t>
+      </w:r>
+    </w:p>
+    <w:p>
+      <w:pPr>
+        <w:ind w:firstLine="708"/>
+        <w:rPr>
+          <w:sz w:val="24"/>
+          <w:szCs w:val="24"/>
+          <w:lang w:val="en-IE"/>
+        </w:rPr>
+      </w:pPr>
+      <w:r>
+        <w:rPr>
+          <w:sz w:val="24"/>
+          <w:szCs w:val="24"/>
+          <w:lang w:val="en-IE"/>
+        </w:rPr>
+        <w:t xml:space="preserve">AWS IOT core is connected to the Freedom K64f via the Wi-Fi board and I can monitor messages on AWS, I am using the accelerometer </w:t>
+      </w:r>
+      <w:proofErr w:type="gramStart"/>
+      <w:r>
+        <w:rPr>
+          <w:sz w:val="24"/>
+          <w:szCs w:val="24"/>
+          <w:lang w:val="en-IE"/>
+        </w:rPr>
+        <w:t>at the moment</w:t>
+      </w:r>
+      <w:proofErr w:type="gramEnd"/>
+      <w:r>
+        <w:rPr>
+          <w:sz w:val="24"/>
+          <w:szCs w:val="24"/>
+          <w:lang w:val="en-IE"/>
+        </w:rPr>
+        <w:t xml:space="preserve"> as I still working on the </w:t>
+      </w:r>
+      <w:proofErr w:type="spellStart"/>
+      <w:r>
+        <w:rPr>
+          <w:sz w:val="24"/>
+          <w:szCs w:val="24"/>
+          <w:lang w:val="en-IE"/>
+        </w:rPr>
+        <w:t>Canbus</w:t>
+      </w:r>
+      <w:proofErr w:type="spellEnd"/>
+      <w:r>
+        <w:rPr>
+          <w:sz w:val="24"/>
+          <w:szCs w:val="24"/>
+          <w:lang w:val="en-IE"/>
+        </w:rPr>
+        <w:t xml:space="preserve"> to transmit messages to AWS. </w:t>
+      </w:r>
+    </w:p>
+    <w:p>
+      <w:pPr>
+        <w:ind w:firstLine="708"/>
+        <w:rPr>
+          <w:b/>
+          <w:bCs/>
+          <w:sz w:val="24"/>
+          <w:szCs w:val="24"/>
+          <w:lang w:val="en-IE"/>
+        </w:rPr>
+      </w:pPr>
+      <w:r>
+        <w:rPr>
+          <w:b/>
+          <w:bCs/>
+          <w:sz w:val="24"/>
+          <w:szCs w:val="24"/>
+          <w:lang w:val="en-IE"/>
+        </w:rPr>
+        <w:t xml:space="preserve">What I am doing this week: </w:t>
+      </w:r>
+    </w:p>
+    <w:p>
+      <w:pPr>
+        <w:ind w:firstLine="708"/>
+        <w:rPr>
+          <w:sz w:val="24"/>
+          <w:szCs w:val="24"/>
+          <w:lang w:val="en-IE"/>
+        </w:rPr>
+      </w:pPr>
+      <w:r>
+        <w:rPr>
+          <w:sz w:val="24"/>
+          <w:szCs w:val="24"/>
+          <w:lang w:val="en-IE"/>
+        </w:rPr>
+        <w:t xml:space="preserve">Android application that will be used to display the data is laid out with the data that I will expect to receive. I want to add graph into the application, but I will </w:t>
+      </w:r>
+      <w:proofErr w:type="gramStart"/>
+      <w:r>
+        <w:rPr>
+          <w:sz w:val="24"/>
+          <w:szCs w:val="24"/>
+          <w:lang w:val="en-IE"/>
+        </w:rPr>
+        <w:t>look into</w:t>
+      </w:r>
+      <w:proofErr w:type="gramEnd"/>
+      <w:r>
+        <w:rPr>
+          <w:sz w:val="24"/>
+          <w:szCs w:val="24"/>
+          <w:lang w:val="en-IE"/>
+        </w:rPr>
+        <w:t xml:space="preserve"> that down the road when I have the basics working and I am happy with them. The android application is connected to AWS and Is receiving the messages via AWS Shadow which enables me to have my project serverless. </w:t>
+      </w:r>
+    </w:p>
+    <w:p>
+      <w:pPr>
+        <w:rPr>
+          <w:sz w:val="24"/>
+          <w:szCs w:val="24"/>
+          <w:lang w:val="en-IE"/>
+        </w:rPr>
+      </w:pPr>
+      <w:r>
+        <w:rPr>
+          <w:b/>
+          <w:bCs/>
+          <w:sz w:val="24"/>
+          <w:szCs w:val="24"/>
+          <w:lang w:val="en-IE"/>
+        </w:rPr>
+        <w:tab/>
+        <w:t xml:space="preserve">Are there any blockers: </w:t>
+      </w:r>
+    </w:p>
+    <w:p>
+      <w:pPr>
+        <w:rPr>
+          <w:sz w:val="24"/>
+          <w:szCs w:val="24"/>
+          <w:lang w:val="en-IE"/>
+        </w:rPr>
+      </w:pPr>
+      <w:r>
+        <w:rPr>
+          <w:sz w:val="24"/>
+          <w:szCs w:val="24"/>
+          <w:lang w:val="en-IE"/>
+        </w:rPr>
+        <w:tab/>
+        <w:t>No.</w:t>
+      </w:r>
+    </w:p>
+    <w:p>
+      <w:pPr>
+        <w:rPr>
+          <w:sz w:val="24"/>
+          <w:szCs w:val="24"/>
+          <w:lang w:val="en-IE"/>
+        </w:rPr>
+      </w:pPr>
     </w:p>
     <w:p>
       <w:pPr>

</xml_diff>

<commit_message>
Adding Log for Febuary 22nd to 26th
</commit_message>
<xml_diff>
--- a/WeeklyUpdate.docx
+++ b/WeeklyUpdate.docx
@@ -4129,6 +4129,636 @@
           <w:szCs w:val="24"/>
           <w:lang w:val="en-IE"/>
         </w:rPr>
+        <w:t>19</w:t>
+      </w:r>
+      <w:r>
+        <w:rPr>
+          <w:b/>
+          <w:bCs/>
+          <w:color w:val="FF0000"/>
+          <w:sz w:val="24"/>
+          <w:szCs w:val="24"/>
+          <w:vertAlign w:val="superscript"/>
+          <w:lang w:val="en-IE"/>
+        </w:rPr>
+        <w:t>th</w:t>
+      </w:r>
+      <w:r>
+        <w:rPr>
+          <w:b/>
+          <w:bCs/>
+          <w:color w:val="FF0000"/>
+          <w:sz w:val="24"/>
+          <w:szCs w:val="24"/>
+          <w:lang w:val="en-IE"/>
+        </w:rPr>
+        <w:t xml:space="preserve"> Feb</w:t>
+      </w:r>
+      <w:r>
+        <w:rPr>
+          <w:b/>
+          <w:bCs/>
+          <w:color w:val="FF0000"/>
+          <w:sz w:val="24"/>
+          <w:szCs w:val="24"/>
+          <w:lang w:val="en-IE"/>
+        </w:rPr>
+        <w:t xml:space="preserve">: </w:t>
+      </w:r>
+    </w:p>
+    <w:p>
+      <w:pPr>
+        <w:rPr>
+          <w:b/>
+          <w:bCs/>
+          <w:sz w:val="24"/>
+          <w:szCs w:val="24"/>
+          <w:lang w:val="en-IE"/>
+        </w:rPr>
+      </w:pPr>
+      <w:r>
+        <w:rPr>
+          <w:b/>
+          <w:bCs/>
+          <w:sz w:val="24"/>
+          <w:szCs w:val="24"/>
+          <w:lang w:val="en-IE"/>
+        </w:rPr>
+        <w:tab/>
+        <w:t xml:space="preserve">What I did last week: </w:t>
+      </w:r>
+    </w:p>
+    <w:p>
+      <w:pPr>
+        <w:ind w:firstLine="708"/>
+        <w:rPr>
+          <w:sz w:val="24"/>
+          <w:szCs w:val="24"/>
+          <w:lang w:val="en-IE"/>
+        </w:rPr>
+      </w:pPr>
+      <w:r>
+        <w:rPr>
+          <w:sz w:val="24"/>
+          <w:szCs w:val="24"/>
+          <w:lang w:val="en-IE"/>
+        </w:rPr>
+        <w:t xml:space="preserve">AWS IOT core is connected to the Freedom K64f via the Wi-Fi board and I can monitor messages on AWS, I am using the accelerometer </w:t>
+      </w:r>
+      <w:proofErr w:type="gramStart"/>
+      <w:r>
+        <w:rPr>
+          <w:sz w:val="24"/>
+          <w:szCs w:val="24"/>
+          <w:lang w:val="en-IE"/>
+        </w:rPr>
+        <w:t>at the moment</w:t>
+      </w:r>
+      <w:proofErr w:type="gramEnd"/>
+      <w:r>
+        <w:rPr>
+          <w:sz w:val="24"/>
+          <w:szCs w:val="24"/>
+          <w:lang w:val="en-IE"/>
+        </w:rPr>
+        <w:t xml:space="preserve"> as I still working on the </w:t>
+      </w:r>
+      <w:proofErr w:type="spellStart"/>
+      <w:r>
+        <w:rPr>
+          <w:sz w:val="24"/>
+          <w:szCs w:val="24"/>
+          <w:lang w:val="en-IE"/>
+        </w:rPr>
+        <w:t>Canbus</w:t>
+      </w:r>
+      <w:proofErr w:type="spellEnd"/>
+      <w:r>
+        <w:rPr>
+          <w:sz w:val="24"/>
+          <w:szCs w:val="24"/>
+          <w:lang w:val="en-IE"/>
+        </w:rPr>
+        <w:t xml:space="preserve"> to transmit messages to AWS. </w:t>
+      </w:r>
+    </w:p>
+    <w:p>
+      <w:pPr>
+        <w:ind w:firstLine="708"/>
+        <w:rPr>
+          <w:b/>
+          <w:bCs/>
+          <w:sz w:val="24"/>
+          <w:szCs w:val="24"/>
+          <w:lang w:val="en-IE"/>
+        </w:rPr>
+      </w:pPr>
+      <w:r>
+        <w:rPr>
+          <w:b/>
+          <w:bCs/>
+          <w:sz w:val="24"/>
+          <w:szCs w:val="24"/>
+          <w:lang w:val="en-IE"/>
+        </w:rPr>
+        <w:t xml:space="preserve">What I am doing this week: </w:t>
+      </w:r>
+    </w:p>
+    <w:p>
+      <w:pPr>
+        <w:ind w:firstLine="708"/>
+        <w:rPr>
+          <w:sz w:val="24"/>
+          <w:szCs w:val="24"/>
+          <w:lang w:val="en-IE"/>
+        </w:rPr>
+      </w:pPr>
+      <w:r>
+        <w:rPr>
+          <w:sz w:val="24"/>
+          <w:szCs w:val="24"/>
+          <w:lang w:val="en-IE"/>
+        </w:rPr>
+        <w:t xml:space="preserve">Android application that will be used to display the data is laid out with the data that I will expect to receive. I want to add graph into the application, but I will </w:t>
+      </w:r>
+      <w:proofErr w:type="gramStart"/>
+      <w:r>
+        <w:rPr>
+          <w:sz w:val="24"/>
+          <w:szCs w:val="24"/>
+          <w:lang w:val="en-IE"/>
+        </w:rPr>
+        <w:t>look into</w:t>
+      </w:r>
+      <w:proofErr w:type="gramEnd"/>
+      <w:r>
+        <w:rPr>
+          <w:sz w:val="24"/>
+          <w:szCs w:val="24"/>
+          <w:lang w:val="en-IE"/>
+        </w:rPr>
+        <w:t xml:space="preserve"> that down the road when I have the basics working and I am happy with them. The android application is connected to AWS and Is receiving the messages via AWS Shadow which enables me to have my project serverless. </w:t>
+      </w:r>
+    </w:p>
+    <w:p>
+      <w:pPr>
+        <w:rPr>
+          <w:sz w:val="24"/>
+          <w:szCs w:val="24"/>
+          <w:lang w:val="en-IE"/>
+        </w:rPr>
+      </w:pPr>
+      <w:r>
+        <w:rPr>
+          <w:b/>
+          <w:bCs/>
+          <w:sz w:val="24"/>
+          <w:szCs w:val="24"/>
+          <w:lang w:val="en-IE"/>
+        </w:rPr>
+        <w:tab/>
+        <w:t xml:space="preserve">Are there any blockers: </w:t>
+      </w:r>
+    </w:p>
+    <w:p>
+      <w:pPr>
+        <w:rPr>
+          <w:sz w:val="24"/>
+          <w:szCs w:val="24"/>
+          <w:lang w:val="en-IE"/>
+        </w:rPr>
+      </w:pPr>
+      <w:r>
+        <w:rPr>
+          <w:sz w:val="24"/>
+          <w:szCs w:val="24"/>
+          <w:lang w:val="en-IE"/>
+        </w:rPr>
+        <w:tab/>
+        <w:t>No.</w:t>
+      </w:r>
+    </w:p>
+    <w:p>
+      <w:pPr>
+        <w:rPr>
+          <w:sz w:val="24"/>
+          <w:szCs w:val="24"/>
+          <w:lang w:val="en-IE"/>
+        </w:rPr>
+      </w:pPr>
+    </w:p>
+    <w:p>
+      <w:pPr>
+        <w:rPr>
+          <w:b/>
+          <w:bCs/>
+          <w:color w:val="FF0000"/>
+          <w:sz w:val="24"/>
+          <w:szCs w:val="24"/>
+          <w:lang w:val="en-IE"/>
+        </w:rPr>
+      </w:pPr>
+    </w:p>
+    <w:p>
+      <w:pPr>
+        <w:rPr>
+          <w:b/>
+          <w:bCs/>
+          <w:color w:val="FF0000"/>
+          <w:sz w:val="24"/>
+          <w:szCs w:val="24"/>
+          <w:lang w:val="en-IE"/>
+        </w:rPr>
+      </w:pPr>
+    </w:p>
+    <w:p>
+      <w:pPr>
+        <w:rPr>
+          <w:b/>
+          <w:bCs/>
+          <w:color w:val="FF0000"/>
+          <w:sz w:val="24"/>
+          <w:szCs w:val="24"/>
+          <w:lang w:val="en-IE"/>
+        </w:rPr>
+      </w:pPr>
+    </w:p>
+    <w:p>
+      <w:pPr>
+        <w:rPr>
+          <w:b/>
+          <w:bCs/>
+          <w:color w:val="FF0000"/>
+          <w:sz w:val="24"/>
+          <w:szCs w:val="24"/>
+          <w:lang w:val="en-IE"/>
+        </w:rPr>
+      </w:pPr>
+    </w:p>
+    <w:p>
+      <w:pPr>
+        <w:rPr>
+          <w:b/>
+          <w:bCs/>
+          <w:color w:val="FF0000"/>
+          <w:sz w:val="24"/>
+          <w:szCs w:val="24"/>
+          <w:lang w:val="en-IE"/>
+        </w:rPr>
+      </w:pPr>
+    </w:p>
+    <w:p>
+      <w:pPr>
+        <w:rPr>
+          <w:b/>
+          <w:bCs/>
+          <w:color w:val="FF0000"/>
+          <w:sz w:val="24"/>
+          <w:szCs w:val="24"/>
+          <w:lang w:val="en-IE"/>
+        </w:rPr>
+      </w:pPr>
+    </w:p>
+    <w:p>
+      <w:pPr>
+        <w:rPr>
+          <w:b/>
+          <w:bCs/>
+          <w:color w:val="FF0000"/>
+          <w:sz w:val="24"/>
+          <w:szCs w:val="24"/>
+          <w:lang w:val="en-IE"/>
+        </w:rPr>
+      </w:pPr>
+    </w:p>
+    <w:p>
+      <w:pPr>
+        <w:rPr>
+          <w:b/>
+          <w:bCs/>
+          <w:color w:val="FF0000"/>
+          <w:sz w:val="24"/>
+          <w:szCs w:val="24"/>
+          <w:lang w:val="en-IE"/>
+        </w:rPr>
+      </w:pPr>
+    </w:p>
+    <w:p>
+      <w:pPr>
+        <w:rPr>
+          <w:b/>
+          <w:bCs/>
+          <w:color w:val="FF0000"/>
+          <w:sz w:val="24"/>
+          <w:szCs w:val="24"/>
+          <w:lang w:val="en-IE"/>
+        </w:rPr>
+      </w:pPr>
+    </w:p>
+    <w:p>
+      <w:pPr>
+        <w:rPr>
+          <w:b/>
+          <w:bCs/>
+          <w:color w:val="FF0000"/>
+          <w:sz w:val="24"/>
+          <w:szCs w:val="24"/>
+          <w:lang w:val="en-IE"/>
+        </w:rPr>
+      </w:pPr>
+      <w:r>
+        <w:rPr>
+          <w:b/>
+          <w:bCs/>
+          <w:color w:val="FF0000"/>
+          <w:sz w:val="24"/>
+          <w:szCs w:val="24"/>
+          <w:lang w:val="en-IE"/>
+        </w:rPr>
+        <w:lastRenderedPageBreak/>
+        <w:t>22</w:t>
+      </w:r>
+      <w:r>
+        <w:rPr>
+          <w:b/>
+          <w:bCs/>
+          <w:color w:val="FF0000"/>
+          <w:sz w:val="24"/>
+          <w:szCs w:val="24"/>
+          <w:vertAlign w:val="superscript"/>
+          <w:lang w:val="en-IE"/>
+        </w:rPr>
+        <w:t>nd</w:t>
+      </w:r>
+      <w:r>
+        <w:rPr>
+          <w:b/>
+          <w:bCs/>
+          <w:color w:val="FF0000"/>
+          <w:sz w:val="24"/>
+          <w:szCs w:val="24"/>
+          <w:lang w:val="en-IE"/>
+        </w:rPr>
+        <w:t xml:space="preserve"> Feb</w:t>
+      </w:r>
+      <w:r>
+        <w:rPr>
+          <w:b/>
+          <w:bCs/>
+          <w:color w:val="FF0000"/>
+          <w:sz w:val="24"/>
+          <w:szCs w:val="24"/>
+          <w:lang w:val="en-IE"/>
+        </w:rPr>
+        <w:t xml:space="preserve"> – </w:t>
+      </w:r>
+      <w:r>
+        <w:rPr>
+          <w:b/>
+          <w:bCs/>
+          <w:color w:val="FF0000"/>
+          <w:sz w:val="24"/>
+          <w:szCs w:val="24"/>
+          <w:lang w:val="en-IE"/>
+        </w:rPr>
+        <w:t>26</w:t>
+      </w:r>
+      <w:r>
+        <w:rPr>
+          <w:b/>
+          <w:bCs/>
+          <w:color w:val="FF0000"/>
+          <w:sz w:val="24"/>
+          <w:szCs w:val="24"/>
+          <w:vertAlign w:val="superscript"/>
+          <w:lang w:val="en-IE"/>
+        </w:rPr>
+        <w:t>th</w:t>
+      </w:r>
+      <w:r>
+        <w:rPr>
+          <w:b/>
+          <w:bCs/>
+          <w:color w:val="FF0000"/>
+          <w:sz w:val="24"/>
+          <w:szCs w:val="24"/>
+          <w:lang w:val="en-IE"/>
+        </w:rPr>
+        <w:t xml:space="preserve"> Feb</w:t>
+      </w:r>
+      <w:r>
+        <w:rPr>
+          <w:b/>
+          <w:bCs/>
+          <w:color w:val="FF0000"/>
+          <w:sz w:val="24"/>
+          <w:szCs w:val="24"/>
+          <w:lang w:val="en-IE"/>
+        </w:rPr>
+        <w:t xml:space="preserve">: </w:t>
+      </w:r>
+    </w:p>
+    <w:p>
+      <w:pPr>
+        <w:rPr>
+          <w:b/>
+          <w:bCs/>
+          <w:sz w:val="24"/>
+          <w:szCs w:val="24"/>
+          <w:lang w:val="en-IE"/>
+        </w:rPr>
+      </w:pPr>
+      <w:r>
+        <w:rPr>
+          <w:b/>
+          <w:bCs/>
+          <w:sz w:val="24"/>
+          <w:szCs w:val="24"/>
+          <w:lang w:val="en-IE"/>
+        </w:rPr>
+        <w:tab/>
+        <w:t xml:space="preserve">What I did last week: </w:t>
+      </w:r>
+    </w:p>
+    <w:p>
+      <w:pPr>
+        <w:ind w:firstLine="708"/>
+        <w:rPr>
+          <w:sz w:val="24"/>
+          <w:szCs w:val="24"/>
+          <w:lang w:val="en-IE"/>
+        </w:rPr>
+      </w:pPr>
+      <w:r>
+        <w:rPr>
+          <w:sz w:val="24"/>
+          <w:szCs w:val="24"/>
+          <w:lang w:val="en-IE"/>
+        </w:rPr>
+        <w:t xml:space="preserve">Android application that will be used to display the data is laid out with the data that I will expect to receive. I want to add graph into the application, but I will </w:t>
+      </w:r>
+      <w:proofErr w:type="gramStart"/>
+      <w:r>
+        <w:rPr>
+          <w:sz w:val="24"/>
+          <w:szCs w:val="24"/>
+          <w:lang w:val="en-IE"/>
+        </w:rPr>
+        <w:t>look into</w:t>
+      </w:r>
+      <w:proofErr w:type="gramEnd"/>
+      <w:r>
+        <w:rPr>
+          <w:sz w:val="24"/>
+          <w:szCs w:val="24"/>
+          <w:lang w:val="en-IE"/>
+        </w:rPr>
+        <w:t xml:space="preserve"> that down the road when I have the basics working and I am happy with them. The android application is connected to AWS and Is receiving the messages via AWS Shadow which enables me to have my project serverless. </w:t>
+      </w:r>
+    </w:p>
+    <w:p>
+      <w:pPr>
+        <w:ind w:firstLine="708"/>
+        <w:rPr>
+          <w:b/>
+          <w:bCs/>
+          <w:sz w:val="24"/>
+          <w:szCs w:val="24"/>
+          <w:lang w:val="en-IE"/>
+        </w:rPr>
+      </w:pPr>
+      <w:r>
+        <w:rPr>
+          <w:b/>
+          <w:bCs/>
+          <w:sz w:val="24"/>
+          <w:szCs w:val="24"/>
+          <w:lang w:val="en-IE"/>
+        </w:rPr>
+        <w:t xml:space="preserve">What I am doing this week: </w:t>
+      </w:r>
+    </w:p>
+    <w:p>
+      <w:pPr>
+        <w:ind w:firstLine="708"/>
+        <w:rPr>
+          <w:sz w:val="24"/>
+          <w:szCs w:val="24"/>
+          <w:lang w:val="en-IE"/>
+        </w:rPr>
+      </w:pPr>
+      <w:r>
+        <w:rPr>
+          <w:sz w:val="24"/>
+          <w:szCs w:val="24"/>
+          <w:lang w:val="en-IE"/>
+        </w:rPr>
+        <w:t xml:space="preserve">Android Application is ready to receive data from </w:t>
+      </w:r>
+      <w:proofErr w:type="spellStart"/>
+      <w:r>
+        <w:rPr>
+          <w:sz w:val="24"/>
+          <w:szCs w:val="24"/>
+          <w:lang w:val="en-IE"/>
+        </w:rPr>
+        <w:t>Canbus</w:t>
+      </w:r>
+      <w:proofErr w:type="spellEnd"/>
+      <w:r>
+        <w:rPr>
+          <w:sz w:val="24"/>
+          <w:szCs w:val="24"/>
+          <w:lang w:val="en-IE"/>
+        </w:rPr>
+        <w:t xml:space="preserve"> as I will change to working with the </w:t>
+      </w:r>
+      <w:proofErr w:type="spellStart"/>
+      <w:r>
+        <w:rPr>
+          <w:sz w:val="24"/>
+          <w:szCs w:val="24"/>
+          <w:lang w:val="en-IE"/>
+        </w:rPr>
+        <w:t>Canbus</w:t>
+      </w:r>
+      <w:proofErr w:type="spellEnd"/>
+      <w:r>
+        <w:rPr>
+          <w:sz w:val="24"/>
+          <w:szCs w:val="24"/>
+          <w:lang w:val="en-IE"/>
+        </w:rPr>
+        <w:t xml:space="preserve"> again to get it communicating and the data passed to the phone via AWS. </w:t>
+      </w:r>
+    </w:p>
+    <w:p>
+      <w:pPr>
+        <w:rPr>
+          <w:sz w:val="24"/>
+          <w:szCs w:val="24"/>
+          <w:lang w:val="en-IE"/>
+        </w:rPr>
+      </w:pPr>
+      <w:r>
+        <w:rPr>
+          <w:b/>
+          <w:bCs/>
+          <w:sz w:val="24"/>
+          <w:szCs w:val="24"/>
+          <w:lang w:val="en-IE"/>
+        </w:rPr>
+        <w:tab/>
+        <w:t xml:space="preserve">Are there any blockers: </w:t>
+      </w:r>
+    </w:p>
+    <w:p>
+      <w:pPr>
+        <w:rPr>
+          <w:sz w:val="24"/>
+          <w:szCs w:val="24"/>
+          <w:lang w:val="en-IE"/>
+        </w:rPr>
+      </w:pPr>
+      <w:r>
+        <w:rPr>
+          <w:sz w:val="24"/>
+          <w:szCs w:val="24"/>
+          <w:lang w:val="en-IE"/>
+        </w:rPr>
+        <w:tab/>
+        <w:t>No.</w:t>
+      </w:r>
+    </w:p>
+    <w:p>
+      <w:pPr>
+        <w:rPr>
+          <w:sz w:val="24"/>
+          <w:szCs w:val="24"/>
+          <w:lang w:val="en-IE"/>
+        </w:rPr>
+      </w:pPr>
+    </w:p>
+    <w:p>
+      <w:pPr>
+        <w:rPr>
+          <w:b/>
+          <w:bCs/>
+          <w:color w:val="FF0000"/>
+          <w:sz w:val="24"/>
+          <w:szCs w:val="24"/>
+          <w:lang w:val="en-IE"/>
+        </w:rPr>
+      </w:pPr>
+      <w:r>
+        <w:rPr>
+          <w:b/>
+          <w:bCs/>
+          <w:color w:val="FF0000"/>
+          <w:sz w:val="24"/>
+          <w:szCs w:val="24"/>
+          <w:lang w:val="en-IE"/>
+        </w:rPr>
         <w:t>1</w:t>
       </w:r>
       <w:r>
@@ -4138,20 +4768,65 @@
           <w:color w:val="FF0000"/>
           <w:sz w:val="24"/>
           <w:szCs w:val="24"/>
-          <w:lang w:val="en-IE"/>
-        </w:rPr>
-        <w:t>9</w:t>
-      </w:r>
-      <w:r>
-        <w:rPr>
-          <w:b/>
-          <w:bCs/>
-          <w:color w:val="FF0000"/>
-          <w:sz w:val="24"/>
-          <w:szCs w:val="24"/>
           <w:vertAlign w:val="superscript"/>
           <w:lang w:val="en-IE"/>
         </w:rPr>
+        <w:t>st</w:t>
+      </w:r>
+      <w:r>
+        <w:rPr>
+          <w:b/>
+          <w:bCs/>
+          <w:color w:val="FF0000"/>
+          <w:sz w:val="24"/>
+          <w:szCs w:val="24"/>
+          <w:lang w:val="en-IE"/>
+        </w:rPr>
+        <w:t xml:space="preserve"> </w:t>
+      </w:r>
+      <w:r>
+        <w:rPr>
+          <w:b/>
+          <w:bCs/>
+          <w:color w:val="FF0000"/>
+          <w:sz w:val="24"/>
+          <w:szCs w:val="24"/>
+          <w:lang w:val="en-IE"/>
+        </w:rPr>
+        <w:t xml:space="preserve">Mar </w:t>
+      </w:r>
+      <w:r>
+        <w:rPr>
+          <w:b/>
+          <w:bCs/>
+          <w:color w:val="FF0000"/>
+          <w:sz w:val="24"/>
+          <w:szCs w:val="24"/>
+          <w:lang w:val="en-IE"/>
+        </w:rPr>
+        <w:t xml:space="preserve">– </w:t>
+      </w:r>
+      <w:r>
+        <w:rPr>
+          <w:b/>
+          <w:bCs/>
+          <w:color w:val="FF0000"/>
+          <w:sz w:val="24"/>
+          <w:szCs w:val="24"/>
+          <w:lang w:val="en-IE"/>
+        </w:rPr>
+        <w:t>5</w:t>
+      </w:r>
+      <w:r>
+        <w:rPr>
+          <w:b/>
+          <w:bCs/>
+          <w:color w:val="FF0000"/>
+          <w:sz w:val="24"/>
+          <w:szCs w:val="24"/>
+          <w:vertAlign w:val="superscript"/>
+          <w:lang w:val="en-IE"/>
+        </w:rPr>
         <w:t>th</w:t>
       </w:r>
       <w:r>
@@ -4163,7 +4838,18 @@
           <w:szCs w:val="24"/>
           <w:lang w:val="en-IE"/>
         </w:rPr>
-        <w:t xml:space="preserve"> Feb</w:t>
+        <w:t xml:space="preserve"> </w:t>
+      </w:r>
+      <w:r>
+        <w:rPr>
+          <w:b/>
+          <w:bCs/>
+          <w:color w:val="FF0000"/>
+          <w:sz w:val="24"/>
+          <w:szCs w:val="24"/>
+          <w:lang w:val="en-IE"/>
+        </w:rPr>
+        <w:t>Mar</w:t>
       </w:r>
       <w:r>
         <w:rPr>
@@ -4214,25 +4900,7 @@
           <w:szCs w:val="24"/>
           <w:lang w:val="en-IE"/>
         </w:rPr>
-        <w:t xml:space="preserve">AWS IOT core is connected to the Freedom K64f via the Wi-Fi board and I can monitor messages on AWS, I am using the accelerometer </w:t>
-      </w:r>
-      <w:proofErr w:type="gramStart"/>
-      <w:r>
-        <w:rPr>
-          <w:sz w:val="24"/>
-          <w:szCs w:val="24"/>
-          <w:lang w:val="en-IE"/>
-        </w:rPr>
-        <w:t>at the moment</w:t>
-      </w:r>
-      <w:proofErr w:type="gramEnd"/>
-      <w:r>
-        <w:rPr>
-          <w:sz w:val="24"/>
-          <w:szCs w:val="24"/>
-          <w:lang w:val="en-IE"/>
-        </w:rPr>
-        <w:t xml:space="preserve"> as I still working on the </w:t>
+        <w:t xml:space="preserve">Android Application is ready to receive data from </w:t>
       </w:r>
       <w:proofErr w:type="spellStart"/>
       <w:r>
@@ -4250,7 +4918,25 @@
           <w:szCs w:val="24"/>
           <w:lang w:val="en-IE"/>
         </w:rPr>
-        <w:t xml:space="preserve"> to transmit messages to AWS. </w:t>
+        <w:t xml:space="preserve"> as I will change to working with the </w:t>
+      </w:r>
+      <w:proofErr w:type="spellStart"/>
+      <w:r>
+        <w:rPr>
+          <w:sz w:val="24"/>
+          <w:szCs w:val="24"/>
+          <w:lang w:val="en-IE"/>
+        </w:rPr>
+        <w:t>Canbus</w:t>
+      </w:r>
+      <w:proofErr w:type="spellEnd"/>
+      <w:r>
+        <w:rPr>
+          <w:sz w:val="24"/>
+          <w:szCs w:val="24"/>
+          <w:lang w:val="en-IE"/>
+        </w:rPr>
+        <w:t xml:space="preserve"> again to get it communicating and the data passed to the phone via AWS. </w:t>
       </w:r>
     </w:p>
     <w:p>
@@ -4290,25 +4976,7 @@
           <w:szCs w:val="24"/>
           <w:lang w:val="en-IE"/>
         </w:rPr>
-        <w:t xml:space="preserve">Android application that will be used to display the data is laid out with the data that I will expect to receive. I want to add graph into the application, but I will </w:t>
-      </w:r>
-      <w:proofErr w:type="gramStart"/>
-      <w:r>
-        <w:rPr>
-          <w:sz w:val="24"/>
-          <w:szCs w:val="24"/>
-          <w:lang w:val="en-IE"/>
-        </w:rPr>
-        <w:t>look into</w:t>
-      </w:r>
-      <w:proofErr w:type="gramEnd"/>
-      <w:r>
-        <w:rPr>
-          <w:sz w:val="24"/>
-          <w:szCs w:val="24"/>
-          <w:lang w:val="en-IE"/>
-        </w:rPr>
-        <w:t xml:space="preserve"> that down the road when I have the basics working and I am happy with them. The android application is connected to AWS and Is receiving the messages via AWS Shadow which enables me to have my project serverless. </w:t>
+        <w:t xml:space="preserve">Started looking into graphing real time data in android studio. Have sample data going from the K64F to the Android application. </w:t>
       </w:r>
     </w:p>
     <w:p>
@@ -4348,6 +5016,24 @@
         <w:tab/>
         <w:t>No.</w:t>
       </w:r>
+    </w:p>
+    <w:p>
+      <w:pPr>
+        <w:rPr>
+          <w:sz w:val="24"/>
+          <w:szCs w:val="24"/>
+          <w:lang w:val="en-IE"/>
+        </w:rPr>
+      </w:pPr>
+    </w:p>
+    <w:p>
+      <w:pPr>
+        <w:rPr>
+          <w:sz w:val="24"/>
+          <w:szCs w:val="24"/>
+          <w:lang w:val="en-IE"/>
+        </w:rPr>
+      </w:pPr>
     </w:p>
     <w:p>
       <w:pPr>
@@ -4784,7 +5470,7 @@
   <w:style w:type="paragraph" w:default="1" w:styleId="Normal">
     <w:name w:val="Normal"/>
     <w:qFormat/>
-    <w:rsid w:val="00694EF2"/>
+    <w:rsid w:val="00EE27CD"/>
   </w:style>
   <w:style w:type="character" w:default="1" w:styleId="DefaultParagraphFont">
     <w:name w:val="Default Paragraph Font"/>

</xml_diff>

<commit_message>
Adding weekly log 8th - 12th March
</commit_message>
<xml_diff>
--- a/WeeklyUpdate.docx
+++ b/WeeklyUpdate.docx
@@ -3978,25 +3978,7 @@
           <w:szCs w:val="24"/>
           <w:lang w:val="en-IE"/>
         </w:rPr>
-        <w:t xml:space="preserve">AWS IOT core is connected to the Freedom K64f via the Wi-Fi board and I can monitor messages on AWS, I am using the accelerometer </w:t>
-      </w:r>
-      <w:proofErr w:type="gramStart"/>
-      <w:r>
-        <w:rPr>
-          <w:sz w:val="24"/>
-          <w:szCs w:val="24"/>
-          <w:lang w:val="en-IE"/>
-        </w:rPr>
-        <w:t>at the moment</w:t>
-      </w:r>
-      <w:proofErr w:type="gramEnd"/>
-      <w:r>
-        <w:rPr>
-          <w:sz w:val="24"/>
-          <w:szCs w:val="24"/>
-          <w:lang w:val="en-IE"/>
-        </w:rPr>
-        <w:t xml:space="preserve"> as I still working on the </w:t>
+        <w:t xml:space="preserve">AWS IOT core is connected to the Freedom K64f via the Wi-Fi board and I can monitor messages on AWS, I am using the accelerometer at the moment as I still working on the </w:t>
       </w:r>
       <w:proofErr w:type="spellStart"/>
       <w:r>
@@ -4203,25 +4185,7 @@
           <w:szCs w:val="24"/>
           <w:lang w:val="en-IE"/>
         </w:rPr>
-        <w:t xml:space="preserve">AWS IOT core is connected to the Freedom K64f via the Wi-Fi board and I can monitor messages on AWS, I am using the accelerometer </w:t>
-      </w:r>
-      <w:proofErr w:type="gramStart"/>
-      <w:r>
-        <w:rPr>
-          <w:sz w:val="24"/>
-          <w:szCs w:val="24"/>
-          <w:lang w:val="en-IE"/>
-        </w:rPr>
-        <w:t>at the moment</w:t>
-      </w:r>
-      <w:proofErr w:type="gramEnd"/>
-      <w:r>
-        <w:rPr>
-          <w:sz w:val="24"/>
-          <w:szCs w:val="24"/>
-          <w:lang w:val="en-IE"/>
-        </w:rPr>
-        <w:t xml:space="preserve"> as I still working on the </w:t>
+        <w:t xml:space="preserve">AWS IOT core is connected to the Freedom K64f via the Wi-Fi board and I can monitor messages on AWS, I am using the accelerometer at the moment as I still working on the </w:t>
       </w:r>
       <w:proofErr w:type="spellStart"/>
       <w:r>
@@ -4279,25 +4243,7 @@
           <w:szCs w:val="24"/>
           <w:lang w:val="en-IE"/>
         </w:rPr>
-        <w:t xml:space="preserve">Android application that will be used to display the data is laid out with the data that I will expect to receive. I want to add graph into the application, but I will </w:t>
-      </w:r>
-      <w:proofErr w:type="gramStart"/>
-      <w:r>
-        <w:rPr>
-          <w:sz w:val="24"/>
-          <w:szCs w:val="24"/>
-          <w:lang w:val="en-IE"/>
-        </w:rPr>
-        <w:t>look into</w:t>
-      </w:r>
-      <w:proofErr w:type="gramEnd"/>
-      <w:r>
-        <w:rPr>
-          <w:sz w:val="24"/>
-          <w:szCs w:val="24"/>
-          <w:lang w:val="en-IE"/>
-        </w:rPr>
-        <w:t xml:space="preserve"> that down the road when I have the basics working and I am happy with them. The android application is connected to AWS and Is receiving the messages via AWS Shadow which enables me to have my project serverless. </w:t>
+        <w:t xml:space="preserve">Android application that will be used to display the data is laid out with the data that I will expect to receive. I want to add graph into the application, but I will look into that down the road when I have the basics working and I am happy with them. The android application is connected to AWS and Is receiving the messages via AWS Shadow which enables me to have my project serverless. </w:t>
       </w:r>
     </w:p>
     <w:p>
@@ -4595,25 +4541,7 @@
           <w:szCs w:val="24"/>
           <w:lang w:val="en-IE"/>
         </w:rPr>
-        <w:t xml:space="preserve">Android application that will be used to display the data is laid out with the data that I will expect to receive. I want to add graph into the application, but I will </w:t>
-      </w:r>
-      <w:proofErr w:type="gramStart"/>
-      <w:r>
-        <w:rPr>
-          <w:sz w:val="24"/>
-          <w:szCs w:val="24"/>
-          <w:lang w:val="en-IE"/>
-        </w:rPr>
-        <w:t>look into</w:t>
-      </w:r>
-      <w:proofErr w:type="gramEnd"/>
-      <w:r>
-        <w:rPr>
-          <w:sz w:val="24"/>
-          <w:szCs w:val="24"/>
-          <w:lang w:val="en-IE"/>
-        </w:rPr>
-        <w:t xml:space="preserve"> that down the road when I have the basics working and I am happy with them. The android application is connected to AWS and Is receiving the messages via AWS Shadow which enables me to have my project serverless. </w:t>
+        <w:t xml:space="preserve">Android application that will be used to display the data is laid out with the data that I will expect to receive. I want to add graph into the application, but I will look into that down the road when I have the basics working and I am happy with them. The android application is connected to AWS and Is receiving the messages via AWS Shadow which enables me to have my project serverless. </w:t>
       </w:r>
     </w:p>
     <w:p>
@@ -4782,18 +4710,7 @@
           <w:szCs w:val="24"/>
           <w:lang w:val="en-IE"/>
         </w:rPr>
-        <w:t xml:space="preserve"> </w:t>
-      </w:r>
-      <w:r>
-        <w:rPr>
-          <w:b/>
-          <w:bCs/>
-          <w:color w:val="FF0000"/>
-          <w:sz w:val="24"/>
-          <w:szCs w:val="24"/>
-          <w:lang w:val="en-IE"/>
-        </w:rPr>
-        <w:t xml:space="preserve">Mar </w:t>
+        <w:t xml:space="preserve"> Mar </w:t>
       </w:r>
       <w:r>
         <w:rPr>
@@ -4838,18 +4755,7 @@
           <w:szCs w:val="24"/>
           <w:lang w:val="en-IE"/>
         </w:rPr>
-        <w:t xml:space="preserve"> </w:t>
-      </w:r>
-      <w:r>
-        <w:rPr>
-          <w:b/>
-          <w:bCs/>
-          <w:color w:val="FF0000"/>
-          <w:sz w:val="24"/>
-          <w:szCs w:val="24"/>
-          <w:lang w:val="en-IE"/>
-        </w:rPr>
-        <w:t>Mar</w:t>
+        <w:t xml:space="preserve"> Mar</w:t>
       </w:r>
       <w:r>
         <w:rPr>
@@ -5016,6 +4922,260 @@
         <w:tab/>
         <w:t>No.</w:t>
       </w:r>
+    </w:p>
+    <w:p>
+      <w:pPr>
+        <w:rPr>
+          <w:sz w:val="24"/>
+          <w:szCs w:val="24"/>
+          <w:lang w:val="en-IE"/>
+        </w:rPr>
+      </w:pPr>
+    </w:p>
+    <w:p>
+      <w:pPr>
+        <w:rPr>
+          <w:b/>
+          <w:bCs/>
+          <w:color w:val="FF0000"/>
+          <w:sz w:val="24"/>
+          <w:szCs w:val="24"/>
+          <w:lang w:val="en-IE"/>
+        </w:rPr>
+      </w:pPr>
+      <w:r>
+        <w:rPr>
+          <w:b/>
+          <w:bCs/>
+          <w:color w:val="FF0000"/>
+          <w:sz w:val="24"/>
+          <w:szCs w:val="24"/>
+          <w:lang w:val="en-IE"/>
+        </w:rPr>
+        <w:t>8</w:t>
+      </w:r>
+      <w:r>
+        <w:rPr>
+          <w:b/>
+          <w:bCs/>
+          <w:color w:val="FF0000"/>
+          <w:sz w:val="24"/>
+          <w:szCs w:val="24"/>
+          <w:vertAlign w:val="superscript"/>
+          <w:lang w:val="en-IE"/>
+        </w:rPr>
+        <w:t>th</w:t>
+      </w:r>
+      <w:r>
+        <w:rPr>
+          <w:b/>
+          <w:bCs/>
+          <w:color w:val="FF0000"/>
+          <w:sz w:val="24"/>
+          <w:szCs w:val="24"/>
+          <w:lang w:val="en-IE"/>
+        </w:rPr>
+        <w:t xml:space="preserve"> Mar </w:t>
+      </w:r>
+      <w:r>
+        <w:rPr>
+          <w:b/>
+          <w:bCs/>
+          <w:color w:val="FF0000"/>
+          <w:sz w:val="24"/>
+          <w:szCs w:val="24"/>
+          <w:lang w:val="en-IE"/>
+        </w:rPr>
+        <w:t xml:space="preserve">– </w:t>
+      </w:r>
+      <w:r>
+        <w:rPr>
+          <w:b/>
+          <w:bCs/>
+          <w:color w:val="FF0000"/>
+          <w:sz w:val="24"/>
+          <w:szCs w:val="24"/>
+          <w:lang w:val="en-IE"/>
+        </w:rPr>
+        <w:t>12</w:t>
+      </w:r>
+      <w:r>
+        <w:rPr>
+          <w:b/>
+          <w:bCs/>
+          <w:color w:val="FF0000"/>
+          <w:sz w:val="24"/>
+          <w:szCs w:val="24"/>
+          <w:vertAlign w:val="superscript"/>
+          <w:lang w:val="en-IE"/>
+        </w:rPr>
+        <w:t>th</w:t>
+      </w:r>
+      <w:r>
+        <w:rPr>
+          <w:b/>
+          <w:bCs/>
+          <w:color w:val="FF0000"/>
+          <w:sz w:val="24"/>
+          <w:szCs w:val="24"/>
+          <w:lang w:val="en-IE"/>
+        </w:rPr>
+        <w:t xml:space="preserve"> Mar</w:t>
+      </w:r>
+      <w:r>
+        <w:rPr>
+          <w:b/>
+          <w:bCs/>
+          <w:color w:val="FF0000"/>
+          <w:sz w:val="24"/>
+          <w:szCs w:val="24"/>
+          <w:lang w:val="en-IE"/>
+        </w:rPr>
+        <w:t xml:space="preserve">: </w:t>
+      </w:r>
+    </w:p>
+    <w:p>
+      <w:pPr>
+        <w:rPr>
+          <w:b/>
+          <w:bCs/>
+          <w:sz w:val="24"/>
+          <w:szCs w:val="24"/>
+          <w:lang w:val="en-IE"/>
+        </w:rPr>
+      </w:pPr>
+      <w:r>
+        <w:rPr>
+          <w:b/>
+          <w:bCs/>
+          <w:sz w:val="24"/>
+          <w:szCs w:val="24"/>
+          <w:lang w:val="en-IE"/>
+        </w:rPr>
+        <w:tab/>
+        <w:t xml:space="preserve">What I did last week: </w:t>
+      </w:r>
+    </w:p>
+    <w:p>
+      <w:pPr>
+        <w:ind w:firstLine="708"/>
+        <w:rPr>
+          <w:sz w:val="24"/>
+          <w:szCs w:val="24"/>
+          <w:lang w:val="en-IE"/>
+        </w:rPr>
+      </w:pPr>
+      <w:r>
+        <w:rPr>
+          <w:sz w:val="24"/>
+          <w:szCs w:val="24"/>
+          <w:lang w:val="en-IE"/>
+        </w:rPr>
+        <w:t xml:space="preserve">Started looking into graphing real time data in android studio. Have sample data going from the K64F to the Android application. </w:t>
+      </w:r>
+    </w:p>
+    <w:p>
+      <w:pPr>
+        <w:ind w:firstLine="708"/>
+        <w:rPr>
+          <w:b/>
+          <w:bCs/>
+          <w:sz w:val="24"/>
+          <w:szCs w:val="24"/>
+          <w:lang w:val="en-IE"/>
+        </w:rPr>
+      </w:pPr>
+      <w:r>
+        <w:rPr>
+          <w:b/>
+          <w:bCs/>
+          <w:sz w:val="24"/>
+          <w:szCs w:val="24"/>
+          <w:lang w:val="en-IE"/>
+        </w:rPr>
+        <w:t xml:space="preserve">What I am doing this week: </w:t>
+      </w:r>
+    </w:p>
+    <w:p>
+      <w:pPr>
+        <w:ind w:firstLine="708"/>
+        <w:rPr>
+          <w:sz w:val="24"/>
+          <w:szCs w:val="24"/>
+          <w:lang w:val="en-IE"/>
+        </w:rPr>
+      </w:pPr>
+      <w:r>
+        <w:rPr>
+          <w:sz w:val="24"/>
+          <w:szCs w:val="24"/>
+          <w:lang w:val="en-IE"/>
+        </w:rPr>
+        <w:t xml:space="preserve">Still working </w:t>
+      </w:r>
+      <w:r>
+        <w:rPr>
+          <w:sz w:val="24"/>
+          <w:szCs w:val="24"/>
+          <w:lang w:val="en-IE"/>
+        </w:rPr>
+        <w:t xml:space="preserve">on Can bus and have the basic code working and connected to the board. </w:t>
+      </w:r>
+      <w:r>
+        <w:rPr>
+          <w:sz w:val="24"/>
+          <w:szCs w:val="24"/>
+          <w:lang w:val="en-IE"/>
+        </w:rPr>
+        <w:t xml:space="preserve">Working on getting the data to the android application. </w:t>
+      </w:r>
+    </w:p>
+    <w:p>
+      <w:pPr>
+        <w:rPr>
+          <w:sz w:val="24"/>
+          <w:szCs w:val="24"/>
+          <w:lang w:val="en-IE"/>
+        </w:rPr>
+      </w:pPr>
+      <w:r>
+        <w:rPr>
+          <w:b/>
+          <w:bCs/>
+          <w:sz w:val="24"/>
+          <w:szCs w:val="24"/>
+          <w:lang w:val="en-IE"/>
+        </w:rPr>
+        <w:tab/>
+        <w:t xml:space="preserve">Are there any blockers: </w:t>
+      </w:r>
+    </w:p>
+    <w:p>
+      <w:pPr>
+        <w:rPr>
+          <w:sz w:val="24"/>
+          <w:szCs w:val="24"/>
+          <w:lang w:val="en-IE"/>
+        </w:rPr>
+      </w:pPr>
+      <w:r>
+        <w:rPr>
+          <w:sz w:val="24"/>
+          <w:szCs w:val="24"/>
+          <w:lang w:val="en-IE"/>
+        </w:rPr>
+        <w:tab/>
+        <w:t>No.</w:t>
+      </w:r>
+    </w:p>
+    <w:p>
+      <w:pPr>
+        <w:rPr>
+          <w:sz w:val="24"/>
+          <w:szCs w:val="24"/>
+          <w:lang w:val="en-IE"/>
+        </w:rPr>
+      </w:pPr>
     </w:p>
     <w:p>
       <w:pPr>
@@ -5470,7 +5630,7 @@
   <w:style w:type="paragraph" w:default="1" w:styleId="Normal">
     <w:name w:val="Normal"/>
     <w:qFormat/>
-    <w:rsid w:val="00EE27CD"/>
+    <w:rsid w:val="007C262F"/>
   </w:style>
   <w:style w:type="character" w:default="1" w:styleId="DefaultParagraphFont">
     <w:name w:val="Default Paragraph Font"/>

</xml_diff>

<commit_message>
Adding log for 15th to 19th of March
</commit_message>
<xml_diff>
--- a/WeeklyUpdate.docx
+++ b/WeeklyUpdate.docx
@@ -1051,25 +1051,7 @@
           <w:szCs w:val="24"/>
           <w:lang w:val="en-IE"/>
         </w:rPr>
-        <w:t xml:space="preserve">More development on the android User interface and development on the </w:t>
-      </w:r>
-      <w:proofErr w:type="spellStart"/>
-      <w:r>
-        <w:rPr>
-          <w:sz w:val="24"/>
-          <w:szCs w:val="24"/>
-          <w:lang w:val="en-IE"/>
-        </w:rPr>
-        <w:t>Canbus</w:t>
-      </w:r>
-      <w:proofErr w:type="spellEnd"/>
-      <w:r>
-        <w:rPr>
-          <w:sz w:val="24"/>
-          <w:szCs w:val="24"/>
-          <w:lang w:val="en-IE"/>
-        </w:rPr>
-        <w:t xml:space="preserve"> side. Reading documentation on the devices I will </w:t>
+        <w:t xml:space="preserve">More development on the android User interface and development on the Canbus side. Reading documentation on the devices I will </w:t>
       </w:r>
       <w:r>
         <w:rPr>
@@ -1287,25 +1269,7 @@
           <w:szCs w:val="24"/>
           <w:lang w:val="en-IE"/>
         </w:rPr>
-        <w:t xml:space="preserve">More development on the android User interface and development on the </w:t>
-      </w:r>
-      <w:proofErr w:type="spellStart"/>
-      <w:r>
-        <w:rPr>
-          <w:sz w:val="24"/>
-          <w:szCs w:val="24"/>
-          <w:lang w:val="en-IE"/>
-        </w:rPr>
-        <w:t>Canbus</w:t>
-      </w:r>
-      <w:proofErr w:type="spellEnd"/>
-      <w:r>
-        <w:rPr>
-          <w:sz w:val="24"/>
-          <w:szCs w:val="24"/>
-          <w:lang w:val="en-IE"/>
-        </w:rPr>
-        <w:t xml:space="preserve"> side. Reading documentation on the devices I will be using. </w:t>
+        <w:t xml:space="preserve">More development on the android User interface and development on the Canbus side. Reading documentation on the devices I will be using. </w:t>
       </w:r>
     </w:p>
     <w:p>
@@ -1347,25 +1311,7 @@
           <w:szCs w:val="24"/>
           <w:lang w:val="en-IE"/>
         </w:rPr>
-        <w:t xml:space="preserve">Development on the </w:t>
-      </w:r>
-      <w:proofErr w:type="spellStart"/>
-      <w:r>
-        <w:rPr>
-          <w:sz w:val="24"/>
-          <w:szCs w:val="24"/>
-          <w:lang w:val="en-IE"/>
-        </w:rPr>
-        <w:t>Canbus</w:t>
-      </w:r>
-      <w:proofErr w:type="spellEnd"/>
-      <w:r>
-        <w:rPr>
-          <w:sz w:val="24"/>
-          <w:szCs w:val="24"/>
-          <w:lang w:val="en-IE"/>
-        </w:rPr>
-        <w:t>. Reading more documentation.</w:t>
+        <w:t>Development on the Canbus. Reading more documentation.</w:t>
       </w:r>
     </w:p>
     <w:p>
@@ -1586,25 +1532,7 @@
           <w:szCs w:val="24"/>
           <w:lang w:val="en-IE"/>
         </w:rPr>
-        <w:t xml:space="preserve">More development on the android User interface and development on the </w:t>
-      </w:r>
-      <w:proofErr w:type="spellStart"/>
-      <w:r>
-        <w:rPr>
-          <w:sz w:val="24"/>
-          <w:szCs w:val="24"/>
-          <w:lang w:val="en-IE"/>
-        </w:rPr>
-        <w:t>Canbus</w:t>
-      </w:r>
-      <w:proofErr w:type="spellEnd"/>
-      <w:r>
-        <w:rPr>
-          <w:sz w:val="24"/>
-          <w:szCs w:val="24"/>
-          <w:lang w:val="en-IE"/>
-        </w:rPr>
-        <w:t xml:space="preserve"> side. Reading documentation on the devices I will be using. </w:t>
+        <w:t xml:space="preserve">More development on the android User interface and development on the Canbus side. Reading documentation on the devices I will be using. </w:t>
       </w:r>
     </w:p>
     <w:p>
@@ -1674,25 +1602,7 @@
           <w:szCs w:val="24"/>
           <w:lang w:val="en-IE"/>
         </w:rPr>
-        <w:t xml:space="preserve">Development on the </w:t>
-      </w:r>
-      <w:proofErr w:type="spellStart"/>
-      <w:r>
-        <w:rPr>
-          <w:sz w:val="24"/>
-          <w:szCs w:val="24"/>
-          <w:lang w:val="en-IE"/>
-        </w:rPr>
-        <w:t>Canbus</w:t>
-      </w:r>
-      <w:proofErr w:type="spellEnd"/>
-      <w:r>
-        <w:rPr>
-          <w:sz w:val="24"/>
-          <w:szCs w:val="24"/>
-          <w:lang w:val="en-IE"/>
-        </w:rPr>
-        <w:t>. Reading more documentation.</w:t>
+        <w:t>Development on the Canbus. Reading more documentation.</w:t>
       </w:r>
     </w:p>
     <w:p>
@@ -1923,25 +1833,7 @@
           <w:szCs w:val="24"/>
           <w:lang w:val="en-IE"/>
         </w:rPr>
-        <w:t xml:space="preserve">Development on the </w:t>
-      </w:r>
-      <w:proofErr w:type="spellStart"/>
-      <w:r>
-        <w:rPr>
-          <w:sz w:val="24"/>
-          <w:szCs w:val="24"/>
-          <w:lang w:val="en-IE"/>
-        </w:rPr>
-        <w:t>Canbus</w:t>
-      </w:r>
-      <w:proofErr w:type="spellEnd"/>
-      <w:r>
-        <w:rPr>
-          <w:sz w:val="24"/>
-          <w:szCs w:val="24"/>
-          <w:lang w:val="en-IE"/>
-        </w:rPr>
-        <w:t>. Reading more documentation.</w:t>
+        <w:t>Development on the Canbus. Reading more documentation.</w:t>
       </w:r>
     </w:p>
     <w:p>
@@ -1993,25 +1885,7 @@
           <w:szCs w:val="24"/>
           <w:lang w:val="en-IE"/>
         </w:rPr>
-        <w:t xml:space="preserve">Reading more into My SQL and AWS, trying to work with </w:t>
-      </w:r>
-      <w:proofErr w:type="spellStart"/>
-      <w:r>
-        <w:rPr>
-          <w:sz w:val="24"/>
-          <w:szCs w:val="24"/>
-          <w:lang w:val="en-IE"/>
-        </w:rPr>
-        <w:t>MCUxpresso</w:t>
-      </w:r>
-      <w:proofErr w:type="spellEnd"/>
-      <w:r>
-        <w:rPr>
-          <w:sz w:val="24"/>
-          <w:szCs w:val="24"/>
-          <w:lang w:val="en-IE"/>
-        </w:rPr>
-        <w:t xml:space="preserve"> as hardware has not arrived.</w:t>
+        <w:t>Reading more into My SQL and AWS, trying to work with MCUxpresso as hardware has not arrived.</w:t>
       </w:r>
     </w:p>
     <w:p>
@@ -2232,25 +2106,7 @@
           <w:szCs w:val="24"/>
           <w:lang w:val="en-IE"/>
         </w:rPr>
-        <w:t xml:space="preserve">Reading more into My SQL and AWS, trying to work with </w:t>
-      </w:r>
-      <w:proofErr w:type="spellStart"/>
-      <w:r>
-        <w:rPr>
-          <w:sz w:val="24"/>
-          <w:szCs w:val="24"/>
-          <w:lang w:val="en-IE"/>
-        </w:rPr>
-        <w:t>MCUxpresso</w:t>
-      </w:r>
-      <w:proofErr w:type="spellEnd"/>
-      <w:r>
-        <w:rPr>
-          <w:sz w:val="24"/>
-          <w:szCs w:val="24"/>
-          <w:lang w:val="en-IE"/>
-        </w:rPr>
-        <w:t xml:space="preserve"> as hardware has not arrived.</w:t>
+        <w:t>Reading more into My SQL and AWS, trying to work with MCUxpresso as hardware has not arrived.</w:t>
       </w:r>
     </w:p>
     <w:p>
@@ -2292,20 +2148,98 @@
           <w:szCs w:val="24"/>
           <w:lang w:val="en-IE"/>
         </w:rPr>
-        <w:t xml:space="preserve">Started coding an example in </w:t>
-      </w:r>
-      <w:proofErr w:type="spellStart"/>
-      <w:r>
-        <w:rPr>
-          <w:sz w:val="24"/>
-          <w:szCs w:val="24"/>
-          <w:lang w:val="en-IE"/>
-        </w:rPr>
-        <w:t>MCUxpresso</w:t>
-      </w:r>
-      <w:proofErr w:type="spellEnd"/>
-      <w:r>
-        <w:rPr>
+        <w:t xml:space="preserve">Started coding an example in MCUxpresso </w:t>
+      </w:r>
+      <w:r>
+        <w:rPr>
+          <w:sz w:val="24"/>
+          <w:szCs w:val="24"/>
+          <w:lang w:val="en-IE"/>
+        </w:rPr>
+        <w:t xml:space="preserve">the shows the internal loopback working in the freedom k64f. Progress slow due to assignments and exams. </w:t>
+      </w:r>
+    </w:p>
+    <w:p>
+      <w:pPr>
+        <w:rPr>
+          <w:sz w:val="24"/>
+          <w:szCs w:val="24"/>
+          <w:lang w:val="en-IE"/>
+        </w:rPr>
+      </w:pPr>
+      <w:r>
+        <w:rPr>
+          <w:b/>
+          <w:bCs/>
+          <w:sz w:val="24"/>
+          <w:szCs w:val="24"/>
+          <w:lang w:val="en-IE"/>
+        </w:rPr>
+        <w:tab/>
+        <w:t xml:space="preserve">Are there any blockers: </w:t>
+      </w:r>
+    </w:p>
+    <w:p>
+      <w:pPr>
+        <w:rPr>
+          <w:sz w:val="24"/>
+          <w:szCs w:val="24"/>
+          <w:lang w:val="en-IE"/>
+        </w:rPr>
+      </w:pPr>
+      <w:r>
+        <w:rPr>
+          <w:sz w:val="24"/>
+          <w:szCs w:val="24"/>
+          <w:lang w:val="en-IE"/>
+        </w:rPr>
+        <w:tab/>
+      </w:r>
+      <w:r>
+        <w:rPr>
+          <w:sz w:val="24"/>
+          <w:szCs w:val="24"/>
+          <w:lang w:val="en-IE"/>
+        </w:rPr>
+        <w:t>No.</w:t>
+      </w:r>
+    </w:p>
+    <w:p>
+      <w:pPr>
+        <w:rPr>
+          <w:sz w:val="24"/>
+          <w:szCs w:val="24"/>
+          <w:lang w:val="en-IE"/>
+        </w:rPr>
+      </w:pPr>
+    </w:p>
+    <w:p>
+      <w:pPr>
+        <w:rPr>
+          <w:b/>
+          <w:bCs/>
+          <w:color w:val="FF0000"/>
+          <w:sz w:val="24"/>
+          <w:szCs w:val="24"/>
+          <w:lang w:val="en-IE"/>
+        </w:rPr>
+      </w:pPr>
+      <w:r>
+        <w:rPr>
+          <w:b/>
+          <w:bCs/>
+          <w:color w:val="FF0000"/>
+          <w:sz w:val="24"/>
+          <w:szCs w:val="24"/>
+          <w:lang w:val="en-IE"/>
+        </w:rPr>
+        <w:t>14th</w:t>
+      </w:r>
+      <w:r>
+        <w:rPr>
+          <w:b/>
+          <w:bCs/>
+          <w:color w:val="FF0000"/>
           <w:sz w:val="24"/>
           <w:szCs w:val="24"/>
           <w:lang w:val="en-IE"/>
@@ -2314,102 +2248,6 @@
       </w:r>
       <w:r>
         <w:rPr>
-          <w:sz w:val="24"/>
-          <w:szCs w:val="24"/>
-          <w:lang w:val="en-IE"/>
-        </w:rPr>
-        <w:t xml:space="preserve">the shows the internal loopback working in the freedom k64f. Progress slow due to assignments and exams. </w:t>
-      </w:r>
-    </w:p>
-    <w:p>
-      <w:pPr>
-        <w:rPr>
-          <w:sz w:val="24"/>
-          <w:szCs w:val="24"/>
-          <w:lang w:val="en-IE"/>
-        </w:rPr>
-      </w:pPr>
-      <w:r>
-        <w:rPr>
-          <w:b/>
-          <w:bCs/>
-          <w:sz w:val="24"/>
-          <w:szCs w:val="24"/>
-          <w:lang w:val="en-IE"/>
-        </w:rPr>
-        <w:tab/>
-        <w:t xml:space="preserve">Are there any blockers: </w:t>
-      </w:r>
-    </w:p>
-    <w:p>
-      <w:pPr>
-        <w:rPr>
-          <w:sz w:val="24"/>
-          <w:szCs w:val="24"/>
-          <w:lang w:val="en-IE"/>
-        </w:rPr>
-      </w:pPr>
-      <w:r>
-        <w:rPr>
-          <w:sz w:val="24"/>
-          <w:szCs w:val="24"/>
-          <w:lang w:val="en-IE"/>
-        </w:rPr>
-        <w:tab/>
-      </w:r>
-      <w:r>
-        <w:rPr>
-          <w:sz w:val="24"/>
-          <w:szCs w:val="24"/>
-          <w:lang w:val="en-IE"/>
-        </w:rPr>
-        <w:t>No.</w:t>
-      </w:r>
-    </w:p>
-    <w:p>
-      <w:pPr>
-        <w:rPr>
-          <w:sz w:val="24"/>
-          <w:szCs w:val="24"/>
-          <w:lang w:val="en-IE"/>
-        </w:rPr>
-      </w:pPr>
-    </w:p>
-    <w:p>
-      <w:pPr>
-        <w:rPr>
-          <w:b/>
-          <w:bCs/>
-          <w:color w:val="FF0000"/>
-          <w:sz w:val="24"/>
-          <w:szCs w:val="24"/>
-          <w:lang w:val="en-IE"/>
-        </w:rPr>
-      </w:pPr>
-      <w:r>
-        <w:rPr>
-          <w:b/>
-          <w:bCs/>
-          <w:color w:val="FF0000"/>
-          <w:sz w:val="24"/>
-          <w:szCs w:val="24"/>
-          <w:lang w:val="en-IE"/>
-        </w:rPr>
-        <w:t>14th</w:t>
-      </w:r>
-      <w:r>
-        <w:rPr>
-          <w:b/>
-          <w:bCs/>
-          <w:color w:val="FF0000"/>
-          <w:sz w:val="24"/>
-          <w:szCs w:val="24"/>
-          <w:lang w:val="en-IE"/>
-        </w:rPr>
-        <w:t xml:space="preserve"> </w:t>
-      </w:r>
-      <w:r>
-        <w:rPr>
           <w:b/>
           <w:bCs/>
           <w:color w:val="FF0000"/>
@@ -2513,25 +2351,7 @@
           <w:szCs w:val="24"/>
           <w:lang w:val="en-IE"/>
         </w:rPr>
-        <w:t xml:space="preserve">Started coding an example in </w:t>
-      </w:r>
-      <w:proofErr w:type="spellStart"/>
-      <w:r>
-        <w:rPr>
-          <w:sz w:val="24"/>
-          <w:szCs w:val="24"/>
-          <w:lang w:val="en-IE"/>
-        </w:rPr>
-        <w:t>MCUxpresso</w:t>
-      </w:r>
-      <w:proofErr w:type="spellEnd"/>
-      <w:r>
-        <w:rPr>
-          <w:sz w:val="24"/>
-          <w:szCs w:val="24"/>
-          <w:lang w:val="en-IE"/>
-        </w:rPr>
-        <w:t xml:space="preserve"> the shows the internal loopback working in the freedom k64f. Progress slow due to assignments and exams. </w:t>
+        <w:t xml:space="preserve">Started coding an example in MCUxpresso the shows the internal loopback working in the freedom k64f. Progress slow due to assignments and exams. </w:t>
       </w:r>
     </w:p>
     <w:p>
@@ -3115,27 +2935,8 @@
           <w:szCs w:val="24"/>
           <w:lang w:val="en-IE"/>
         </w:rPr>
-        <w:t xml:space="preserve">Worked on the </w:t>
-      </w:r>
-      <w:proofErr w:type="spellStart"/>
-      <w:r>
-        <w:rPr>
-          <w:sz w:val="24"/>
-          <w:szCs w:val="24"/>
-          <w:lang w:val="en-IE"/>
-        </w:rPr>
-        <w:t>Wifi</w:t>
-      </w:r>
-      <w:proofErr w:type="spellEnd"/>
-      <w:r>
-        <w:rPr>
-          <w:sz w:val="24"/>
-          <w:szCs w:val="24"/>
-          <w:lang w:val="en-IE"/>
-        </w:rPr>
-        <w:t xml:space="preserve"> and got the </w:t>
-      </w:r>
-      <w:proofErr w:type="spellStart"/>
+        <w:t xml:space="preserve">Worked on the Wifi and got the </w:t>
+      </w:r>
       <w:r>
         <w:rPr>
           <w:sz w:val="24"/>
@@ -3150,16 +2951,7 @@
           <w:szCs w:val="24"/>
           <w:lang w:val="en-IE"/>
         </w:rPr>
-        <w:t>ifi</w:t>
-      </w:r>
-      <w:proofErr w:type="spellEnd"/>
-      <w:r>
-        <w:rPr>
-          <w:sz w:val="24"/>
-          <w:szCs w:val="24"/>
-          <w:lang w:val="en-IE"/>
-        </w:rPr>
-        <w:t xml:space="preserve"> board connecting using examples now trying to get an AWS example up and running. </w:t>
+        <w:t xml:space="preserve">ifi board connecting using examples now trying to get an AWS example up and running. </w:t>
       </w:r>
       <w:r>
         <w:rPr>
@@ -3395,43 +3187,7 @@
           <w:szCs w:val="24"/>
           <w:lang w:val="en-IE"/>
         </w:rPr>
-        <w:t xml:space="preserve">Worked on the </w:t>
-      </w:r>
-      <w:proofErr w:type="spellStart"/>
-      <w:r>
-        <w:rPr>
-          <w:sz w:val="24"/>
-          <w:szCs w:val="24"/>
-          <w:lang w:val="en-IE"/>
-        </w:rPr>
-        <w:t>Wifi</w:t>
-      </w:r>
-      <w:proofErr w:type="spellEnd"/>
-      <w:r>
-        <w:rPr>
-          <w:sz w:val="24"/>
-          <w:szCs w:val="24"/>
-          <w:lang w:val="en-IE"/>
-        </w:rPr>
-        <w:t xml:space="preserve"> and got the </w:t>
-      </w:r>
-      <w:proofErr w:type="spellStart"/>
-      <w:r>
-        <w:rPr>
-          <w:sz w:val="24"/>
-          <w:szCs w:val="24"/>
-          <w:lang w:val="en-IE"/>
-        </w:rPr>
-        <w:t>Wifi</w:t>
-      </w:r>
-      <w:proofErr w:type="spellEnd"/>
-      <w:r>
-        <w:rPr>
-          <w:sz w:val="24"/>
-          <w:szCs w:val="24"/>
-          <w:lang w:val="en-IE"/>
-        </w:rPr>
-        <w:t xml:space="preserve"> board connecting using examples now trying to get an AWS example up and running. Started Project report and poster.</w:t>
+        <w:t>Worked on the Wifi and got the Wifi board connecting using examples now trying to get an AWS example up and running. Started Project report and poster.</w:t>
       </w:r>
     </w:p>
     <w:p>
@@ -3619,43 +3375,7 @@
           <w:szCs w:val="24"/>
           <w:lang w:val="en-IE"/>
         </w:rPr>
-        <w:t xml:space="preserve">Worked on the </w:t>
-      </w:r>
-      <w:proofErr w:type="spellStart"/>
-      <w:r>
-        <w:rPr>
-          <w:sz w:val="24"/>
-          <w:szCs w:val="24"/>
-          <w:lang w:val="en-IE"/>
-        </w:rPr>
-        <w:t>Wifi</w:t>
-      </w:r>
-      <w:proofErr w:type="spellEnd"/>
-      <w:r>
-        <w:rPr>
-          <w:sz w:val="24"/>
-          <w:szCs w:val="24"/>
-          <w:lang w:val="en-IE"/>
-        </w:rPr>
-        <w:t xml:space="preserve"> and got the </w:t>
-      </w:r>
-      <w:proofErr w:type="spellStart"/>
-      <w:r>
-        <w:rPr>
-          <w:sz w:val="24"/>
-          <w:szCs w:val="24"/>
-          <w:lang w:val="en-IE"/>
-        </w:rPr>
-        <w:t>Wifi</w:t>
-      </w:r>
-      <w:proofErr w:type="spellEnd"/>
-      <w:r>
-        <w:rPr>
-          <w:sz w:val="24"/>
-          <w:szCs w:val="24"/>
-          <w:lang w:val="en-IE"/>
-        </w:rPr>
-        <w:t xml:space="preserve"> board connecting using examples now trying to get an AWS example up and running. Started Project report and poster.</w:t>
+        <w:t>Worked on the Wifi and got the Wifi board connecting using examples now trying to get an AWS example up and running. Started Project report and poster.</w:t>
       </w:r>
     </w:p>
     <w:p>
@@ -3703,25 +3423,7 @@
           <w:szCs w:val="24"/>
           <w:lang w:val="en-IE"/>
         </w:rPr>
-        <w:t xml:space="preserve">and adding more in the project report and the poster. Also working on the external loop of the </w:t>
-      </w:r>
-      <w:proofErr w:type="spellStart"/>
-      <w:r>
-        <w:rPr>
-          <w:sz w:val="24"/>
-          <w:szCs w:val="24"/>
-          <w:lang w:val="en-IE"/>
-        </w:rPr>
-        <w:t>Canbus</w:t>
-      </w:r>
-      <w:proofErr w:type="spellEnd"/>
-      <w:r>
-        <w:rPr>
-          <w:sz w:val="24"/>
-          <w:szCs w:val="24"/>
-          <w:lang w:val="en-IE"/>
-        </w:rPr>
-        <w:t xml:space="preserve">. </w:t>
+        <w:t xml:space="preserve">and adding more in the project report and the poster. Also working on the external loop of the Canbus. </w:t>
       </w:r>
     </w:p>
     <w:p>
@@ -3920,25 +3622,7 @@
           <w:szCs w:val="24"/>
           <w:lang w:val="en-IE"/>
         </w:rPr>
-        <w:t xml:space="preserve">Still working with the AWS and WIFI and adding more in the project report and the poster. Also working on the external loop of the </w:t>
-      </w:r>
-      <w:proofErr w:type="spellStart"/>
-      <w:r>
-        <w:rPr>
-          <w:sz w:val="24"/>
-          <w:szCs w:val="24"/>
-          <w:lang w:val="en-IE"/>
-        </w:rPr>
-        <w:t>Canbus</w:t>
-      </w:r>
-      <w:proofErr w:type="spellEnd"/>
-      <w:r>
-        <w:rPr>
-          <w:sz w:val="24"/>
-          <w:szCs w:val="24"/>
-          <w:lang w:val="en-IE"/>
-        </w:rPr>
-        <w:t xml:space="preserve">. </w:t>
+        <w:t xml:space="preserve">Still working with the AWS and WIFI and adding more in the project report and the poster. Also working on the external loop of the Canbus. </w:t>
       </w:r>
     </w:p>
     <w:p>
@@ -3978,25 +3662,7 @@
           <w:szCs w:val="24"/>
           <w:lang w:val="en-IE"/>
         </w:rPr>
-        <w:t xml:space="preserve">AWS IOT core is connected to the Freedom K64f via the Wi-Fi board and I can monitor messages on AWS, I am using the accelerometer at the moment as I still working on the </w:t>
-      </w:r>
-      <w:proofErr w:type="spellStart"/>
-      <w:r>
-        <w:rPr>
-          <w:sz w:val="24"/>
-          <w:szCs w:val="24"/>
-          <w:lang w:val="en-IE"/>
-        </w:rPr>
-        <w:t>Canbus</w:t>
-      </w:r>
-      <w:proofErr w:type="spellEnd"/>
-      <w:r>
-        <w:rPr>
-          <w:sz w:val="24"/>
-          <w:szCs w:val="24"/>
-          <w:lang w:val="en-IE"/>
-        </w:rPr>
-        <w:t xml:space="preserve"> to transmit messages to AWS. </w:t>
+        <w:t xml:space="preserve">AWS IOT core is connected to the Freedom K64f via the Wi-Fi board and I can monitor messages on AWS, I am using the accelerometer at the moment as I still working on the Canbus to transmit messages to AWS. </w:t>
       </w:r>
     </w:p>
     <w:p>
@@ -4185,25 +3851,7 @@
           <w:szCs w:val="24"/>
           <w:lang w:val="en-IE"/>
         </w:rPr>
-        <w:t xml:space="preserve">AWS IOT core is connected to the Freedom K64f via the Wi-Fi board and I can monitor messages on AWS, I am using the accelerometer at the moment as I still working on the </w:t>
-      </w:r>
-      <w:proofErr w:type="spellStart"/>
-      <w:r>
-        <w:rPr>
-          <w:sz w:val="24"/>
-          <w:szCs w:val="24"/>
-          <w:lang w:val="en-IE"/>
-        </w:rPr>
-        <w:t>Canbus</w:t>
-      </w:r>
-      <w:proofErr w:type="spellEnd"/>
-      <w:r>
-        <w:rPr>
-          <w:sz w:val="24"/>
-          <w:szCs w:val="24"/>
-          <w:lang w:val="en-IE"/>
-        </w:rPr>
-        <w:t xml:space="preserve"> to transmit messages to AWS. </w:t>
+        <w:t xml:space="preserve">AWS IOT core is connected to the Freedom K64f via the Wi-Fi board and I can monitor messages on AWS, I am using the accelerometer at the moment as I still working on the Canbus to transmit messages to AWS. </w:t>
       </w:r>
     </w:p>
     <w:p>
@@ -4581,43 +4229,7 @@
           <w:szCs w:val="24"/>
           <w:lang w:val="en-IE"/>
         </w:rPr>
-        <w:t xml:space="preserve">Android Application is ready to receive data from </w:t>
-      </w:r>
-      <w:proofErr w:type="spellStart"/>
-      <w:r>
-        <w:rPr>
-          <w:sz w:val="24"/>
-          <w:szCs w:val="24"/>
-          <w:lang w:val="en-IE"/>
-        </w:rPr>
-        <w:t>Canbus</w:t>
-      </w:r>
-      <w:proofErr w:type="spellEnd"/>
-      <w:r>
-        <w:rPr>
-          <w:sz w:val="24"/>
-          <w:szCs w:val="24"/>
-          <w:lang w:val="en-IE"/>
-        </w:rPr>
-        <w:t xml:space="preserve"> as I will change to working with the </w:t>
-      </w:r>
-      <w:proofErr w:type="spellStart"/>
-      <w:r>
-        <w:rPr>
-          <w:sz w:val="24"/>
-          <w:szCs w:val="24"/>
-          <w:lang w:val="en-IE"/>
-        </w:rPr>
-        <w:t>Canbus</w:t>
-      </w:r>
-      <w:proofErr w:type="spellEnd"/>
-      <w:r>
-        <w:rPr>
-          <w:sz w:val="24"/>
-          <w:szCs w:val="24"/>
-          <w:lang w:val="en-IE"/>
-        </w:rPr>
-        <w:t xml:space="preserve"> again to get it communicating and the data passed to the phone via AWS. </w:t>
+        <w:t xml:space="preserve">Android Application is ready to receive data from Canbus as I will change to working with the Canbus again to get it communicating and the data passed to the phone via AWS. </w:t>
       </w:r>
     </w:p>
     <w:p>
@@ -4806,43 +4418,7 @@
           <w:szCs w:val="24"/>
           <w:lang w:val="en-IE"/>
         </w:rPr>
-        <w:t xml:space="preserve">Android Application is ready to receive data from </w:t>
-      </w:r>
-      <w:proofErr w:type="spellStart"/>
-      <w:r>
-        <w:rPr>
-          <w:sz w:val="24"/>
-          <w:szCs w:val="24"/>
-          <w:lang w:val="en-IE"/>
-        </w:rPr>
-        <w:t>Canbus</w:t>
-      </w:r>
-      <w:proofErr w:type="spellEnd"/>
-      <w:r>
-        <w:rPr>
-          <w:sz w:val="24"/>
-          <w:szCs w:val="24"/>
-          <w:lang w:val="en-IE"/>
-        </w:rPr>
-        <w:t xml:space="preserve"> as I will change to working with the </w:t>
-      </w:r>
-      <w:proofErr w:type="spellStart"/>
-      <w:r>
-        <w:rPr>
-          <w:sz w:val="24"/>
-          <w:szCs w:val="24"/>
-          <w:lang w:val="en-IE"/>
-        </w:rPr>
-        <w:t>Canbus</w:t>
-      </w:r>
-      <w:proofErr w:type="spellEnd"/>
-      <w:r>
-        <w:rPr>
-          <w:sz w:val="24"/>
-          <w:szCs w:val="24"/>
-          <w:lang w:val="en-IE"/>
-        </w:rPr>
-        <w:t xml:space="preserve"> again to get it communicating and the data passed to the phone via AWS. </w:t>
+        <w:t xml:space="preserve">Android Application is ready to receive data from Canbus as I will change to working with the Canbus again to get it communicating and the data passed to the phone via AWS. </w:t>
       </w:r>
     </w:p>
     <w:p>
@@ -5189,11 +4765,465 @@
     <w:p>
       <w:pPr>
         <w:rPr>
-          <w:sz w:val="24"/>
-          <w:szCs w:val="24"/>
-          <w:lang w:val="en-IE"/>
-        </w:rPr>
-      </w:pPr>
+          <w:b/>
+          <w:bCs/>
+          <w:color w:val="FF0000"/>
+          <w:sz w:val="24"/>
+          <w:szCs w:val="24"/>
+          <w:lang w:val="en-IE"/>
+        </w:rPr>
+      </w:pPr>
+      <w:r>
+        <w:rPr>
+          <w:b/>
+          <w:bCs/>
+          <w:color w:val="FF0000"/>
+          <w:sz w:val="24"/>
+          <w:szCs w:val="24"/>
+          <w:lang w:val="en-IE"/>
+        </w:rPr>
+        <w:lastRenderedPageBreak/>
+        <w:t>15</w:t>
+      </w:r>
+      <w:r>
+        <w:rPr>
+          <w:b/>
+          <w:bCs/>
+          <w:color w:val="FF0000"/>
+          <w:sz w:val="24"/>
+          <w:szCs w:val="24"/>
+          <w:vertAlign w:val="superscript"/>
+          <w:lang w:val="en-IE"/>
+        </w:rPr>
+        <w:t>th</w:t>
+      </w:r>
+      <w:r>
+        <w:rPr>
+          <w:b/>
+          <w:bCs/>
+          <w:color w:val="FF0000"/>
+          <w:sz w:val="24"/>
+          <w:szCs w:val="24"/>
+          <w:lang w:val="en-IE"/>
+        </w:rPr>
+        <w:t xml:space="preserve"> Mar </w:t>
+      </w:r>
+      <w:r>
+        <w:rPr>
+          <w:b/>
+          <w:bCs/>
+          <w:color w:val="FF0000"/>
+          <w:sz w:val="24"/>
+          <w:szCs w:val="24"/>
+          <w:lang w:val="en-IE"/>
+        </w:rPr>
+        <w:t xml:space="preserve">– </w:t>
+      </w:r>
+      <w:r>
+        <w:rPr>
+          <w:b/>
+          <w:bCs/>
+          <w:color w:val="FF0000"/>
+          <w:sz w:val="24"/>
+          <w:szCs w:val="24"/>
+          <w:lang w:val="en-IE"/>
+        </w:rPr>
+        <w:t>1</w:t>
+      </w:r>
+      <w:r>
+        <w:rPr>
+          <w:b/>
+          <w:bCs/>
+          <w:color w:val="FF0000"/>
+          <w:sz w:val="24"/>
+          <w:szCs w:val="24"/>
+          <w:lang w:val="en-IE"/>
+        </w:rPr>
+        <w:t>9</w:t>
+      </w:r>
+      <w:r>
+        <w:rPr>
+          <w:b/>
+          <w:bCs/>
+          <w:color w:val="FF0000"/>
+          <w:sz w:val="24"/>
+          <w:szCs w:val="24"/>
+          <w:vertAlign w:val="superscript"/>
+          <w:lang w:val="en-IE"/>
+        </w:rPr>
+        <w:t>th</w:t>
+      </w:r>
+      <w:r>
+        <w:rPr>
+          <w:b/>
+          <w:bCs/>
+          <w:color w:val="FF0000"/>
+          <w:sz w:val="24"/>
+          <w:szCs w:val="24"/>
+          <w:lang w:val="en-IE"/>
+        </w:rPr>
+        <w:t xml:space="preserve"> Mar</w:t>
+      </w:r>
+      <w:r>
+        <w:rPr>
+          <w:b/>
+          <w:bCs/>
+          <w:color w:val="FF0000"/>
+          <w:sz w:val="24"/>
+          <w:szCs w:val="24"/>
+          <w:lang w:val="en-IE"/>
+        </w:rPr>
+        <w:t xml:space="preserve">: </w:t>
+      </w:r>
+    </w:p>
+    <w:p>
+      <w:pPr>
+        <w:rPr>
+          <w:b/>
+          <w:bCs/>
+          <w:sz w:val="24"/>
+          <w:szCs w:val="24"/>
+          <w:lang w:val="en-IE"/>
+        </w:rPr>
+      </w:pPr>
+      <w:r>
+        <w:rPr>
+          <w:b/>
+          <w:bCs/>
+          <w:sz w:val="24"/>
+          <w:szCs w:val="24"/>
+          <w:lang w:val="en-IE"/>
+        </w:rPr>
+        <w:tab/>
+        <w:t xml:space="preserve">What I did last week: </w:t>
+      </w:r>
+    </w:p>
+    <w:p>
+      <w:pPr>
+        <w:ind w:firstLine="708"/>
+        <w:rPr>
+          <w:sz w:val="24"/>
+          <w:szCs w:val="24"/>
+          <w:lang w:val="en-IE"/>
+        </w:rPr>
+      </w:pPr>
+      <w:r>
+        <w:rPr>
+          <w:sz w:val="24"/>
+          <w:szCs w:val="24"/>
+          <w:lang w:val="en-IE"/>
+        </w:rPr>
+        <w:t xml:space="preserve">Still working on Can bus and have the basic code working and connected to the board. Working on getting the data to the android application. </w:t>
+      </w:r>
+    </w:p>
+    <w:p>
+      <w:pPr>
+        <w:ind w:firstLine="708"/>
+        <w:rPr>
+          <w:b/>
+          <w:bCs/>
+          <w:sz w:val="24"/>
+          <w:szCs w:val="24"/>
+          <w:lang w:val="en-IE"/>
+        </w:rPr>
+      </w:pPr>
+      <w:r>
+        <w:rPr>
+          <w:b/>
+          <w:bCs/>
+          <w:sz w:val="24"/>
+          <w:szCs w:val="24"/>
+          <w:lang w:val="en-IE"/>
+        </w:rPr>
+        <w:t xml:space="preserve">What I am doing this week: </w:t>
+      </w:r>
+    </w:p>
+    <w:p>
+      <w:pPr>
+        <w:ind w:firstLine="708"/>
+        <w:rPr>
+          <w:sz w:val="24"/>
+          <w:szCs w:val="24"/>
+          <w:lang w:val="en-IE"/>
+        </w:rPr>
+      </w:pPr>
+      <w:r>
+        <w:rPr>
+          <w:sz w:val="24"/>
+          <w:szCs w:val="24"/>
+          <w:lang w:val="en-IE"/>
+        </w:rPr>
+        <w:t xml:space="preserve">Putting the Canbus and AWS together in one project. </w:t>
+      </w:r>
+      <w:r>
+        <w:rPr>
+          <w:sz w:val="24"/>
+          <w:szCs w:val="24"/>
+          <w:lang w:val="en-IE"/>
+        </w:rPr>
+        <w:t xml:space="preserve">Using Queues to send data between tasks. </w:t>
+      </w:r>
+    </w:p>
+    <w:p>
+      <w:pPr>
+        <w:rPr>
+          <w:sz w:val="24"/>
+          <w:szCs w:val="24"/>
+          <w:lang w:val="en-IE"/>
+        </w:rPr>
+      </w:pPr>
+      <w:r>
+        <w:rPr>
+          <w:b/>
+          <w:bCs/>
+          <w:sz w:val="24"/>
+          <w:szCs w:val="24"/>
+          <w:lang w:val="en-IE"/>
+        </w:rPr>
+        <w:tab/>
+        <w:t xml:space="preserve">Are there any blockers: </w:t>
+      </w:r>
+    </w:p>
+    <w:p>
+      <w:pPr>
+        <w:rPr>
+          <w:sz w:val="24"/>
+          <w:szCs w:val="24"/>
+          <w:lang w:val="en-IE"/>
+        </w:rPr>
+      </w:pPr>
+      <w:r>
+        <w:rPr>
+          <w:sz w:val="24"/>
+          <w:szCs w:val="24"/>
+          <w:lang w:val="en-IE"/>
+        </w:rPr>
+        <w:tab/>
+        <w:t>No.</w:t>
+      </w:r>
+    </w:p>
+    <w:p>
+      <w:pPr>
+        <w:rPr>
+          <w:sz w:val="24"/>
+          <w:szCs w:val="24"/>
+          <w:lang w:val="en-IE"/>
+        </w:rPr>
+      </w:pPr>
+    </w:p>
+    <w:p>
+      <w:pPr>
+        <w:rPr>
+          <w:b/>
+          <w:bCs/>
+          <w:color w:val="FF0000"/>
+          <w:sz w:val="24"/>
+          <w:szCs w:val="24"/>
+          <w:lang w:val="en-IE"/>
+        </w:rPr>
+      </w:pPr>
+      <w:r>
+        <w:rPr>
+          <w:b/>
+          <w:bCs/>
+          <w:color w:val="FF0000"/>
+          <w:sz w:val="24"/>
+          <w:szCs w:val="24"/>
+          <w:lang w:val="en-IE"/>
+        </w:rPr>
+        <w:t>22</w:t>
+      </w:r>
+      <w:r>
+        <w:rPr>
+          <w:b/>
+          <w:bCs/>
+          <w:color w:val="FF0000"/>
+          <w:sz w:val="24"/>
+          <w:szCs w:val="24"/>
+          <w:vertAlign w:val="superscript"/>
+          <w:lang w:val="en-IE"/>
+        </w:rPr>
+        <w:t>nd</w:t>
+      </w:r>
+      <w:r>
+        <w:rPr>
+          <w:b/>
+          <w:bCs/>
+          <w:color w:val="FF0000"/>
+          <w:sz w:val="24"/>
+          <w:szCs w:val="24"/>
+          <w:lang w:val="en-IE"/>
+        </w:rPr>
+        <w:t xml:space="preserve"> Mar </w:t>
+      </w:r>
+      <w:r>
+        <w:rPr>
+          <w:b/>
+          <w:bCs/>
+          <w:color w:val="FF0000"/>
+          <w:sz w:val="24"/>
+          <w:szCs w:val="24"/>
+          <w:lang w:val="en-IE"/>
+        </w:rPr>
+        <w:t xml:space="preserve">– </w:t>
+      </w:r>
+      <w:r>
+        <w:rPr>
+          <w:b/>
+          <w:bCs/>
+          <w:color w:val="FF0000"/>
+          <w:sz w:val="24"/>
+          <w:szCs w:val="24"/>
+          <w:lang w:val="en-IE"/>
+        </w:rPr>
+        <w:t>26</w:t>
+      </w:r>
+      <w:r>
+        <w:rPr>
+          <w:b/>
+          <w:bCs/>
+          <w:color w:val="FF0000"/>
+          <w:sz w:val="24"/>
+          <w:szCs w:val="24"/>
+          <w:vertAlign w:val="superscript"/>
+          <w:lang w:val="en-IE"/>
+        </w:rPr>
+        <w:t>th</w:t>
+      </w:r>
+      <w:r>
+        <w:rPr>
+          <w:b/>
+          <w:bCs/>
+          <w:color w:val="FF0000"/>
+          <w:sz w:val="24"/>
+          <w:szCs w:val="24"/>
+          <w:lang w:val="en-IE"/>
+        </w:rPr>
+        <w:t xml:space="preserve"> Mar</w:t>
+      </w:r>
+      <w:r>
+        <w:rPr>
+          <w:b/>
+          <w:bCs/>
+          <w:color w:val="FF0000"/>
+          <w:sz w:val="24"/>
+          <w:szCs w:val="24"/>
+          <w:lang w:val="en-IE"/>
+        </w:rPr>
+        <w:t xml:space="preserve">: </w:t>
+      </w:r>
+    </w:p>
+    <w:p>
+      <w:pPr>
+        <w:rPr>
+          <w:b/>
+          <w:bCs/>
+          <w:sz w:val="24"/>
+          <w:szCs w:val="24"/>
+          <w:lang w:val="en-IE"/>
+        </w:rPr>
+      </w:pPr>
+      <w:r>
+        <w:rPr>
+          <w:b/>
+          <w:bCs/>
+          <w:sz w:val="24"/>
+          <w:szCs w:val="24"/>
+          <w:lang w:val="en-IE"/>
+        </w:rPr>
+        <w:tab/>
+        <w:t xml:space="preserve">What I did last week: </w:t>
+      </w:r>
+    </w:p>
+    <w:p>
+      <w:pPr>
+        <w:ind w:firstLine="708"/>
+        <w:rPr>
+          <w:sz w:val="24"/>
+          <w:szCs w:val="24"/>
+          <w:lang w:val="en-IE"/>
+        </w:rPr>
+      </w:pPr>
+      <w:r>
+        <w:rPr>
+          <w:sz w:val="24"/>
+          <w:szCs w:val="24"/>
+          <w:lang w:val="en-IE"/>
+        </w:rPr>
+        <w:t xml:space="preserve">Putting the Canbus and AWS together in one project. Using Queues to send data between tasks. </w:t>
+      </w:r>
+    </w:p>
+    <w:p>
+      <w:pPr>
+        <w:ind w:firstLine="708"/>
+        <w:rPr>
+          <w:b/>
+          <w:bCs/>
+          <w:sz w:val="24"/>
+          <w:szCs w:val="24"/>
+          <w:lang w:val="en-IE"/>
+        </w:rPr>
+      </w:pPr>
+      <w:r>
+        <w:rPr>
+          <w:b/>
+          <w:bCs/>
+          <w:sz w:val="24"/>
+          <w:szCs w:val="24"/>
+          <w:lang w:val="en-IE"/>
+        </w:rPr>
+        <w:t xml:space="preserve">What I am doing this week: </w:t>
+      </w:r>
+    </w:p>
+    <w:p>
+      <w:pPr>
+        <w:ind w:firstLine="708"/>
+        <w:rPr>
+          <w:b/>
+          <w:bCs/>
+          <w:sz w:val="24"/>
+          <w:szCs w:val="24"/>
+          <w:lang w:val="en-IE"/>
+        </w:rPr>
+      </w:pPr>
+    </w:p>
+    <w:p>
+      <w:pPr>
+        <w:rPr>
+          <w:sz w:val="24"/>
+          <w:szCs w:val="24"/>
+          <w:lang w:val="en-IE"/>
+        </w:rPr>
+      </w:pPr>
+      <w:r>
+        <w:rPr>
+          <w:b/>
+          <w:bCs/>
+          <w:sz w:val="24"/>
+          <w:szCs w:val="24"/>
+          <w:lang w:val="en-IE"/>
+        </w:rPr>
+        <w:tab/>
+        <w:t xml:space="preserve">Are there any blockers: </w:t>
+      </w:r>
+    </w:p>
+    <w:p>
+      <w:pPr>
+        <w:rPr>
+          <w:sz w:val="24"/>
+          <w:szCs w:val="24"/>
+          <w:lang w:val="en-IE"/>
+        </w:rPr>
+      </w:pPr>
+      <w:r>
+        <w:rPr>
+          <w:sz w:val="24"/>
+          <w:szCs w:val="24"/>
+          <w:lang w:val="en-IE"/>
+        </w:rPr>
+        <w:tab/>
+        <w:t>No.</w:t>
+      </w:r>
     </w:p>
     <w:p>
       <w:pPr>
@@ -5630,7 +5660,7 @@
   <w:style w:type="paragraph" w:default="1" w:styleId="Normal">
     <w:name w:val="Normal"/>
     <w:qFormat/>
-    <w:rsid w:val="007C262F"/>
+    <w:rsid w:val="000E4818"/>
   </w:style>
   <w:style w:type="character" w:default="1" w:styleId="DefaultParagraphFont">
     <w:name w:val="Default Paragraph Font"/>

</xml_diff>

<commit_message>
Adding Logs for 12th to the 16th April
</commit_message>
<xml_diff>
--- a/WeeklyUpdate.docx
+++ b/WeeklyUpdate.docx
@@ -1,6 +1,6 @@
 
 <file path=word/document.xml><?xml version="1.0" encoding="utf-8"?>
-<w:document xmlns:wpc="http://schemas.microsoft.com/office/word/2010/wordprocessingCanvas" xmlns:cx="http://schemas.microsoft.com/office/drawing/2014/chartex" xmlns:cx1="http://schemas.microsoft.com/office/drawing/2015/9/8/chartex" xmlns:cx2="http://schemas.microsoft.com/office/drawing/2015/10/21/chartex" xmlns:cx3="http://schemas.microsoft.com/office/drawing/2016/5/9/chartex" xmlns:cx4="http://schemas.microsoft.com/office/drawing/2016/5/10/chartex" xmlns:cx5="http://schemas.microsoft.com/office/drawing/2016/5/11/chartex" xmlns:cx6="http://schemas.microsoft.com/office/drawing/2016/5/12/chartex" xmlns:cx7="http://schemas.microsoft.com/office/drawing/2016/5/13/chartex" xmlns:cx8="http://schemas.microsoft.com/office/drawing/2016/5/14/chartex" xmlns:mc="http://schemas.openxmlformats.org/markup-compatibility/2006" xmlns:aink="http://schemas.microsoft.com/office/drawing/2016/ink" xmlns:am3d="http://schemas.microsoft.com/office/drawing/2017/model3d" xmlns:o="urn:schemas-microsoft-com:office:office" xmlns:r="http://schemas.openxmlformats.org/officeDocument/2006/relationships" xmlns:m="http://schemas.openxmlformats.org/officeDocument/2006/math" xmlns:v="urn:schemas-microsoft-com:vml" xmlns:wp14="http://schemas.microsoft.com/office/word/2010/wordprocessingDrawing" xmlns:wp="http://schemas.openxmlformats.org/drawingml/2006/wordprocessingDrawing" xmlns:w10="urn:schemas-microsoft-com:office:word" xmlns:w="http://schemas.openxmlformats.org/wordprocessingml/2006/main" xmlns:w14="http://schemas.microsoft.com/office/word/2010/wordml" xmlns:w15="http://schemas.microsoft.com/office/word/2012/wordml" xmlns:w16cex="http://schemas.microsoft.com/office/word/2018/wordml/cex" xmlns:w16cid="http://schemas.microsoft.com/office/word/2016/wordml/cid" xmlns:w16="http://schemas.microsoft.com/office/word/2018/wordml" xmlns:w16se="http://schemas.microsoft.com/office/word/2015/wordml/symex" xmlns:wpg="http://schemas.microsoft.com/office/word/2010/wordprocessingGroup" xmlns:wpi="http://schemas.microsoft.com/office/word/2010/wordprocessingInk" xmlns:wne="http://schemas.microsoft.com/office/word/2006/wordml" xmlns:wps="http://schemas.microsoft.com/office/word/2010/wordprocessingShape" mc:Ignorable="w14 w15 w16se w16cid w16 w16cex wp14">
+<w:document xmlns:wpc="http://schemas.microsoft.com/office/word/2010/wordprocessingCanvas" xmlns:cx="http://schemas.microsoft.com/office/drawing/2014/chartex" xmlns:cx1="http://schemas.microsoft.com/office/drawing/2015/9/8/chartex" xmlns:cx2="http://schemas.microsoft.com/office/drawing/2015/10/21/chartex" xmlns:cx3="http://schemas.microsoft.com/office/drawing/2016/5/9/chartex" xmlns:cx4="http://schemas.microsoft.com/office/drawing/2016/5/10/chartex" xmlns:cx5="http://schemas.microsoft.com/office/drawing/2016/5/11/chartex" xmlns:cx6="http://schemas.microsoft.com/office/drawing/2016/5/12/chartex" xmlns:cx7="http://schemas.microsoft.com/office/drawing/2016/5/13/chartex" xmlns:cx8="http://schemas.microsoft.com/office/drawing/2016/5/14/chartex" xmlns:mc="http://schemas.openxmlformats.org/markup-compatibility/2006" xmlns:aink="http://schemas.microsoft.com/office/drawing/2016/ink" xmlns:am3d="http://schemas.microsoft.com/office/drawing/2017/model3d" xmlns:o="urn:schemas-microsoft-com:office:office" xmlns:r="http://schemas.openxmlformats.org/officeDocument/2006/relationships" xmlns:m="http://schemas.openxmlformats.org/officeDocument/2006/math" xmlns:v="urn:schemas-microsoft-com:vml" xmlns:wp14="http://schemas.microsoft.com/office/word/2010/wordprocessingDrawing" xmlns:wp="http://schemas.openxmlformats.org/drawingml/2006/wordprocessingDrawing" xmlns:w10="urn:schemas-microsoft-com:office:word" xmlns:w="http://schemas.openxmlformats.org/wordprocessingml/2006/main" xmlns:w14="http://schemas.microsoft.com/office/word/2010/wordml" xmlns:w15="http://schemas.microsoft.com/office/word/2012/wordml" xmlns:w16cex="http://schemas.microsoft.com/office/word/2018/wordml/cex" xmlns:w16cid="http://schemas.microsoft.com/office/word/2016/wordml/cid" xmlns:w16="http://schemas.microsoft.com/office/word/2018/wordml" xmlns:w16sdtdh="http://schemas.microsoft.com/office/word/2020/wordml/sdtdatahash" xmlns:w16se="http://schemas.microsoft.com/office/word/2015/wordml/symex" xmlns:wpg="http://schemas.microsoft.com/office/word/2010/wordprocessingGroup" xmlns:wpi="http://schemas.microsoft.com/office/word/2010/wordprocessingInk" xmlns:wne="http://schemas.microsoft.com/office/word/2006/wordml" xmlns:wps="http://schemas.microsoft.com/office/word/2010/wordprocessingShape" mc:Ignorable="w14 w15 w16se w16cid w16 w16cex w16sdtdh wp14">
   <w:body>
     <w:p>
       <w:pPr>
@@ -1051,7 +1051,25 @@
           <w:szCs w:val="24"/>
           <w:lang w:val="en-IE"/>
         </w:rPr>
-        <w:t xml:space="preserve">More development on the android User interface and development on the Canbus side. Reading documentation on the devices I will </w:t>
+        <w:t xml:space="preserve">More development on the android User interface and development on the </w:t>
+      </w:r>
+      <w:proofErr w:type="spellStart"/>
+      <w:r>
+        <w:rPr>
+          <w:sz w:val="24"/>
+          <w:szCs w:val="24"/>
+          <w:lang w:val="en-IE"/>
+        </w:rPr>
+        <w:t>Canbus</w:t>
+      </w:r>
+      <w:proofErr w:type="spellEnd"/>
+      <w:r>
+        <w:rPr>
+          <w:sz w:val="24"/>
+          <w:szCs w:val="24"/>
+          <w:lang w:val="en-IE"/>
+        </w:rPr>
+        <w:t xml:space="preserve"> side. Reading documentation on the devices I will </w:t>
       </w:r>
       <w:r>
         <w:rPr>
@@ -1269,7 +1287,25 @@
           <w:szCs w:val="24"/>
           <w:lang w:val="en-IE"/>
         </w:rPr>
-        <w:t xml:space="preserve">More development on the android User interface and development on the Canbus side. Reading documentation on the devices I will be using. </w:t>
+        <w:t xml:space="preserve">More development on the android User interface and development on the </w:t>
+      </w:r>
+      <w:proofErr w:type="spellStart"/>
+      <w:r>
+        <w:rPr>
+          <w:sz w:val="24"/>
+          <w:szCs w:val="24"/>
+          <w:lang w:val="en-IE"/>
+        </w:rPr>
+        <w:t>Canbus</w:t>
+      </w:r>
+      <w:proofErr w:type="spellEnd"/>
+      <w:r>
+        <w:rPr>
+          <w:sz w:val="24"/>
+          <w:szCs w:val="24"/>
+          <w:lang w:val="en-IE"/>
+        </w:rPr>
+        <w:t xml:space="preserve"> side. Reading documentation on the devices I will be using. </w:t>
       </w:r>
     </w:p>
     <w:p>
@@ -1311,7 +1347,25 @@
           <w:szCs w:val="24"/>
           <w:lang w:val="en-IE"/>
         </w:rPr>
-        <w:t>Development on the Canbus. Reading more documentation.</w:t>
+        <w:t xml:space="preserve">Development on the </w:t>
+      </w:r>
+      <w:proofErr w:type="spellStart"/>
+      <w:r>
+        <w:rPr>
+          <w:sz w:val="24"/>
+          <w:szCs w:val="24"/>
+          <w:lang w:val="en-IE"/>
+        </w:rPr>
+        <w:t>Canbus</w:t>
+      </w:r>
+      <w:proofErr w:type="spellEnd"/>
+      <w:r>
+        <w:rPr>
+          <w:sz w:val="24"/>
+          <w:szCs w:val="24"/>
+          <w:lang w:val="en-IE"/>
+        </w:rPr>
+        <w:t>. Reading more documentation.</w:t>
       </w:r>
     </w:p>
     <w:p>
@@ -1532,7 +1586,25 @@
           <w:szCs w:val="24"/>
           <w:lang w:val="en-IE"/>
         </w:rPr>
-        <w:t xml:space="preserve">More development on the android User interface and development on the Canbus side. Reading documentation on the devices I will be using. </w:t>
+        <w:t xml:space="preserve">More development on the android User interface and development on the </w:t>
+      </w:r>
+      <w:proofErr w:type="spellStart"/>
+      <w:r>
+        <w:rPr>
+          <w:sz w:val="24"/>
+          <w:szCs w:val="24"/>
+          <w:lang w:val="en-IE"/>
+        </w:rPr>
+        <w:t>Canbus</w:t>
+      </w:r>
+      <w:proofErr w:type="spellEnd"/>
+      <w:r>
+        <w:rPr>
+          <w:sz w:val="24"/>
+          <w:szCs w:val="24"/>
+          <w:lang w:val="en-IE"/>
+        </w:rPr>
+        <w:t xml:space="preserve"> side. Reading documentation on the devices I will be using. </w:t>
       </w:r>
     </w:p>
     <w:p>
@@ -1602,7 +1674,25 @@
           <w:szCs w:val="24"/>
           <w:lang w:val="en-IE"/>
         </w:rPr>
-        <w:t>Development on the Canbus. Reading more documentation.</w:t>
+        <w:t xml:space="preserve">Development on the </w:t>
+      </w:r>
+      <w:proofErr w:type="spellStart"/>
+      <w:r>
+        <w:rPr>
+          <w:sz w:val="24"/>
+          <w:szCs w:val="24"/>
+          <w:lang w:val="en-IE"/>
+        </w:rPr>
+        <w:t>Canbus</w:t>
+      </w:r>
+      <w:proofErr w:type="spellEnd"/>
+      <w:r>
+        <w:rPr>
+          <w:sz w:val="24"/>
+          <w:szCs w:val="24"/>
+          <w:lang w:val="en-IE"/>
+        </w:rPr>
+        <w:t>. Reading more documentation.</w:t>
       </w:r>
     </w:p>
     <w:p>
@@ -1833,7 +1923,25 @@
           <w:szCs w:val="24"/>
           <w:lang w:val="en-IE"/>
         </w:rPr>
-        <w:t>Development on the Canbus. Reading more documentation.</w:t>
+        <w:t xml:space="preserve">Development on the </w:t>
+      </w:r>
+      <w:proofErr w:type="spellStart"/>
+      <w:r>
+        <w:rPr>
+          <w:sz w:val="24"/>
+          <w:szCs w:val="24"/>
+          <w:lang w:val="en-IE"/>
+        </w:rPr>
+        <w:t>Canbus</w:t>
+      </w:r>
+      <w:proofErr w:type="spellEnd"/>
+      <w:r>
+        <w:rPr>
+          <w:sz w:val="24"/>
+          <w:szCs w:val="24"/>
+          <w:lang w:val="en-IE"/>
+        </w:rPr>
+        <w:t>. Reading more documentation.</w:t>
       </w:r>
     </w:p>
     <w:p>
@@ -1885,7 +1993,25 @@
           <w:szCs w:val="24"/>
           <w:lang w:val="en-IE"/>
         </w:rPr>
-        <w:t>Reading more into My SQL and AWS, trying to work with MCUxpresso as hardware has not arrived.</w:t>
+        <w:t xml:space="preserve">Reading more into My SQL and AWS, trying to work with </w:t>
+      </w:r>
+      <w:proofErr w:type="spellStart"/>
+      <w:r>
+        <w:rPr>
+          <w:sz w:val="24"/>
+          <w:szCs w:val="24"/>
+          <w:lang w:val="en-IE"/>
+        </w:rPr>
+        <w:t>MCUxpresso</w:t>
+      </w:r>
+      <w:proofErr w:type="spellEnd"/>
+      <w:r>
+        <w:rPr>
+          <w:sz w:val="24"/>
+          <w:szCs w:val="24"/>
+          <w:lang w:val="en-IE"/>
+        </w:rPr>
+        <w:t xml:space="preserve"> as hardware has not arrived.</w:t>
       </w:r>
     </w:p>
     <w:p>
@@ -2106,7 +2232,25 @@
           <w:szCs w:val="24"/>
           <w:lang w:val="en-IE"/>
         </w:rPr>
-        <w:t>Reading more into My SQL and AWS, trying to work with MCUxpresso as hardware has not arrived.</w:t>
+        <w:t xml:space="preserve">Reading more into My SQL and AWS, trying to work with </w:t>
+      </w:r>
+      <w:proofErr w:type="spellStart"/>
+      <w:r>
+        <w:rPr>
+          <w:sz w:val="24"/>
+          <w:szCs w:val="24"/>
+          <w:lang w:val="en-IE"/>
+        </w:rPr>
+        <w:t>MCUxpresso</w:t>
+      </w:r>
+      <w:proofErr w:type="spellEnd"/>
+      <w:r>
+        <w:rPr>
+          <w:sz w:val="24"/>
+          <w:szCs w:val="24"/>
+          <w:lang w:val="en-IE"/>
+        </w:rPr>
+        <w:t xml:space="preserve"> as hardware has not arrived.</w:t>
       </w:r>
     </w:p>
     <w:p>
@@ -2148,7 +2292,25 @@
           <w:szCs w:val="24"/>
           <w:lang w:val="en-IE"/>
         </w:rPr>
-        <w:t xml:space="preserve">Started coding an example in MCUxpresso </w:t>
+        <w:t xml:space="preserve">Started coding an example in </w:t>
+      </w:r>
+      <w:proofErr w:type="spellStart"/>
+      <w:r>
+        <w:rPr>
+          <w:sz w:val="24"/>
+          <w:szCs w:val="24"/>
+          <w:lang w:val="en-IE"/>
+        </w:rPr>
+        <w:t>MCUxpresso</w:t>
+      </w:r>
+      <w:proofErr w:type="spellEnd"/>
+      <w:r>
+        <w:rPr>
+          <w:sz w:val="24"/>
+          <w:szCs w:val="24"/>
+          <w:lang w:val="en-IE"/>
+        </w:rPr>
+        <w:t xml:space="preserve"> </w:t>
       </w:r>
       <w:r>
         <w:rPr>
@@ -2351,7 +2513,25 @@
           <w:szCs w:val="24"/>
           <w:lang w:val="en-IE"/>
         </w:rPr>
-        <w:t xml:space="preserve">Started coding an example in MCUxpresso the shows the internal loopback working in the freedom k64f. Progress slow due to assignments and exams. </w:t>
+        <w:t xml:space="preserve">Started coding an example in </w:t>
+      </w:r>
+      <w:proofErr w:type="spellStart"/>
+      <w:r>
+        <w:rPr>
+          <w:sz w:val="24"/>
+          <w:szCs w:val="24"/>
+          <w:lang w:val="en-IE"/>
+        </w:rPr>
+        <w:t>MCUxpresso</w:t>
+      </w:r>
+      <w:proofErr w:type="spellEnd"/>
+      <w:r>
+        <w:rPr>
+          <w:sz w:val="24"/>
+          <w:szCs w:val="24"/>
+          <w:lang w:val="en-IE"/>
+        </w:rPr>
+        <w:t xml:space="preserve"> the shows the internal loopback working in the freedom k64f. Progress slow due to assignments and exams. </w:t>
       </w:r>
     </w:p>
     <w:p>
@@ -2935,8 +3115,27 @@
           <w:szCs w:val="24"/>
           <w:lang w:val="en-IE"/>
         </w:rPr>
-        <w:t xml:space="preserve">Worked on the Wifi and got the </w:t>
-      </w:r>
+        <w:t xml:space="preserve">Worked on the </w:t>
+      </w:r>
+      <w:proofErr w:type="spellStart"/>
+      <w:r>
+        <w:rPr>
+          <w:sz w:val="24"/>
+          <w:szCs w:val="24"/>
+          <w:lang w:val="en-IE"/>
+        </w:rPr>
+        <w:t>Wifi</w:t>
+      </w:r>
+      <w:proofErr w:type="spellEnd"/>
+      <w:r>
+        <w:rPr>
+          <w:sz w:val="24"/>
+          <w:szCs w:val="24"/>
+          <w:lang w:val="en-IE"/>
+        </w:rPr>
+        <w:t xml:space="preserve"> and got the </w:t>
+      </w:r>
+      <w:proofErr w:type="spellStart"/>
       <w:r>
         <w:rPr>
           <w:sz w:val="24"/>
@@ -2951,7 +3150,16 @@
           <w:szCs w:val="24"/>
           <w:lang w:val="en-IE"/>
         </w:rPr>
-        <w:t xml:space="preserve">ifi board connecting using examples now trying to get an AWS example up and running. </w:t>
+        <w:t>ifi</w:t>
+      </w:r>
+      <w:proofErr w:type="spellEnd"/>
+      <w:r>
+        <w:rPr>
+          <w:sz w:val="24"/>
+          <w:szCs w:val="24"/>
+          <w:lang w:val="en-IE"/>
+        </w:rPr>
+        <w:t xml:space="preserve"> board connecting using examples now trying to get an AWS example up and running. </w:t>
       </w:r>
       <w:r>
         <w:rPr>
@@ -3187,7 +3395,43 @@
           <w:szCs w:val="24"/>
           <w:lang w:val="en-IE"/>
         </w:rPr>
-        <w:t>Worked on the Wifi and got the Wifi board connecting using examples now trying to get an AWS example up and running. Started Project report and poster.</w:t>
+        <w:t xml:space="preserve">Worked on the </w:t>
+      </w:r>
+      <w:proofErr w:type="spellStart"/>
+      <w:r>
+        <w:rPr>
+          <w:sz w:val="24"/>
+          <w:szCs w:val="24"/>
+          <w:lang w:val="en-IE"/>
+        </w:rPr>
+        <w:t>Wifi</w:t>
+      </w:r>
+      <w:proofErr w:type="spellEnd"/>
+      <w:r>
+        <w:rPr>
+          <w:sz w:val="24"/>
+          <w:szCs w:val="24"/>
+          <w:lang w:val="en-IE"/>
+        </w:rPr>
+        <w:t xml:space="preserve"> and got the </w:t>
+      </w:r>
+      <w:proofErr w:type="spellStart"/>
+      <w:r>
+        <w:rPr>
+          <w:sz w:val="24"/>
+          <w:szCs w:val="24"/>
+          <w:lang w:val="en-IE"/>
+        </w:rPr>
+        <w:t>Wifi</w:t>
+      </w:r>
+      <w:proofErr w:type="spellEnd"/>
+      <w:r>
+        <w:rPr>
+          <w:sz w:val="24"/>
+          <w:szCs w:val="24"/>
+          <w:lang w:val="en-IE"/>
+        </w:rPr>
+        <w:t xml:space="preserve"> board connecting using examples now trying to get an AWS example up and running. Started Project report and poster.</w:t>
       </w:r>
     </w:p>
     <w:p>
@@ -3375,7 +3619,43 @@
           <w:szCs w:val="24"/>
           <w:lang w:val="en-IE"/>
         </w:rPr>
-        <w:t>Worked on the Wifi and got the Wifi board connecting using examples now trying to get an AWS example up and running. Started Project report and poster.</w:t>
+        <w:t xml:space="preserve">Worked on the </w:t>
+      </w:r>
+      <w:proofErr w:type="spellStart"/>
+      <w:r>
+        <w:rPr>
+          <w:sz w:val="24"/>
+          <w:szCs w:val="24"/>
+          <w:lang w:val="en-IE"/>
+        </w:rPr>
+        <w:t>Wifi</w:t>
+      </w:r>
+      <w:proofErr w:type="spellEnd"/>
+      <w:r>
+        <w:rPr>
+          <w:sz w:val="24"/>
+          <w:szCs w:val="24"/>
+          <w:lang w:val="en-IE"/>
+        </w:rPr>
+        <w:t xml:space="preserve"> and got the </w:t>
+      </w:r>
+      <w:proofErr w:type="spellStart"/>
+      <w:r>
+        <w:rPr>
+          <w:sz w:val="24"/>
+          <w:szCs w:val="24"/>
+          <w:lang w:val="en-IE"/>
+        </w:rPr>
+        <w:t>Wifi</w:t>
+      </w:r>
+      <w:proofErr w:type="spellEnd"/>
+      <w:r>
+        <w:rPr>
+          <w:sz w:val="24"/>
+          <w:szCs w:val="24"/>
+          <w:lang w:val="en-IE"/>
+        </w:rPr>
+        <w:t xml:space="preserve"> board connecting using examples now trying to get an AWS example up and running. Started Project report and poster.</w:t>
       </w:r>
     </w:p>
     <w:p>
@@ -3423,7 +3703,25 @@
           <w:szCs w:val="24"/>
           <w:lang w:val="en-IE"/>
         </w:rPr>
-        <w:t xml:space="preserve">and adding more in the project report and the poster. Also working on the external loop of the Canbus. </w:t>
+        <w:t xml:space="preserve">and adding more in the project report and the poster. Also working on the external loop of the </w:t>
+      </w:r>
+      <w:proofErr w:type="spellStart"/>
+      <w:r>
+        <w:rPr>
+          <w:sz w:val="24"/>
+          <w:szCs w:val="24"/>
+          <w:lang w:val="en-IE"/>
+        </w:rPr>
+        <w:t>Canbus</w:t>
+      </w:r>
+      <w:proofErr w:type="spellEnd"/>
+      <w:r>
+        <w:rPr>
+          <w:sz w:val="24"/>
+          <w:szCs w:val="24"/>
+          <w:lang w:val="en-IE"/>
+        </w:rPr>
+        <w:t xml:space="preserve">. </w:t>
       </w:r>
     </w:p>
     <w:p>
@@ -3622,7 +3920,25 @@
           <w:szCs w:val="24"/>
           <w:lang w:val="en-IE"/>
         </w:rPr>
-        <w:t xml:space="preserve">Still working with the AWS and WIFI and adding more in the project report and the poster. Also working on the external loop of the Canbus. </w:t>
+        <w:t xml:space="preserve">Still working with the AWS and WIFI and adding more in the project report and the poster. Also working on the external loop of the </w:t>
+      </w:r>
+      <w:proofErr w:type="spellStart"/>
+      <w:r>
+        <w:rPr>
+          <w:sz w:val="24"/>
+          <w:szCs w:val="24"/>
+          <w:lang w:val="en-IE"/>
+        </w:rPr>
+        <w:t>Canbus</w:t>
+      </w:r>
+      <w:proofErr w:type="spellEnd"/>
+      <w:r>
+        <w:rPr>
+          <w:sz w:val="24"/>
+          <w:szCs w:val="24"/>
+          <w:lang w:val="en-IE"/>
+        </w:rPr>
+        <w:t xml:space="preserve">. </w:t>
       </w:r>
     </w:p>
     <w:p>
@@ -3662,7 +3978,43 @@
           <w:szCs w:val="24"/>
           <w:lang w:val="en-IE"/>
         </w:rPr>
-        <w:t xml:space="preserve">AWS IOT core is connected to the Freedom K64f via the Wi-Fi board and I can monitor messages on AWS, I am using the accelerometer at the moment as I still working on the Canbus to transmit messages to AWS. </w:t>
+        <w:t xml:space="preserve">AWS IOT core is connected to the Freedom K64f via the Wi-Fi board and I can monitor messages on AWS, I am using the accelerometer </w:t>
+      </w:r>
+      <w:proofErr w:type="gramStart"/>
+      <w:r>
+        <w:rPr>
+          <w:sz w:val="24"/>
+          <w:szCs w:val="24"/>
+          <w:lang w:val="en-IE"/>
+        </w:rPr>
+        <w:t>at the moment</w:t>
+      </w:r>
+      <w:proofErr w:type="gramEnd"/>
+      <w:r>
+        <w:rPr>
+          <w:sz w:val="24"/>
+          <w:szCs w:val="24"/>
+          <w:lang w:val="en-IE"/>
+        </w:rPr>
+        <w:t xml:space="preserve"> as I still working on the </w:t>
+      </w:r>
+      <w:proofErr w:type="spellStart"/>
+      <w:r>
+        <w:rPr>
+          <w:sz w:val="24"/>
+          <w:szCs w:val="24"/>
+          <w:lang w:val="en-IE"/>
+        </w:rPr>
+        <w:t>Canbus</w:t>
+      </w:r>
+      <w:proofErr w:type="spellEnd"/>
+      <w:r>
+        <w:rPr>
+          <w:sz w:val="24"/>
+          <w:szCs w:val="24"/>
+          <w:lang w:val="en-IE"/>
+        </w:rPr>
+        <w:t xml:space="preserve"> to transmit messages to AWS. </w:t>
       </w:r>
     </w:p>
     <w:p>
@@ -3851,7 +4203,43 @@
           <w:szCs w:val="24"/>
           <w:lang w:val="en-IE"/>
         </w:rPr>
-        <w:t xml:space="preserve">AWS IOT core is connected to the Freedom K64f via the Wi-Fi board and I can monitor messages on AWS, I am using the accelerometer at the moment as I still working on the Canbus to transmit messages to AWS. </w:t>
+        <w:t xml:space="preserve">AWS IOT core is connected to the Freedom K64f via the Wi-Fi board and I can monitor messages on AWS, I am using the accelerometer </w:t>
+      </w:r>
+      <w:proofErr w:type="gramStart"/>
+      <w:r>
+        <w:rPr>
+          <w:sz w:val="24"/>
+          <w:szCs w:val="24"/>
+          <w:lang w:val="en-IE"/>
+        </w:rPr>
+        <w:t>at the moment</w:t>
+      </w:r>
+      <w:proofErr w:type="gramEnd"/>
+      <w:r>
+        <w:rPr>
+          <w:sz w:val="24"/>
+          <w:szCs w:val="24"/>
+          <w:lang w:val="en-IE"/>
+        </w:rPr>
+        <w:t xml:space="preserve"> as I still working on the </w:t>
+      </w:r>
+      <w:proofErr w:type="spellStart"/>
+      <w:r>
+        <w:rPr>
+          <w:sz w:val="24"/>
+          <w:szCs w:val="24"/>
+          <w:lang w:val="en-IE"/>
+        </w:rPr>
+        <w:t>Canbus</w:t>
+      </w:r>
+      <w:proofErr w:type="spellEnd"/>
+      <w:r>
+        <w:rPr>
+          <w:sz w:val="24"/>
+          <w:szCs w:val="24"/>
+          <w:lang w:val="en-IE"/>
+        </w:rPr>
+        <w:t xml:space="preserve"> to transmit messages to AWS. </w:t>
       </w:r>
     </w:p>
     <w:p>
@@ -3891,7 +4279,25 @@
           <w:szCs w:val="24"/>
           <w:lang w:val="en-IE"/>
         </w:rPr>
-        <w:t xml:space="preserve">Android application that will be used to display the data is laid out with the data that I will expect to receive. I want to add graph into the application, but I will look into that down the road when I have the basics working and I am happy with them. The android application is connected to AWS and Is receiving the messages via AWS Shadow which enables me to have my project serverless. </w:t>
+        <w:t xml:space="preserve">Android application that will be used to display the data is laid out with the data that I will expect to receive. I want to add graph into the application, but I will </w:t>
+      </w:r>
+      <w:proofErr w:type="gramStart"/>
+      <w:r>
+        <w:rPr>
+          <w:sz w:val="24"/>
+          <w:szCs w:val="24"/>
+          <w:lang w:val="en-IE"/>
+        </w:rPr>
+        <w:t>look into</w:t>
+      </w:r>
+      <w:proofErr w:type="gramEnd"/>
+      <w:r>
+        <w:rPr>
+          <w:sz w:val="24"/>
+          <w:szCs w:val="24"/>
+          <w:lang w:val="en-IE"/>
+        </w:rPr>
+        <w:t xml:space="preserve"> that down the road when I have the basics working and I am happy with them. The android application is connected to AWS and Is receiving the messages via AWS Shadow which enables me to have my project serverless. </w:t>
       </w:r>
     </w:p>
     <w:p>
@@ -4189,7 +4595,25 @@
           <w:szCs w:val="24"/>
           <w:lang w:val="en-IE"/>
         </w:rPr>
-        <w:t xml:space="preserve">Android application that will be used to display the data is laid out with the data that I will expect to receive. I want to add graph into the application, but I will look into that down the road when I have the basics working and I am happy with them. The android application is connected to AWS and Is receiving the messages via AWS Shadow which enables me to have my project serverless. </w:t>
+        <w:t xml:space="preserve">Android application that will be used to display the data is laid out with the data that I will expect to receive. I want to add graph into the application, but I will </w:t>
+      </w:r>
+      <w:proofErr w:type="gramStart"/>
+      <w:r>
+        <w:rPr>
+          <w:sz w:val="24"/>
+          <w:szCs w:val="24"/>
+          <w:lang w:val="en-IE"/>
+        </w:rPr>
+        <w:t>look into</w:t>
+      </w:r>
+      <w:proofErr w:type="gramEnd"/>
+      <w:r>
+        <w:rPr>
+          <w:sz w:val="24"/>
+          <w:szCs w:val="24"/>
+          <w:lang w:val="en-IE"/>
+        </w:rPr>
+        <w:t xml:space="preserve"> that down the road when I have the basics working and I am happy with them. The android application is connected to AWS and Is receiving the messages via AWS Shadow which enables me to have my project serverless. </w:t>
       </w:r>
     </w:p>
     <w:p>
@@ -4229,7 +4653,43 @@
           <w:szCs w:val="24"/>
           <w:lang w:val="en-IE"/>
         </w:rPr>
-        <w:t xml:space="preserve">Android Application is ready to receive data from Canbus as I will change to working with the Canbus again to get it communicating and the data passed to the phone via AWS. </w:t>
+        <w:t xml:space="preserve">Android Application is ready to receive data from </w:t>
+      </w:r>
+      <w:proofErr w:type="spellStart"/>
+      <w:r>
+        <w:rPr>
+          <w:sz w:val="24"/>
+          <w:szCs w:val="24"/>
+          <w:lang w:val="en-IE"/>
+        </w:rPr>
+        <w:t>Canbus</w:t>
+      </w:r>
+      <w:proofErr w:type="spellEnd"/>
+      <w:r>
+        <w:rPr>
+          <w:sz w:val="24"/>
+          <w:szCs w:val="24"/>
+          <w:lang w:val="en-IE"/>
+        </w:rPr>
+        <w:t xml:space="preserve"> as I will change to working with the </w:t>
+      </w:r>
+      <w:proofErr w:type="spellStart"/>
+      <w:r>
+        <w:rPr>
+          <w:sz w:val="24"/>
+          <w:szCs w:val="24"/>
+          <w:lang w:val="en-IE"/>
+        </w:rPr>
+        <w:t>Canbus</w:t>
+      </w:r>
+      <w:proofErr w:type="spellEnd"/>
+      <w:r>
+        <w:rPr>
+          <w:sz w:val="24"/>
+          <w:szCs w:val="24"/>
+          <w:lang w:val="en-IE"/>
+        </w:rPr>
+        <w:t xml:space="preserve"> again to get it communicating and the data passed to the phone via AWS. </w:t>
       </w:r>
     </w:p>
     <w:p>
@@ -4418,7 +4878,43 @@
           <w:szCs w:val="24"/>
           <w:lang w:val="en-IE"/>
         </w:rPr>
-        <w:t xml:space="preserve">Android Application is ready to receive data from Canbus as I will change to working with the Canbus again to get it communicating and the data passed to the phone via AWS. </w:t>
+        <w:t xml:space="preserve">Android Application is ready to receive data from </w:t>
+      </w:r>
+      <w:proofErr w:type="spellStart"/>
+      <w:r>
+        <w:rPr>
+          <w:sz w:val="24"/>
+          <w:szCs w:val="24"/>
+          <w:lang w:val="en-IE"/>
+        </w:rPr>
+        <w:t>Canbus</w:t>
+      </w:r>
+      <w:proofErr w:type="spellEnd"/>
+      <w:r>
+        <w:rPr>
+          <w:sz w:val="24"/>
+          <w:szCs w:val="24"/>
+          <w:lang w:val="en-IE"/>
+        </w:rPr>
+        <w:t xml:space="preserve"> as I will change to working with the </w:t>
+      </w:r>
+      <w:proofErr w:type="spellStart"/>
+      <w:r>
+        <w:rPr>
+          <w:sz w:val="24"/>
+          <w:szCs w:val="24"/>
+          <w:lang w:val="en-IE"/>
+        </w:rPr>
+        <w:t>Canbus</w:t>
+      </w:r>
+      <w:proofErr w:type="spellEnd"/>
+      <w:r>
+        <w:rPr>
+          <w:sz w:val="24"/>
+          <w:szCs w:val="24"/>
+          <w:lang w:val="en-IE"/>
+        </w:rPr>
+        <w:t xml:space="preserve"> again to get it communicating and the data passed to the phone via AWS. </w:t>
       </w:r>
     </w:p>
     <w:p>
@@ -4828,6 +5324,763 @@
           <w:szCs w:val="24"/>
           <w:lang w:val="en-IE"/>
         </w:rPr>
+        <w:t>19</w:t>
+      </w:r>
+      <w:r>
+        <w:rPr>
+          <w:b/>
+          <w:bCs/>
+          <w:color w:val="FF0000"/>
+          <w:sz w:val="24"/>
+          <w:szCs w:val="24"/>
+          <w:vertAlign w:val="superscript"/>
+          <w:lang w:val="en-IE"/>
+        </w:rPr>
+        <w:t>th</w:t>
+      </w:r>
+      <w:r>
+        <w:rPr>
+          <w:b/>
+          <w:bCs/>
+          <w:color w:val="FF0000"/>
+          <w:sz w:val="24"/>
+          <w:szCs w:val="24"/>
+          <w:lang w:val="en-IE"/>
+        </w:rPr>
+        <w:t xml:space="preserve"> Mar</w:t>
+      </w:r>
+      <w:r>
+        <w:rPr>
+          <w:b/>
+          <w:bCs/>
+          <w:color w:val="FF0000"/>
+          <w:sz w:val="24"/>
+          <w:szCs w:val="24"/>
+          <w:lang w:val="en-IE"/>
+        </w:rPr>
+        <w:t xml:space="preserve">: </w:t>
+      </w:r>
+    </w:p>
+    <w:p>
+      <w:pPr>
+        <w:rPr>
+          <w:b/>
+          <w:bCs/>
+          <w:sz w:val="24"/>
+          <w:szCs w:val="24"/>
+          <w:lang w:val="en-IE"/>
+        </w:rPr>
+      </w:pPr>
+      <w:r>
+        <w:rPr>
+          <w:b/>
+          <w:bCs/>
+          <w:sz w:val="24"/>
+          <w:szCs w:val="24"/>
+          <w:lang w:val="en-IE"/>
+        </w:rPr>
+        <w:tab/>
+        <w:t xml:space="preserve">What I did last week: </w:t>
+      </w:r>
+    </w:p>
+    <w:p>
+      <w:pPr>
+        <w:ind w:firstLine="708"/>
+        <w:rPr>
+          <w:sz w:val="24"/>
+          <w:szCs w:val="24"/>
+          <w:lang w:val="en-IE"/>
+        </w:rPr>
+      </w:pPr>
+      <w:r>
+        <w:rPr>
+          <w:sz w:val="24"/>
+          <w:szCs w:val="24"/>
+          <w:lang w:val="en-IE"/>
+        </w:rPr>
+        <w:t xml:space="preserve">Still working on Can bus and have the basic code working and connected to the board. Working on getting the data to the android application. </w:t>
+      </w:r>
+    </w:p>
+    <w:p>
+      <w:pPr>
+        <w:ind w:firstLine="708"/>
+        <w:rPr>
+          <w:b/>
+          <w:bCs/>
+          <w:sz w:val="24"/>
+          <w:szCs w:val="24"/>
+          <w:lang w:val="en-IE"/>
+        </w:rPr>
+      </w:pPr>
+      <w:r>
+        <w:rPr>
+          <w:b/>
+          <w:bCs/>
+          <w:sz w:val="24"/>
+          <w:szCs w:val="24"/>
+          <w:lang w:val="en-IE"/>
+        </w:rPr>
+        <w:t xml:space="preserve">What I am doing this week: </w:t>
+      </w:r>
+    </w:p>
+    <w:p>
+      <w:pPr>
+        <w:ind w:firstLine="708"/>
+        <w:rPr>
+          <w:sz w:val="24"/>
+          <w:szCs w:val="24"/>
+          <w:lang w:val="en-IE"/>
+        </w:rPr>
+      </w:pPr>
+      <w:r>
+        <w:rPr>
+          <w:sz w:val="24"/>
+          <w:szCs w:val="24"/>
+          <w:lang w:val="en-IE"/>
+        </w:rPr>
+        <w:t xml:space="preserve">Putting the </w:t>
+      </w:r>
+      <w:proofErr w:type="spellStart"/>
+      <w:r>
+        <w:rPr>
+          <w:sz w:val="24"/>
+          <w:szCs w:val="24"/>
+          <w:lang w:val="en-IE"/>
+        </w:rPr>
+        <w:t>Canbus</w:t>
+      </w:r>
+      <w:proofErr w:type="spellEnd"/>
+      <w:r>
+        <w:rPr>
+          <w:sz w:val="24"/>
+          <w:szCs w:val="24"/>
+          <w:lang w:val="en-IE"/>
+        </w:rPr>
+        <w:t xml:space="preserve"> and AWS together in one project. </w:t>
+      </w:r>
+      <w:r>
+        <w:rPr>
+          <w:sz w:val="24"/>
+          <w:szCs w:val="24"/>
+          <w:lang w:val="en-IE"/>
+        </w:rPr>
+        <w:t xml:space="preserve">Using Queues to send data between tasks. </w:t>
+      </w:r>
+    </w:p>
+    <w:p>
+      <w:pPr>
+        <w:rPr>
+          <w:sz w:val="24"/>
+          <w:szCs w:val="24"/>
+          <w:lang w:val="en-IE"/>
+        </w:rPr>
+      </w:pPr>
+      <w:r>
+        <w:rPr>
+          <w:b/>
+          <w:bCs/>
+          <w:sz w:val="24"/>
+          <w:szCs w:val="24"/>
+          <w:lang w:val="en-IE"/>
+        </w:rPr>
+        <w:tab/>
+        <w:t xml:space="preserve">Are there any blockers: </w:t>
+      </w:r>
+    </w:p>
+    <w:p>
+      <w:pPr>
+        <w:rPr>
+          <w:sz w:val="24"/>
+          <w:szCs w:val="24"/>
+          <w:lang w:val="en-IE"/>
+        </w:rPr>
+      </w:pPr>
+      <w:r>
+        <w:rPr>
+          <w:sz w:val="24"/>
+          <w:szCs w:val="24"/>
+          <w:lang w:val="en-IE"/>
+        </w:rPr>
+        <w:tab/>
+        <w:t>No.</w:t>
+      </w:r>
+    </w:p>
+    <w:p>
+      <w:pPr>
+        <w:rPr>
+          <w:sz w:val="24"/>
+          <w:szCs w:val="24"/>
+          <w:lang w:val="en-IE"/>
+        </w:rPr>
+      </w:pPr>
+    </w:p>
+    <w:p>
+      <w:pPr>
+        <w:rPr>
+          <w:b/>
+          <w:bCs/>
+          <w:color w:val="FF0000"/>
+          <w:sz w:val="24"/>
+          <w:szCs w:val="24"/>
+          <w:lang w:val="en-IE"/>
+        </w:rPr>
+      </w:pPr>
+      <w:r>
+        <w:rPr>
+          <w:b/>
+          <w:bCs/>
+          <w:color w:val="FF0000"/>
+          <w:sz w:val="24"/>
+          <w:szCs w:val="24"/>
+          <w:lang w:val="en-IE"/>
+        </w:rPr>
+        <w:t>22</w:t>
+      </w:r>
+      <w:r>
+        <w:rPr>
+          <w:b/>
+          <w:bCs/>
+          <w:color w:val="FF0000"/>
+          <w:sz w:val="24"/>
+          <w:szCs w:val="24"/>
+          <w:vertAlign w:val="superscript"/>
+          <w:lang w:val="en-IE"/>
+        </w:rPr>
+        <w:t>nd</w:t>
+      </w:r>
+      <w:r>
+        <w:rPr>
+          <w:b/>
+          <w:bCs/>
+          <w:color w:val="FF0000"/>
+          <w:sz w:val="24"/>
+          <w:szCs w:val="24"/>
+          <w:lang w:val="en-IE"/>
+        </w:rPr>
+        <w:t xml:space="preserve"> Mar </w:t>
+      </w:r>
+      <w:r>
+        <w:rPr>
+          <w:b/>
+          <w:bCs/>
+          <w:color w:val="FF0000"/>
+          <w:sz w:val="24"/>
+          <w:szCs w:val="24"/>
+          <w:lang w:val="en-IE"/>
+        </w:rPr>
+        <w:t xml:space="preserve">– </w:t>
+      </w:r>
+      <w:r>
+        <w:rPr>
+          <w:b/>
+          <w:bCs/>
+          <w:color w:val="FF0000"/>
+          <w:sz w:val="24"/>
+          <w:szCs w:val="24"/>
+          <w:lang w:val="en-IE"/>
+        </w:rPr>
+        <w:t>26</w:t>
+      </w:r>
+      <w:r>
+        <w:rPr>
+          <w:b/>
+          <w:bCs/>
+          <w:color w:val="FF0000"/>
+          <w:sz w:val="24"/>
+          <w:szCs w:val="24"/>
+          <w:vertAlign w:val="superscript"/>
+          <w:lang w:val="en-IE"/>
+        </w:rPr>
+        <w:t>th</w:t>
+      </w:r>
+      <w:r>
+        <w:rPr>
+          <w:b/>
+          <w:bCs/>
+          <w:color w:val="FF0000"/>
+          <w:sz w:val="24"/>
+          <w:szCs w:val="24"/>
+          <w:lang w:val="en-IE"/>
+        </w:rPr>
+        <w:t xml:space="preserve"> Mar</w:t>
+      </w:r>
+      <w:r>
+        <w:rPr>
+          <w:b/>
+          <w:bCs/>
+          <w:color w:val="FF0000"/>
+          <w:sz w:val="24"/>
+          <w:szCs w:val="24"/>
+          <w:lang w:val="en-IE"/>
+        </w:rPr>
+        <w:t xml:space="preserve">: </w:t>
+      </w:r>
+    </w:p>
+    <w:p>
+      <w:pPr>
+        <w:rPr>
+          <w:b/>
+          <w:bCs/>
+          <w:sz w:val="24"/>
+          <w:szCs w:val="24"/>
+          <w:lang w:val="en-IE"/>
+        </w:rPr>
+      </w:pPr>
+      <w:r>
+        <w:rPr>
+          <w:b/>
+          <w:bCs/>
+          <w:sz w:val="24"/>
+          <w:szCs w:val="24"/>
+          <w:lang w:val="en-IE"/>
+        </w:rPr>
+        <w:tab/>
+        <w:t xml:space="preserve">What I did last week: </w:t>
+      </w:r>
+    </w:p>
+    <w:p>
+      <w:pPr>
+        <w:ind w:firstLine="708"/>
+        <w:rPr>
+          <w:sz w:val="24"/>
+          <w:szCs w:val="24"/>
+          <w:lang w:val="en-IE"/>
+        </w:rPr>
+      </w:pPr>
+      <w:r>
+        <w:rPr>
+          <w:sz w:val="24"/>
+          <w:szCs w:val="24"/>
+          <w:lang w:val="en-IE"/>
+        </w:rPr>
+        <w:t xml:space="preserve">Putting the </w:t>
+      </w:r>
+      <w:proofErr w:type="spellStart"/>
+      <w:r>
+        <w:rPr>
+          <w:sz w:val="24"/>
+          <w:szCs w:val="24"/>
+          <w:lang w:val="en-IE"/>
+        </w:rPr>
+        <w:t>Canbus</w:t>
+      </w:r>
+      <w:proofErr w:type="spellEnd"/>
+      <w:r>
+        <w:rPr>
+          <w:sz w:val="24"/>
+          <w:szCs w:val="24"/>
+          <w:lang w:val="en-IE"/>
+        </w:rPr>
+        <w:t xml:space="preserve"> and AWS together in one project. Using Queues to send data between tasks. </w:t>
+      </w:r>
+    </w:p>
+    <w:p>
+      <w:pPr>
+        <w:ind w:firstLine="708"/>
+        <w:rPr>
+          <w:b/>
+          <w:bCs/>
+          <w:sz w:val="24"/>
+          <w:szCs w:val="24"/>
+          <w:lang w:val="en-IE"/>
+        </w:rPr>
+      </w:pPr>
+      <w:r>
+        <w:rPr>
+          <w:b/>
+          <w:bCs/>
+          <w:sz w:val="24"/>
+          <w:szCs w:val="24"/>
+          <w:lang w:val="en-IE"/>
+        </w:rPr>
+        <w:t xml:space="preserve">What I am doing this week: </w:t>
+      </w:r>
+    </w:p>
+    <w:p>
+      <w:pPr>
+        <w:ind w:firstLine="708"/>
+        <w:rPr>
+          <w:b/>
+          <w:bCs/>
+          <w:sz w:val="24"/>
+          <w:szCs w:val="24"/>
+          <w:lang w:val="en-IE"/>
+        </w:rPr>
+      </w:pPr>
+      <w:r>
+        <w:rPr>
+          <w:b/>
+          <w:bCs/>
+          <w:sz w:val="24"/>
+          <w:szCs w:val="24"/>
+          <w:lang w:val="en-IE"/>
+        </w:rPr>
+        <w:t xml:space="preserve">Working on using Free RTOS tasks to have two tasks and interchange between tasks every couple of seconds. Looking at using a data struct to transfer data. </w:t>
+      </w:r>
+    </w:p>
+    <w:p>
+      <w:pPr>
+        <w:rPr>
+          <w:sz w:val="24"/>
+          <w:szCs w:val="24"/>
+          <w:lang w:val="en-IE"/>
+        </w:rPr>
+      </w:pPr>
+      <w:r>
+        <w:rPr>
+          <w:b/>
+          <w:bCs/>
+          <w:sz w:val="24"/>
+          <w:szCs w:val="24"/>
+          <w:lang w:val="en-IE"/>
+        </w:rPr>
+        <w:tab/>
+        <w:t xml:space="preserve">Are there any blockers: </w:t>
+      </w:r>
+    </w:p>
+    <w:p>
+      <w:pPr>
+        <w:rPr>
+          <w:sz w:val="24"/>
+          <w:szCs w:val="24"/>
+          <w:lang w:val="en-IE"/>
+        </w:rPr>
+      </w:pPr>
+      <w:r>
+        <w:rPr>
+          <w:sz w:val="24"/>
+          <w:szCs w:val="24"/>
+          <w:lang w:val="en-IE"/>
+        </w:rPr>
+        <w:tab/>
+        <w:t>No.</w:t>
+      </w:r>
+    </w:p>
+    <w:p>
+      <w:pPr>
+        <w:rPr>
+          <w:sz w:val="24"/>
+          <w:szCs w:val="24"/>
+          <w:lang w:val="en-IE"/>
+        </w:rPr>
+      </w:pPr>
+    </w:p>
+    <w:p>
+      <w:pPr>
+        <w:rPr>
+          <w:sz w:val="24"/>
+          <w:szCs w:val="24"/>
+          <w:lang w:val="en-IE"/>
+        </w:rPr>
+      </w:pPr>
+    </w:p>
+    <w:p>
+      <w:pPr>
+        <w:rPr>
+          <w:b/>
+          <w:bCs/>
+          <w:color w:val="FF0000"/>
+          <w:sz w:val="24"/>
+          <w:szCs w:val="24"/>
+          <w:lang w:val="en-IE"/>
+        </w:rPr>
+      </w:pPr>
+      <w:r>
+        <w:rPr>
+          <w:b/>
+          <w:bCs/>
+          <w:color w:val="FF0000"/>
+          <w:sz w:val="24"/>
+          <w:szCs w:val="24"/>
+          <w:lang w:val="en-IE"/>
+        </w:rPr>
+        <w:t>12th</w:t>
+      </w:r>
+      <w:r>
+        <w:rPr>
+          <w:b/>
+          <w:bCs/>
+          <w:color w:val="FF0000"/>
+          <w:sz w:val="24"/>
+          <w:szCs w:val="24"/>
+          <w:lang w:val="en-IE"/>
+        </w:rPr>
+        <w:t xml:space="preserve"> </w:t>
+      </w:r>
+      <w:r>
+        <w:rPr>
+          <w:b/>
+          <w:bCs/>
+          <w:color w:val="FF0000"/>
+          <w:sz w:val="24"/>
+          <w:szCs w:val="24"/>
+          <w:lang w:val="en-IE"/>
+        </w:rPr>
+        <w:t>Apr</w:t>
+      </w:r>
+      <w:r>
+        <w:rPr>
+          <w:b/>
+          <w:bCs/>
+          <w:color w:val="FF0000"/>
+          <w:sz w:val="24"/>
+          <w:szCs w:val="24"/>
+          <w:lang w:val="en-IE"/>
+        </w:rPr>
+        <w:t xml:space="preserve"> </w:t>
+      </w:r>
+      <w:r>
+        <w:rPr>
+          <w:b/>
+          <w:bCs/>
+          <w:color w:val="FF0000"/>
+          <w:sz w:val="24"/>
+          <w:szCs w:val="24"/>
+          <w:lang w:val="en-IE"/>
+        </w:rPr>
+        <w:t xml:space="preserve">– </w:t>
+      </w:r>
+      <w:r>
+        <w:rPr>
+          <w:b/>
+          <w:bCs/>
+          <w:color w:val="FF0000"/>
+          <w:sz w:val="24"/>
+          <w:szCs w:val="24"/>
+          <w:lang w:val="en-IE"/>
+        </w:rPr>
+        <w:t>16</w:t>
+      </w:r>
+      <w:r>
+        <w:rPr>
+          <w:b/>
+          <w:bCs/>
+          <w:color w:val="FF0000"/>
+          <w:sz w:val="24"/>
+          <w:szCs w:val="24"/>
+          <w:vertAlign w:val="superscript"/>
+          <w:lang w:val="en-IE"/>
+        </w:rPr>
+        <w:t>th</w:t>
+      </w:r>
+      <w:r>
+        <w:rPr>
+          <w:b/>
+          <w:bCs/>
+          <w:color w:val="FF0000"/>
+          <w:sz w:val="24"/>
+          <w:szCs w:val="24"/>
+          <w:lang w:val="en-IE"/>
+        </w:rPr>
+        <w:t xml:space="preserve"> </w:t>
+      </w:r>
+      <w:r>
+        <w:rPr>
+          <w:b/>
+          <w:bCs/>
+          <w:color w:val="FF0000"/>
+          <w:sz w:val="24"/>
+          <w:szCs w:val="24"/>
+          <w:lang w:val="en-IE"/>
+        </w:rPr>
+        <w:t>Apr</w:t>
+      </w:r>
+      <w:r>
+        <w:rPr>
+          <w:b/>
+          <w:bCs/>
+          <w:color w:val="FF0000"/>
+          <w:sz w:val="24"/>
+          <w:szCs w:val="24"/>
+          <w:lang w:val="en-IE"/>
+        </w:rPr>
+        <w:t xml:space="preserve">: </w:t>
+      </w:r>
+    </w:p>
+    <w:p>
+      <w:pPr>
+        <w:rPr>
+          <w:b/>
+          <w:bCs/>
+          <w:sz w:val="24"/>
+          <w:szCs w:val="24"/>
+          <w:lang w:val="en-IE"/>
+        </w:rPr>
+      </w:pPr>
+      <w:r>
+        <w:rPr>
+          <w:b/>
+          <w:bCs/>
+          <w:sz w:val="24"/>
+          <w:szCs w:val="24"/>
+          <w:lang w:val="en-IE"/>
+        </w:rPr>
+        <w:tab/>
+        <w:t xml:space="preserve">What I did last week: </w:t>
+      </w:r>
+    </w:p>
+    <w:p>
+      <w:pPr>
+        <w:ind w:firstLine="708"/>
+        <w:rPr>
+          <w:b/>
+          <w:bCs/>
+          <w:sz w:val="24"/>
+          <w:szCs w:val="24"/>
+          <w:lang w:val="en-IE"/>
+        </w:rPr>
+      </w:pPr>
+      <w:r>
+        <w:rPr>
+          <w:b/>
+          <w:bCs/>
+          <w:sz w:val="24"/>
+          <w:szCs w:val="24"/>
+          <w:lang w:val="en-IE"/>
+        </w:rPr>
+        <w:t xml:space="preserve">Working on using Free RTOS tasks to have two tasks and interchange between tasks every couple of seconds. Looking at using a data struct to transfer data. </w:t>
+      </w:r>
+    </w:p>
+    <w:p>
+      <w:pPr>
+        <w:ind w:firstLine="708"/>
+        <w:rPr>
+          <w:b/>
+          <w:bCs/>
+          <w:sz w:val="24"/>
+          <w:szCs w:val="24"/>
+          <w:lang w:val="en-IE"/>
+        </w:rPr>
+      </w:pPr>
+      <w:r>
+        <w:rPr>
+          <w:b/>
+          <w:bCs/>
+          <w:sz w:val="24"/>
+          <w:szCs w:val="24"/>
+          <w:lang w:val="en-IE"/>
+        </w:rPr>
+        <w:t xml:space="preserve">What I am doing this week: </w:t>
+      </w:r>
+    </w:p>
+    <w:p>
+      <w:pPr>
+        <w:ind w:firstLine="708"/>
+        <w:rPr>
+          <w:b/>
+          <w:bCs/>
+          <w:sz w:val="24"/>
+          <w:szCs w:val="24"/>
+          <w:lang w:val="en-IE"/>
+        </w:rPr>
+      </w:pPr>
+      <w:r>
+        <w:rPr>
+          <w:b/>
+          <w:bCs/>
+          <w:sz w:val="24"/>
+          <w:szCs w:val="24"/>
+          <w:lang w:val="en-IE"/>
+        </w:rPr>
+        <w:t xml:space="preserve">Still working with the Free RTOS tasks to try get the two tasks working together. </w:t>
+      </w:r>
+      <w:r>
+        <w:rPr>
+          <w:b/>
+          <w:bCs/>
+          <w:sz w:val="24"/>
+          <w:szCs w:val="24"/>
+          <w:lang w:val="en-IE"/>
+        </w:rPr>
+        <w:t xml:space="preserve"> </w:t>
+      </w:r>
+    </w:p>
+    <w:p>
+      <w:pPr>
+        <w:rPr>
+          <w:sz w:val="24"/>
+          <w:szCs w:val="24"/>
+          <w:lang w:val="en-IE"/>
+        </w:rPr>
+      </w:pPr>
+      <w:r>
+        <w:rPr>
+          <w:b/>
+          <w:bCs/>
+          <w:sz w:val="24"/>
+          <w:szCs w:val="24"/>
+          <w:lang w:val="en-IE"/>
+        </w:rPr>
+        <w:tab/>
+        <w:t xml:space="preserve">Are there any blockers: </w:t>
+      </w:r>
+    </w:p>
+    <w:p>
+      <w:pPr>
+        <w:rPr>
+          <w:sz w:val="24"/>
+          <w:szCs w:val="24"/>
+          <w:lang w:val="en-IE"/>
+        </w:rPr>
+      </w:pPr>
+      <w:r>
+        <w:rPr>
+          <w:sz w:val="24"/>
+          <w:szCs w:val="24"/>
+          <w:lang w:val="en-IE"/>
+        </w:rPr>
+        <w:tab/>
+        <w:t>No.</w:t>
+      </w:r>
+    </w:p>
+    <w:p>
+      <w:pPr>
+        <w:rPr>
+          <w:sz w:val="24"/>
+          <w:szCs w:val="24"/>
+          <w:lang w:val="en-IE"/>
+        </w:rPr>
+      </w:pPr>
+    </w:p>
+    <w:p>
+      <w:pPr>
+        <w:rPr>
+          <w:sz w:val="24"/>
+          <w:szCs w:val="24"/>
+          <w:lang w:val="en-IE"/>
+        </w:rPr>
+      </w:pPr>
+    </w:p>
+    <w:p>
+      <w:pPr>
+        <w:rPr>
+          <w:sz w:val="24"/>
+          <w:szCs w:val="24"/>
+          <w:lang w:val="en-IE"/>
+        </w:rPr>
+      </w:pPr>
+    </w:p>
+    <w:p>
+      <w:pPr>
+        <w:rPr>
+          <w:b/>
+          <w:bCs/>
+          <w:color w:val="FF0000"/>
+          <w:sz w:val="24"/>
+          <w:szCs w:val="24"/>
+          <w:lang w:val="en-IE"/>
+        </w:rPr>
+      </w:pPr>
+      <w:r>
+        <w:rPr>
+          <w:b/>
+          <w:bCs/>
+          <w:color w:val="FF0000"/>
+          <w:sz w:val="24"/>
+          <w:szCs w:val="24"/>
+          <w:lang w:val="en-IE"/>
+        </w:rPr>
+        <w:lastRenderedPageBreak/>
         <w:t>1</w:t>
       </w:r>
       <w:r>
@@ -4848,21 +6101,54 @@
           <w:color w:val="FF0000"/>
           <w:sz w:val="24"/>
           <w:szCs w:val="24"/>
+          <w:lang w:val="en-IE"/>
+        </w:rPr>
+        <w:t xml:space="preserve">th Apr </w:t>
+      </w:r>
+      <w:r>
+        <w:rPr>
+          <w:b/>
+          <w:bCs/>
+          <w:color w:val="FF0000"/>
+          <w:sz w:val="24"/>
+          <w:szCs w:val="24"/>
+          <w:lang w:val="en-IE"/>
+        </w:rPr>
+        <w:t xml:space="preserve">– </w:t>
+      </w:r>
+      <w:r>
+        <w:rPr>
+          <w:b/>
+          <w:bCs/>
+          <w:color w:val="FF0000"/>
+          <w:sz w:val="24"/>
+          <w:szCs w:val="24"/>
+          <w:lang w:val="en-IE"/>
+        </w:rPr>
+        <w:t>23</w:t>
+      </w:r>
+      <w:r>
+        <w:rPr>
+          <w:b/>
+          <w:bCs/>
+          <w:color w:val="FF0000"/>
+          <w:sz w:val="24"/>
+          <w:szCs w:val="24"/>
           <w:vertAlign w:val="superscript"/>
           <w:lang w:val="en-IE"/>
         </w:rPr>
-        <w:t>th</w:t>
-      </w:r>
-      <w:r>
-        <w:rPr>
-          <w:b/>
-          <w:bCs/>
-          <w:color w:val="FF0000"/>
-          <w:sz w:val="24"/>
-          <w:szCs w:val="24"/>
-          <w:lang w:val="en-IE"/>
-        </w:rPr>
-        <w:t xml:space="preserve"> Mar</w:t>
+        <w:t>rd</w:t>
+      </w:r>
+      <w:r>
+        <w:rPr>
+          <w:b/>
+          <w:bCs/>
+          <w:color w:val="FF0000"/>
+          <w:sz w:val="24"/>
+          <w:szCs w:val="24"/>
+          <w:lang w:val="en-IE"/>
+        </w:rPr>
+        <w:t xml:space="preserve"> Apr</w:t>
       </w:r>
       <w:r>
         <w:rPr>
@@ -4902,18 +6188,22 @@
       <w:pPr>
         <w:ind w:firstLine="708"/>
         <w:rPr>
-          <w:sz w:val="24"/>
-          <w:szCs w:val="24"/>
-          <w:lang w:val="en-IE"/>
-        </w:rPr>
-      </w:pPr>
-      <w:r>
-        <w:rPr>
-          <w:sz w:val="24"/>
-          <w:szCs w:val="24"/>
-          <w:lang w:val="en-IE"/>
-        </w:rPr>
-        <w:t xml:space="preserve">Still working on Can bus and have the basic code working and connected to the board. Working on getting the data to the android application. </w:t>
+          <w:b/>
+          <w:bCs/>
+          <w:sz w:val="24"/>
+          <w:szCs w:val="24"/>
+          <w:lang w:val="en-IE"/>
+        </w:rPr>
+      </w:pPr>
+      <w:r>
+        <w:rPr>
+          <w:b/>
+          <w:bCs/>
+          <w:sz w:val="24"/>
+          <w:szCs w:val="24"/>
+          <w:lang w:val="en-IE"/>
+        </w:rPr>
+        <w:t xml:space="preserve">Still working with the Free RTOS tasks to try get the two tasks working together.  </w:t>
       </w:r>
     </w:p>
     <w:p>
@@ -4942,27 +6232,13 @@
       <w:pPr>
         <w:ind w:firstLine="708"/>
         <w:rPr>
-          <w:sz w:val="24"/>
-          <w:szCs w:val="24"/>
-          <w:lang w:val="en-IE"/>
-        </w:rPr>
-      </w:pPr>
-      <w:r>
-        <w:rPr>
-          <w:sz w:val="24"/>
-          <w:szCs w:val="24"/>
-          <w:lang w:val="en-IE"/>
-        </w:rPr>
-        <w:t xml:space="preserve">Putting the Canbus and AWS together in one project. </w:t>
-      </w:r>
-      <w:r>
-        <w:rPr>
-          <w:sz w:val="24"/>
-          <w:szCs w:val="24"/>
-          <w:lang w:val="en-IE"/>
-        </w:rPr>
-        <w:t xml:space="preserve">Using Queues to send data between tasks. </w:t>
-      </w:r>
+          <w:b/>
+          <w:bCs/>
+          <w:sz w:val="24"/>
+          <w:szCs w:val="24"/>
+          <w:lang w:val="en-IE"/>
+        </w:rPr>
+      </w:pPr>
     </w:p>
     <w:p>
       <w:pPr>
@@ -5001,247 +6277,6 @@
         <w:tab/>
         <w:t>No.</w:t>
       </w:r>
-    </w:p>
-    <w:p>
-      <w:pPr>
-        <w:rPr>
-          <w:sz w:val="24"/>
-          <w:szCs w:val="24"/>
-          <w:lang w:val="en-IE"/>
-        </w:rPr>
-      </w:pPr>
-    </w:p>
-    <w:p>
-      <w:pPr>
-        <w:rPr>
-          <w:b/>
-          <w:bCs/>
-          <w:color w:val="FF0000"/>
-          <w:sz w:val="24"/>
-          <w:szCs w:val="24"/>
-          <w:lang w:val="en-IE"/>
-        </w:rPr>
-      </w:pPr>
-      <w:r>
-        <w:rPr>
-          <w:b/>
-          <w:bCs/>
-          <w:color w:val="FF0000"/>
-          <w:sz w:val="24"/>
-          <w:szCs w:val="24"/>
-          <w:lang w:val="en-IE"/>
-        </w:rPr>
-        <w:t>22</w:t>
-      </w:r>
-      <w:r>
-        <w:rPr>
-          <w:b/>
-          <w:bCs/>
-          <w:color w:val="FF0000"/>
-          <w:sz w:val="24"/>
-          <w:szCs w:val="24"/>
-          <w:vertAlign w:val="superscript"/>
-          <w:lang w:val="en-IE"/>
-        </w:rPr>
-        <w:t>nd</w:t>
-      </w:r>
-      <w:r>
-        <w:rPr>
-          <w:b/>
-          <w:bCs/>
-          <w:color w:val="FF0000"/>
-          <w:sz w:val="24"/>
-          <w:szCs w:val="24"/>
-          <w:lang w:val="en-IE"/>
-        </w:rPr>
-        <w:t xml:space="preserve"> Mar </w:t>
-      </w:r>
-      <w:r>
-        <w:rPr>
-          <w:b/>
-          <w:bCs/>
-          <w:color w:val="FF0000"/>
-          <w:sz w:val="24"/>
-          <w:szCs w:val="24"/>
-          <w:lang w:val="en-IE"/>
-        </w:rPr>
-        <w:t xml:space="preserve">– </w:t>
-      </w:r>
-      <w:r>
-        <w:rPr>
-          <w:b/>
-          <w:bCs/>
-          <w:color w:val="FF0000"/>
-          <w:sz w:val="24"/>
-          <w:szCs w:val="24"/>
-          <w:lang w:val="en-IE"/>
-        </w:rPr>
-        <w:t>26</w:t>
-      </w:r>
-      <w:r>
-        <w:rPr>
-          <w:b/>
-          <w:bCs/>
-          <w:color w:val="FF0000"/>
-          <w:sz w:val="24"/>
-          <w:szCs w:val="24"/>
-          <w:vertAlign w:val="superscript"/>
-          <w:lang w:val="en-IE"/>
-        </w:rPr>
-        <w:t>th</w:t>
-      </w:r>
-      <w:r>
-        <w:rPr>
-          <w:b/>
-          <w:bCs/>
-          <w:color w:val="FF0000"/>
-          <w:sz w:val="24"/>
-          <w:szCs w:val="24"/>
-          <w:lang w:val="en-IE"/>
-        </w:rPr>
-        <w:t xml:space="preserve"> Mar</w:t>
-      </w:r>
-      <w:r>
-        <w:rPr>
-          <w:b/>
-          <w:bCs/>
-          <w:color w:val="FF0000"/>
-          <w:sz w:val="24"/>
-          <w:szCs w:val="24"/>
-          <w:lang w:val="en-IE"/>
-        </w:rPr>
-        <w:t xml:space="preserve">: </w:t>
-      </w:r>
-    </w:p>
-    <w:p>
-      <w:pPr>
-        <w:rPr>
-          <w:b/>
-          <w:bCs/>
-          <w:sz w:val="24"/>
-          <w:szCs w:val="24"/>
-          <w:lang w:val="en-IE"/>
-        </w:rPr>
-      </w:pPr>
-      <w:r>
-        <w:rPr>
-          <w:b/>
-          <w:bCs/>
-          <w:sz w:val="24"/>
-          <w:szCs w:val="24"/>
-          <w:lang w:val="en-IE"/>
-        </w:rPr>
-        <w:tab/>
-        <w:t xml:space="preserve">What I did last week: </w:t>
-      </w:r>
-    </w:p>
-    <w:p>
-      <w:pPr>
-        <w:ind w:firstLine="708"/>
-        <w:rPr>
-          <w:sz w:val="24"/>
-          <w:szCs w:val="24"/>
-          <w:lang w:val="en-IE"/>
-        </w:rPr>
-      </w:pPr>
-      <w:r>
-        <w:rPr>
-          <w:sz w:val="24"/>
-          <w:szCs w:val="24"/>
-          <w:lang w:val="en-IE"/>
-        </w:rPr>
-        <w:t xml:space="preserve">Putting the Canbus and AWS together in one project. Using Queues to send data between tasks. </w:t>
-      </w:r>
-    </w:p>
-    <w:p>
-      <w:pPr>
-        <w:ind w:firstLine="708"/>
-        <w:rPr>
-          <w:b/>
-          <w:bCs/>
-          <w:sz w:val="24"/>
-          <w:szCs w:val="24"/>
-          <w:lang w:val="en-IE"/>
-        </w:rPr>
-      </w:pPr>
-      <w:r>
-        <w:rPr>
-          <w:b/>
-          <w:bCs/>
-          <w:sz w:val="24"/>
-          <w:szCs w:val="24"/>
-          <w:lang w:val="en-IE"/>
-        </w:rPr>
-        <w:t xml:space="preserve">What I am doing this week: </w:t>
-      </w:r>
-    </w:p>
-    <w:p>
-      <w:pPr>
-        <w:ind w:firstLine="708"/>
-        <w:rPr>
-          <w:b/>
-          <w:bCs/>
-          <w:sz w:val="24"/>
-          <w:szCs w:val="24"/>
-          <w:lang w:val="en-IE"/>
-        </w:rPr>
-      </w:pPr>
-    </w:p>
-    <w:p>
-      <w:pPr>
-        <w:rPr>
-          <w:sz w:val="24"/>
-          <w:szCs w:val="24"/>
-          <w:lang w:val="en-IE"/>
-        </w:rPr>
-      </w:pPr>
-      <w:r>
-        <w:rPr>
-          <w:b/>
-          <w:bCs/>
-          <w:sz w:val="24"/>
-          <w:szCs w:val="24"/>
-          <w:lang w:val="en-IE"/>
-        </w:rPr>
-        <w:tab/>
-        <w:t xml:space="preserve">Are there any blockers: </w:t>
-      </w:r>
-    </w:p>
-    <w:p>
-      <w:pPr>
-        <w:rPr>
-          <w:sz w:val="24"/>
-          <w:szCs w:val="24"/>
-          <w:lang w:val="en-IE"/>
-        </w:rPr>
-      </w:pPr>
-      <w:r>
-        <w:rPr>
-          <w:sz w:val="24"/>
-          <w:szCs w:val="24"/>
-          <w:lang w:val="en-IE"/>
-        </w:rPr>
-        <w:tab/>
-        <w:t>No.</w:t>
-      </w:r>
-    </w:p>
-    <w:p>
-      <w:pPr>
-        <w:rPr>
-          <w:sz w:val="24"/>
-          <w:szCs w:val="24"/>
-          <w:lang w:val="en-IE"/>
-        </w:rPr>
-      </w:pPr>
-    </w:p>
-    <w:p>
-      <w:pPr>
-        <w:rPr>
-          <w:sz w:val="24"/>
-          <w:szCs w:val="24"/>
-          <w:lang w:val="en-IE"/>
-        </w:rPr>
-      </w:pPr>
     </w:p>
     <w:p>
       <w:pPr>
@@ -5263,7 +6298,7 @@
 </file>
 
 <file path=word/styles.xml><?xml version="1.0" encoding="utf-8"?>
-<w:styles xmlns:mc="http://schemas.openxmlformats.org/markup-compatibility/2006" xmlns:r="http://schemas.openxmlformats.org/officeDocument/2006/relationships" xmlns:w="http://schemas.openxmlformats.org/wordprocessingml/2006/main" xmlns:w14="http://schemas.microsoft.com/office/word/2010/wordml" xmlns:w15="http://schemas.microsoft.com/office/word/2012/wordml" xmlns:w16cex="http://schemas.microsoft.com/office/word/2018/wordml/cex" xmlns:w16cid="http://schemas.microsoft.com/office/word/2016/wordml/cid" xmlns:w16="http://schemas.microsoft.com/office/word/2018/wordml" xmlns:w16se="http://schemas.microsoft.com/office/word/2015/wordml/symex" mc:Ignorable="w14 w15 w16se w16cid w16 w16cex">
+<w:styles xmlns:mc="http://schemas.openxmlformats.org/markup-compatibility/2006" xmlns:r="http://schemas.openxmlformats.org/officeDocument/2006/relationships" xmlns:w="http://schemas.openxmlformats.org/wordprocessingml/2006/main" xmlns:w14="http://schemas.microsoft.com/office/word/2010/wordml" xmlns:w15="http://schemas.microsoft.com/office/word/2012/wordml" xmlns:w16cex="http://schemas.microsoft.com/office/word/2018/wordml/cex" xmlns:w16cid="http://schemas.microsoft.com/office/word/2016/wordml/cid" xmlns:w16="http://schemas.microsoft.com/office/word/2018/wordml" xmlns:w16sdtdh="http://schemas.microsoft.com/office/word/2020/wordml/sdtdatahash" xmlns:w16se="http://schemas.microsoft.com/office/word/2015/wordml/symex" mc:Ignorable="w14 w15 w16se w16cid w16 w16cex w16sdtdh">
   <w:docDefaults>
     <w:rPrDefault>
       <w:rPr>
@@ -5660,7 +6695,7 @@
   <w:style w:type="paragraph" w:default="1" w:styleId="Normal">
     <w:name w:val="Normal"/>
     <w:qFormat/>
-    <w:rsid w:val="000E4818"/>
+    <w:rsid w:val="000D0847"/>
   </w:style>
   <w:style w:type="character" w:default="1" w:styleId="DefaultParagraphFont">
     <w:name w:val="Default Paragraph Font"/>

</xml_diff>

<commit_message>
Adding weekly log for 19th to 23rd Apr
</commit_message>
<xml_diff>
--- a/WeeklyUpdate.docx
+++ b/WeeklyUpdate.docx
@@ -5794,7 +5794,41 @@
           <w:szCs w:val="24"/>
           <w:lang w:val="en-IE"/>
         </w:rPr>
-        <w:t>12th</w:t>
+        <w:t xml:space="preserve">12th Apr </w:t>
+      </w:r>
+      <w:r>
+        <w:rPr>
+          <w:b/>
+          <w:bCs/>
+          <w:color w:val="FF0000"/>
+          <w:sz w:val="24"/>
+          <w:szCs w:val="24"/>
+          <w:lang w:val="en-IE"/>
+        </w:rPr>
+        <w:t xml:space="preserve">– </w:t>
+      </w:r>
+      <w:r>
+        <w:rPr>
+          <w:b/>
+          <w:bCs/>
+          <w:color w:val="FF0000"/>
+          <w:sz w:val="24"/>
+          <w:szCs w:val="24"/>
+          <w:lang w:val="en-IE"/>
+        </w:rPr>
+        <w:t>16</w:t>
+      </w:r>
+      <w:r>
+        <w:rPr>
+          <w:b/>
+          <w:bCs/>
+          <w:color w:val="FF0000"/>
+          <w:sz w:val="24"/>
+          <w:szCs w:val="24"/>
+          <w:vertAlign w:val="superscript"/>
+          <w:lang w:val="en-IE"/>
+        </w:rPr>
+        <w:t>th</w:t>
       </w:r>
       <w:r>
         <w:rPr>
@@ -5827,8 +5861,195 @@
           <w:szCs w:val="24"/>
           <w:lang w:val="en-IE"/>
         </w:rPr>
+        <w:t xml:space="preserve">: </w:t>
+      </w:r>
+    </w:p>
+    <w:p>
+      <w:pPr>
+        <w:rPr>
+          <w:b/>
+          <w:bCs/>
+          <w:sz w:val="24"/>
+          <w:szCs w:val="24"/>
+          <w:lang w:val="en-IE"/>
+        </w:rPr>
+      </w:pPr>
+      <w:r>
+        <w:rPr>
+          <w:b/>
+          <w:bCs/>
+          <w:sz w:val="24"/>
+          <w:szCs w:val="24"/>
+          <w:lang w:val="en-IE"/>
+        </w:rPr>
+        <w:tab/>
+        <w:t xml:space="preserve">What I did last week: </w:t>
+      </w:r>
+    </w:p>
+    <w:p>
+      <w:pPr>
+        <w:ind w:firstLine="708"/>
+        <w:rPr>
+          <w:b/>
+          <w:bCs/>
+          <w:sz w:val="24"/>
+          <w:szCs w:val="24"/>
+          <w:lang w:val="en-IE"/>
+        </w:rPr>
+      </w:pPr>
+      <w:r>
+        <w:rPr>
+          <w:b/>
+          <w:bCs/>
+          <w:sz w:val="24"/>
+          <w:szCs w:val="24"/>
+          <w:lang w:val="en-IE"/>
+        </w:rPr>
+        <w:t xml:space="preserve">Working on using Free RTOS tasks to have two tasks and interchange between tasks every couple of seconds. Looking at using a data struct to transfer data. </w:t>
+      </w:r>
+    </w:p>
+    <w:p>
+      <w:pPr>
+        <w:ind w:firstLine="708"/>
+        <w:rPr>
+          <w:b/>
+          <w:bCs/>
+          <w:sz w:val="24"/>
+          <w:szCs w:val="24"/>
+          <w:lang w:val="en-IE"/>
+        </w:rPr>
+      </w:pPr>
+      <w:r>
+        <w:rPr>
+          <w:b/>
+          <w:bCs/>
+          <w:sz w:val="24"/>
+          <w:szCs w:val="24"/>
+          <w:lang w:val="en-IE"/>
+        </w:rPr>
+        <w:t xml:space="preserve">What I am doing this week: </w:t>
+      </w:r>
+    </w:p>
+    <w:p>
+      <w:pPr>
+        <w:ind w:firstLine="708"/>
+        <w:rPr>
+          <w:b/>
+          <w:bCs/>
+          <w:sz w:val="24"/>
+          <w:szCs w:val="24"/>
+          <w:lang w:val="en-IE"/>
+        </w:rPr>
+      </w:pPr>
+      <w:r>
+        <w:rPr>
+          <w:b/>
+          <w:bCs/>
+          <w:sz w:val="24"/>
+          <w:szCs w:val="24"/>
+          <w:lang w:val="en-IE"/>
+        </w:rPr>
+        <w:t xml:space="preserve">Still working with the Free RTOS tasks to try get the two tasks working together. </w:t>
+      </w:r>
+      <w:r>
+        <w:rPr>
+          <w:b/>
+          <w:bCs/>
+          <w:sz w:val="24"/>
+          <w:szCs w:val="24"/>
+          <w:lang w:val="en-IE"/>
+        </w:rPr>
         <w:t xml:space="preserve"> </w:t>
       </w:r>
+    </w:p>
+    <w:p>
+      <w:pPr>
+        <w:rPr>
+          <w:sz w:val="24"/>
+          <w:szCs w:val="24"/>
+          <w:lang w:val="en-IE"/>
+        </w:rPr>
+      </w:pPr>
+      <w:r>
+        <w:rPr>
+          <w:b/>
+          <w:bCs/>
+          <w:sz w:val="24"/>
+          <w:szCs w:val="24"/>
+          <w:lang w:val="en-IE"/>
+        </w:rPr>
+        <w:tab/>
+        <w:t xml:space="preserve">Are there any blockers: </w:t>
+      </w:r>
+    </w:p>
+    <w:p>
+      <w:pPr>
+        <w:rPr>
+          <w:sz w:val="24"/>
+          <w:szCs w:val="24"/>
+          <w:lang w:val="en-IE"/>
+        </w:rPr>
+      </w:pPr>
+      <w:r>
+        <w:rPr>
+          <w:sz w:val="24"/>
+          <w:szCs w:val="24"/>
+          <w:lang w:val="en-IE"/>
+        </w:rPr>
+        <w:tab/>
+        <w:t>No.</w:t>
+      </w:r>
+    </w:p>
+    <w:p>
+      <w:pPr>
+        <w:rPr>
+          <w:sz w:val="24"/>
+          <w:szCs w:val="24"/>
+          <w:lang w:val="en-IE"/>
+        </w:rPr>
+      </w:pPr>
+    </w:p>
+    <w:p>
+      <w:pPr>
+        <w:rPr>
+          <w:sz w:val="24"/>
+          <w:szCs w:val="24"/>
+          <w:lang w:val="en-IE"/>
+        </w:rPr>
+      </w:pPr>
+    </w:p>
+    <w:p>
+      <w:pPr>
+        <w:rPr>
+          <w:sz w:val="24"/>
+          <w:szCs w:val="24"/>
+          <w:lang w:val="en-IE"/>
+        </w:rPr>
+      </w:pPr>
+    </w:p>
+    <w:p>
+      <w:pPr>
+        <w:rPr>
+          <w:b/>
+          <w:bCs/>
+          <w:color w:val="FF0000"/>
+          <w:sz w:val="24"/>
+          <w:szCs w:val="24"/>
+          <w:lang w:val="en-IE"/>
+        </w:rPr>
+      </w:pPr>
+      <w:r>
+        <w:rPr>
+          <w:b/>
+          <w:bCs/>
+          <w:color w:val="FF0000"/>
+          <w:sz w:val="24"/>
+          <w:szCs w:val="24"/>
+          <w:lang w:val="en-IE"/>
+        </w:rPr>
+        <w:lastRenderedPageBreak/>
+        <w:t xml:space="preserve">19th Apr </w:t>
+      </w:r>
       <w:r>
         <w:rPr>
           <w:b/>
@@ -5849,7 +6070,7 @@
           <w:szCs w:val="24"/>
           <w:lang w:val="en-IE"/>
         </w:rPr>
-        <w:t>16</w:t>
+        <w:t>23</w:t>
       </w:r>
       <w:r>
         <w:rPr>
@@ -5861,6 +6082,231 @@
           <w:vertAlign w:val="superscript"/>
           <w:lang w:val="en-IE"/>
         </w:rPr>
+        <w:t>rd</w:t>
+      </w:r>
+      <w:r>
+        <w:rPr>
+          <w:b/>
+          <w:bCs/>
+          <w:color w:val="FF0000"/>
+          <w:sz w:val="24"/>
+          <w:szCs w:val="24"/>
+          <w:lang w:val="en-IE"/>
+        </w:rPr>
+        <w:t xml:space="preserve"> Apr</w:t>
+      </w:r>
+      <w:r>
+        <w:rPr>
+          <w:b/>
+          <w:bCs/>
+          <w:color w:val="FF0000"/>
+          <w:sz w:val="24"/>
+          <w:szCs w:val="24"/>
+          <w:lang w:val="en-IE"/>
+        </w:rPr>
+        <w:t xml:space="preserve">: </w:t>
+      </w:r>
+    </w:p>
+    <w:p>
+      <w:pPr>
+        <w:rPr>
+          <w:b/>
+          <w:bCs/>
+          <w:sz w:val="24"/>
+          <w:szCs w:val="24"/>
+          <w:lang w:val="en-IE"/>
+        </w:rPr>
+      </w:pPr>
+      <w:r>
+        <w:rPr>
+          <w:b/>
+          <w:bCs/>
+          <w:sz w:val="24"/>
+          <w:szCs w:val="24"/>
+          <w:lang w:val="en-IE"/>
+        </w:rPr>
+        <w:tab/>
+        <w:t xml:space="preserve">What I did last week: </w:t>
+      </w:r>
+    </w:p>
+    <w:p>
+      <w:pPr>
+        <w:ind w:firstLine="708"/>
+        <w:rPr>
+          <w:b/>
+          <w:bCs/>
+          <w:sz w:val="24"/>
+          <w:szCs w:val="24"/>
+          <w:lang w:val="en-IE"/>
+        </w:rPr>
+      </w:pPr>
+      <w:r>
+        <w:rPr>
+          <w:b/>
+          <w:bCs/>
+          <w:sz w:val="24"/>
+          <w:szCs w:val="24"/>
+          <w:lang w:val="en-IE"/>
+        </w:rPr>
+        <w:t xml:space="preserve">Still working with the Free RTOS tasks to try get the two tasks working together.  </w:t>
+      </w:r>
+    </w:p>
+    <w:p>
+      <w:pPr>
+        <w:ind w:firstLine="708"/>
+        <w:rPr>
+          <w:b/>
+          <w:bCs/>
+          <w:sz w:val="24"/>
+          <w:szCs w:val="24"/>
+          <w:lang w:val="en-IE"/>
+        </w:rPr>
+      </w:pPr>
+      <w:r>
+        <w:rPr>
+          <w:b/>
+          <w:bCs/>
+          <w:sz w:val="24"/>
+          <w:szCs w:val="24"/>
+          <w:lang w:val="en-IE"/>
+        </w:rPr>
+        <w:t xml:space="preserve">What I am doing this week: </w:t>
+      </w:r>
+    </w:p>
+    <w:p>
+      <w:pPr>
+        <w:ind w:firstLine="708"/>
+        <w:rPr>
+          <w:b/>
+          <w:bCs/>
+          <w:sz w:val="24"/>
+          <w:szCs w:val="24"/>
+          <w:lang w:val="en-IE"/>
+        </w:rPr>
+      </w:pPr>
+      <w:r>
+        <w:rPr>
+          <w:b/>
+          <w:bCs/>
+          <w:sz w:val="24"/>
+          <w:szCs w:val="24"/>
+          <w:lang w:val="en-IE"/>
+        </w:rPr>
+        <w:t xml:space="preserve">Plans changed to get the Can bus side and AWS and Android application fully done as time constraints may/will hinder the final project. </w:t>
+      </w:r>
+    </w:p>
+    <w:p>
+      <w:pPr>
+        <w:rPr>
+          <w:sz w:val="24"/>
+          <w:szCs w:val="24"/>
+          <w:lang w:val="en-IE"/>
+        </w:rPr>
+      </w:pPr>
+      <w:r>
+        <w:rPr>
+          <w:b/>
+          <w:bCs/>
+          <w:sz w:val="24"/>
+          <w:szCs w:val="24"/>
+          <w:lang w:val="en-IE"/>
+        </w:rPr>
+        <w:tab/>
+        <w:t xml:space="preserve">Are there any blockers: </w:t>
+      </w:r>
+    </w:p>
+    <w:p>
+      <w:pPr>
+        <w:rPr>
+          <w:sz w:val="24"/>
+          <w:szCs w:val="24"/>
+          <w:lang w:val="en-IE"/>
+        </w:rPr>
+      </w:pPr>
+      <w:r>
+        <w:rPr>
+          <w:sz w:val="24"/>
+          <w:szCs w:val="24"/>
+          <w:lang w:val="en-IE"/>
+        </w:rPr>
+        <w:tab/>
+        <w:t>No.</w:t>
+      </w:r>
+    </w:p>
+    <w:p>
+      <w:pPr>
+        <w:rPr>
+          <w:sz w:val="24"/>
+          <w:szCs w:val="24"/>
+          <w:lang w:val="en-IE"/>
+        </w:rPr>
+      </w:pPr>
+    </w:p>
+    <w:p>
+      <w:pPr>
+        <w:rPr>
+          <w:b/>
+          <w:bCs/>
+          <w:color w:val="FF0000"/>
+          <w:sz w:val="24"/>
+          <w:szCs w:val="24"/>
+          <w:lang w:val="en-IE"/>
+        </w:rPr>
+      </w:pPr>
+      <w:r>
+        <w:rPr>
+          <w:b/>
+          <w:bCs/>
+          <w:color w:val="FF0000"/>
+          <w:sz w:val="24"/>
+          <w:szCs w:val="24"/>
+          <w:lang w:val="en-IE"/>
+        </w:rPr>
+        <w:t>26</w:t>
+      </w:r>
+      <w:r>
+        <w:rPr>
+          <w:b/>
+          <w:bCs/>
+          <w:color w:val="FF0000"/>
+          <w:sz w:val="24"/>
+          <w:szCs w:val="24"/>
+          <w:lang w:val="en-IE"/>
+        </w:rPr>
+        <w:t xml:space="preserve">th Apr </w:t>
+      </w:r>
+      <w:r>
+        <w:rPr>
+          <w:b/>
+          <w:bCs/>
+          <w:color w:val="FF0000"/>
+          <w:sz w:val="24"/>
+          <w:szCs w:val="24"/>
+          <w:lang w:val="en-IE"/>
+        </w:rPr>
+        <w:t xml:space="preserve">– </w:t>
+      </w:r>
+      <w:r>
+        <w:rPr>
+          <w:b/>
+          <w:bCs/>
+          <w:color w:val="FF0000"/>
+          <w:sz w:val="24"/>
+          <w:szCs w:val="24"/>
+          <w:lang w:val="en-IE"/>
+        </w:rPr>
+        <w:t>30</w:t>
+      </w:r>
+      <w:r>
+        <w:rPr>
+          <w:b/>
+          <w:bCs/>
+          <w:color w:val="FF0000"/>
+          <w:sz w:val="24"/>
+          <w:szCs w:val="24"/>
+          <w:vertAlign w:val="superscript"/>
+          <w:lang w:val="en-IE"/>
+        </w:rPr>
         <w:t>th</w:t>
       </w:r>
       <w:r>
@@ -5872,18 +6318,7 @@
           <w:szCs w:val="24"/>
           <w:lang w:val="en-IE"/>
         </w:rPr>
-        <w:t xml:space="preserve"> </w:t>
-      </w:r>
-      <w:r>
-        <w:rPr>
-          <w:b/>
-          <w:bCs/>
-          <w:color w:val="FF0000"/>
-          <w:sz w:val="24"/>
-          <w:szCs w:val="24"/>
-          <w:lang w:val="en-IE"/>
-        </w:rPr>
-        <w:t>Apr</w:t>
+        <w:t xml:space="preserve"> Apr</w:t>
       </w:r>
       <w:r>
         <w:rPr>
@@ -5938,272 +6373,7 @@
           <w:szCs w:val="24"/>
           <w:lang w:val="en-IE"/>
         </w:rPr>
-        <w:t xml:space="preserve">Working on using Free RTOS tasks to have two tasks and interchange between tasks every couple of seconds. Looking at using a data struct to transfer data. </w:t>
-      </w:r>
-    </w:p>
-    <w:p>
-      <w:pPr>
-        <w:ind w:firstLine="708"/>
-        <w:rPr>
-          <w:b/>
-          <w:bCs/>
-          <w:sz w:val="24"/>
-          <w:szCs w:val="24"/>
-          <w:lang w:val="en-IE"/>
-        </w:rPr>
-      </w:pPr>
-      <w:r>
-        <w:rPr>
-          <w:b/>
-          <w:bCs/>
-          <w:sz w:val="24"/>
-          <w:szCs w:val="24"/>
-          <w:lang w:val="en-IE"/>
-        </w:rPr>
-        <w:t xml:space="preserve">What I am doing this week: </w:t>
-      </w:r>
-    </w:p>
-    <w:p>
-      <w:pPr>
-        <w:ind w:firstLine="708"/>
-        <w:rPr>
-          <w:b/>
-          <w:bCs/>
-          <w:sz w:val="24"/>
-          <w:szCs w:val="24"/>
-          <w:lang w:val="en-IE"/>
-        </w:rPr>
-      </w:pPr>
-      <w:r>
-        <w:rPr>
-          <w:b/>
-          <w:bCs/>
-          <w:sz w:val="24"/>
-          <w:szCs w:val="24"/>
-          <w:lang w:val="en-IE"/>
-        </w:rPr>
-        <w:t xml:space="preserve">Still working with the Free RTOS tasks to try get the two tasks working together. </w:t>
-      </w:r>
-      <w:r>
-        <w:rPr>
-          <w:b/>
-          <w:bCs/>
-          <w:sz w:val="24"/>
-          <w:szCs w:val="24"/>
-          <w:lang w:val="en-IE"/>
-        </w:rPr>
-        <w:t xml:space="preserve"> </w:t>
-      </w:r>
-    </w:p>
-    <w:p>
-      <w:pPr>
-        <w:rPr>
-          <w:sz w:val="24"/>
-          <w:szCs w:val="24"/>
-          <w:lang w:val="en-IE"/>
-        </w:rPr>
-      </w:pPr>
-      <w:r>
-        <w:rPr>
-          <w:b/>
-          <w:bCs/>
-          <w:sz w:val="24"/>
-          <w:szCs w:val="24"/>
-          <w:lang w:val="en-IE"/>
-        </w:rPr>
-        <w:tab/>
-        <w:t xml:space="preserve">Are there any blockers: </w:t>
-      </w:r>
-    </w:p>
-    <w:p>
-      <w:pPr>
-        <w:rPr>
-          <w:sz w:val="24"/>
-          <w:szCs w:val="24"/>
-          <w:lang w:val="en-IE"/>
-        </w:rPr>
-      </w:pPr>
-      <w:r>
-        <w:rPr>
-          <w:sz w:val="24"/>
-          <w:szCs w:val="24"/>
-          <w:lang w:val="en-IE"/>
-        </w:rPr>
-        <w:tab/>
-        <w:t>No.</w:t>
-      </w:r>
-    </w:p>
-    <w:p>
-      <w:pPr>
-        <w:rPr>
-          <w:sz w:val="24"/>
-          <w:szCs w:val="24"/>
-          <w:lang w:val="en-IE"/>
-        </w:rPr>
-      </w:pPr>
-    </w:p>
-    <w:p>
-      <w:pPr>
-        <w:rPr>
-          <w:sz w:val="24"/>
-          <w:szCs w:val="24"/>
-          <w:lang w:val="en-IE"/>
-        </w:rPr>
-      </w:pPr>
-    </w:p>
-    <w:p>
-      <w:pPr>
-        <w:rPr>
-          <w:sz w:val="24"/>
-          <w:szCs w:val="24"/>
-          <w:lang w:val="en-IE"/>
-        </w:rPr>
-      </w:pPr>
-    </w:p>
-    <w:p>
-      <w:pPr>
-        <w:rPr>
-          <w:b/>
-          <w:bCs/>
-          <w:color w:val="FF0000"/>
-          <w:sz w:val="24"/>
-          <w:szCs w:val="24"/>
-          <w:lang w:val="en-IE"/>
-        </w:rPr>
-      </w:pPr>
-      <w:r>
-        <w:rPr>
-          <w:b/>
-          <w:bCs/>
-          <w:color w:val="FF0000"/>
-          <w:sz w:val="24"/>
-          <w:szCs w:val="24"/>
-          <w:lang w:val="en-IE"/>
-        </w:rPr>
-        <w:lastRenderedPageBreak/>
-        <w:t>1</w:t>
-      </w:r>
-      <w:r>
-        <w:rPr>
-          <w:b/>
-          <w:bCs/>
-          <w:color w:val="FF0000"/>
-          <w:sz w:val="24"/>
-          <w:szCs w:val="24"/>
-          <w:lang w:val="en-IE"/>
-        </w:rPr>
-        <w:t>9</w:t>
-      </w:r>
-      <w:r>
-        <w:rPr>
-          <w:b/>
-          <w:bCs/>
-          <w:color w:val="FF0000"/>
-          <w:sz w:val="24"/>
-          <w:szCs w:val="24"/>
-          <w:lang w:val="en-IE"/>
-        </w:rPr>
-        <w:t xml:space="preserve">th Apr </w:t>
-      </w:r>
-      <w:r>
-        <w:rPr>
-          <w:b/>
-          <w:bCs/>
-          <w:color w:val="FF0000"/>
-          <w:sz w:val="24"/>
-          <w:szCs w:val="24"/>
-          <w:lang w:val="en-IE"/>
-        </w:rPr>
-        <w:t xml:space="preserve">– </w:t>
-      </w:r>
-      <w:r>
-        <w:rPr>
-          <w:b/>
-          <w:bCs/>
-          <w:color w:val="FF0000"/>
-          <w:sz w:val="24"/>
-          <w:szCs w:val="24"/>
-          <w:lang w:val="en-IE"/>
-        </w:rPr>
-        <w:t>23</w:t>
-      </w:r>
-      <w:r>
-        <w:rPr>
-          <w:b/>
-          <w:bCs/>
-          <w:color w:val="FF0000"/>
-          <w:sz w:val="24"/>
-          <w:szCs w:val="24"/>
-          <w:vertAlign w:val="superscript"/>
-          <w:lang w:val="en-IE"/>
-        </w:rPr>
-        <w:t>rd</w:t>
-      </w:r>
-      <w:r>
-        <w:rPr>
-          <w:b/>
-          <w:bCs/>
-          <w:color w:val="FF0000"/>
-          <w:sz w:val="24"/>
-          <w:szCs w:val="24"/>
-          <w:lang w:val="en-IE"/>
-        </w:rPr>
-        <w:t xml:space="preserve"> Apr</w:t>
-      </w:r>
-      <w:r>
-        <w:rPr>
-          <w:b/>
-          <w:bCs/>
-          <w:color w:val="FF0000"/>
-          <w:sz w:val="24"/>
-          <w:szCs w:val="24"/>
-          <w:lang w:val="en-IE"/>
-        </w:rPr>
-        <w:t xml:space="preserve">: </w:t>
-      </w:r>
-    </w:p>
-    <w:p>
-      <w:pPr>
-        <w:rPr>
-          <w:b/>
-          <w:bCs/>
-          <w:sz w:val="24"/>
-          <w:szCs w:val="24"/>
-          <w:lang w:val="en-IE"/>
-        </w:rPr>
-      </w:pPr>
-      <w:r>
-        <w:rPr>
-          <w:b/>
-          <w:bCs/>
-          <w:sz w:val="24"/>
-          <w:szCs w:val="24"/>
-          <w:lang w:val="en-IE"/>
-        </w:rPr>
-        <w:tab/>
-        <w:t xml:space="preserve">What I did last week: </w:t>
-      </w:r>
-    </w:p>
-    <w:p>
-      <w:pPr>
-        <w:ind w:firstLine="708"/>
-        <w:rPr>
-          <w:b/>
-          <w:bCs/>
-          <w:sz w:val="24"/>
-          <w:szCs w:val="24"/>
-          <w:lang w:val="en-IE"/>
-        </w:rPr>
-      </w:pPr>
-      <w:r>
-        <w:rPr>
-          <w:b/>
-          <w:bCs/>
-          <w:sz w:val="24"/>
-          <w:szCs w:val="24"/>
-          <w:lang w:val="en-IE"/>
-        </w:rPr>
-        <w:t xml:space="preserve">Still working with the Free RTOS tasks to try get the two tasks working together.  </w:t>
+        <w:t xml:space="preserve">Plans changed to get the Can bus side and AWS and Android application fully done as time constraints may/will hinder the final project. </w:t>
       </w:r>
     </w:p>
     <w:p>
@@ -6695,7 +6865,7 @@
   <w:style w:type="paragraph" w:default="1" w:styleId="Normal">
     <w:name w:val="Normal"/>
     <w:qFormat/>
-    <w:rsid w:val="000D0847"/>
+    <w:rsid w:val="00A34BE5"/>
   </w:style>
   <w:style w:type="character" w:default="1" w:styleId="DefaultParagraphFont">
     <w:name w:val="Default Paragraph Font"/>

</xml_diff>

<commit_message>
Adding log for 26th to 30th April
</commit_message>
<xml_diff>
--- a/WeeklyUpdate.docx
+++ b/WeeklyUpdate.docx
@@ -1051,25 +1051,7 @@
           <w:szCs w:val="24"/>
           <w:lang w:val="en-IE"/>
         </w:rPr>
-        <w:t xml:space="preserve">More development on the android User interface and development on the </w:t>
-      </w:r>
-      <w:proofErr w:type="spellStart"/>
-      <w:r>
-        <w:rPr>
-          <w:sz w:val="24"/>
-          <w:szCs w:val="24"/>
-          <w:lang w:val="en-IE"/>
-        </w:rPr>
-        <w:t>Canbus</w:t>
-      </w:r>
-      <w:proofErr w:type="spellEnd"/>
-      <w:r>
-        <w:rPr>
-          <w:sz w:val="24"/>
-          <w:szCs w:val="24"/>
-          <w:lang w:val="en-IE"/>
-        </w:rPr>
-        <w:t xml:space="preserve"> side. Reading documentation on the devices I will </w:t>
+        <w:t xml:space="preserve">More development on the android User interface and development on the Canbus side. Reading documentation on the devices I will </w:t>
       </w:r>
       <w:r>
         <w:rPr>
@@ -1287,25 +1269,7 @@
           <w:szCs w:val="24"/>
           <w:lang w:val="en-IE"/>
         </w:rPr>
-        <w:t xml:space="preserve">More development on the android User interface and development on the </w:t>
-      </w:r>
-      <w:proofErr w:type="spellStart"/>
-      <w:r>
-        <w:rPr>
-          <w:sz w:val="24"/>
-          <w:szCs w:val="24"/>
-          <w:lang w:val="en-IE"/>
-        </w:rPr>
-        <w:t>Canbus</w:t>
-      </w:r>
-      <w:proofErr w:type="spellEnd"/>
-      <w:r>
-        <w:rPr>
-          <w:sz w:val="24"/>
-          <w:szCs w:val="24"/>
-          <w:lang w:val="en-IE"/>
-        </w:rPr>
-        <w:t xml:space="preserve"> side. Reading documentation on the devices I will be using. </w:t>
+        <w:t xml:space="preserve">More development on the android User interface and development on the Canbus side. Reading documentation on the devices I will be using. </w:t>
       </w:r>
     </w:p>
     <w:p>
@@ -1347,25 +1311,7 @@
           <w:szCs w:val="24"/>
           <w:lang w:val="en-IE"/>
         </w:rPr>
-        <w:t xml:space="preserve">Development on the </w:t>
-      </w:r>
-      <w:proofErr w:type="spellStart"/>
-      <w:r>
-        <w:rPr>
-          <w:sz w:val="24"/>
-          <w:szCs w:val="24"/>
-          <w:lang w:val="en-IE"/>
-        </w:rPr>
-        <w:t>Canbus</w:t>
-      </w:r>
-      <w:proofErr w:type="spellEnd"/>
-      <w:r>
-        <w:rPr>
-          <w:sz w:val="24"/>
-          <w:szCs w:val="24"/>
-          <w:lang w:val="en-IE"/>
-        </w:rPr>
-        <w:t>. Reading more documentation.</w:t>
+        <w:t>Development on the Canbus. Reading more documentation.</w:t>
       </w:r>
     </w:p>
     <w:p>
@@ -1586,25 +1532,7 @@
           <w:szCs w:val="24"/>
           <w:lang w:val="en-IE"/>
         </w:rPr>
-        <w:t xml:space="preserve">More development on the android User interface and development on the </w:t>
-      </w:r>
-      <w:proofErr w:type="spellStart"/>
-      <w:r>
-        <w:rPr>
-          <w:sz w:val="24"/>
-          <w:szCs w:val="24"/>
-          <w:lang w:val="en-IE"/>
-        </w:rPr>
-        <w:t>Canbus</w:t>
-      </w:r>
-      <w:proofErr w:type="spellEnd"/>
-      <w:r>
-        <w:rPr>
-          <w:sz w:val="24"/>
-          <w:szCs w:val="24"/>
-          <w:lang w:val="en-IE"/>
-        </w:rPr>
-        <w:t xml:space="preserve"> side. Reading documentation on the devices I will be using. </w:t>
+        <w:t xml:space="preserve">More development on the android User interface and development on the Canbus side. Reading documentation on the devices I will be using. </w:t>
       </w:r>
     </w:p>
     <w:p>
@@ -1674,25 +1602,7 @@
           <w:szCs w:val="24"/>
           <w:lang w:val="en-IE"/>
         </w:rPr>
-        <w:t xml:space="preserve">Development on the </w:t>
-      </w:r>
-      <w:proofErr w:type="spellStart"/>
-      <w:r>
-        <w:rPr>
-          <w:sz w:val="24"/>
-          <w:szCs w:val="24"/>
-          <w:lang w:val="en-IE"/>
-        </w:rPr>
-        <w:t>Canbus</w:t>
-      </w:r>
-      <w:proofErr w:type="spellEnd"/>
-      <w:r>
-        <w:rPr>
-          <w:sz w:val="24"/>
-          <w:szCs w:val="24"/>
-          <w:lang w:val="en-IE"/>
-        </w:rPr>
-        <w:t>. Reading more documentation.</w:t>
+        <w:t>Development on the Canbus. Reading more documentation.</w:t>
       </w:r>
     </w:p>
     <w:p>
@@ -1923,25 +1833,7 @@
           <w:szCs w:val="24"/>
           <w:lang w:val="en-IE"/>
         </w:rPr>
-        <w:t xml:space="preserve">Development on the </w:t>
-      </w:r>
-      <w:proofErr w:type="spellStart"/>
-      <w:r>
-        <w:rPr>
-          <w:sz w:val="24"/>
-          <w:szCs w:val="24"/>
-          <w:lang w:val="en-IE"/>
-        </w:rPr>
-        <w:t>Canbus</w:t>
-      </w:r>
-      <w:proofErr w:type="spellEnd"/>
-      <w:r>
-        <w:rPr>
-          <w:sz w:val="24"/>
-          <w:szCs w:val="24"/>
-          <w:lang w:val="en-IE"/>
-        </w:rPr>
-        <w:t>. Reading more documentation.</w:t>
+        <w:t>Development on the Canbus. Reading more documentation.</w:t>
       </w:r>
     </w:p>
     <w:p>
@@ -1993,25 +1885,7 @@
           <w:szCs w:val="24"/>
           <w:lang w:val="en-IE"/>
         </w:rPr>
-        <w:t xml:space="preserve">Reading more into My SQL and AWS, trying to work with </w:t>
-      </w:r>
-      <w:proofErr w:type="spellStart"/>
-      <w:r>
-        <w:rPr>
-          <w:sz w:val="24"/>
-          <w:szCs w:val="24"/>
-          <w:lang w:val="en-IE"/>
-        </w:rPr>
-        <w:t>MCUxpresso</w:t>
-      </w:r>
-      <w:proofErr w:type="spellEnd"/>
-      <w:r>
-        <w:rPr>
-          <w:sz w:val="24"/>
-          <w:szCs w:val="24"/>
-          <w:lang w:val="en-IE"/>
-        </w:rPr>
-        <w:t xml:space="preserve"> as hardware has not arrived.</w:t>
+        <w:t>Reading more into My SQL and AWS, trying to work with MCUxpresso as hardware has not arrived.</w:t>
       </w:r>
     </w:p>
     <w:p>
@@ -2232,25 +2106,7 @@
           <w:szCs w:val="24"/>
           <w:lang w:val="en-IE"/>
         </w:rPr>
-        <w:t xml:space="preserve">Reading more into My SQL and AWS, trying to work with </w:t>
-      </w:r>
-      <w:proofErr w:type="spellStart"/>
-      <w:r>
-        <w:rPr>
-          <w:sz w:val="24"/>
-          <w:szCs w:val="24"/>
-          <w:lang w:val="en-IE"/>
-        </w:rPr>
-        <w:t>MCUxpresso</w:t>
-      </w:r>
-      <w:proofErr w:type="spellEnd"/>
-      <w:r>
-        <w:rPr>
-          <w:sz w:val="24"/>
-          <w:szCs w:val="24"/>
-          <w:lang w:val="en-IE"/>
-        </w:rPr>
-        <w:t xml:space="preserve"> as hardware has not arrived.</w:t>
+        <w:t>Reading more into My SQL and AWS, trying to work with MCUxpresso as hardware has not arrived.</w:t>
       </w:r>
     </w:p>
     <w:p>
@@ -2292,20 +2148,98 @@
           <w:szCs w:val="24"/>
           <w:lang w:val="en-IE"/>
         </w:rPr>
-        <w:t xml:space="preserve">Started coding an example in </w:t>
-      </w:r>
-      <w:proofErr w:type="spellStart"/>
-      <w:r>
-        <w:rPr>
-          <w:sz w:val="24"/>
-          <w:szCs w:val="24"/>
-          <w:lang w:val="en-IE"/>
-        </w:rPr>
-        <w:t>MCUxpresso</w:t>
-      </w:r>
-      <w:proofErr w:type="spellEnd"/>
-      <w:r>
-        <w:rPr>
+        <w:t xml:space="preserve">Started coding an example in MCUxpresso </w:t>
+      </w:r>
+      <w:r>
+        <w:rPr>
+          <w:sz w:val="24"/>
+          <w:szCs w:val="24"/>
+          <w:lang w:val="en-IE"/>
+        </w:rPr>
+        <w:t xml:space="preserve">the shows the internal loopback working in the freedom k64f. Progress slow due to assignments and exams. </w:t>
+      </w:r>
+    </w:p>
+    <w:p>
+      <w:pPr>
+        <w:rPr>
+          <w:sz w:val="24"/>
+          <w:szCs w:val="24"/>
+          <w:lang w:val="en-IE"/>
+        </w:rPr>
+      </w:pPr>
+      <w:r>
+        <w:rPr>
+          <w:b/>
+          <w:bCs/>
+          <w:sz w:val="24"/>
+          <w:szCs w:val="24"/>
+          <w:lang w:val="en-IE"/>
+        </w:rPr>
+        <w:tab/>
+        <w:t xml:space="preserve">Are there any blockers: </w:t>
+      </w:r>
+    </w:p>
+    <w:p>
+      <w:pPr>
+        <w:rPr>
+          <w:sz w:val="24"/>
+          <w:szCs w:val="24"/>
+          <w:lang w:val="en-IE"/>
+        </w:rPr>
+      </w:pPr>
+      <w:r>
+        <w:rPr>
+          <w:sz w:val="24"/>
+          <w:szCs w:val="24"/>
+          <w:lang w:val="en-IE"/>
+        </w:rPr>
+        <w:tab/>
+      </w:r>
+      <w:r>
+        <w:rPr>
+          <w:sz w:val="24"/>
+          <w:szCs w:val="24"/>
+          <w:lang w:val="en-IE"/>
+        </w:rPr>
+        <w:t>No.</w:t>
+      </w:r>
+    </w:p>
+    <w:p>
+      <w:pPr>
+        <w:rPr>
+          <w:sz w:val="24"/>
+          <w:szCs w:val="24"/>
+          <w:lang w:val="en-IE"/>
+        </w:rPr>
+      </w:pPr>
+    </w:p>
+    <w:p>
+      <w:pPr>
+        <w:rPr>
+          <w:b/>
+          <w:bCs/>
+          <w:color w:val="FF0000"/>
+          <w:sz w:val="24"/>
+          <w:szCs w:val="24"/>
+          <w:lang w:val="en-IE"/>
+        </w:rPr>
+      </w:pPr>
+      <w:r>
+        <w:rPr>
+          <w:b/>
+          <w:bCs/>
+          <w:color w:val="FF0000"/>
+          <w:sz w:val="24"/>
+          <w:szCs w:val="24"/>
+          <w:lang w:val="en-IE"/>
+        </w:rPr>
+        <w:t>14th</w:t>
+      </w:r>
+      <w:r>
+        <w:rPr>
+          <w:b/>
+          <w:bCs/>
+          <w:color w:val="FF0000"/>
           <w:sz w:val="24"/>
           <w:szCs w:val="24"/>
           <w:lang w:val="en-IE"/>
@@ -2314,102 +2248,6 @@
       </w:r>
       <w:r>
         <w:rPr>
-          <w:sz w:val="24"/>
-          <w:szCs w:val="24"/>
-          <w:lang w:val="en-IE"/>
-        </w:rPr>
-        <w:t xml:space="preserve">the shows the internal loopback working in the freedom k64f. Progress slow due to assignments and exams. </w:t>
-      </w:r>
-    </w:p>
-    <w:p>
-      <w:pPr>
-        <w:rPr>
-          <w:sz w:val="24"/>
-          <w:szCs w:val="24"/>
-          <w:lang w:val="en-IE"/>
-        </w:rPr>
-      </w:pPr>
-      <w:r>
-        <w:rPr>
-          <w:b/>
-          <w:bCs/>
-          <w:sz w:val="24"/>
-          <w:szCs w:val="24"/>
-          <w:lang w:val="en-IE"/>
-        </w:rPr>
-        <w:tab/>
-        <w:t xml:space="preserve">Are there any blockers: </w:t>
-      </w:r>
-    </w:p>
-    <w:p>
-      <w:pPr>
-        <w:rPr>
-          <w:sz w:val="24"/>
-          <w:szCs w:val="24"/>
-          <w:lang w:val="en-IE"/>
-        </w:rPr>
-      </w:pPr>
-      <w:r>
-        <w:rPr>
-          <w:sz w:val="24"/>
-          <w:szCs w:val="24"/>
-          <w:lang w:val="en-IE"/>
-        </w:rPr>
-        <w:tab/>
-      </w:r>
-      <w:r>
-        <w:rPr>
-          <w:sz w:val="24"/>
-          <w:szCs w:val="24"/>
-          <w:lang w:val="en-IE"/>
-        </w:rPr>
-        <w:t>No.</w:t>
-      </w:r>
-    </w:p>
-    <w:p>
-      <w:pPr>
-        <w:rPr>
-          <w:sz w:val="24"/>
-          <w:szCs w:val="24"/>
-          <w:lang w:val="en-IE"/>
-        </w:rPr>
-      </w:pPr>
-    </w:p>
-    <w:p>
-      <w:pPr>
-        <w:rPr>
-          <w:b/>
-          <w:bCs/>
-          <w:color w:val="FF0000"/>
-          <w:sz w:val="24"/>
-          <w:szCs w:val="24"/>
-          <w:lang w:val="en-IE"/>
-        </w:rPr>
-      </w:pPr>
-      <w:r>
-        <w:rPr>
-          <w:b/>
-          <w:bCs/>
-          <w:color w:val="FF0000"/>
-          <w:sz w:val="24"/>
-          <w:szCs w:val="24"/>
-          <w:lang w:val="en-IE"/>
-        </w:rPr>
-        <w:t>14th</w:t>
-      </w:r>
-      <w:r>
-        <w:rPr>
-          <w:b/>
-          <w:bCs/>
-          <w:color w:val="FF0000"/>
-          <w:sz w:val="24"/>
-          <w:szCs w:val="24"/>
-          <w:lang w:val="en-IE"/>
-        </w:rPr>
-        <w:t xml:space="preserve"> </w:t>
-      </w:r>
-      <w:r>
-        <w:rPr>
           <w:b/>
           <w:bCs/>
           <w:color w:val="FF0000"/>
@@ -2513,25 +2351,7 @@
           <w:szCs w:val="24"/>
           <w:lang w:val="en-IE"/>
         </w:rPr>
-        <w:t xml:space="preserve">Started coding an example in </w:t>
-      </w:r>
-      <w:proofErr w:type="spellStart"/>
-      <w:r>
-        <w:rPr>
-          <w:sz w:val="24"/>
-          <w:szCs w:val="24"/>
-          <w:lang w:val="en-IE"/>
-        </w:rPr>
-        <w:t>MCUxpresso</w:t>
-      </w:r>
-      <w:proofErr w:type="spellEnd"/>
-      <w:r>
-        <w:rPr>
-          <w:sz w:val="24"/>
-          <w:szCs w:val="24"/>
-          <w:lang w:val="en-IE"/>
-        </w:rPr>
-        <w:t xml:space="preserve"> the shows the internal loopback working in the freedom k64f. Progress slow due to assignments and exams. </w:t>
+        <w:t xml:space="preserve">Started coding an example in MCUxpresso the shows the internal loopback working in the freedom k64f. Progress slow due to assignments and exams. </w:t>
       </w:r>
     </w:p>
     <w:p>
@@ -3115,27 +2935,8 @@
           <w:szCs w:val="24"/>
           <w:lang w:val="en-IE"/>
         </w:rPr>
-        <w:t xml:space="preserve">Worked on the </w:t>
-      </w:r>
-      <w:proofErr w:type="spellStart"/>
-      <w:r>
-        <w:rPr>
-          <w:sz w:val="24"/>
-          <w:szCs w:val="24"/>
-          <w:lang w:val="en-IE"/>
-        </w:rPr>
-        <w:t>Wifi</w:t>
-      </w:r>
-      <w:proofErr w:type="spellEnd"/>
-      <w:r>
-        <w:rPr>
-          <w:sz w:val="24"/>
-          <w:szCs w:val="24"/>
-          <w:lang w:val="en-IE"/>
-        </w:rPr>
-        <w:t xml:space="preserve"> and got the </w:t>
-      </w:r>
-      <w:proofErr w:type="spellStart"/>
+        <w:t xml:space="preserve">Worked on the Wifi and got the </w:t>
+      </w:r>
       <w:r>
         <w:rPr>
           <w:sz w:val="24"/>
@@ -3150,16 +2951,7 @@
           <w:szCs w:val="24"/>
           <w:lang w:val="en-IE"/>
         </w:rPr>
-        <w:t>ifi</w:t>
-      </w:r>
-      <w:proofErr w:type="spellEnd"/>
-      <w:r>
-        <w:rPr>
-          <w:sz w:val="24"/>
-          <w:szCs w:val="24"/>
-          <w:lang w:val="en-IE"/>
-        </w:rPr>
-        <w:t xml:space="preserve"> board connecting using examples now trying to get an AWS example up and running. </w:t>
+        <w:t xml:space="preserve">ifi board connecting using examples now trying to get an AWS example up and running. </w:t>
       </w:r>
       <w:r>
         <w:rPr>
@@ -3395,43 +3187,7 @@
           <w:szCs w:val="24"/>
           <w:lang w:val="en-IE"/>
         </w:rPr>
-        <w:t xml:space="preserve">Worked on the </w:t>
-      </w:r>
-      <w:proofErr w:type="spellStart"/>
-      <w:r>
-        <w:rPr>
-          <w:sz w:val="24"/>
-          <w:szCs w:val="24"/>
-          <w:lang w:val="en-IE"/>
-        </w:rPr>
-        <w:t>Wifi</w:t>
-      </w:r>
-      <w:proofErr w:type="spellEnd"/>
-      <w:r>
-        <w:rPr>
-          <w:sz w:val="24"/>
-          <w:szCs w:val="24"/>
-          <w:lang w:val="en-IE"/>
-        </w:rPr>
-        <w:t xml:space="preserve"> and got the </w:t>
-      </w:r>
-      <w:proofErr w:type="spellStart"/>
-      <w:r>
-        <w:rPr>
-          <w:sz w:val="24"/>
-          <w:szCs w:val="24"/>
-          <w:lang w:val="en-IE"/>
-        </w:rPr>
-        <w:t>Wifi</w:t>
-      </w:r>
-      <w:proofErr w:type="spellEnd"/>
-      <w:r>
-        <w:rPr>
-          <w:sz w:val="24"/>
-          <w:szCs w:val="24"/>
-          <w:lang w:val="en-IE"/>
-        </w:rPr>
-        <w:t xml:space="preserve"> board connecting using examples now trying to get an AWS example up and running. Started Project report and poster.</w:t>
+        <w:t>Worked on the Wifi and got the Wifi board connecting using examples now trying to get an AWS example up and running. Started Project report and poster.</w:t>
       </w:r>
     </w:p>
     <w:p>
@@ -3619,43 +3375,7 @@
           <w:szCs w:val="24"/>
           <w:lang w:val="en-IE"/>
         </w:rPr>
-        <w:t xml:space="preserve">Worked on the </w:t>
-      </w:r>
-      <w:proofErr w:type="spellStart"/>
-      <w:r>
-        <w:rPr>
-          <w:sz w:val="24"/>
-          <w:szCs w:val="24"/>
-          <w:lang w:val="en-IE"/>
-        </w:rPr>
-        <w:t>Wifi</w:t>
-      </w:r>
-      <w:proofErr w:type="spellEnd"/>
-      <w:r>
-        <w:rPr>
-          <w:sz w:val="24"/>
-          <w:szCs w:val="24"/>
-          <w:lang w:val="en-IE"/>
-        </w:rPr>
-        <w:t xml:space="preserve"> and got the </w:t>
-      </w:r>
-      <w:proofErr w:type="spellStart"/>
-      <w:r>
-        <w:rPr>
-          <w:sz w:val="24"/>
-          <w:szCs w:val="24"/>
-          <w:lang w:val="en-IE"/>
-        </w:rPr>
-        <w:t>Wifi</w:t>
-      </w:r>
-      <w:proofErr w:type="spellEnd"/>
-      <w:r>
-        <w:rPr>
-          <w:sz w:val="24"/>
-          <w:szCs w:val="24"/>
-          <w:lang w:val="en-IE"/>
-        </w:rPr>
-        <w:t xml:space="preserve"> board connecting using examples now trying to get an AWS example up and running. Started Project report and poster.</w:t>
+        <w:t>Worked on the Wifi and got the Wifi board connecting using examples now trying to get an AWS example up and running. Started Project report and poster.</w:t>
       </w:r>
     </w:p>
     <w:p>
@@ -3703,25 +3423,7 @@
           <w:szCs w:val="24"/>
           <w:lang w:val="en-IE"/>
         </w:rPr>
-        <w:t xml:space="preserve">and adding more in the project report and the poster. Also working on the external loop of the </w:t>
-      </w:r>
-      <w:proofErr w:type="spellStart"/>
-      <w:r>
-        <w:rPr>
-          <w:sz w:val="24"/>
-          <w:szCs w:val="24"/>
-          <w:lang w:val="en-IE"/>
-        </w:rPr>
-        <w:t>Canbus</w:t>
-      </w:r>
-      <w:proofErr w:type="spellEnd"/>
-      <w:r>
-        <w:rPr>
-          <w:sz w:val="24"/>
-          <w:szCs w:val="24"/>
-          <w:lang w:val="en-IE"/>
-        </w:rPr>
-        <w:t xml:space="preserve">. </w:t>
+        <w:t xml:space="preserve">and adding more in the project report and the poster. Also working on the external loop of the Canbus. </w:t>
       </w:r>
     </w:p>
     <w:p>
@@ -3920,25 +3622,7 @@
           <w:szCs w:val="24"/>
           <w:lang w:val="en-IE"/>
         </w:rPr>
-        <w:t xml:space="preserve">Still working with the AWS and WIFI and adding more in the project report and the poster. Also working on the external loop of the </w:t>
-      </w:r>
-      <w:proofErr w:type="spellStart"/>
-      <w:r>
-        <w:rPr>
-          <w:sz w:val="24"/>
-          <w:szCs w:val="24"/>
-          <w:lang w:val="en-IE"/>
-        </w:rPr>
-        <w:t>Canbus</w:t>
-      </w:r>
-      <w:proofErr w:type="spellEnd"/>
-      <w:r>
-        <w:rPr>
-          <w:sz w:val="24"/>
-          <w:szCs w:val="24"/>
-          <w:lang w:val="en-IE"/>
-        </w:rPr>
-        <w:t xml:space="preserve">. </w:t>
+        <w:t xml:space="preserve">Still working with the AWS and WIFI and adding more in the project report and the poster. Also working on the external loop of the Canbus. </w:t>
       </w:r>
     </w:p>
     <w:p>
@@ -3978,43 +3662,7 @@
           <w:szCs w:val="24"/>
           <w:lang w:val="en-IE"/>
         </w:rPr>
-        <w:t xml:space="preserve">AWS IOT core is connected to the Freedom K64f via the Wi-Fi board and I can monitor messages on AWS, I am using the accelerometer </w:t>
-      </w:r>
-      <w:proofErr w:type="gramStart"/>
-      <w:r>
-        <w:rPr>
-          <w:sz w:val="24"/>
-          <w:szCs w:val="24"/>
-          <w:lang w:val="en-IE"/>
-        </w:rPr>
-        <w:t>at the moment</w:t>
-      </w:r>
-      <w:proofErr w:type="gramEnd"/>
-      <w:r>
-        <w:rPr>
-          <w:sz w:val="24"/>
-          <w:szCs w:val="24"/>
-          <w:lang w:val="en-IE"/>
-        </w:rPr>
-        <w:t xml:space="preserve"> as I still working on the </w:t>
-      </w:r>
-      <w:proofErr w:type="spellStart"/>
-      <w:r>
-        <w:rPr>
-          <w:sz w:val="24"/>
-          <w:szCs w:val="24"/>
-          <w:lang w:val="en-IE"/>
-        </w:rPr>
-        <w:t>Canbus</w:t>
-      </w:r>
-      <w:proofErr w:type="spellEnd"/>
-      <w:r>
-        <w:rPr>
-          <w:sz w:val="24"/>
-          <w:szCs w:val="24"/>
-          <w:lang w:val="en-IE"/>
-        </w:rPr>
-        <w:t xml:space="preserve"> to transmit messages to AWS. </w:t>
+        <w:t xml:space="preserve">AWS IOT core is connected to the Freedom K64f via the Wi-Fi board and I can monitor messages on AWS, I am using the accelerometer at the moment as I still working on the Canbus to transmit messages to AWS. </w:t>
       </w:r>
     </w:p>
     <w:p>
@@ -4203,43 +3851,7 @@
           <w:szCs w:val="24"/>
           <w:lang w:val="en-IE"/>
         </w:rPr>
-        <w:t xml:space="preserve">AWS IOT core is connected to the Freedom K64f via the Wi-Fi board and I can monitor messages on AWS, I am using the accelerometer </w:t>
-      </w:r>
-      <w:proofErr w:type="gramStart"/>
-      <w:r>
-        <w:rPr>
-          <w:sz w:val="24"/>
-          <w:szCs w:val="24"/>
-          <w:lang w:val="en-IE"/>
-        </w:rPr>
-        <w:t>at the moment</w:t>
-      </w:r>
-      <w:proofErr w:type="gramEnd"/>
-      <w:r>
-        <w:rPr>
-          <w:sz w:val="24"/>
-          <w:szCs w:val="24"/>
-          <w:lang w:val="en-IE"/>
-        </w:rPr>
-        <w:t xml:space="preserve"> as I still working on the </w:t>
-      </w:r>
-      <w:proofErr w:type="spellStart"/>
-      <w:r>
-        <w:rPr>
-          <w:sz w:val="24"/>
-          <w:szCs w:val="24"/>
-          <w:lang w:val="en-IE"/>
-        </w:rPr>
-        <w:t>Canbus</w:t>
-      </w:r>
-      <w:proofErr w:type="spellEnd"/>
-      <w:r>
-        <w:rPr>
-          <w:sz w:val="24"/>
-          <w:szCs w:val="24"/>
-          <w:lang w:val="en-IE"/>
-        </w:rPr>
-        <w:t xml:space="preserve"> to transmit messages to AWS. </w:t>
+        <w:t xml:space="preserve">AWS IOT core is connected to the Freedom K64f via the Wi-Fi board and I can monitor messages on AWS, I am using the accelerometer at the moment as I still working on the Canbus to transmit messages to AWS. </w:t>
       </w:r>
     </w:p>
     <w:p>
@@ -4279,25 +3891,7 @@
           <w:szCs w:val="24"/>
           <w:lang w:val="en-IE"/>
         </w:rPr>
-        <w:t xml:space="preserve">Android application that will be used to display the data is laid out with the data that I will expect to receive. I want to add graph into the application, but I will </w:t>
-      </w:r>
-      <w:proofErr w:type="gramStart"/>
-      <w:r>
-        <w:rPr>
-          <w:sz w:val="24"/>
-          <w:szCs w:val="24"/>
-          <w:lang w:val="en-IE"/>
-        </w:rPr>
-        <w:t>look into</w:t>
-      </w:r>
-      <w:proofErr w:type="gramEnd"/>
-      <w:r>
-        <w:rPr>
-          <w:sz w:val="24"/>
-          <w:szCs w:val="24"/>
-          <w:lang w:val="en-IE"/>
-        </w:rPr>
-        <w:t xml:space="preserve"> that down the road when I have the basics working and I am happy with them. The android application is connected to AWS and Is receiving the messages via AWS Shadow which enables me to have my project serverless. </w:t>
+        <w:t xml:space="preserve">Android application that will be used to display the data is laid out with the data that I will expect to receive. I want to add graph into the application, but I will look into that down the road when I have the basics working and I am happy with them. The android application is connected to AWS and Is receiving the messages via AWS Shadow which enables me to have my project serverless. </w:t>
       </w:r>
     </w:p>
     <w:p>
@@ -4595,25 +4189,7 @@
           <w:szCs w:val="24"/>
           <w:lang w:val="en-IE"/>
         </w:rPr>
-        <w:t xml:space="preserve">Android application that will be used to display the data is laid out with the data that I will expect to receive. I want to add graph into the application, but I will </w:t>
-      </w:r>
-      <w:proofErr w:type="gramStart"/>
-      <w:r>
-        <w:rPr>
-          <w:sz w:val="24"/>
-          <w:szCs w:val="24"/>
-          <w:lang w:val="en-IE"/>
-        </w:rPr>
-        <w:t>look into</w:t>
-      </w:r>
-      <w:proofErr w:type="gramEnd"/>
-      <w:r>
-        <w:rPr>
-          <w:sz w:val="24"/>
-          <w:szCs w:val="24"/>
-          <w:lang w:val="en-IE"/>
-        </w:rPr>
-        <w:t xml:space="preserve"> that down the road when I have the basics working and I am happy with them. The android application is connected to AWS and Is receiving the messages via AWS Shadow which enables me to have my project serverless. </w:t>
+        <w:t xml:space="preserve">Android application that will be used to display the data is laid out with the data that I will expect to receive. I want to add graph into the application, but I will look into that down the road when I have the basics working and I am happy with them. The android application is connected to AWS and Is receiving the messages via AWS Shadow which enables me to have my project serverless. </w:t>
       </w:r>
     </w:p>
     <w:p>
@@ -4653,43 +4229,7 @@
           <w:szCs w:val="24"/>
           <w:lang w:val="en-IE"/>
         </w:rPr>
-        <w:t xml:space="preserve">Android Application is ready to receive data from </w:t>
-      </w:r>
-      <w:proofErr w:type="spellStart"/>
-      <w:r>
-        <w:rPr>
-          <w:sz w:val="24"/>
-          <w:szCs w:val="24"/>
-          <w:lang w:val="en-IE"/>
-        </w:rPr>
-        <w:t>Canbus</w:t>
-      </w:r>
-      <w:proofErr w:type="spellEnd"/>
-      <w:r>
-        <w:rPr>
-          <w:sz w:val="24"/>
-          <w:szCs w:val="24"/>
-          <w:lang w:val="en-IE"/>
-        </w:rPr>
-        <w:t xml:space="preserve"> as I will change to working with the </w:t>
-      </w:r>
-      <w:proofErr w:type="spellStart"/>
-      <w:r>
-        <w:rPr>
-          <w:sz w:val="24"/>
-          <w:szCs w:val="24"/>
-          <w:lang w:val="en-IE"/>
-        </w:rPr>
-        <w:t>Canbus</w:t>
-      </w:r>
-      <w:proofErr w:type="spellEnd"/>
-      <w:r>
-        <w:rPr>
-          <w:sz w:val="24"/>
-          <w:szCs w:val="24"/>
-          <w:lang w:val="en-IE"/>
-        </w:rPr>
-        <w:t xml:space="preserve"> again to get it communicating and the data passed to the phone via AWS. </w:t>
+        <w:t xml:space="preserve">Android Application is ready to receive data from Canbus as I will change to working with the Canbus again to get it communicating and the data passed to the phone via AWS. </w:t>
       </w:r>
     </w:p>
     <w:p>
@@ -4878,43 +4418,7 @@
           <w:szCs w:val="24"/>
           <w:lang w:val="en-IE"/>
         </w:rPr>
-        <w:t xml:space="preserve">Android Application is ready to receive data from </w:t>
-      </w:r>
-      <w:proofErr w:type="spellStart"/>
-      <w:r>
-        <w:rPr>
-          <w:sz w:val="24"/>
-          <w:szCs w:val="24"/>
-          <w:lang w:val="en-IE"/>
-        </w:rPr>
-        <w:t>Canbus</w:t>
-      </w:r>
-      <w:proofErr w:type="spellEnd"/>
-      <w:r>
-        <w:rPr>
-          <w:sz w:val="24"/>
-          <w:szCs w:val="24"/>
-          <w:lang w:val="en-IE"/>
-        </w:rPr>
-        <w:t xml:space="preserve"> as I will change to working with the </w:t>
-      </w:r>
-      <w:proofErr w:type="spellStart"/>
-      <w:r>
-        <w:rPr>
-          <w:sz w:val="24"/>
-          <w:szCs w:val="24"/>
-          <w:lang w:val="en-IE"/>
-        </w:rPr>
-        <w:t>Canbus</w:t>
-      </w:r>
-      <w:proofErr w:type="spellEnd"/>
-      <w:r>
-        <w:rPr>
-          <w:sz w:val="24"/>
-          <w:szCs w:val="24"/>
-          <w:lang w:val="en-IE"/>
-        </w:rPr>
-        <w:t xml:space="preserve"> again to get it communicating and the data passed to the phone via AWS. </w:t>
+        <w:t xml:space="preserve">Android Application is ready to receive data from Canbus as I will change to working with the Canbus again to get it communicating and the data passed to the phone via AWS. </w:t>
       </w:r>
     </w:p>
     <w:p>
@@ -5438,25 +4942,7 @@
           <w:szCs w:val="24"/>
           <w:lang w:val="en-IE"/>
         </w:rPr>
-        <w:t xml:space="preserve">Putting the </w:t>
-      </w:r>
-      <w:proofErr w:type="spellStart"/>
-      <w:r>
-        <w:rPr>
-          <w:sz w:val="24"/>
-          <w:szCs w:val="24"/>
-          <w:lang w:val="en-IE"/>
-        </w:rPr>
-        <w:t>Canbus</w:t>
-      </w:r>
-      <w:proofErr w:type="spellEnd"/>
-      <w:r>
-        <w:rPr>
-          <w:sz w:val="24"/>
-          <w:szCs w:val="24"/>
-          <w:lang w:val="en-IE"/>
-        </w:rPr>
-        <w:t xml:space="preserve"> and AWS together in one project. </w:t>
+        <w:t xml:space="preserve">Putting the Canbus and AWS together in one project. </w:t>
       </w:r>
       <w:r>
         <w:rPr>
@@ -5653,25 +5139,7 @@
           <w:szCs w:val="24"/>
           <w:lang w:val="en-IE"/>
         </w:rPr>
-        <w:t xml:space="preserve">Putting the </w:t>
-      </w:r>
-      <w:proofErr w:type="spellStart"/>
-      <w:r>
-        <w:rPr>
-          <w:sz w:val="24"/>
-          <w:szCs w:val="24"/>
-          <w:lang w:val="en-IE"/>
-        </w:rPr>
-        <w:t>Canbus</w:t>
-      </w:r>
-      <w:proofErr w:type="spellEnd"/>
-      <w:r>
-        <w:rPr>
-          <w:sz w:val="24"/>
-          <w:szCs w:val="24"/>
-          <w:lang w:val="en-IE"/>
-        </w:rPr>
-        <w:t xml:space="preserve"> and AWS together in one project. Using Queues to send data between tasks. </w:t>
+        <w:t xml:space="preserve">Putting the Canbus and AWS together in one project. Using Queues to send data between tasks. </w:t>
       </w:r>
     </w:p>
     <w:p>
@@ -6262,18 +5730,7 @@
           <w:szCs w:val="24"/>
           <w:lang w:val="en-IE"/>
         </w:rPr>
-        <w:t>26</w:t>
-      </w:r>
-      <w:r>
-        <w:rPr>
-          <w:b/>
-          <w:bCs/>
-          <w:color w:val="FF0000"/>
-          <w:sz w:val="24"/>
-          <w:szCs w:val="24"/>
-          <w:lang w:val="en-IE"/>
-        </w:rPr>
-        <w:t xml:space="preserve">th Apr </w:t>
+        <w:t xml:space="preserve">26th Apr </w:t>
       </w:r>
       <w:r>
         <w:rPr>
@@ -6409,6 +5866,16 @@
           <w:lang w:val="en-IE"/>
         </w:rPr>
       </w:pPr>
+      <w:r>
+        <w:rPr>
+          <w:b/>
+          <w:bCs/>
+          <w:sz w:val="24"/>
+          <w:szCs w:val="24"/>
+          <w:lang w:val="en-IE"/>
+        </w:rPr>
+        <w:t>Got CAN Bus and AWS Linked together and working with Free RTOS implemented to send the data between tasks.</w:t>
+      </w:r>
     </w:p>
     <w:p>
       <w:pPr>

</xml_diff>